<commit_message>
REBUILD (graphs are in viz repo)
</commit_message>
<xml_diff>
--- a/docs/Multilevel-Multilingual.docx
+++ b/docs/Multilevel-Multilingual.docx
@@ -12054,7 +12054,7 @@
     <w:name w:val="Verbatim Char"/>
     <w:basedOn w:val="BodyTextChar"/>
     <w:link w:val="SourceCode"/>
-    <w:rsid w:val="00AD7C28"/>
+    <w:rsid w:val="00F14492"/>
     <w:rPr>
       <w:rFonts w:ascii="Consolas" w:hAnsi="Consolas"/>
       <w:sz w:val="20"/>
@@ -12184,10 +12184,11 @@
     <w:name w:val="Source Code"/>
     <w:basedOn w:val="Normal"/>
     <w:link w:val="VerbatimChar"/>
-    <w:rsid w:val="00AD7C28"/>
+    <w:rsid w:val="00F14492"/>
     <w:pPr>
       <w:shd w:color="auto" w:fill="auto" w:val="pct5"/>
       <w:wordWrap w:val="0"/>
+      <w:spacing w:line="240" w:lineRule="auto"/>
     </w:pPr>
     <w:rPr>
       <w:rFonts w:ascii="Consolas" w:hAnsi="Consolas"/>

</xml_diff>

<commit_message>
REBUILD w Thoreau quote
</commit_message>
<xml_diff>
--- a/docs/Multilevel-Multilingual.docx
+++ b/docs/Multilevel-Multilingual.docx
@@ -79,7 +79,7 @@
         <w:pStyle w:val="Date"/>
       </w:pPr>
       <w:r>
-        <w:t xml:space="preserve">2024-03-23</w:t>
+        <w:t xml:space="preserve">2024-03-28</w:t>
       </w:r>
     </w:p>
     <w:sdt>
@@ -127,6 +127,26 @@
       </w:pPr>
       <w:r>
         <w:t xml:space="preserve">1. Multilevel Multilingual</w:t>
+      </w:r>
+    </w:p>
+    <w:p>
+      <w:pPr>
+        <w:pStyle w:val="BlockText"/>
+      </w:pPr>
+      <w:r>
+        <w:t xml:space="preserve">“</w:t>
+      </w:r>
+      <w:r>
+        <w:t xml:space="preserve">This curious world which we inhabit is more wonderful than it is convenient…</w:t>
+      </w:r>
+      <w:r>
+        <w:t xml:space="preserve">”</w:t>
+      </w:r>
+      <w:r>
+        <w:t xml:space="preserve"> </w:t>
+      </w:r>
+      <w:r>
+        <w:t xml:space="preserve">(Thoreau, 1975)</w:t>
       </w:r>
     </w:p>
     <w:bookmarkStart w:id="28" w:name="introduction"/>
@@ -6742,7 +6762,7 @@
     <w:bookmarkEnd w:id="52"/>
     <w:bookmarkEnd w:id="53"/>
     <w:bookmarkEnd w:id="54"/>
-    <w:bookmarkStart w:id="74" w:name="longitudinal-multilevel-models"/>
+    <w:bookmarkStart w:id="76" w:name="longitudinal-multilevel-models"/>
     <w:p>
       <w:pPr>
         <w:pStyle w:val="Heading1"/>
@@ -7471,7 +7491,7 @@
       </m:oMathPara>
     </w:p>
     <w:bookmarkEnd w:id="59"/>
-    <w:bookmarkStart w:id="73" w:name="run-models-2"/>
+    <w:bookmarkStart w:id="75" w:name="run-models-2"/>
     <w:p>
       <w:pPr>
         <w:pStyle w:val="Heading2"/>
@@ -10657,8 +10677,33 @@
     </w:p>
     <w:bookmarkEnd w:id="71"/>
     <w:bookmarkEnd w:id="72"/>
+    <w:bookmarkStart w:id="74" w:name="refs"/>
+    <w:bookmarkStart w:id="73" w:name="ref-Thoreau1975"/>
+    <w:p>
+      <w:pPr>
+        <w:pStyle w:val="Bibliography"/>
+      </w:pPr>
+      <w:r>
+        <w:t xml:space="preserve">Thoreau, H. D. (1975). The commercial spirit of modern times. In J. J. Moldenhauer, E. Moser, &amp; A. C. Kern (Eds.),</w:t>
+      </w:r>
+      <w:r>
+        <w:t xml:space="preserve"> </w:t>
+      </w:r>
+      <w:r>
+        <w:rPr>
+          <w:iCs/>
+          <w:i/>
+        </w:rPr>
+        <w:t xml:space="preserve">Early essays and miscellanies</w:t>
+      </w:r>
+      <w:r>
+        <w:t xml:space="preserve">. Princeton University Press.</w:t>
+      </w:r>
+    </w:p>
     <w:bookmarkEnd w:id="73"/>
     <w:bookmarkEnd w:id="74"/>
+    <w:bookmarkEnd w:id="75"/>
+    <w:bookmarkEnd w:id="76"/>
     <w:sectPr>
       <w:footerReference r:id="rId9" w:type="even"/>
       <w:footerReference r:id="rId10" w:type="default"/>

</xml_diff>

<commit_message>
REBUILD with Schanen quote
</commit_message>
<xml_diff>
--- a/docs/Multilevel-Multilingual.docx
+++ b/docs/Multilevel-Multilingual.docx
@@ -79,7 +79,7 @@
         <w:pStyle w:val="Date"/>
       </w:pPr>
       <w:r>
-        <w:t xml:space="preserve">2024-03-28</w:t>
+        <w:t xml:space="preserve">2024-04-02</w:t>
       </w:r>
     </w:p>
     <w:sdt>
@@ -147,6 +147,26 @@
       </w:r>
       <w:r>
         <w:t xml:space="preserve">(Thoreau, 1975)</w:t>
+      </w:r>
+    </w:p>
+    <w:p>
+      <w:pPr>
+        <w:pStyle w:val="BlockText"/>
+      </w:pPr>
+      <w:r>
+        <w:t xml:space="preserve">“</w:t>
+      </w:r>
+      <w:r>
+        <w:t xml:space="preserve">Mathematics is my secret. My secret weakness. I feel like a stubborn, helpless fool in the middle of a problem. Trapped and crazed. Also, thrilled.</w:t>
+      </w:r>
+      <w:r>
+        <w:t xml:space="preserve">”</w:t>
+      </w:r>
+      <w:r>
+        <w:t xml:space="preserve"> </w:t>
+      </w:r>
+      <w:r>
+        <w:t xml:space="preserve">(Schanen, 2021)</w:t>
       </w:r>
     </w:p>
     <w:bookmarkStart w:id="28" w:name="introduction"/>
@@ -6762,7 +6782,7 @@
     <w:bookmarkEnd w:id="52"/>
     <w:bookmarkEnd w:id="53"/>
     <w:bookmarkEnd w:id="54"/>
-    <w:bookmarkStart w:id="76" w:name="longitudinal-multilevel-models"/>
+    <w:bookmarkStart w:id="77" w:name="longitudinal-multilevel-models"/>
     <w:p>
       <w:pPr>
         <w:pStyle w:val="Heading1"/>
@@ -7491,7 +7511,7 @@
       </m:oMathPara>
     </w:p>
     <w:bookmarkEnd w:id="59"/>
-    <w:bookmarkStart w:id="75" w:name="run-models-2"/>
+    <w:bookmarkStart w:id="76" w:name="run-models-2"/>
     <w:p>
       <w:pPr>
         <w:pStyle w:val="Heading2"/>
@@ -8099,196 +8119,178 @@
         <w:rPr>
           <w:rStyle w:val="VerbatimChar"/>
         </w:rPr>
-        <w:t xml:space="preserve">-------------------------------------------------------------------------------------</w:t>
-      </w:r>
-      <w:r>
-        <w:br/>
-      </w:r>
-      <w:r>
-        <w:rPr>
-          <w:rStyle w:val="VerbatimChar"/>
-        </w:rPr>
-        <w:t xml:space="preserve">            outcome | Coefficient  Std. err.      z    P&gt;|z|     [95% conf. interval]</w:t>
-      </w:r>
-      <w:r>
-        <w:br/>
-      </w:r>
-      <w:r>
-        <w:rPr>
-          <w:rStyle w:val="VerbatimChar"/>
-        </w:rPr>
-        <w:t xml:space="preserve">--------------------+----------------------------------------------------------------</w:t>
-      </w:r>
-      <w:r>
-        <w:br/>
-      </w:r>
-      <w:r>
-        <w:rPr>
-          <w:rStyle w:val="VerbatimChar"/>
-        </w:rPr>
-        <w:t xml:space="preserve">                  t |   1.047448   .3619795     2.89   0.004     .3379816    1.756915</w:t>
-      </w:r>
-      <w:r>
-        <w:br/>
-      </w:r>
-      <w:r>
-        <w:rPr>
-          <w:rStyle w:val="VerbatimChar"/>
-        </w:rPr>
-        <w:t xml:space="preserve">             warmth |   .8869901   .0876058    10.12   0.000      .715286    1.058694</w:t>
-      </w:r>
-      <w:r>
-        <w:br/>
-      </w:r>
-      <w:r>
-        <w:rPr>
-          <w:rStyle w:val="VerbatimChar"/>
-        </w:rPr>
-        <w:t xml:space="preserve">physical_punishment |   -.893285   .1194705    -7.48   0.000    -1.127443    -.659127</w:t>
-      </w:r>
-      <w:r>
-        <w:br/>
-      </w:r>
-      <w:r>
-        <w:rPr>
-          <w:rStyle w:val="VerbatimChar"/>
-        </w:rPr>
-        <w:t xml:space="preserve">            2.group |   .9648545   .3292217     2.93   0.003     .3195918    1.610117</w:t>
-      </w:r>
-      <w:r>
-        <w:br/>
-      </w:r>
-      <w:r>
-        <w:rPr>
-          <w:rStyle w:val="VerbatimChar"/>
-        </w:rPr>
-        <w:t xml:space="preserve">                HDI |   .0120622    .022474     0.54   0.591    -.0319861    .0561104</w:t>
-      </w:r>
-      <w:r>
-        <w:br/>
-      </w:r>
-      <w:r>
-        <w:rPr>
-          <w:rStyle w:val="VerbatimChar"/>
-        </w:rPr>
-        <w:t xml:space="preserve">                    |</w:t>
-      </w:r>
-      <w:r>
-        <w:br/>
-      </w:r>
-      <w:r>
-        <w:rPr>
-          <w:rStyle w:val="VerbatimChar"/>
-        </w:rPr>
-        <w:t xml:space="preserve">       c.t#c.warmth |   .0277903   .0402665     0.69   0.490    -.0511306    .1067112</w:t>
-      </w:r>
-      <w:r>
-        <w:br/>
-      </w:r>
-      <w:r>
-        <w:rPr>
-          <w:rStyle w:val="VerbatimChar"/>
-        </w:rPr>
-        <w:t xml:space="preserve">                    |</w:t>
-      </w:r>
-      <w:r>
-        <w:br/>
-      </w:r>
-      <w:r>
-        <w:rPr>
-          <w:rStyle w:val="VerbatimChar"/>
-        </w:rPr>
-        <w:t xml:space="preserve">                c.t#|</w:t>
-      </w:r>
-      <w:r>
-        <w:br/>
-      </w:r>
-      <w:r>
-        <w:rPr>
-          <w:rStyle w:val="VerbatimChar"/>
-        </w:rPr>
-        <w:t xml:space="preserve">                 c. |</w:t>
-      </w:r>
-      <w:r>
-        <w:br/>
-      </w:r>
-      <w:r>
-        <w:rPr>
-          <w:rStyle w:val="VerbatimChar"/>
-        </w:rPr>
-        <w:t xml:space="preserve">physical_punishment |  -.0041479   .0553051    -0.08   0.940    -.1125439    .1042482</w:t>
-      </w:r>
-      <w:r>
-        <w:br/>
-      </w:r>
-      <w:r>
-        <w:rPr>
-          <w:rStyle w:val="VerbatimChar"/>
-        </w:rPr>
-        <w:t xml:space="preserve">                    |</w:t>
-      </w:r>
-      <w:r>
-        <w:br/>
-      </w:r>
-      <w:r>
-        <w:rPr>
-          <w:rStyle w:val="VerbatimChar"/>
-        </w:rPr>
-        <w:t xml:space="preserve">          group#c.t |</w:t>
-      </w:r>
-      <w:r>
-        <w:br/>
-      </w:r>
-      <w:r>
-        <w:rPr>
-          <w:rStyle w:val="VerbatimChar"/>
-        </w:rPr>
-        <w:t xml:space="preserve">                 2  |   .0105177   .1523009     0.07   0.945    -.2879865    .3090219</w:t>
-      </w:r>
-      <w:r>
-        <w:br/>
-      </w:r>
-      <w:r>
-        <w:rPr>
-          <w:rStyle w:val="VerbatimChar"/>
-        </w:rPr>
-        <w:t xml:space="preserve">                    |</w:t>
-      </w:r>
-      <w:r>
-        <w:br/>
-      </w:r>
-      <w:r>
-        <w:rPr>
-          <w:rStyle w:val="VerbatimChar"/>
-        </w:rPr>
-        <w:t xml:space="preserve">          c.t#c.HDI |   -.002342   .0044172    -0.53   0.596    -.0109996    .0063155</w:t>
-      </w:r>
-      <w:r>
-        <w:br/>
-      </w:r>
-      <w:r>
-        <w:rPr>
-          <w:rStyle w:val="VerbatimChar"/>
-        </w:rPr>
-        <w:t xml:space="preserve">                    |</w:t>
-      </w:r>
-      <w:r>
-        <w:br/>
-      </w:r>
-      <w:r>
-        <w:rPr>
-          <w:rStyle w:val="VerbatimChar"/>
-        </w:rPr>
-        <w:t xml:space="preserve">              _cons |   50.32233   1.572089    32.01   0.000      47.2411    53.40357</w:t>
-      </w:r>
-      <w:r>
-        <w:br/>
-      </w:r>
-      <w:r>
-        <w:rPr>
-          <w:rStyle w:val="VerbatimChar"/>
-        </w:rPr>
-        <w:t xml:space="preserve">-------------------------------------------------------------------------------------</w:t>
+        <w:t xml:space="preserve">-------------------------------------------------------------------------------------------</w:t>
+      </w:r>
+      <w:r>
+        <w:br/>
+      </w:r>
+      <w:r>
+        <w:rPr>
+          <w:rStyle w:val="VerbatimChar"/>
+        </w:rPr>
+        <w:t xml:space="preserve">                  outcome | Coefficient  Std. err.      z    P&gt;|z|     [95% conf. interval]</w:t>
+      </w:r>
+      <w:r>
+        <w:br/>
+      </w:r>
+      <w:r>
+        <w:rPr>
+          <w:rStyle w:val="VerbatimChar"/>
+        </w:rPr>
+        <w:t xml:space="preserve">--------------------------+----------------------------------------------------------------</w:t>
+      </w:r>
+      <w:r>
+        <w:br/>
+      </w:r>
+      <w:r>
+        <w:rPr>
+          <w:rStyle w:val="VerbatimChar"/>
+        </w:rPr>
+        <w:t xml:space="preserve">                        t |   1.047448   .3619795     2.89   0.004     .3379816    1.756915</w:t>
+      </w:r>
+      <w:r>
+        <w:br/>
+      </w:r>
+      <w:r>
+        <w:rPr>
+          <w:rStyle w:val="VerbatimChar"/>
+        </w:rPr>
+        <w:t xml:space="preserve">                   warmth |   .8869901   .0876058    10.12   0.000      .715286    1.058694</w:t>
+      </w:r>
+      <w:r>
+        <w:br/>
+      </w:r>
+      <w:r>
+        <w:rPr>
+          <w:rStyle w:val="VerbatimChar"/>
+        </w:rPr>
+        <w:t xml:space="preserve">      physical_punishment |   -.893285   .1194705    -7.48   0.000    -1.127443    -.659127</w:t>
+      </w:r>
+      <w:r>
+        <w:br/>
+      </w:r>
+      <w:r>
+        <w:rPr>
+          <w:rStyle w:val="VerbatimChar"/>
+        </w:rPr>
+        <w:t xml:space="preserve">                  2.group |   .9648545   .3292217     2.93   0.003     .3195918    1.610117</w:t>
+      </w:r>
+      <w:r>
+        <w:br/>
+      </w:r>
+      <w:r>
+        <w:rPr>
+          <w:rStyle w:val="VerbatimChar"/>
+        </w:rPr>
+        <w:t xml:space="preserve">                      HDI |   .0120622    .022474     0.54   0.591    -.0319861    .0561104</w:t>
+      </w:r>
+      <w:r>
+        <w:br/>
+      </w:r>
+      <w:r>
+        <w:rPr>
+          <w:rStyle w:val="VerbatimChar"/>
+        </w:rPr>
+        <w:t xml:space="preserve">                          |</w:t>
+      </w:r>
+      <w:r>
+        <w:br/>
+      </w:r>
+      <w:r>
+        <w:rPr>
+          <w:rStyle w:val="VerbatimChar"/>
+        </w:rPr>
+        <w:t xml:space="preserve">             c.t#c.warmth |   .0277903   .0402665     0.69   0.490    -.0511306    .1067112</w:t>
+      </w:r>
+      <w:r>
+        <w:br/>
+      </w:r>
+      <w:r>
+        <w:rPr>
+          <w:rStyle w:val="VerbatimChar"/>
+        </w:rPr>
+        <w:t xml:space="preserve">                          |</w:t>
+      </w:r>
+      <w:r>
+        <w:br/>
+      </w:r>
+      <w:r>
+        <w:rPr>
+          <w:rStyle w:val="VerbatimChar"/>
+        </w:rPr>
+        <w:t xml:space="preserve">c.t#c.physical_punishment |  -.0041479   .0553051    -0.08   0.940    -.1125439    .1042482</w:t>
+      </w:r>
+      <w:r>
+        <w:br/>
+      </w:r>
+      <w:r>
+        <w:rPr>
+          <w:rStyle w:val="VerbatimChar"/>
+        </w:rPr>
+        <w:t xml:space="preserve">                          |</w:t>
+      </w:r>
+      <w:r>
+        <w:br/>
+      </w:r>
+      <w:r>
+        <w:rPr>
+          <w:rStyle w:val="VerbatimChar"/>
+        </w:rPr>
+        <w:t xml:space="preserve">                group#c.t |</w:t>
+      </w:r>
+      <w:r>
+        <w:br/>
+      </w:r>
+      <w:r>
+        <w:rPr>
+          <w:rStyle w:val="VerbatimChar"/>
+        </w:rPr>
+        <w:t xml:space="preserve">                       2  |   .0105177   .1523009     0.07   0.945    -.2879865    .3090219</w:t>
+      </w:r>
+      <w:r>
+        <w:br/>
+      </w:r>
+      <w:r>
+        <w:rPr>
+          <w:rStyle w:val="VerbatimChar"/>
+        </w:rPr>
+        <w:t xml:space="preserve">                          |</w:t>
+      </w:r>
+      <w:r>
+        <w:br/>
+      </w:r>
+      <w:r>
+        <w:rPr>
+          <w:rStyle w:val="VerbatimChar"/>
+        </w:rPr>
+        <w:t xml:space="preserve">                c.t#c.HDI |   -.002342   .0044172    -0.53   0.596    -.0109996    .0063155</w:t>
+      </w:r>
+      <w:r>
+        <w:br/>
+      </w:r>
+      <w:r>
+        <w:rPr>
+          <w:rStyle w:val="VerbatimChar"/>
+        </w:rPr>
+        <w:t xml:space="preserve">                          |</w:t>
+      </w:r>
+      <w:r>
+        <w:br/>
+      </w:r>
+      <w:r>
+        <w:rPr>
+          <w:rStyle w:val="VerbatimChar"/>
+        </w:rPr>
+        <w:t xml:space="preserve">                    _cons |   50.32233   1.572089    32.01   0.000      47.2411    53.40357</w:t>
+      </w:r>
+      <w:r>
+        <w:br/>
+      </w:r>
+      <w:r>
+        <w:rPr>
+          <w:rStyle w:val="VerbatimChar"/>
+        </w:rPr>
+        <w:t xml:space="preserve">-------------------------------------------------------------------------------------------</w:t>
       </w:r>
       <w:r>
         <w:br/>
@@ -10677,14 +10679,14 @@
     </w:p>
     <w:bookmarkEnd w:id="71"/>
     <w:bookmarkEnd w:id="72"/>
-    <w:bookmarkStart w:id="74" w:name="refs"/>
-    <w:bookmarkStart w:id="73" w:name="ref-Thoreau1975"/>
+    <w:bookmarkStart w:id="75" w:name="refs"/>
+    <w:bookmarkStart w:id="73" w:name="ref-Schanen2021"/>
     <w:p>
       <w:pPr>
         <w:pStyle w:val="Bibliography"/>
       </w:pPr>
       <w:r>
-        <w:t xml:space="preserve">Thoreau, H. D. (1975). The commercial spirit of modern times. In J. J. Moldenhauer, E. Moser, &amp; A. C. Kern (Eds.),</w:t>
+        <w:t xml:space="preserve">Schanen, J. (2021).</w:t>
       </w:r>
       <w:r>
         <w:t xml:space="preserve"> </w:t>
@@ -10694,16 +10696,39 @@
           <w:iCs/>
           <w:i/>
         </w:rPr>
+        <w:t xml:space="preserve">Math person (strogatz prize entry)</w:t>
+      </w:r>
+      <w:r>
+        <w:t xml:space="preserve">. National Museum of Mathematics.</w:t>
+      </w:r>
+    </w:p>
+    <w:bookmarkEnd w:id="73"/>
+    <w:bookmarkStart w:id="74" w:name="ref-Thoreau1975"/>
+    <w:p>
+      <w:pPr>
+        <w:pStyle w:val="Bibliography"/>
+      </w:pPr>
+      <w:r>
+        <w:t xml:space="preserve">Thoreau, H. D. (1975). The commercial spirit of modern times. In J. J. Moldenhauer, E. Moser, &amp; A. C. Kern (Eds.),</w:t>
+      </w:r>
+      <w:r>
+        <w:t xml:space="preserve"> </w:t>
+      </w:r>
+      <w:r>
+        <w:rPr>
+          <w:iCs/>
+          <w:i/>
+        </w:rPr>
         <w:t xml:space="preserve">Early essays and miscellanies</w:t>
       </w:r>
       <w:r>
         <w:t xml:space="preserve">. Princeton University Press.</w:t>
       </w:r>
     </w:p>
-    <w:bookmarkEnd w:id="73"/>
     <w:bookmarkEnd w:id="74"/>
     <w:bookmarkEnd w:id="75"/>
     <w:bookmarkEnd w:id="76"/>
+    <w:bookmarkEnd w:id="77"/>
     <w:sectPr>
       <w:footerReference r:id="rId9" w:type="even"/>
       <w:footerReference r:id="rId10" w:type="default"/>

</xml_diff>

<commit_message>
REBUILD with new data with new `intervention` (1/0) variable
</commit_message>
<xml_diff>
--- a/docs/Multilevel-Multilingual.docx
+++ b/docs/Multilevel-Multilingual.docx
@@ -79,7 +79,7 @@
         <w:pStyle w:val="Date"/>
       </w:pPr>
       <w:r>
-        <w:t xml:space="preserve">2024-04-18</w:t>
+        <w:t xml:space="preserve">2024-05-08</w:t>
       </w:r>
     </w:p>
     <w:sdt>
@@ -1406,7 +1406,7 @@
                     <w:jc w:val="center"/>
                   </w:pPr>
                   <w:r>
-                    <w:t xml:space="preserve">1</w:t>
+                    <w:t xml:space="preserve">0</w:t>
                   </w:r>
                 </w:p>
               </w:tc>
@@ -1499,7 +1499,7 @@
                     <w:jc w:val="center"/>
                   </w:pPr>
                   <w:r>
-                    <w:t xml:space="preserve">2</w:t>
+                    <w:t xml:space="preserve">1</w:t>
                   </w:r>
                 </w:p>
               </w:tc>
@@ -1592,7 +1592,7 @@
                     <w:jc w:val="center"/>
                   </w:pPr>
                   <w:r>
-                    <w:t xml:space="preserve">2</w:t>
+                    <w:t xml:space="preserve">1</w:t>
                   </w:r>
                 </w:p>
               </w:tc>
@@ -1685,7 +1685,7 @@
                     <w:jc w:val="center"/>
                   </w:pPr>
                   <w:r>
-                    <w:t xml:space="preserve">1</w:t>
+                    <w:t xml:space="preserve">0</w:t>
                   </w:r>
                 </w:p>
               </w:tc>
@@ -1778,7 +1778,7 @@
                     <w:jc w:val="center"/>
                   </w:pPr>
                   <w:r>
-                    <w:t xml:space="preserve">1</w:t>
+                    <w:t xml:space="preserve">0</w:t>
                   </w:r>
                 </w:p>
               </w:tc>
@@ -1871,7 +1871,7 @@
                     <w:jc w:val="center"/>
                   </w:pPr>
                   <w:r>
-                    <w:t xml:space="preserve">2</w:t>
+                    <w:t xml:space="preserve">1</w:t>
                   </w:r>
                 </w:p>
               </w:tc>
@@ -1964,7 +1964,7 @@
                     <w:jc w:val="center"/>
                   </w:pPr>
                   <w:r>
-                    <w:t xml:space="preserve">58.47</w:t>
+                    <w:t xml:space="preserve">57.47</w:t>
                   </w:r>
                 </w:p>
               </w:tc>
@@ -1992,7 +1992,7 @@
                     <w:jc w:val="center"/>
                   </w:pPr>
                   <w:r>
-                    <w:t xml:space="preserve">51.1</w:t>
+                    <w:t xml:space="preserve">50.1</w:t>
                   </w:r>
                 </w:p>
               </w:tc>
@@ -2020,7 +2020,7 @@
                     <w:jc w:val="center"/>
                   </w:pPr>
                   <w:r>
-                    <w:t xml:space="preserve">53.92</w:t>
+                    <w:t xml:space="preserve">52.92</w:t>
                   </w:r>
                 </w:p>
               </w:tc>
@@ -2048,7 +2048,7 @@
                     <w:jc w:val="center"/>
                   </w:pPr>
                   <w:r>
-                    <w:t xml:space="preserve">61.17</w:t>
+                    <w:t xml:space="preserve">60.17</w:t>
                   </w:r>
                 </w:p>
               </w:tc>
@@ -2076,7 +2076,7 @@
                     <w:jc w:val="center"/>
                   </w:pPr>
                   <w:r>
-                    <w:t xml:space="preserve">56.05</w:t>
+                    <w:t xml:space="preserve">55.05</w:t>
                   </w:r>
                 </w:p>
               </w:tc>
@@ -2104,7 +2104,7 @@
                     <w:jc w:val="center"/>
                   </w:pPr>
                   <w:r>
-                    <w:t xml:space="preserve">50.81</w:t>
+                    <w:t xml:space="preserve">49.81</w:t>
                   </w:r>
                 </w:p>
               </w:tc>
@@ -3067,7 +3067,7 @@
         <w:rPr>
           <w:rStyle w:val="VerbatimChar"/>
         </w:rPr>
-        <w:t xml:space="preserve">     outcome |      3,000    53.43327    6.530996   30.60798   75.83553</w:t>
+        <w:t xml:space="preserve">     outcome |      3,000    52.43327    6.530996   29.60798   74.83553</w:t>
       </w:r>
       <w:r>
         <w:br/>
@@ -3232,16 +3232,16 @@
         <w:rPr>
           <w:rStyle w:val="VerbatimChar"/>
         </w:rPr>
-        <w:t xml:space="preserve">          1 |      1,547       51.57       51.57</w:t>
-      </w:r>
-      <w:r>
-        <w:br/>
-      </w:r>
-      <w:r>
-        <w:rPr>
-          <w:rStyle w:val="VerbatimChar"/>
-        </w:rPr>
-        <w:t xml:space="preserve">          2 |      1,453       48.43      100.00</w:t>
+        <w:t xml:space="preserve">          0 |      1,547       51.57       51.57</w:t>
+      </w:r>
+      <w:r>
+        <w:br/>
+      </w:r>
+      <w:r>
+        <w:rPr>
+          <w:rStyle w:val="VerbatimChar"/>
+        </w:rPr>
+        <w:t xml:space="preserve">          1 |      1,453       48.43      100.00</w:t>
       </w:r>
       <w:r>
         <w:br/>
@@ -3697,52 +3697,52 @@
         <w:rPr>
           <w:rStyle w:val="VerbatimChar"/>
         </w:rPr>
-        <w:t xml:space="preserve"> 1:1547       Min.   :0.000       Min.   :0.000   Min.   :30.61  </w:t>
-      </w:r>
-      <w:r>
-        <w:br/>
-      </w:r>
-      <w:r>
-        <w:rPr>
-          <w:rStyle w:val="VerbatimChar"/>
-        </w:rPr>
-        <w:t xml:space="preserve"> 2:1453       1st Qu.:2.000       1st Qu.:2.000   1st Qu.:49.02  </w:t>
-      </w:r>
-      <w:r>
-        <w:br/>
-      </w:r>
-      <w:r>
-        <w:rPr>
-          <w:rStyle w:val="VerbatimChar"/>
-        </w:rPr>
-        <w:t xml:space="preserve">              Median :2.000       Median :4.000   Median :53.45  </w:t>
-      </w:r>
-      <w:r>
-        <w:br/>
-      </w:r>
-      <w:r>
-        <w:rPr>
-          <w:rStyle w:val="VerbatimChar"/>
-        </w:rPr>
-        <w:t xml:space="preserve">              Mean   :2.479       Mean   :3.522   Mean   :53.43  </w:t>
-      </w:r>
-      <w:r>
-        <w:br/>
-      </w:r>
-      <w:r>
-        <w:rPr>
-          <w:rStyle w:val="VerbatimChar"/>
-        </w:rPr>
-        <w:t xml:space="preserve">              3rd Qu.:3.000       3rd Qu.:5.000   3rd Qu.:57.86  </w:t>
-      </w:r>
-      <w:r>
-        <w:br/>
-      </w:r>
-      <w:r>
-        <w:rPr>
-          <w:rStyle w:val="VerbatimChar"/>
-        </w:rPr>
-        <w:t xml:space="preserve">              Max.   :5.000       Max.   :7.000   Max.   :75.84  </w:t>
+        <w:t xml:space="preserve"> 0:1547       Min.   :0.000       Min.   :0.000   Min.   :29.61  </w:t>
+      </w:r>
+      <w:r>
+        <w:br/>
+      </w:r>
+      <w:r>
+        <w:rPr>
+          <w:rStyle w:val="VerbatimChar"/>
+        </w:rPr>
+        <w:t xml:space="preserve"> 1:1453       1st Qu.:2.000       1st Qu.:2.000   1st Qu.:48.02  </w:t>
+      </w:r>
+      <w:r>
+        <w:br/>
+      </w:r>
+      <w:r>
+        <w:rPr>
+          <w:rStyle w:val="VerbatimChar"/>
+        </w:rPr>
+        <w:t xml:space="preserve">              Median :2.000       Median :4.000   Median :52.45  </w:t>
+      </w:r>
+      <w:r>
+        <w:br/>
+      </w:r>
+      <w:r>
+        <w:rPr>
+          <w:rStyle w:val="VerbatimChar"/>
+        </w:rPr>
+        <w:t xml:space="preserve">              Mean   :2.479       Mean   :3.522   Mean   :52.43  </w:t>
+      </w:r>
+      <w:r>
+        <w:br/>
+      </w:r>
+      <w:r>
+        <w:rPr>
+          <w:rStyle w:val="VerbatimChar"/>
+        </w:rPr>
+        <w:t xml:space="preserve">              3rd Qu.:3.000       3rd Qu.:5.000   3rd Qu.:56.86  </w:t>
+      </w:r>
+      <w:r>
+        <w:br/>
+      </w:r>
+      <w:r>
+        <w:rPr>
+          <w:rStyle w:val="VerbatimChar"/>
+        </w:rPr>
+        <w:t xml:space="preserve">              Max.   :5.000       Max.   :7.000   Max.   :74.84  </w:t>
       </w:r>
       <w:r>
         <w:br/>
@@ -4281,7 +4281,7 @@
         <w:rPr>
           <w:rStyle w:val="VerbatimChar"/>
         </w:rPr>
-        <w:t xml:space="preserve">   6 │ intervention                  1.0             2.0             0  Union{</w:t>
+        <w:t xml:space="preserve">   6 │ intervention                  0.0             1.0             0  Union{</w:t>
       </w:r>
       <w:r>
         <w:br/>
@@ -4308,7 +4308,7 @@
         <w:rPr>
           <w:rStyle w:val="VerbatimChar"/>
         </w:rPr>
-        <w:t xml:space="preserve">   9 │ outcome              53.4333  30.608  53.449  75.8355         0  Union{ ⋯</w:t>
+        <w:t xml:space="preserve">   9 │ outcome              52.4333  29.608  52.449  74.8355         0  Union{ ⋯</w:t>
       </w:r>
       <w:r>
         <w:br/>
@@ -4886,7 +4886,7 @@
         <w:rPr>
           <w:rStyle w:val="VerbatimChar"/>
         </w:rPr>
-        <w:t xml:space="preserve">       _cons |   53.43327   .3451217   154.82   0.000     52.75685     54.1097</w:t>
+        <w:t xml:space="preserve">       _cons |   52.43327   .3451217   151.93   0.000     51.75685     53.1097</w:t>
       </w:r>
       <w:r>
         <w:br/>
@@ -4943,7 +4943,7 @@
         <w:rPr>
           <w:rStyle w:val="VerbatimChar"/>
         </w:rPr>
-        <w:t xml:space="preserve">                  var(_cons) |   3.178658   .9226736      1.799552    5.614658</w:t>
+        <w:t xml:space="preserve">                  var(_cons) |   3.178658   .9226737      1.799552    5.614658</w:t>
       </w:r>
       <w:r>
         <w:br/>
@@ -5432,7 +5432,7 @@
         <w:rPr>
           <w:rStyle w:val="VerbatimChar"/>
         </w:rPr>
-        <w:t xml:space="preserve">(Intercept)   53.433      0.351   152.2</w:t>
+        <w:t xml:space="preserve">(Intercept)   52.433      0.351   149.4</w:t>
       </w:r>
     </w:p>
     <w:p>
@@ -5983,7 +5983,7 @@
         <w:rPr>
           <w:rStyle w:val="VerbatimChar"/>
         </w:rPr>
-        <w:t xml:space="preserve">(Intercept)  53.4333    0.345121  154.82    &lt;1e-99</w:t>
+        <w:t xml:space="preserve">(Intercept)  52.4333    0.345121  151.93    &lt;1e-99</w:t>
       </w:r>
       <w:r>
         <w:br/>
@@ -6029,7 +6029,7 @@
         <w:rPr>
           <w:rStyle w:val="VerbatimChar"/>
         </w:rPr>
-        <w:t xml:space="preserve">0.07454636691960237</w:t>
+        <w:t xml:space="preserve">0.07454637475695493</w:t>
       </w:r>
     </w:p>
     <w:bookmarkEnd w:id="46"/>
@@ -7678,7 +7678,7 @@
         <w:rPr>
           <w:rStyle w:val="VerbatimChar"/>
         </w:rPr>
-        <w:t xml:space="preserve">     2.intervention |   .6396427   .2174519     2.94   0.003     .2134448    1.065841</w:t>
+        <w:t xml:space="preserve">     1.intervention |   .6396427   .2174519     2.94   0.003     .2134448    1.065841</w:t>
       </w:r>
       <w:r>
         <w:br/>
@@ -7696,7 +7696,7 @@
         <w:rPr>
           <w:rStyle w:val="VerbatimChar"/>
         </w:rPr>
-        <w:t xml:space="preserve">              _cons |   52.99991   1.371257    38.65   0.000      50.3123    55.68753</w:t>
+        <w:t xml:space="preserve">              _cons |   51.99991   1.371257    37.92   0.000      49.3123    54.68753</w:t>
       </w:r>
       <w:r>
         <w:br/>
@@ -8264,7 +8264,7 @@
         <w:rPr>
           <w:rStyle w:val="VerbatimChar"/>
         </w:rPr>
-        <w:t xml:space="preserve">(Intercept)         52.672655   1.479571  35.600</w:t>
+        <w:t xml:space="preserve">(Intercept)         52.311714   1.446735  36.158</w:t>
       </w:r>
       <w:r>
         <w:br/>
@@ -8339,7 +8339,7 @@
         <w:rPr>
           <w:rStyle w:val="VerbatimChar"/>
         </w:rPr>
-        <w:t xml:space="preserve">warmth      -0.121                            </w:t>
+        <w:t xml:space="preserve">warmth      -0.119                            </w:t>
       </w:r>
       <w:r>
         <w:br/>
@@ -8357,25 +8357,25 @@
         <w:rPr>
           <w:rStyle w:val="VerbatimChar"/>
         </w:rPr>
-        <w:t xml:space="preserve">identity    -0.213 -0.012 -0.003              </w:t>
-      </w:r>
-      <w:r>
-        <w:br/>
-      </w:r>
-      <w:r>
-        <w:rPr>
-          <w:rStyle w:val="VerbatimChar"/>
-        </w:rPr>
-        <w:t xml:space="preserve">interventin -0.223  0.034  0.022 -0.018       </w:t>
-      </w:r>
-      <w:r>
-        <w:br/>
-      </w:r>
-      <w:r>
-        <w:rPr>
-          <w:rStyle w:val="VerbatimChar"/>
-        </w:rPr>
-        <w:t xml:space="preserve">HDI         -0.902 -0.006  0.009 -0.001  0.000</w:t>
+        <w:t xml:space="preserve">identity    -0.220 -0.012 -0.003              </w:t>
+      </w:r>
+      <w:r>
+        <w:br/>
+      </w:r>
+      <w:r>
+        <w:rPr>
+          <w:rStyle w:val="VerbatimChar"/>
+        </w:rPr>
+        <w:t xml:space="preserve">interventin -0.077  0.034  0.022 -0.018       </w:t>
+      </w:r>
+      <w:r>
+        <w:br/>
+      </w:r>
+      <w:r>
+        <w:rPr>
+          <w:rStyle w:val="VerbatimChar"/>
+        </w:rPr>
+        <w:t xml:space="preserve">HDI         -0.922 -0.006  0.009 -0.001  0.000</w:t>
       </w:r>
     </w:p>
     <w:bookmarkEnd w:id="57"/>
@@ -8973,7 +8973,7 @@
         <w:rPr>
           <w:rStyle w:val="VerbatimChar"/>
         </w:rPr>
-        <w:t xml:space="preserve">(Intercept)          52.6608      1.43785     36.62    &lt;1e-99</w:t>
+        <w:t xml:space="preserve">(Intercept)          52.3004      1.40406     37.25    &lt;1e-99</w:t>
       </w:r>
       <w:r>
         <w:br/>
@@ -9891,7 +9891,7 @@
         <w:rPr>
           <w:rStyle w:val="VerbatimChar"/>
         </w:rPr>
-        <w:t xml:space="preserve">     2.intervention |   .8575839   .1245179     6.89   0.000     .6135332    1.101635</w:t>
+        <w:t xml:space="preserve">     1.intervention |   .8575839   .1245179     6.89   0.000     .6135332    1.101635</w:t>
       </w:r>
       <w:r>
         <w:br/>
@@ -9909,7 +9909,7 @@
         <w:rPr>
           <w:rStyle w:val="VerbatimChar"/>
         </w:rPr>
-        <w:t xml:space="preserve">              _cons |   51.54528   1.304146    39.52   0.000      48.9892    54.10136</w:t>
+        <w:t xml:space="preserve">              _cons |   50.54528   1.304146    38.76   0.000      47.9892    53.10136</w:t>
       </w:r>
       <w:r>
         <w:br/>
@@ -10226,7 +10226,7 @@
         <w:rPr>
           <w:rStyle w:val="VerbatimChar"/>
         </w:rPr>
-        <w:t xml:space="preserve">                    t |   .7537359   .3719996     2.03   0.043     .0246302    1.482842</w:t>
+        <w:t xml:space="preserve">                    t |   .7537359   .3719996     2.03   0.043     .0246301    1.482842</w:t>
       </w:r>
       <w:r>
         <w:br/>
@@ -10253,16 +10253,16 @@
         <w:rPr>
           <w:rStyle w:val="VerbatimChar"/>
         </w:rPr>
-        <w:t xml:space="preserve">           2.identity |  -.2340191   .3271243    -0.72   0.474     -.875171    .4071328</w:t>
-      </w:r>
-      <w:r>
-        <w:br/>
-      </w:r>
-      <w:r>
-        <w:rPr>
-          <w:rStyle w:val="VerbatimChar"/>
-        </w:rPr>
-        <w:t xml:space="preserve">       2.intervention |   .6597456   .3275877     2.01   0.044     .0176856    1.301806</w:t>
+        <w:t xml:space="preserve">           2.identity |  -.2340191   .3271243    -0.72   0.474     -.875171    .4071327</w:t>
+      </w:r>
+      <w:r>
+        <w:br/>
+      </w:r>
+      <w:r>
+        <w:rPr>
+          <w:rStyle w:val="VerbatimChar"/>
+        </w:rPr>
+        <w:t xml:space="preserve">       1.intervention |   .6597456   .3275877     2.01   0.044     .0176856    1.301806</w:t>
       </w:r>
       <w:r>
         <w:br/>
@@ -10370,7 +10370,7 @@
         <w:rPr>
           <w:rStyle w:val="VerbatimChar"/>
         </w:rPr>
-        <w:t xml:space="preserve">                   2  |   .0990704    .151503     0.65   0.513      -.19787    .3960108</w:t>
+        <w:t xml:space="preserve">                   1  |   .0990704    .151503     0.65   0.513      -.19787    .3960108</w:t>
       </w:r>
       <w:r>
         <w:br/>
@@ -10406,7 +10406,7 @@
         <w:rPr>
           <w:rStyle w:val="VerbatimChar"/>
         </w:rPr>
-        <w:t xml:space="preserve">                _cons |   51.92503   1.494157    34.75   0.000     48.99654    54.85352</w:t>
+        <w:t xml:space="preserve">                _cons |   50.92503   1.494157    34.08   0.000     47.99654    53.85352</w:t>
       </w:r>
       <w:r>
         <w:br/>
@@ -11005,7 +11005,7 @@
         <w:rPr>
           <w:rStyle w:val="VerbatimChar"/>
         </w:rPr>
-        <w:t xml:space="preserve">(Intercept)         50.6570397  1.4460656  35.031</w:t>
+        <w:t xml:space="preserve">(Intercept)         50.5161891  1.4296454  35.335</w:t>
       </w:r>
       <w:r>
         <w:br/>
@@ -11050,7 +11050,7 @@
         <w:rPr>
           <w:rStyle w:val="VerbatimChar"/>
         </w:rPr>
-        <w:t xml:space="preserve">intervention         0.8591495  0.1520510   5.650</w:t>
+        <w:t xml:space="preserve">intervention         0.8591494  0.1520510   5.650</w:t>
       </w:r>
       <w:r>
         <w:br/>
@@ -11089,52 +11089,52 @@
         <w:rPr>
           <w:rStyle w:val="VerbatimChar"/>
         </w:rPr>
-        <w:t xml:space="preserve">t           -0.090                                   </w:t>
-      </w:r>
-      <w:r>
-        <w:br/>
-      </w:r>
-      <w:r>
-        <w:rPr>
-          <w:rStyle w:val="VerbatimChar"/>
-        </w:rPr>
-        <w:t xml:space="preserve">warmth      -0.091 -0.002                            </w:t>
-      </w:r>
-      <w:r>
-        <w:br/>
-      </w:r>
-      <w:r>
-        <w:rPr>
-          <w:rStyle w:val="VerbatimChar"/>
-        </w:rPr>
-        <w:t xml:space="preserve">physcl_pnsh -0.091 -0.007 -0.012                     </w:t>
-      </w:r>
-      <w:r>
-        <w:br/>
-      </w:r>
-      <w:r>
-        <w:rPr>
-          <w:rStyle w:val="VerbatimChar"/>
-        </w:rPr>
-        <w:t xml:space="preserve">identity    -0.152  0.000 -0.013 -0.003              </w:t>
-      </w:r>
-      <w:r>
-        <w:br/>
-      </w:r>
-      <w:r>
-        <w:rPr>
-          <w:rStyle w:val="VerbatimChar"/>
-        </w:rPr>
-        <w:t xml:space="preserve">interventin -0.160  0.000  0.039  0.019 -0.018       </w:t>
-      </w:r>
-      <w:r>
-        <w:br/>
-      </w:r>
-      <w:r>
-        <w:rPr>
-          <w:rStyle w:val="VerbatimChar"/>
-        </w:rPr>
-        <w:t xml:space="preserve">HDI         -0.930  0.000 -0.004  0.005  0.000  0.002</w:t>
+        <w:t xml:space="preserve">t           -0.091                                   </w:t>
+      </w:r>
+      <w:r>
+        <w:br/>
+      </w:r>
+      <w:r>
+        <w:rPr>
+          <w:rStyle w:val="VerbatimChar"/>
+        </w:rPr>
+        <w:t xml:space="preserve">warmth      -0.088 -0.002                            </w:t>
+      </w:r>
+      <w:r>
+        <w:br/>
+      </w:r>
+      <w:r>
+        <w:rPr>
+          <w:rStyle w:val="VerbatimChar"/>
+        </w:rPr>
+        <w:t xml:space="preserve">physcl_pnsh -0.090 -0.007 -0.012                     </w:t>
+      </w:r>
+      <w:r>
+        <w:br/>
+      </w:r>
+      <w:r>
+        <w:rPr>
+          <w:rStyle w:val="VerbatimChar"/>
+        </w:rPr>
+        <w:t xml:space="preserve">identity    -0.156  0.000 -0.013 -0.003              </w:t>
+      </w:r>
+      <w:r>
+        <w:br/>
+      </w:r>
+      <w:r>
+        <w:rPr>
+          <w:rStyle w:val="VerbatimChar"/>
+        </w:rPr>
+        <w:t xml:space="preserve">interventin -0.055  0.000  0.039  0.019 -0.018       </w:t>
+      </w:r>
+      <w:r>
+        <w:br/>
+      </w:r>
+      <w:r>
+        <w:rPr>
+          <w:rStyle w:val="VerbatimChar"/>
+        </w:rPr>
+        <w:t xml:space="preserve">HDI         -0.941  0.000 -0.004  0.005  0.000  0.002</w:t>
       </w:r>
     </w:p>
     <w:bookmarkEnd w:id="71"/>
@@ -11526,16 +11526,16 @@
         <w:rPr>
           <w:rStyle w:val="VerbatimChar"/>
         </w:rPr>
-        <w:t xml:space="preserve">(Intercept)           51.3432052  1.6670196  30.799</w:t>
-      </w:r>
-      <w:r>
-        <w:br/>
-      </w:r>
-      <w:r>
-        <w:rPr>
-          <w:rStyle w:val="VerbatimChar"/>
-        </w:rPr>
-        <w:t xml:space="preserve">t                      0.5994732  0.4199189   1.428</w:t>
+        <w:t xml:space="preserve">(Intercept)           51.0036725  1.6087742  31.703</w:t>
+      </w:r>
+      <w:r>
+        <w:br/>
+      </w:r>
+      <w:r>
+        <w:rPr>
+          <w:rStyle w:val="VerbatimChar"/>
+        </w:rPr>
+        <w:t xml:space="preserve">t                      0.6989769  0.3746882   1.865</w:t>
       </w:r>
       <w:r>
         <w:br/>
@@ -11571,7 +11571,7 @@
         <w:rPr>
           <w:rStyle w:val="VerbatimChar"/>
         </w:rPr>
-        <w:t xml:space="preserve">intervention           0.6604672  0.3046286   2.168</w:t>
+        <w:t xml:space="preserve">intervention           0.6604671  0.3046286   2.168</w:t>
       </w:r>
       <w:r>
         <w:br/>
@@ -11655,97 +11655,97 @@
         <w:rPr>
           <w:rStyle w:val="VerbatimChar"/>
         </w:rPr>
-        <w:t xml:space="preserve">t           -0.504                                                        </w:t>
-      </w:r>
-      <w:r>
-        <w:br/>
-      </w:r>
-      <w:r>
-        <w:rPr>
-          <w:rStyle w:val="VerbatimChar"/>
-        </w:rPr>
-        <w:t xml:space="preserve">warmth      -0.170  0.265                                                 </w:t>
-      </w:r>
-      <w:r>
-        <w:br/>
-      </w:r>
-      <w:r>
-        <w:rPr>
-          <w:rStyle w:val="VerbatimChar"/>
-        </w:rPr>
-        <w:t xml:space="preserve">physcl_pnsh -0.180  0.285 -0.005                                          </w:t>
-      </w:r>
-      <w:r>
-        <w:br/>
-      </w:r>
-      <w:r>
-        <w:rPr>
-          <w:rStyle w:val="VerbatimChar"/>
-        </w:rPr>
-        <w:t xml:space="preserve">identity    -0.266  0.397 -0.013 -0.002                                   </w:t>
-      </w:r>
-      <w:r>
-        <w:br/>
-      </w:r>
-      <w:r>
-        <w:rPr>
-          <w:rStyle w:val="VerbatimChar"/>
-        </w:rPr>
-        <w:t xml:space="preserve">interventin -0.279  0.417  0.039  0.019 -0.017                            </w:t>
-      </w:r>
-      <w:r>
-        <w:br/>
-      </w:r>
-      <w:r>
-        <w:rPr>
-          <w:rStyle w:val="VerbatimChar"/>
-        </w:rPr>
-        <w:t xml:space="preserve">HDI         -0.861  0.206 -0.007  0.012 -0.001  0.003                     </w:t>
-      </w:r>
-      <w:r>
-        <w:br/>
-      </w:r>
-      <w:r>
-        <w:rPr>
-          <w:rStyle w:val="VerbatimChar"/>
-        </w:rPr>
-        <w:t xml:space="preserve">t:warmth     0.151 -0.302 -0.882  0.001  0.011 -0.035  0.006              </w:t>
-      </w:r>
-      <w:r>
-        <w:br/>
-      </w:r>
-      <w:r>
-        <w:rPr>
-          <w:rStyle w:val="VerbatimChar"/>
-        </w:rPr>
-        <w:t xml:space="preserve">t:physcl_pn  0.161 -0.319  0.004 -0.894 -0.001 -0.017 -0.010 -0.003       </w:t>
-      </w:r>
-      <w:r>
-        <w:br/>
-      </w:r>
-      <w:r>
-        <w:rPr>
-          <w:rStyle w:val="VerbatimChar"/>
-        </w:rPr>
-        <w:t xml:space="preserve">t:identity   0.230 -0.458  0.011  0.000 -0.867  0.014  0.001 -0.013  0.002</w:t>
-      </w:r>
-      <w:r>
-        <w:br/>
-      </w:r>
-      <w:r>
-        <w:rPr>
-          <w:rStyle w:val="VerbatimChar"/>
-        </w:rPr>
-        <w:t xml:space="preserve">t:intervntn  0.242 -0.481 -0.035 -0.017  0.014 -0.867 -0.003  0.041  0.019</w:t>
-      </w:r>
-      <w:r>
-        <w:br/>
-      </w:r>
-      <w:r>
-        <w:rPr>
-          <w:rStyle w:val="VerbatimChar"/>
-        </w:rPr>
-        <w:t xml:space="preserve">t:HDI        0.301 -0.596  0.015 -0.027  0.002 -0.007 -0.346 -0.016  0.029</w:t>
+        <w:t xml:space="preserve">t           -0.466                                                        </w:t>
+      </w:r>
+      <w:r>
+        <w:br/>
+      </w:r>
+      <w:r>
+        <w:rPr>
+          <w:rStyle w:val="VerbatimChar"/>
+        </w:rPr>
+        <w:t xml:space="preserve">warmth      -0.169  0.285                                                 </w:t>
+      </w:r>
+      <w:r>
+        <w:br/>
+      </w:r>
+      <w:r>
+        <w:rPr>
+          <w:rStyle w:val="VerbatimChar"/>
+        </w:rPr>
+        <w:t xml:space="preserve">physcl_pnsh -0.183  0.313 -0.005                                          </w:t>
+      </w:r>
+      <w:r>
+        <w:br/>
+      </w:r>
+      <w:r>
+        <w:rPr>
+          <w:rStyle w:val="VerbatimChar"/>
+        </w:rPr>
+        <w:t xml:space="preserve">identity    -0.278  0.450 -0.013 -0.002                                   </w:t>
+      </w:r>
+      <w:r>
+        <w:br/>
+      </w:r>
+      <w:r>
+        <w:rPr>
+          <w:rStyle w:val="VerbatimChar"/>
+        </w:rPr>
+        <w:t xml:space="preserve">interventin -0.100  0.162  0.039  0.019 -0.017                            </w:t>
+      </w:r>
+      <w:r>
+        <w:br/>
+      </w:r>
+      <w:r>
+        <w:rPr>
+          <w:rStyle w:val="VerbatimChar"/>
+        </w:rPr>
+        <w:t xml:space="preserve">HDI         -0.892  0.230 -0.007  0.012 -0.001  0.003                     </w:t>
+      </w:r>
+      <w:r>
+        <w:br/>
+      </w:r>
+      <w:r>
+        <w:rPr>
+          <w:rStyle w:val="VerbatimChar"/>
+        </w:rPr>
+        <w:t xml:space="preserve">t:warmth     0.150 -0.324 -0.882  0.001  0.011 -0.035  0.006              </w:t>
+      </w:r>
+      <w:r>
+        <w:br/>
+      </w:r>
+      <w:r>
+        <w:rPr>
+          <w:rStyle w:val="VerbatimChar"/>
+        </w:rPr>
+        <w:t xml:space="preserve">t:physcl_pn  0.164 -0.351  0.004 -0.894 -0.001 -0.017 -0.010 -0.003       </w:t>
+      </w:r>
+      <w:r>
+        <w:br/>
+      </w:r>
+      <w:r>
+        <w:rPr>
+          <w:rStyle w:val="VerbatimChar"/>
+        </w:rPr>
+        <w:t xml:space="preserve">t:identity   0.242 -0.519  0.011  0.000 -0.867  0.014  0.001 -0.013  0.002</w:t>
+      </w:r>
+      <w:r>
+        <w:br/>
+      </w:r>
+      <w:r>
+        <w:rPr>
+          <w:rStyle w:val="VerbatimChar"/>
+        </w:rPr>
+        <w:t xml:space="preserve">t:intervntn  0.087 -0.187 -0.035 -0.017  0.014 -0.867 -0.003  0.041  0.019</w:t>
+      </w:r>
+      <w:r>
+        <w:br/>
+      </w:r>
+      <w:r>
+        <w:rPr>
+          <w:rStyle w:val="VerbatimChar"/>
+        </w:rPr>
+        <w:t xml:space="preserve">t:HDI        0.310 -0.666  0.015 -0.027  0.002 -0.007 -0.346 -0.016  0.029</w:t>
       </w:r>
       <w:r>
         <w:br/>
@@ -12431,7 +12431,7 @@
         <w:rPr>
           <w:rStyle w:val="VerbatimChar"/>
         </w:rPr>
-        <w:t xml:space="preserve"> -28499.6031  56999.2062  57021.2062  57021.2356  57099.3610</w:t>
+        <w:t xml:space="preserve"> -28499.6031  56999.2063  57021.2063  57021.2356  57099.3610</w:t>
       </w:r>
       <w:r>
         <w:br/>
@@ -12461,34 +12461,34 @@
         <w:rPr>
           <w:rStyle w:val="VerbatimChar"/>
         </w:rPr>
-        <w:t xml:space="preserve">id       (Intercept)   8.387258 2.896076</w:t>
-      </w:r>
-      <w:r>
-        <w:br/>
-      </w:r>
-      <w:r>
-        <w:rPr>
-          <w:rStyle w:val="VerbatimChar"/>
-        </w:rPr>
-        <w:t xml:space="preserve">country  (Intercept)   3.166920 1.779584</w:t>
-      </w:r>
-      <w:r>
-        <w:br/>
-      </w:r>
-      <w:r>
-        <w:rPr>
-          <w:rStyle w:val="VerbatimChar"/>
-        </w:rPr>
-        <w:t xml:space="preserve">         warmth        0.010761 0.103736   .  </w:t>
-      </w:r>
-      <w:r>
-        <w:br/>
-      </w:r>
-      <w:r>
-        <w:rPr>
-          <w:rStyle w:val="VerbatimChar"/>
-        </w:rPr>
-        <w:t xml:space="preserve">Residual              26.027344 5.101700</w:t>
+        <w:t xml:space="preserve">id       (Intercept)   8.387351 2.896092</w:t>
+      </w:r>
+      <w:r>
+        <w:br/>
+      </w:r>
+      <w:r>
+        <w:rPr>
+          <w:rStyle w:val="VerbatimChar"/>
+        </w:rPr>
+        <w:t xml:space="preserve">country  (Intercept)   3.166939 1.779590</w:t>
+      </w:r>
+      <w:r>
+        <w:br/>
+      </w:r>
+      <w:r>
+        <w:rPr>
+          <w:rStyle w:val="VerbatimChar"/>
+        </w:rPr>
+        <w:t xml:space="preserve">         warmth        0.010760 0.103732   .  </w:t>
+      </w:r>
+      <w:r>
+        <w:br/>
+      </w:r>
+      <w:r>
+        <w:rPr>
+          <w:rStyle w:val="VerbatimChar"/>
+        </w:rPr>
+        <w:t xml:space="preserve">Residual              26.027290 5.101695</w:t>
       </w:r>
       <w:r>
         <w:br/>
@@ -12545,7 +12545,7 @@
         <w:rPr>
           <w:rStyle w:val="VerbatimChar"/>
         </w:rPr>
-        <w:t xml:space="preserve">(Intercept)          50.7359        1.37201     36.98    &lt;1e-99</w:t>
+        <w:t xml:space="preserve">(Intercept)          50.5949        1.35491     37.34    &lt;1e-99</w:t>
       </w:r>
       <w:r>
         <w:br/>
@@ -12563,7 +12563,7 @@
         <w:rPr>
           <w:rStyle w:val="VerbatimChar"/>
         </w:rPr>
-        <w:t xml:space="preserve">warmth                0.913496      0.0423741   21.56    &lt;1e-99</w:t>
+        <w:t xml:space="preserve">warmth                0.913496      0.0423739   21.56    &lt;1e-99</w:t>
       </w:r>
       <w:r>
         <w:br/>
@@ -12581,25 +12581,25 @@
         <w:rPr>
           <w:rStyle w:val="VerbatimChar"/>
         </w:rPr>
-        <w:t xml:space="preserve">identity             -0.127692      0.151583    -0.84    0.3996</w:t>
-      </w:r>
-      <w:r>
-        <w:br/>
-      </w:r>
-      <w:r>
-        <w:rPr>
-          <w:rStyle w:val="VerbatimChar"/>
-        </w:rPr>
-        <w:t xml:space="preserve">intervention          0.858997      0.151909     5.65    &lt;1e-07</w:t>
-      </w:r>
-      <w:r>
-        <w:br/>
-      </w:r>
-      <w:r>
-        <w:rPr>
-          <w:rStyle w:val="VerbatimChar"/>
-        </w:rPr>
-        <w:t xml:space="preserve">HDI                  -0.000565959   0.0196433   -0.03    0.9770</w:t>
+        <w:t xml:space="preserve">identity             -0.127692      0.151584    -0.84    0.3996</w:t>
+      </w:r>
+      <w:r>
+        <w:br/>
+      </w:r>
+      <w:r>
+        <w:rPr>
+          <w:rStyle w:val="VerbatimChar"/>
+        </w:rPr>
+        <w:t xml:space="preserve">intervention          0.858997      0.15191      5.65    &lt;1e-07</w:t>
+      </w:r>
+      <w:r>
+        <w:br/>
+      </w:r>
+      <w:r>
+        <w:rPr>
+          <w:rStyle w:val="VerbatimChar"/>
+        </w:rPr>
+        <w:t xml:space="preserve">HDI                  -0.000565882   0.0196433   -0.03    0.9770</w:t>
       </w:r>
       <w:r>
         <w:br/>
@@ -12964,16 +12964,16 @@
         <w:rPr>
           <w:rStyle w:val="VerbatimChar"/>
         </w:rPr>
-        <w:t xml:space="preserve">id       (Intercept)   8.391748 2.896851</w:t>
-      </w:r>
-      <w:r>
-        <w:br/>
-      </w:r>
-      <w:r>
-        <w:rPr>
-          <w:rStyle w:val="VerbatimChar"/>
-        </w:rPr>
-        <w:t xml:space="preserve">country  (Intercept)   3.170040 1.780461</w:t>
+        <w:t xml:space="preserve">id       (Intercept)   8.391746 2.896851</w:t>
+      </w:r>
+      <w:r>
+        <w:br/>
+      </w:r>
+      <w:r>
+        <w:rPr>
+          <w:rStyle w:val="VerbatimChar"/>
+        </w:rPr>
+        <w:t xml:space="preserve">country  (Intercept)   3.170031 1.780458</w:t>
       </w:r>
       <w:r>
         <w:br/>
@@ -12991,7 +12991,7 @@
         <w:rPr>
           <w:rStyle w:val="VerbatimChar"/>
         </w:rPr>
-        <w:t xml:space="preserve">Residual              26.015905 5.100579</w:t>
+        <w:t xml:space="preserve">Residual              26.015906 5.100579</w:t>
       </w:r>
       <w:r>
         <w:br/>
@@ -13048,16 +13048,16 @@
         <w:rPr>
           <w:rStyle w:val="VerbatimChar"/>
         </w:rPr>
-        <w:t xml:space="preserve">(Intercept)              51.4143       1.60324     32.07    &lt;1e-99</w:t>
-      </w:r>
-      <w:r>
-        <w:br/>
-      </w:r>
-      <w:r>
-        <w:rPr>
-          <w:rStyle w:val="VerbatimChar"/>
-        </w:rPr>
-        <w:t xml:space="preserve">t                         0.60349      0.419741     1.44    0.1505</w:t>
+        <w:t xml:space="preserve">(Intercept)              51.0751       1.54284     33.10    &lt;1e-99</w:t>
+      </w:r>
+      <w:r>
+        <w:br/>
+      </w:r>
+      <w:r>
+        <w:rPr>
+          <w:rStyle w:val="VerbatimChar"/>
+        </w:rPr>
+        <w:t xml:space="preserve">t                         0.702771     0.374539     1.88    0.0606</w:t>
       </w:r>
       <w:r>
         <w:br/>
@@ -13120,16 +13120,16 @@
         <w:rPr>
           <w:rStyle w:val="VerbatimChar"/>
         </w:rPr>
-        <w:t xml:space="preserve">t &amp; physical_punishment   0.0005422    0.0494355    0.01    0.9912</w:t>
-      </w:r>
-      <w:r>
-        <w:br/>
-      </w:r>
-      <w:r>
-        <w:rPr>
-          <w:rStyle w:val="VerbatimChar"/>
-        </w:rPr>
-        <w:t xml:space="preserve">t &amp; identity              0.0554384    0.131745     0.42    0.6739</w:t>
+        <w:t xml:space="preserve">t &amp; physical_punishment   0.000542203  0.0494355    0.01    0.9912</w:t>
+      </w:r>
+      <w:r>
+        <w:br/>
+      </w:r>
+      <w:r>
+        <w:rPr>
+          <w:rStyle w:val="VerbatimChar"/>
+        </w:rPr>
+        <w:t xml:space="preserve">t &amp; identity              0.0554385    0.131745     0.42    0.6739</w:t>
       </w:r>
       <w:r>
         <w:br/>

</xml_diff>

<commit_message>
rebuild with a stronger opinion in favor of Stata
</commit_message>
<xml_diff>
--- a/docs/Multilevel-Multilingual.docx
+++ b/docs/Multilevel-Multilingual.docx
@@ -270,7 +270,7 @@
         <w:t xml:space="preserve"> </w:t>
       </w:r>
       <w:r>
-        <w:t xml:space="preserve">software, which is very well documented and very intuitive. R is free open source software which is less intuitive, but there are many excellent resources for learning R. Julia is newer open source software, and ostensibly much faster than either Stata or R, which may be an important advantage when running multilevel models with very large data sets. At this point in time, both Stata and R feel much more</w:t>
+        <w:t xml:space="preserve">software, which is very well documented and very intuitive. While it costs money to purchase Stata, the price is often very reasonal for academic and educational use. R is free open source software which is less intuitive, but there are many excellent resources for learning R. There is often a cost associated with purchasing books and other materials for learning R. Julia is newer open source software, and ostensibly much faster than either Stata or R, which may be an important advantage when running multilevel models with very large data sets. At this point in time, both Stata and R feel much more</w:t>
       </w:r>
       <w:r>
         <w:t xml:space="preserve"> </w:t>
@@ -287,6 +287,14 @@
       </w:r>
       <w:r>
         <w:t xml:space="preserve">than Julia which is still evolving software.</w:t>
+      </w:r>
+    </w:p>
+    <w:p>
+      <w:pPr>
+        <w:pStyle w:val="BodyText"/>
+      </w:pPr>
+      <w:r>
+        <w:t xml:space="preserve">While any of these software packages can be used for learning and estimating multilevel models, I will offer my own opinion–based upon 15 years of teaching multilevel models at the doctoral level–that Stata offers the quickest pathway for learning the basic and advanced uses of multilevel models. I also believe the intuitive nature of Stata syntax contributes to accurate and replicable work in this area.</w:t>
       </w:r>
     </w:p>
     <w:tbl>
@@ -410,7 +418,7 @@
                     <w:jc w:val="center"/>
                   </w:pPr>
                   <w:r>
-                    <w:t xml:space="preserve">learning curve, but intuitive</w:t>
+                    <w:t xml:space="preserve">learning curve, but very intuitive</w:t>
                   </w:r>
                   <w:r>
                     <w:t xml:space="preserve"> </w:t>

</xml_diff>

<commit_message>
REBUILD with clarifications about how R does things
</commit_message>
<xml_diff>
--- a/docs/Multilevel-Multilingual.docx
+++ b/docs/Multilevel-Multilingual.docx
@@ -79,7 +79,7 @@
         <w:pStyle w:val="Date"/>
       </w:pPr>
       <w:r>
-        <w:t xml:space="preserve">2024-05-13</w:t>
+        <w:t xml:space="preserve">2024-05-15</w:t>
       </w:r>
     </w:p>
     <w:sdt>
@@ -2992,9 +2992,6 @@
         <w:pStyle w:val="SourceCode"/>
       </w:pPr>
       <w:r>
-        <w:br/>
-      </w:r>
-      <w:r>
         <w:rPr>
           <w:rStyle w:val="KeywordTok"/>
         </w:rPr>
@@ -6203,7 +6200,7 @@
     </w:p>
     <w:bookmarkEnd w:id="48"/>
     <w:bookmarkEnd w:id="49"/>
-    <w:bookmarkStart w:id="68" w:name="cross-sectional-multilevel-models"/>
+    <w:bookmarkStart w:id="70" w:name="cross-sectional-multilevel-models"/>
     <w:p>
       <w:pPr>
         <w:pStyle w:val="Heading1"/>
@@ -7565,7 +7562,7 @@
       </w:r>
     </w:p>
     <w:bookmarkEnd w:id="55"/>
-    <w:bookmarkStart w:id="66" w:name="run-models-1"/>
+    <w:bookmarkStart w:id="68" w:name="run-models-1"/>
     <w:p>
       <w:pPr>
         <w:pStyle w:val="Heading2"/>
@@ -7626,9 +7623,6 @@
         <w:pStyle w:val="SourceCode"/>
       </w:pPr>
       <w:r>
-        <w:br/>
-      </w:r>
-      <w:r>
         <w:rPr>
           <w:rStyle w:val="NormalTok"/>
         </w:rPr>
@@ -8066,7 +8060,7 @@
       </w:r>
     </w:p>
     <w:bookmarkEnd w:id="58"/>
-    <w:bookmarkStart w:id="62" w:name="run-the-model-1"/>
+    <w:bookmarkStart w:id="64" w:name="run-the-model-1"/>
     <w:p>
       <w:pPr>
         <w:pStyle w:val="Heading4"/>
@@ -8215,6 +8209,125 @@
     </w:tbl>
     <w:p>
       <w:pPr>
+        <w:pStyle w:val="BodyText"/>
+      </w:pPr>
+      <w:r>
+        <w:t xml:space="preserve"> </w:t>
+      </w:r>
+    </w:p>
+    <w:tbl>
+      <w:tblPr>
+        <w:tblStyle w:val="Table"/>
+        <w:tblLook w:firstRow="0" w:lastRow="0" w:firstColumn="0" w:lastColumn="0" w:noHBand="0" w:noVBand="0" w:val="0000"/>
+        <w:tblBorders>
+          <w:left w:val="single" w:sz="24" w:space="0" w:color="00A047"/>
+        </w:tblBorders>
+        <w:tblCellMar>
+          <w:left w:w="0" w:type="dxa"/>
+          <w:right w:w="0" w:type="dxa"/>
+        </w:tblCellMar>
+        <w:tblInd w:w="164" w:type="dxa"/>
+      </w:tblPr>
+      <w:tr>
+        <w:trPr>
+          <w:cantSplit/>
+        </w:trPr>
+        <w:tc>
+          <w:tcPr>
+            <w:tcMar>
+              <w:left w:w="144" w:type="dxa"/>
+              <w:right w:w="144" w:type="dxa"/>
+            </w:tcMar>
+          </w:tcPr>
+          <w:p>
+            <w:pPr>
+              <w:pStyle w:val="BodyText"/>
+            </w:pPr>
+            <w:pPr>
+              <w:spacing w:before="0" w:after="8"/>
+              <w:jc w:val="center"/>
+            </w:pPr>
+            <w:r>
+              <w:drawing>
+                <wp:inline>
+                  <wp:extent cx="152400" cy="152400"/>
+                  <wp:effectExtent b="0" l="0" r="0" t="0"/>
+                  <wp:docPr descr="" title="" id="62" name="Picture"/>
+                  <a:graphic>
+                    <a:graphicData uri="http://schemas.openxmlformats.org/drawingml/2006/picture">
+                      <pic:pic>
+                        <pic:nvPicPr>
+                          <pic:cNvPr descr="/Applications/quarto/share/formats/docx/tip.png" id="63" name="Picture"/>
+                          <pic:cNvPicPr>
+                            <a:picLocks noChangeArrowheads="1" noChangeAspect="1"/>
+                          </pic:cNvPicPr>
+                        </pic:nvPicPr>
+                        <pic:blipFill>
+                          <a:blip r:embed="rId24"/>
+                          <a:stretch>
+                            <a:fillRect/>
+                          </a:stretch>
+                        </pic:blipFill>
+                        <pic:spPr bwMode="auto">
+                          <a:xfrm>
+                            <a:off x="0" y="0"/>
+                            <a:ext cx="152400" cy="152400"/>
+                          </a:xfrm>
+                          <a:prstGeom prst="rect">
+                            <a:avLst/>
+                          </a:prstGeom>
+                          <a:noFill/>
+                          <a:ln w="9525">
+                            <a:noFill/>
+                            <a:headEnd/>
+                            <a:tailEnd/>
+                          </a:ln>
+                        </pic:spPr>
+                      </pic:pic>
+                    </a:graphicData>
+                  </a:graphic>
+                </wp:inline>
+              </w:drawing>
+            </w:r>
+          </w:p>
+        </w:tc>
+        <w:tc>
+          <w:p>
+            <w:pPr>
+              <w:pStyle w:val="BodyText"/>
+            </w:pPr>
+            <w:pPr>
+              <w:spacing w:before="16" w:after="64"/>
+            </w:pPr>
+          </w:p>
+          <w:p>
+            <w:pPr>
+              <w:pStyle w:val="BodyText"/>
+            </w:pPr>
+            <w:pPr>
+              <w:spacing w:before="16" w:after="16"/>
+            </w:pPr>
+            <w:r>
+              <w:t xml:space="preserve">R prefers to use scientific notation when possible. I find that the use of scientific notation can be confusing in reading results. I turn off scientific notation by setting a penalty for its use:</w:t>
+            </w:r>
+            <w:r>
+              <w:t xml:space="preserve"> </w:t>
+            </w:r>
+            <w:r>
+              <w:rPr>
+                <w:rStyle w:val="VerbatimChar"/>
+              </w:rPr>
+              <w:t xml:space="preserve">options(scipen = 999)</w:t>
+            </w:r>
+            <w:r>
+              <w:t xml:space="preserve">.</w:t>
+            </w:r>
+          </w:p>
+        </w:tc>
+      </w:tr>
+    </w:tbl>
+    <w:p>
+      <w:pPr>
         <w:pStyle w:val="SourceCode"/>
       </w:pPr>
       <w:r>
@@ -8255,6 +8368,48 @@
       </w:r>
       <w:r>
         <w:rPr>
+          <w:rStyle w:val="FunctionTok"/>
+        </w:rPr>
+        <w:t xml:space="preserve">options</w:t>
+      </w:r>
+      <w:r>
+        <w:rPr>
+          <w:rStyle w:val="NormalTok"/>
+        </w:rPr>
+        <w:t xml:space="preserve">(</w:t>
+      </w:r>
+      <w:r>
+        <w:rPr>
+          <w:rStyle w:val="AttributeTok"/>
+        </w:rPr>
+        <w:t xml:space="preserve">scipen =</w:t>
+      </w:r>
+      <w:r>
+        <w:rPr>
+          <w:rStyle w:val="NormalTok"/>
+        </w:rPr>
+        <w:t xml:space="preserve"> </w:t>
+      </w:r>
+      <w:r>
+        <w:rPr>
+          <w:rStyle w:val="DecValTok"/>
+        </w:rPr>
+        <w:t xml:space="preserve">999</w:t>
+      </w:r>
+      <w:r>
+        <w:rPr>
+          <w:rStyle w:val="NormalTok"/>
+        </w:rPr>
+        <w:t xml:space="preserve">) </w:t>
+      </w:r>
+      <w:r>
+        <w:br/>
+      </w:r>
+      <w:r>
+        <w:br/>
+      </w:r>
+      <w:r>
+        <w:rPr>
           <w:rStyle w:val="NormalTok"/>
         </w:rPr>
         <w:t xml:space="preserve">fit1 </w:t>
@@ -8607,61 +8762,124 @@
         <w:rPr>
           <w:rStyle w:val="VerbatimChar"/>
         </w:rPr>
-        <w:t xml:space="preserve">                      Estimate Std. Error         df t value Pr(&gt;|t|)    </w:t>
-      </w:r>
-      <w:r>
-        <w:br/>
-      </w:r>
-      <w:r>
-        <w:rPr>
-          <w:rStyle w:val="VerbatimChar"/>
-        </w:rPr>
-        <w:t xml:space="preserve">(Intercept)          5.231e+01  1.447e+00  3.311e+01  36.158  &lt; 2e-16 ***</w:t>
-      </w:r>
-      <w:r>
-        <w:br/>
-      </w:r>
-      <w:r>
-        <w:rPr>
-          <w:rStyle w:val="VerbatimChar"/>
-        </w:rPr>
-        <w:t xml:space="preserve">warmth               8.346e-01  6.425e-02  4.190e+01  12.989 2.77e-16 ***</w:t>
-      </w:r>
-      <w:r>
-        <w:br/>
-      </w:r>
-      <w:r>
-        <w:rPr>
-          <w:rStyle w:val="VerbatimChar"/>
-        </w:rPr>
-        <w:t xml:space="preserve">physical_punishment -9.919e-01  7.984e-02  2.968e+03 -12.423  &lt; 2e-16 ***</w:t>
-      </w:r>
-      <w:r>
-        <w:br/>
-      </w:r>
-      <w:r>
-        <w:rPr>
-          <w:rStyle w:val="VerbatimChar"/>
-        </w:rPr>
-        <w:t xml:space="preserve">identity            -3.004e-01  2.172e-01  2.970e+03  -1.383  0.16678    </w:t>
-      </w:r>
-      <w:r>
-        <w:br/>
-      </w:r>
-      <w:r>
-        <w:rPr>
-          <w:rStyle w:val="VerbatimChar"/>
-        </w:rPr>
-        <w:t xml:space="preserve">intervention         6.391e-01  2.176e-01  2.971e+03   2.937  0.00334 ** </w:t>
-      </w:r>
-      <w:r>
-        <w:br/>
-      </w:r>
-      <w:r>
-        <w:rPr>
-          <w:rStyle w:val="VerbatimChar"/>
-        </w:rPr>
-        <w:t xml:space="preserve">HDI                 -3.395e-03  2.060e-02  2.760e+01  -0.165  0.87027    </w:t>
+        <w:t xml:space="preserve">                       Estimate  Std. Error          df t value</w:t>
+      </w:r>
+      <w:r>
+        <w:br/>
+      </w:r>
+      <w:r>
+        <w:rPr>
+          <w:rStyle w:val="VerbatimChar"/>
+        </w:rPr>
+        <w:t xml:space="preserve">(Intercept)           52.311714    1.446735   33.113738  36.158</w:t>
+      </w:r>
+      <w:r>
+        <w:br/>
+      </w:r>
+      <w:r>
+        <w:rPr>
+          <w:rStyle w:val="VerbatimChar"/>
+        </w:rPr>
+        <w:t xml:space="preserve">warmth                 0.834562    0.064252   41.896966  12.989</w:t>
+      </w:r>
+      <w:r>
+        <w:br/>
+      </w:r>
+      <w:r>
+        <w:rPr>
+          <w:rStyle w:val="VerbatimChar"/>
+        </w:rPr>
+        <w:t xml:space="preserve">physical_punishment   -0.991892    0.079845 2968.010901 -12.423</w:t>
+      </w:r>
+      <w:r>
+        <w:br/>
+      </w:r>
+      <w:r>
+        <w:rPr>
+          <w:rStyle w:val="VerbatimChar"/>
+        </w:rPr>
+        <w:t xml:space="preserve">identity              -0.300350    0.217179 2970.106304  -1.383</w:t>
+      </w:r>
+      <w:r>
+        <w:br/>
+      </w:r>
+      <w:r>
+        <w:rPr>
+          <w:rStyle w:val="VerbatimChar"/>
+        </w:rPr>
+        <w:t xml:space="preserve">intervention           0.639059    0.217603 2971.185215   2.937</w:t>
+      </w:r>
+      <w:r>
+        <w:br/>
+      </w:r>
+      <w:r>
+        <w:rPr>
+          <w:rStyle w:val="VerbatimChar"/>
+        </w:rPr>
+        <w:t xml:space="preserve">HDI                   -0.003395    0.020596   27.598517  -0.165</w:t>
+      </w:r>
+      <w:r>
+        <w:br/>
+      </w:r>
+      <w:r>
+        <w:rPr>
+          <w:rStyle w:val="VerbatimChar"/>
+        </w:rPr>
+        <w:t xml:space="preserve">                                Pr(&gt;|t|)    </w:t>
+      </w:r>
+      <w:r>
+        <w:br/>
+      </w:r>
+      <w:r>
+        <w:rPr>
+          <w:rStyle w:val="VerbatimChar"/>
+        </w:rPr>
+        <w:t xml:space="preserve">(Intercept)         &lt; 0.0000000000000002 ***</w:t>
+      </w:r>
+      <w:r>
+        <w:br/>
+      </w:r>
+      <w:r>
+        <w:rPr>
+          <w:rStyle w:val="VerbatimChar"/>
+        </w:rPr>
+        <w:t xml:space="preserve">warmth              0.000000000000000277 ***</w:t>
+      </w:r>
+      <w:r>
+        <w:br/>
+      </w:r>
+      <w:r>
+        <w:rPr>
+          <w:rStyle w:val="VerbatimChar"/>
+        </w:rPr>
+        <w:t xml:space="preserve">physical_punishment &lt; 0.0000000000000002 ***</w:t>
+      </w:r>
+      <w:r>
+        <w:br/>
+      </w:r>
+      <w:r>
+        <w:rPr>
+          <w:rStyle w:val="VerbatimChar"/>
+        </w:rPr>
+        <w:t xml:space="preserve">identity                         0.16678    </w:t>
+      </w:r>
+      <w:r>
+        <w:br/>
+      </w:r>
+      <w:r>
+        <w:rPr>
+          <w:rStyle w:val="VerbatimChar"/>
+        </w:rPr>
+        <w:t xml:space="preserve">intervention                     0.00334 ** </w:t>
+      </w:r>
+      <w:r>
+        <w:br/>
+      </w:r>
+      <w:r>
+        <w:rPr>
+          <w:rStyle w:val="VerbatimChar"/>
+        </w:rPr>
+        <w:t xml:space="preserve">HDI                              0.87027    </w:t>
       </w:r>
       <w:r>
         <w:br/>
@@ -8748,7 +8966,7 @@
         <w:t xml:space="preserve">HDI         -0.922 -0.006  0.009 -0.001  0.000</w:t>
       </w:r>
     </w:p>
-    <w:bookmarkEnd w:id="62"/>
+    <w:bookmarkEnd w:id="64"/>
     <w:p>
       <w:pPr>
         <w:pStyle w:val="Heading3"/>
@@ -8757,7 +8975,7 @@
         <w:t xml:space="preserve">Julia</w:t>
       </w:r>
     </w:p>
-    <w:bookmarkStart w:id="63" w:name="get-the-data-2"/>
+    <w:bookmarkStart w:id="65" w:name="get-the-data-2"/>
     <w:p>
       <w:pPr>
         <w:pStyle w:val="Heading4"/>
@@ -8909,8 +9127,8 @@
         <w:t xml:space="preserve">))</w:t>
       </w:r>
     </w:p>
-    <w:bookmarkEnd w:id="63"/>
-    <w:bookmarkStart w:id="64" w:name="change-country-to-categorical"/>
+    <w:bookmarkEnd w:id="65"/>
+    <w:bookmarkStart w:id="66" w:name="change-country-to-categorical"/>
     <w:p>
       <w:pPr>
         <w:pStyle w:val="Heading4"/>
@@ -8984,8 +9202,8 @@
         <w:t xml:space="preserve">country))</w:t>
       </w:r>
     </w:p>
-    <w:bookmarkEnd w:id="64"/>
-    <w:bookmarkStart w:id="65" w:name="run-the-model-2"/>
+    <w:bookmarkEnd w:id="66"/>
+    <w:bookmarkStart w:id="67" w:name="run-the-model-2"/>
     <w:p>
       <w:pPr>
         <w:pStyle w:val="Heading4"/>
@@ -9398,45 +9616,45 @@
           <w:rStyle w:val="VerbatimChar"/>
         </w:rPr>
         <w:t xml:space="preserve">─────────────────────────────────────────────────────────────</w:t>
-      </w:r>
-    </w:p>
-    <w:bookmarkEnd w:id="65"/>
-    <w:bookmarkEnd w:id="66"/>
-    <w:bookmarkStart w:id="67" w:name="interpretation-2"/>
-    <w:p>
-      <w:pPr>
-        <w:pStyle w:val="Heading2"/>
-      </w:pPr>
-      <w:r>
-        <w:t xml:space="preserve">4.4 Interpretation</w:t>
-      </w:r>
-    </w:p>
-    <w:p>
-      <w:pPr>
-        <w:pStyle w:val="FirstParagraph"/>
-      </w:pPr>
-      <w:r>
-        <w:t xml:space="preserve">Models suggest that parental warmth is associated with increases in the beneficial outcome, while physical punishment is associated with decreases in the beneficial outcome. Membership in the group represented by</w:t>
-      </w:r>
-      <w:r>
-        <w:t xml:space="preserve"> </w:t>
-      </w:r>
-      <w:r>
-        <w:rPr>
-          <w:rStyle w:val="VerbatimChar"/>
-        </w:rPr>
-        <w:t xml:space="preserve">identity</w:t>
-      </w:r>
-      <w:r>
-        <w:t xml:space="preserve"> </w:t>
-      </w:r>
-      <w:r>
-        <w:t xml:space="preserve">is not associated with the outcome. The intervention is associated with increases in the outcome. The Human Development Index is not associated with the outcome.</w:t>
       </w:r>
     </w:p>
     <w:bookmarkEnd w:id="67"/>
     <w:bookmarkEnd w:id="68"/>
-    <w:bookmarkStart w:id="89" w:name="longitudinal-multilevel-models"/>
+    <w:bookmarkStart w:id="69" w:name="interpretation-2"/>
+    <w:p>
+      <w:pPr>
+        <w:pStyle w:val="Heading2"/>
+      </w:pPr>
+      <w:r>
+        <w:t xml:space="preserve">4.4 Interpretation</w:t>
+      </w:r>
+    </w:p>
+    <w:p>
+      <w:pPr>
+        <w:pStyle w:val="FirstParagraph"/>
+      </w:pPr>
+      <w:r>
+        <w:t xml:space="preserve">Models suggest that parental warmth is associated with increases in the beneficial outcome, while physical punishment is associated with decreases in the beneficial outcome. Membership in the group represented by</w:t>
+      </w:r>
+      <w:r>
+        <w:t xml:space="preserve"> </w:t>
+      </w:r>
+      <w:r>
+        <w:rPr>
+          <w:rStyle w:val="VerbatimChar"/>
+        </w:rPr>
+        <w:t xml:space="preserve">identity</w:t>
+      </w:r>
+      <w:r>
+        <w:t xml:space="preserve"> </w:t>
+      </w:r>
+      <w:r>
+        <w:t xml:space="preserve">is not associated with the outcome. The intervention is associated with increases in the outcome. The Human Development Index is not associated with the outcome.</w:t>
+      </w:r>
+    </w:p>
+    <w:bookmarkEnd w:id="69"/>
+    <w:bookmarkEnd w:id="70"/>
+    <w:bookmarkStart w:id="93" w:name="longitudinal-multilevel-models"/>
     <w:p>
       <w:pPr>
         <w:pStyle w:val="Heading1"/>
@@ -9445,7 +9663,7 @@
         <w:t xml:space="preserve">5. Longitudinal Multilevel Models</w:t>
       </w:r>
     </w:p>
-    <w:bookmarkStart w:id="69" w:name="the-data"/>
+    <w:bookmarkStart w:id="71" w:name="the-data"/>
     <w:p>
       <w:pPr>
         <w:pStyle w:val="Heading2"/>
@@ -9476,8 +9694,8 @@
         <w:t xml:space="preserve">.</w:t>
       </w:r>
     </w:p>
-    <w:bookmarkEnd w:id="69"/>
-    <w:bookmarkStart w:id="71" w:name="the-equation-2"/>
+    <w:bookmarkEnd w:id="71"/>
+    <w:bookmarkStart w:id="73" w:name="the-equation-2"/>
     <w:p>
       <w:pPr>
         <w:pStyle w:val="Heading2"/>
@@ -9490,7 +9708,7 @@
       <w:pPr>
         <w:pStyle w:val="FirstParagraph"/>
       </w:pPr>
-      <w:bookmarkStart w:id="70" w:name="eq-MLM-longitudinal"/>
+      <w:bookmarkStart w:id="72" w:name="eq-MLM-longitudinal"/>
       <m:oMathPara>
         <m:oMathParaPr>
           <m:jc m:val="center"/>
@@ -9683,7 +9901,7 @@
           </m:d>
         </m:oMath>
       </m:oMathPara>
-      <w:bookmarkEnd w:id="70"/>
+      <w:bookmarkEnd w:id="72"/>
     </w:p>
     <w:p>
       <w:pPr>
@@ -10002,8 +10220,8 @@
         </m:oMath>
       </m:oMathPara>
     </w:p>
-    <w:bookmarkEnd w:id="71"/>
-    <w:bookmarkStart w:id="87" w:name="run-models-2"/>
+    <w:bookmarkEnd w:id="73"/>
+    <w:bookmarkStart w:id="91" w:name="run-models-2"/>
     <w:p>
       <w:pPr>
         <w:pStyle w:val="Heading2"/>
@@ -10020,7 +10238,7 @@
         <w:t xml:space="preserve">Stata</w:t>
       </w:r>
     </w:p>
-    <w:bookmarkStart w:id="72" w:name="get-the-data-3"/>
+    <w:bookmarkStart w:id="74" w:name="get-the-data-3"/>
     <w:p>
       <w:pPr>
         <w:pStyle w:val="Heading4"/>
@@ -10049,8 +10267,8 @@
         <w:t xml:space="preserve"> simulated_multilevel_longitudinal_data.dta</w:t>
       </w:r>
     </w:p>
-    <w:bookmarkEnd w:id="72"/>
-    <w:bookmarkStart w:id="75" w:name="run-the-model-3"/>
+    <w:bookmarkEnd w:id="74"/>
+    <w:bookmarkStart w:id="77" w:name="run-the-model-3"/>
     <w:p>
       <w:pPr>
         <w:pStyle w:val="Heading4"/>
@@ -10059,7 +10277,7 @@
         <w:t xml:space="preserve">5.3.0.2 Run The Model</w:t>
       </w:r>
     </w:p>
-    <w:bookmarkStart w:id="73" w:name="main-effects-only"/>
+    <w:bookmarkStart w:id="75" w:name="main-effects-only"/>
     <w:p>
       <w:pPr>
         <w:pStyle w:val="Heading5"/>
@@ -10073,9 +10291,6 @@
         <w:pStyle w:val="SourceCode"/>
       </w:pPr>
       <w:r>
-        <w:br/>
-      </w:r>
-      <w:r>
         <w:rPr>
           <w:rStyle w:val="NormalTok"/>
         </w:rPr>
@@ -10429,8 +10644,8 @@
         <w:t xml:space="preserve">Note: LR test is conservative and provided only for reference.</w:t>
       </w:r>
     </w:p>
-    <w:bookmarkEnd w:id="73"/>
-    <w:bookmarkStart w:id="74" w:name="interactions-with-time"/>
+    <w:bookmarkEnd w:id="75"/>
+    <w:bookmarkStart w:id="76" w:name="interactions-with-time"/>
     <w:p>
       <w:pPr>
         <w:pStyle w:val="Heading5"/>
@@ -10444,9 +10659,6 @@
         <w:pStyle w:val="SourceCode"/>
       </w:pPr>
       <w:r>
-        <w:br/>
-      </w:r>
-      <w:r>
         <w:rPr>
           <w:rStyle w:val="NormalTok"/>
         </w:rPr>
@@ -10926,8 +11138,8 @@
         <w:t xml:space="preserve">Note: LR test is conservative and provided only for reference.</w:t>
       </w:r>
     </w:p>
-    <w:bookmarkEnd w:id="74"/>
-    <w:bookmarkEnd w:id="75"/>
+    <w:bookmarkEnd w:id="76"/>
+    <w:bookmarkEnd w:id="77"/>
     <w:p>
       <w:pPr>
         <w:pStyle w:val="Heading3"/>
@@ -10936,7 +11148,7 @@
         <w:t xml:space="preserve">R</w:t>
       </w:r>
     </w:p>
-    <w:bookmarkStart w:id="76" w:name="get-the-data-4"/>
+    <w:bookmarkStart w:id="78" w:name="get-the-data-4"/>
     <w:p>
       <w:pPr>
         <w:pStyle w:val="Heading4"/>
@@ -11010,8 +11222,8 @@
         <w:t xml:space="preserve">)</w:t>
       </w:r>
     </w:p>
-    <w:bookmarkEnd w:id="76"/>
-    <w:bookmarkStart w:id="81" w:name="run-the-model-4"/>
+    <w:bookmarkEnd w:id="78"/>
+    <w:bookmarkStart w:id="85" w:name="run-the-model-4"/>
     <w:p>
       <w:pPr>
         <w:pStyle w:val="Heading4"/>
@@ -11057,12 +11269,12 @@
                 <wp:inline>
                   <wp:extent cx="152400" cy="152400"/>
                   <wp:effectExtent b="0" l="0" r="0" t="0"/>
-                  <wp:docPr descr="" title="" id="77" name="Picture"/>
+                  <wp:docPr descr="" title="" id="79" name="Picture"/>
                   <a:graphic>
                     <a:graphicData uri="http://schemas.openxmlformats.org/drawingml/2006/picture">
                       <pic:pic>
                         <pic:nvPicPr>
-                          <pic:cNvPr descr="/Applications/quarto/share/formats/docx/caution.png" id="78" name="Picture"/>
+                          <pic:cNvPr descr="/Applications/quarto/share/formats/docx/caution.png" id="80" name="Picture"/>
                           <pic:cNvPicPr>
                             <a:picLocks noChangeArrowheads="1" noChangeAspect="1"/>
                           </pic:cNvPicPr>
@@ -11158,7 +11370,126 @@
         </w:tc>
       </w:tr>
     </w:tbl>
-    <w:bookmarkStart w:id="79" w:name="main-effects-only-1"/>
+    <w:p>
+      <w:pPr>
+        <w:pStyle w:val="BodyText"/>
+      </w:pPr>
+      <w:r>
+        <w:t xml:space="preserve"> </w:t>
+      </w:r>
+    </w:p>
+    <w:tbl>
+      <w:tblPr>
+        <w:tblStyle w:val="Table"/>
+        <w:tblLook w:firstRow="0" w:lastRow="0" w:firstColumn="0" w:lastColumn="0" w:noHBand="0" w:noVBand="0" w:val="0000"/>
+        <w:tblBorders>
+          <w:left w:val="single" w:sz="24" w:space="0" w:color="00A047"/>
+        </w:tblBorders>
+        <w:tblCellMar>
+          <w:left w:w="0" w:type="dxa"/>
+          <w:right w:w="0" w:type="dxa"/>
+        </w:tblCellMar>
+        <w:tblInd w:w="164" w:type="dxa"/>
+      </w:tblPr>
+      <w:tr>
+        <w:trPr>
+          <w:cantSplit/>
+        </w:trPr>
+        <w:tc>
+          <w:tcPr>
+            <w:tcMar>
+              <w:left w:w="144" w:type="dxa"/>
+              <w:right w:w="144" w:type="dxa"/>
+            </w:tcMar>
+          </w:tcPr>
+          <w:p>
+            <w:pPr>
+              <w:pStyle w:val="BodyText"/>
+            </w:pPr>
+            <w:pPr>
+              <w:spacing w:before="0" w:after="8"/>
+              <w:jc w:val="center"/>
+            </w:pPr>
+            <w:r>
+              <w:drawing>
+                <wp:inline>
+                  <wp:extent cx="152400" cy="152400"/>
+                  <wp:effectExtent b="0" l="0" r="0" t="0"/>
+                  <wp:docPr descr="" title="" id="81" name="Picture"/>
+                  <a:graphic>
+                    <a:graphicData uri="http://schemas.openxmlformats.org/drawingml/2006/picture">
+                      <pic:pic>
+                        <pic:nvPicPr>
+                          <pic:cNvPr descr="/Applications/quarto/share/formats/docx/tip.png" id="82" name="Picture"/>
+                          <pic:cNvPicPr>
+                            <a:picLocks noChangeArrowheads="1" noChangeAspect="1"/>
+                          </pic:cNvPicPr>
+                        </pic:nvPicPr>
+                        <pic:blipFill>
+                          <a:blip r:embed="rId24"/>
+                          <a:stretch>
+                            <a:fillRect/>
+                          </a:stretch>
+                        </pic:blipFill>
+                        <pic:spPr bwMode="auto">
+                          <a:xfrm>
+                            <a:off x="0" y="0"/>
+                            <a:ext cx="152400" cy="152400"/>
+                          </a:xfrm>
+                          <a:prstGeom prst="rect">
+                            <a:avLst/>
+                          </a:prstGeom>
+                          <a:noFill/>
+                          <a:ln w="9525">
+                            <a:noFill/>
+                            <a:headEnd/>
+                            <a:tailEnd/>
+                          </a:ln>
+                        </pic:spPr>
+                      </pic:pic>
+                    </a:graphicData>
+                  </a:graphic>
+                </wp:inline>
+              </w:drawing>
+            </w:r>
+          </w:p>
+        </w:tc>
+        <w:tc>
+          <w:p>
+            <w:pPr>
+              <w:pStyle w:val="BodyText"/>
+            </w:pPr>
+            <w:pPr>
+              <w:spacing w:before="16" w:after="64"/>
+            </w:pPr>
+          </w:p>
+          <w:p>
+            <w:pPr>
+              <w:pStyle w:val="BodyText"/>
+            </w:pPr>
+            <w:pPr>
+              <w:spacing w:before="16" w:after="16"/>
+            </w:pPr>
+            <w:r>
+              <w:t xml:space="preserve">R prefers to use scientific notation when possible. I find that the use of scientific notation can be confusing in reading results. I turn off scientific notation by setting a penalty for its use:</w:t>
+            </w:r>
+            <w:r>
+              <w:t xml:space="preserve"> </w:t>
+            </w:r>
+            <w:r>
+              <w:rPr>
+                <w:rStyle w:val="VerbatimChar"/>
+              </w:rPr>
+              <w:t xml:space="preserve">options(scipen = 999)</w:t>
+            </w:r>
+            <w:r>
+              <w:t xml:space="preserve">.</w:t>
+            </w:r>
+          </w:p>
+        </w:tc>
+      </w:tr>
+    </w:tbl>
+    <w:bookmarkStart w:id="83" w:name="main-effects-only-1"/>
     <w:p>
       <w:pPr>
         <w:pStyle w:val="Heading5"/>
@@ -11209,6 +11540,48 @@
       </w:r>
       <w:r>
         <w:rPr>
+          <w:rStyle w:val="FunctionTok"/>
+        </w:rPr>
+        <w:t xml:space="preserve">options</w:t>
+      </w:r>
+      <w:r>
+        <w:rPr>
+          <w:rStyle w:val="NormalTok"/>
+        </w:rPr>
+        <w:t xml:space="preserve">(</w:t>
+      </w:r>
+      <w:r>
+        <w:rPr>
+          <w:rStyle w:val="AttributeTok"/>
+        </w:rPr>
+        <w:t xml:space="preserve">scipen =</w:t>
+      </w:r>
+      <w:r>
+        <w:rPr>
+          <w:rStyle w:val="NormalTok"/>
+        </w:rPr>
+        <w:t xml:space="preserve"> </w:t>
+      </w:r>
+      <w:r>
+        <w:rPr>
+          <w:rStyle w:val="DecValTok"/>
+        </w:rPr>
+        <w:t xml:space="preserve">999</w:t>
+      </w:r>
+      <w:r>
+        <w:rPr>
+          <w:rStyle w:val="NormalTok"/>
+        </w:rPr>
+        <w:t xml:space="preserve">) </w:t>
+      </w:r>
+      <w:r>
+        <w:br/>
+      </w:r>
+      <w:r>
+        <w:br/>
+      </w:r>
+      <w:r>
+        <w:rPr>
           <w:rStyle w:val="NormalTok"/>
         </w:rPr>
         <w:t xml:space="preserve">fit2A </w:t>
@@ -11582,70 +11955,142 @@
         <w:rPr>
           <w:rStyle w:val="VerbatimChar"/>
         </w:rPr>
-        <w:t xml:space="preserve">                      Estimate Std. Error         df t value Pr(&gt;|t|)    </w:t>
-      </w:r>
-      <w:r>
-        <w:br/>
-      </w:r>
-      <w:r>
-        <w:rPr>
-          <w:rStyle w:val="VerbatimChar"/>
-        </w:rPr>
-        <w:t xml:space="preserve">(Intercept)          5.052e+01  1.430e+00  3.117e+01  35.335  &lt; 2e-16 ***</w:t>
-      </w:r>
-      <w:r>
-        <w:br/>
-      </w:r>
-      <w:r>
-        <w:rPr>
-          <w:rStyle w:val="VerbatimChar"/>
-        </w:rPr>
-        <w:t xml:space="preserve">t                    9.434e-01  6.588e-02  5.998e+03  14.321  &lt; 2e-16 ***</w:t>
-      </w:r>
-      <w:r>
-        <w:br/>
-      </w:r>
-      <w:r>
-        <w:rPr>
-          <w:rStyle w:val="VerbatimChar"/>
-        </w:rPr>
-        <w:t xml:space="preserve">warmth               9.140e-01  3.793e-02  4.745e+03  24.096  &lt; 2e-16 ***</w:t>
-      </w:r>
-      <w:r>
-        <w:br/>
-      </w:r>
-      <w:r>
-        <w:rPr>
-          <w:rStyle w:val="VerbatimChar"/>
-        </w:rPr>
-        <w:t xml:space="preserve">physical_punishment -1.009e+00  4.980e-02  6.484e+03 -20.257  &lt; 2e-16 ***</w:t>
-      </w:r>
-      <w:r>
-        <w:br/>
-      </w:r>
-      <w:r>
-        <w:rPr>
-          <w:rStyle w:val="VerbatimChar"/>
-        </w:rPr>
-        <w:t xml:space="preserve">identity            -1.320e-01  1.517e-01  2.969e+03  -0.870    0.385    </w:t>
-      </w:r>
-      <w:r>
-        <w:br/>
-      </w:r>
-      <w:r>
-        <w:rPr>
-          <w:rStyle w:val="VerbatimChar"/>
-        </w:rPr>
-        <w:t xml:space="preserve">intervention         8.591e-01  1.521e-01  2.972e+03   5.650 1.75e-08 ***</w:t>
-      </w:r>
-      <w:r>
-        <w:br/>
-      </w:r>
-      <w:r>
-        <w:rPr>
-          <w:rStyle w:val="VerbatimChar"/>
-        </w:rPr>
-        <w:t xml:space="preserve">HDI                  7.909e-04  2.077e-02  2.800e+01   0.038    0.970    </w:t>
+        <w:t xml:space="preserve">                        Estimate   Std. Error           df t value</w:t>
+      </w:r>
+      <w:r>
+        <w:br/>
+      </w:r>
+      <w:r>
+        <w:rPr>
+          <w:rStyle w:val="VerbatimChar"/>
+        </w:rPr>
+        <w:t xml:space="preserve">(Intercept)           50.5161891    1.4296454   31.1737942  35.335</w:t>
+      </w:r>
+      <w:r>
+        <w:br/>
+      </w:r>
+      <w:r>
+        <w:rPr>
+          <w:rStyle w:val="VerbatimChar"/>
+        </w:rPr>
+        <w:t xml:space="preserve">t                      0.9433806    0.0658755 5998.3764616  14.321</w:t>
+      </w:r>
+      <w:r>
+        <w:br/>
+      </w:r>
+      <w:r>
+        <w:rPr>
+          <w:rStyle w:val="VerbatimChar"/>
+        </w:rPr>
+        <w:t xml:space="preserve">warmth                 0.9140307    0.0379336 4745.3496835  24.096</w:t>
+      </w:r>
+      <w:r>
+        <w:br/>
+      </w:r>
+      <w:r>
+        <w:rPr>
+          <w:rStyle w:val="VerbatimChar"/>
+        </w:rPr>
+        <w:t xml:space="preserve">physical_punishment   -1.0087537    0.0497972 6483.6770989 -20.257</w:t>
+      </w:r>
+      <w:r>
+        <w:br/>
+      </w:r>
+      <w:r>
+        <w:rPr>
+          <w:rStyle w:val="VerbatimChar"/>
+        </w:rPr>
+        <w:t xml:space="preserve">identity              -0.1319548    0.1517350 2968.7829265  -0.870</w:t>
+      </w:r>
+      <w:r>
+        <w:br/>
+      </w:r>
+      <w:r>
+        <w:rPr>
+          <w:rStyle w:val="VerbatimChar"/>
+        </w:rPr>
+        <w:t xml:space="preserve">intervention           0.8591494    0.1520510 2971.8112001   5.650</w:t>
+      </w:r>
+      <w:r>
+        <w:br/>
+      </w:r>
+      <w:r>
+        <w:rPr>
+          <w:rStyle w:val="VerbatimChar"/>
+        </w:rPr>
+        <w:t xml:space="preserve">HDI                    0.0007909    0.0207656   28.0001836   0.038</w:t>
+      </w:r>
+      <w:r>
+        <w:br/>
+      </w:r>
+      <w:r>
+        <w:rPr>
+          <w:rStyle w:val="VerbatimChar"/>
+        </w:rPr>
+        <w:t xml:space="preserve">                                Pr(&gt;|t|)    </w:t>
+      </w:r>
+      <w:r>
+        <w:br/>
+      </w:r>
+      <w:r>
+        <w:rPr>
+          <w:rStyle w:val="VerbatimChar"/>
+        </w:rPr>
+        <w:t xml:space="preserve">(Intercept)         &lt; 0.0000000000000002 ***</w:t>
+      </w:r>
+      <w:r>
+        <w:br/>
+      </w:r>
+      <w:r>
+        <w:rPr>
+          <w:rStyle w:val="VerbatimChar"/>
+        </w:rPr>
+        <w:t xml:space="preserve">t                   &lt; 0.0000000000000002 ***</w:t>
+      </w:r>
+      <w:r>
+        <w:br/>
+      </w:r>
+      <w:r>
+        <w:rPr>
+          <w:rStyle w:val="VerbatimChar"/>
+        </w:rPr>
+        <w:t xml:space="preserve">warmth              &lt; 0.0000000000000002 ***</w:t>
+      </w:r>
+      <w:r>
+        <w:br/>
+      </w:r>
+      <w:r>
+        <w:rPr>
+          <w:rStyle w:val="VerbatimChar"/>
+        </w:rPr>
+        <w:t xml:space="preserve">physical_punishment &lt; 0.0000000000000002 ***</w:t>
+      </w:r>
+      <w:r>
+        <w:br/>
+      </w:r>
+      <w:r>
+        <w:rPr>
+          <w:rStyle w:val="VerbatimChar"/>
+        </w:rPr>
+        <w:t xml:space="preserve">identity                           0.385    </w:t>
+      </w:r>
+      <w:r>
+        <w:br/>
+      </w:r>
+      <w:r>
+        <w:rPr>
+          <w:rStyle w:val="VerbatimChar"/>
+        </w:rPr>
+        <w:t xml:space="preserve">intervention                0.0000000175 ***</w:t>
+      </w:r>
+      <w:r>
+        <w:br/>
+      </w:r>
+      <w:r>
+        <w:rPr>
+          <w:rStyle w:val="VerbatimChar"/>
+        </w:rPr>
+        <w:t xml:space="preserve">HDI                                0.970    </w:t>
       </w:r>
       <w:r>
         <w:br/>
@@ -11741,8 +12186,8 @@
         <w:t xml:space="preserve">HDI         -0.941  0.000 -0.004  0.005  0.000  0.002</w:t>
       </w:r>
     </w:p>
-    <w:bookmarkEnd w:id="79"/>
-    <w:bookmarkStart w:id="80" w:name="interactions-with-time-1"/>
+    <w:bookmarkEnd w:id="83"/>
+    <w:bookmarkStart w:id="84" w:name="interactions-with-time-1"/>
     <w:p>
       <w:pPr>
         <w:pStyle w:val="Heading5"/>
@@ -12130,115 +12575,232 @@
         <w:rPr>
           <w:rStyle w:val="VerbatimChar"/>
         </w:rPr>
-        <w:t xml:space="preserve">                        Estimate Std. Error         df t value Pr(&gt;|t|)    </w:t>
-      </w:r>
-      <w:r>
-        <w:br/>
-      </w:r>
-      <w:r>
-        <w:rPr>
-          <w:rStyle w:val="VerbatimChar"/>
-        </w:rPr>
-        <w:t xml:space="preserve">(Intercept)            5.100e+01  1.609e+00  4.996e+01  31.703   &lt;2e-16 ***</w:t>
-      </w:r>
-      <w:r>
-        <w:br/>
-      </w:r>
-      <w:r>
-        <w:rPr>
-          <w:rStyle w:val="VerbatimChar"/>
-        </w:rPr>
-        <w:t xml:space="preserve">t                      6.990e-01  3.747e-01  6.131e+03   1.865   0.0622 .  </w:t>
-      </w:r>
-      <w:r>
-        <w:br/>
-      </w:r>
-      <w:r>
-        <w:rPr>
-          <w:rStyle w:val="VerbatimChar"/>
-        </w:rPr>
-        <w:t xml:space="preserve">warmth                 8.171e-01  8.054e-02  8.275e+03  10.146   &lt;2e-16 ***</w:t>
-      </w:r>
-      <w:r>
-        <w:br/>
-      </w:r>
-      <w:r>
-        <w:rPr>
-          <w:rStyle w:val="VerbatimChar"/>
-        </w:rPr>
-        <w:t xml:space="preserve">physical_punishment   -1.010e+00  1.114e-01  8.085e+03  -9.068   &lt;2e-16 ***</w:t>
-      </w:r>
-      <w:r>
-        <w:br/>
-      </w:r>
-      <w:r>
-        <w:rPr>
-          <w:rStyle w:val="VerbatimChar"/>
-        </w:rPr>
-        <w:t xml:space="preserve">identity              -2.446e-01  3.042e-01  8.696e+03  -0.804   0.4212    </w:t>
-      </w:r>
-      <w:r>
-        <w:br/>
-      </w:r>
-      <w:r>
-        <w:rPr>
-          <w:rStyle w:val="VerbatimChar"/>
-        </w:rPr>
-        <w:t xml:space="preserve">intervention           6.605e-01  3.046e-01  8.697e+03   2.168   0.0302 *  </w:t>
-      </w:r>
-      <w:r>
-        <w:br/>
-      </w:r>
-      <w:r>
-        <w:rPr>
-          <w:rStyle w:val="VerbatimChar"/>
-        </w:rPr>
-        <w:t xml:space="preserve">HDI                    2.669e-03  2.213e-02  3.610e+01   0.121   0.9047    </w:t>
-      </w:r>
-      <w:r>
-        <w:br/>
-      </w:r>
-      <w:r>
-        <w:rPr>
-          <w:rStyle w:val="VerbatimChar"/>
-        </w:rPr>
-        <w:t xml:space="preserve">t:warmth               4.862e-02  3.562e-02  6.405e+03   1.365   0.1723    </w:t>
-      </w:r>
-      <w:r>
-        <w:br/>
-      </w:r>
-      <w:r>
-        <w:rPr>
-          <w:rStyle w:val="VerbatimChar"/>
-        </w:rPr>
-        <w:t xml:space="preserve">t:physical_punishment  4.964e-04  4.946e-02  6.753e+03   0.010   0.9920    </w:t>
-      </w:r>
-      <w:r>
-        <w:br/>
-      </w:r>
-      <w:r>
-        <w:rPr>
-          <w:rStyle w:val="VerbatimChar"/>
-        </w:rPr>
-        <w:t xml:space="preserve">t:identity             5.631e-02  1.318e-01  5.993e+03   0.427   0.6692    </w:t>
-      </w:r>
-      <w:r>
-        <w:br/>
-      </w:r>
-      <w:r>
-        <w:rPr>
-          <w:rStyle w:val="VerbatimChar"/>
-        </w:rPr>
-        <w:t xml:space="preserve">t:intervention         9.950e-02  1.320e-01  5.994e+03   0.754   0.4510    </w:t>
-      </w:r>
-      <w:r>
-        <w:br/>
-      </w:r>
-      <w:r>
-        <w:rPr>
-          <w:rStyle w:val="VerbatimChar"/>
-        </w:rPr>
-        <w:t xml:space="preserve">t:HDI                 -9.379e-04  3.823e-03  5.994e+03  -0.245   0.8062    </w:t>
+        <w:t xml:space="preserve">                          Estimate   Std. Error           df t value</w:t>
+      </w:r>
+      <w:r>
+        <w:br/>
+      </w:r>
+      <w:r>
+        <w:rPr>
+          <w:rStyle w:val="VerbatimChar"/>
+        </w:rPr>
+        <w:t xml:space="preserve">(Intercept)             51.0036725    1.6087742   49.9583024  31.703</w:t>
+      </w:r>
+      <w:r>
+        <w:br/>
+      </w:r>
+      <w:r>
+        <w:rPr>
+          <w:rStyle w:val="VerbatimChar"/>
+        </w:rPr>
+        <w:t xml:space="preserve">t                        0.6989769    0.3746882 6131.2125222   1.865</w:t>
+      </w:r>
+      <w:r>
+        <w:br/>
+      </w:r>
+      <w:r>
+        <w:rPr>
+          <w:rStyle w:val="VerbatimChar"/>
+        </w:rPr>
+        <w:t xml:space="preserve">warmth                   0.8170912    0.0805355 8274.9994610  10.146</w:t>
+      </w:r>
+      <w:r>
+        <w:br/>
+      </w:r>
+      <w:r>
+        <w:rPr>
+          <w:rStyle w:val="VerbatimChar"/>
+        </w:rPr>
+        <w:t xml:space="preserve">physical_punishment     -1.0097729    0.1113557 8084.6085126  -9.068</w:t>
+      </w:r>
+      <w:r>
+        <w:br/>
+      </w:r>
+      <w:r>
+        <w:rPr>
+          <w:rStyle w:val="VerbatimChar"/>
+        </w:rPr>
+        <w:t xml:space="preserve">identity                -0.2446453    0.3041604 8695.8966126  -0.804</w:t>
+      </w:r>
+      <w:r>
+        <w:br/>
+      </w:r>
+      <w:r>
+        <w:rPr>
+          <w:rStyle w:val="VerbatimChar"/>
+        </w:rPr>
+        <w:t xml:space="preserve">intervention             0.6604671    0.3046286 8697.0843469   2.168</w:t>
+      </w:r>
+      <w:r>
+        <w:br/>
+      </w:r>
+      <w:r>
+        <w:rPr>
+          <w:rStyle w:val="VerbatimChar"/>
+        </w:rPr>
+        <w:t xml:space="preserve">HDI                      0.0026692    0.0221295   36.1037721   0.121</w:t>
+      </w:r>
+      <w:r>
+        <w:br/>
+      </w:r>
+      <w:r>
+        <w:rPr>
+          <w:rStyle w:val="VerbatimChar"/>
+        </w:rPr>
+        <w:t xml:space="preserve">t:warmth                 0.0486211    0.0356217 6404.8722416   1.365</w:t>
+      </w:r>
+      <w:r>
+        <w:br/>
+      </w:r>
+      <w:r>
+        <w:rPr>
+          <w:rStyle w:val="VerbatimChar"/>
+        </w:rPr>
+        <w:t xml:space="preserve">t:physical_punishment    0.0004964    0.0494590 6753.0158846   0.010</w:t>
+      </w:r>
+      <w:r>
+        <w:br/>
+      </w:r>
+      <w:r>
+        <w:rPr>
+          <w:rStyle w:val="VerbatimChar"/>
+        </w:rPr>
+        <w:t xml:space="preserve">t:identity               0.0563140    0.1318043 5993.4518199   0.427</w:t>
+      </w:r>
+      <w:r>
+        <w:br/>
+      </w:r>
+      <w:r>
+        <w:rPr>
+          <w:rStyle w:val="VerbatimChar"/>
+        </w:rPr>
+        <w:t xml:space="preserve">t:intervention           0.0995037    0.1319917 5994.1433047   0.754</w:t>
+      </w:r>
+      <w:r>
+        <w:br/>
+      </w:r>
+      <w:r>
+        <w:rPr>
+          <w:rStyle w:val="VerbatimChar"/>
+        </w:rPr>
+        <w:t xml:space="preserve">t:HDI                   -0.0009379    0.0038233 5993.9091197  -0.245</w:t>
+      </w:r>
+      <w:r>
+        <w:br/>
+      </w:r>
+      <w:r>
+        <w:rPr>
+          <w:rStyle w:val="VerbatimChar"/>
+        </w:rPr>
+        <w:t xml:space="preserve">                                 Pr(&gt;|t|)    </w:t>
+      </w:r>
+      <w:r>
+        <w:br/>
+      </w:r>
+      <w:r>
+        <w:rPr>
+          <w:rStyle w:val="VerbatimChar"/>
+        </w:rPr>
+        <w:t xml:space="preserve">(Intercept)           &lt;0.0000000000000002 ***</w:t>
+      </w:r>
+      <w:r>
+        <w:br/>
+      </w:r>
+      <w:r>
+        <w:rPr>
+          <w:rStyle w:val="VerbatimChar"/>
+        </w:rPr>
+        <w:t xml:space="preserve">t                                  0.0622 .  </w:t>
+      </w:r>
+      <w:r>
+        <w:br/>
+      </w:r>
+      <w:r>
+        <w:rPr>
+          <w:rStyle w:val="VerbatimChar"/>
+        </w:rPr>
+        <w:t xml:space="preserve">warmth                &lt;0.0000000000000002 ***</w:t>
+      </w:r>
+      <w:r>
+        <w:br/>
+      </w:r>
+      <w:r>
+        <w:rPr>
+          <w:rStyle w:val="VerbatimChar"/>
+        </w:rPr>
+        <w:t xml:space="preserve">physical_punishment   &lt;0.0000000000000002 ***</w:t>
+      </w:r>
+      <w:r>
+        <w:br/>
+      </w:r>
+      <w:r>
+        <w:rPr>
+          <w:rStyle w:val="VerbatimChar"/>
+        </w:rPr>
+        <w:t xml:space="preserve">identity                           0.4212    </w:t>
+      </w:r>
+      <w:r>
+        <w:br/>
+      </w:r>
+      <w:r>
+        <w:rPr>
+          <w:rStyle w:val="VerbatimChar"/>
+        </w:rPr>
+        <w:t xml:space="preserve">intervention                       0.0302 *  </w:t>
+      </w:r>
+      <w:r>
+        <w:br/>
+      </w:r>
+      <w:r>
+        <w:rPr>
+          <w:rStyle w:val="VerbatimChar"/>
+        </w:rPr>
+        <w:t xml:space="preserve">HDI                                0.9047    </w:t>
+      </w:r>
+      <w:r>
+        <w:br/>
+      </w:r>
+      <w:r>
+        <w:rPr>
+          <w:rStyle w:val="VerbatimChar"/>
+        </w:rPr>
+        <w:t xml:space="preserve">t:warmth                           0.1723    </w:t>
+      </w:r>
+      <w:r>
+        <w:br/>
+      </w:r>
+      <w:r>
+        <w:rPr>
+          <w:rStyle w:val="VerbatimChar"/>
+        </w:rPr>
+        <w:t xml:space="preserve">t:physical_punishment              0.9920    </w:t>
+      </w:r>
+      <w:r>
+        <w:br/>
+      </w:r>
+      <w:r>
+        <w:rPr>
+          <w:rStyle w:val="VerbatimChar"/>
+        </w:rPr>
+        <w:t xml:space="preserve">t:identity                         0.6692    </w:t>
+      </w:r>
+      <w:r>
+        <w:br/>
+      </w:r>
+      <w:r>
+        <w:rPr>
+          <w:rStyle w:val="VerbatimChar"/>
+        </w:rPr>
+        <w:t xml:space="preserve">t:intervention                     0.4510    </w:t>
+      </w:r>
+      <w:r>
+        <w:br/>
+      </w:r>
+      <w:r>
+        <w:rPr>
+          <w:rStyle w:val="VerbatimChar"/>
+        </w:rPr>
+        <w:t xml:space="preserve">t:HDI                              0.8062    </w:t>
       </w:r>
       <w:r>
         <w:br/>
@@ -12487,8 +13049,8 @@
         <w:t xml:space="preserve">t:HDI       -0.002  0.008</w:t>
       </w:r>
     </w:p>
-    <w:bookmarkEnd w:id="80"/>
-    <w:bookmarkEnd w:id="81"/>
+    <w:bookmarkEnd w:id="84"/>
+    <w:bookmarkEnd w:id="85"/>
     <w:p>
       <w:pPr>
         <w:pStyle w:val="Heading3"/>
@@ -12497,7 +13059,7 @@
         <w:t xml:space="preserve">Julia</w:t>
       </w:r>
     </w:p>
-    <w:bookmarkStart w:id="82" w:name="get-the-data-5"/>
+    <w:bookmarkStart w:id="86" w:name="get-the-data-5"/>
     <w:p>
       <w:pPr>
         <w:pStyle w:val="Heading4"/>
@@ -12649,8 +13211,8 @@
         <w:t xml:space="preserve">))</w:t>
       </w:r>
     </w:p>
-    <w:bookmarkEnd w:id="82"/>
-    <w:bookmarkStart w:id="86" w:name="run-the-model-5"/>
+    <w:bookmarkEnd w:id="86"/>
+    <w:bookmarkStart w:id="90" w:name="run-the-model-5"/>
     <w:p>
       <w:pPr>
         <w:pStyle w:val="Heading4"/>
@@ -12659,7 +13221,7 @@
         <w:t xml:space="preserve">5.3.0.6 Run The Model</w:t>
       </w:r>
     </w:p>
-    <w:bookmarkStart w:id="83" w:name="change-country-to-categorical-1"/>
+    <w:bookmarkStart w:id="87" w:name="change-country-to-categorical-1"/>
     <w:p>
       <w:pPr>
         <w:pStyle w:val="Heading5"/>
@@ -12733,8 +13295,8 @@
         <w:t xml:space="preserve">country))</w:t>
       </w:r>
     </w:p>
-    <w:bookmarkEnd w:id="83"/>
-    <w:bookmarkStart w:id="84" w:name="main-effects-only-2"/>
+    <w:bookmarkEnd w:id="87"/>
+    <w:bookmarkStart w:id="88" w:name="main-effects-only-2"/>
     <w:p>
       <w:pPr>
         <w:pStyle w:val="Heading5"/>
@@ -12748,9 +13310,6 @@
         <w:pStyle w:val="SourceCode"/>
       </w:pPr>
       <w:r>
-        <w:br/>
-      </w:r>
-      <w:r>
         <w:rPr>
           <w:rStyle w:val="NormalTok"/>
         </w:rPr>
@@ -13242,8 +13801,8 @@
         <w:t xml:space="preserve">───────────────────────────────────────────────────────────────</w:t>
       </w:r>
     </w:p>
-    <w:bookmarkEnd w:id="84"/>
-    <w:bookmarkStart w:id="85" w:name="interactions-with-time-2"/>
+    <w:bookmarkEnd w:id="88"/>
+    <w:bookmarkStart w:id="89" w:name="interactions-with-time-2"/>
     <w:p>
       <w:pPr>
         <w:pStyle w:val="Heading5"/>
@@ -13257,9 +13816,6 @@
         <w:pStyle w:val="SourceCode"/>
       </w:pPr>
       <w:r>
-        <w:br/>
-      </w:r>
-      <w:r>
         <w:rPr>
           <w:rStyle w:val="NormalTok"/>
         </w:rPr>
@@ -13790,10 +14346,10 @@
         <w:t xml:space="preserve">──────────────────────────────────────────────────────────────────</w:t>
       </w:r>
     </w:p>
-    <w:bookmarkEnd w:id="85"/>
-    <w:bookmarkEnd w:id="86"/>
-    <w:bookmarkEnd w:id="87"/>
-    <w:bookmarkStart w:id="88" w:name="interpretation-3"/>
+    <w:bookmarkEnd w:id="89"/>
+    <w:bookmarkEnd w:id="90"/>
+    <w:bookmarkEnd w:id="91"/>
+    <w:bookmarkStart w:id="92" w:name="interpretation-3"/>
     <w:p>
       <w:pPr>
         <w:pStyle w:val="Heading2"/>
@@ -13870,9 +14426,9 @@
         <w:t xml:space="preserve">the fact that the intervention is associated with higher initial levels of the outcome.</w:t>
       </w:r>
     </w:p>
-    <w:bookmarkEnd w:id="88"/>
-    <w:bookmarkEnd w:id="89"/>
-    <w:bookmarkStart w:id="102" w:name="references"/>
+    <w:bookmarkEnd w:id="92"/>
+    <w:bookmarkEnd w:id="93"/>
+    <w:bookmarkStart w:id="106" w:name="references"/>
     <w:p>
       <w:pPr>
         <w:pStyle w:val="Heading1"/>
@@ -13881,8 +14437,8 @@
         <w:t xml:space="preserve">References</w:t>
       </w:r>
     </w:p>
-    <w:bookmarkStart w:id="101" w:name="refs"/>
-    <w:bookmarkStart w:id="91" w:name="ref-MixedModels"/>
+    <w:bookmarkStart w:id="105" w:name="refs"/>
+    <w:bookmarkStart w:id="95" w:name="ref-MixedModels"/>
     <w:p>
       <w:pPr>
         <w:pStyle w:val="Bibliography"/>
@@ -13906,7 +14462,7 @@
       <w:r>
         <w:t xml:space="preserve"> </w:t>
       </w:r>
-      <w:hyperlink r:id="rId90">
+      <w:hyperlink r:id="rId94">
         <w:r>
           <w:rPr>
             <w:rStyle w:val="Hyperlink"/>
@@ -13915,8 +14471,8 @@
         </w:r>
       </w:hyperlink>
     </w:p>
-    <w:bookmarkEnd w:id="91"/>
-    <w:bookmarkStart w:id="93" w:name="ref-JSSv067i01"/>
+    <w:bookmarkEnd w:id="95"/>
+    <w:bookmarkStart w:id="97" w:name="ref-JSSv067i01"/>
     <w:p>
       <w:pPr>
         <w:pStyle w:val="Bibliography"/>
@@ -13953,7 +14509,7 @@
       <w:r>
         <w:t xml:space="preserve"> </w:t>
       </w:r>
-      <w:hyperlink r:id="rId92">
+      <w:hyperlink r:id="rId96">
         <w:r>
           <w:rPr>
             <w:rStyle w:val="Hyperlink"/>
@@ -13962,8 +14518,8 @@
         </w:r>
       </w:hyperlink>
     </w:p>
-    <w:bookmarkEnd w:id="93"/>
-    <w:bookmarkStart w:id="95" w:name="ref-JuliaArticle"/>
+    <w:bookmarkEnd w:id="97"/>
+    <w:bookmarkStart w:id="99" w:name="ref-JuliaArticle"/>
     <w:p>
       <w:pPr>
         <w:pStyle w:val="Bibliography"/>
@@ -14000,7 +14556,7 @@
       <w:r>
         <w:t xml:space="preserve"> </w:t>
       </w:r>
-      <w:hyperlink r:id="rId94">
+      <w:hyperlink r:id="rId98">
         <w:r>
           <w:rPr>
             <w:rStyle w:val="Hyperlink"/>
@@ -14009,8 +14565,8 @@
         </w:r>
       </w:hyperlink>
     </w:p>
-    <w:bookmarkEnd w:id="95"/>
-    <w:bookmarkStart w:id="97" w:name="ref-RProgram"/>
+    <w:bookmarkEnd w:id="99"/>
+    <w:bookmarkStart w:id="101" w:name="ref-RProgram"/>
     <w:p>
       <w:pPr>
         <w:pStyle w:val="Bibliography"/>
@@ -14034,7 +14590,7 @@
       <w:r>
         <w:t xml:space="preserve"> </w:t>
       </w:r>
-      <w:hyperlink r:id="rId96">
+      <w:hyperlink r:id="rId100">
         <w:r>
           <w:rPr>
             <w:rStyle w:val="Hyperlink"/>
@@ -14043,8 +14599,8 @@
         </w:r>
       </w:hyperlink>
     </w:p>
-    <w:bookmarkEnd w:id="97"/>
-    <w:bookmarkStart w:id="98" w:name="ref-Schanen2021"/>
+    <w:bookmarkEnd w:id="101"/>
+    <w:bookmarkStart w:id="102" w:name="ref-Schanen2021"/>
     <w:p>
       <w:pPr>
         <w:pStyle w:val="Bibliography"/>
@@ -14087,8 +14643,8 @@
         <w:t xml:space="preserve">. National Museum of Mathematics.</w:t>
       </w:r>
     </w:p>
-    <w:bookmarkEnd w:id="98"/>
-    <w:bookmarkStart w:id="99" w:name="ref-StataCorp2021:2"/>
+    <w:bookmarkEnd w:id="102"/>
+    <w:bookmarkStart w:id="103" w:name="ref-StataCorp2021:2"/>
     <w:p>
       <w:pPr>
         <w:pStyle w:val="Bibliography"/>
@@ -14110,8 +14666,8 @@
         <w:t xml:space="preserve">. Stata Press.</w:t>
       </w:r>
     </w:p>
-    <w:bookmarkEnd w:id="99"/>
-    <w:bookmarkStart w:id="100" w:name="ref-Thoreau1975"/>
+    <w:bookmarkEnd w:id="103"/>
+    <w:bookmarkStart w:id="104" w:name="ref-Thoreau1975"/>
     <w:p>
       <w:pPr>
         <w:pStyle w:val="Bibliography"/>
@@ -14133,9 +14689,9 @@
         <w:t xml:space="preserve">. Princeton University Press.</w:t>
       </w:r>
     </w:p>
-    <w:bookmarkEnd w:id="100"/>
-    <w:bookmarkEnd w:id="101"/>
-    <w:bookmarkEnd w:id="102"/>
+    <w:bookmarkEnd w:id="104"/>
+    <w:bookmarkEnd w:id="105"/>
+    <w:bookmarkEnd w:id="106"/>
     <w:sectPr>
       <w:footerReference r:id="rId9" w:type="even"/>
       <w:footerReference r:id="rId10" w:type="default"/>

</xml_diff>

<commit_message>
rebuild with new data (`identity` = 1/0) and added description of growth trajectories
</commit_message>
<xml_diff>
--- a/docs/Multilevel-Multilingual.docx
+++ b/docs/Multilevel-Multilingual.docx
@@ -1401,7 +1401,7 @@
                     <w:jc w:val="center"/>
                   </w:pPr>
                   <w:r>
-                    <w:t xml:space="preserve">2</w:t>
+                    <w:t xml:space="preserve">1</w:t>
                   </w:r>
                 </w:p>
               </w:tc>
@@ -1494,7 +1494,7 @@
                     <w:jc w:val="center"/>
                   </w:pPr>
                   <w:r>
-                    <w:t xml:space="preserve">2</w:t>
+                    <w:t xml:space="preserve">1</w:t>
                   </w:r>
                 </w:p>
               </w:tc>
@@ -1587,7 +1587,7 @@
                     <w:jc w:val="center"/>
                   </w:pPr>
                   <w:r>
-                    <w:t xml:space="preserve">1</w:t>
+                    <w:t xml:space="preserve">0</w:t>
                   </w:r>
                 </w:p>
               </w:tc>
@@ -1680,7 +1680,7 @@
                     <w:jc w:val="center"/>
                   </w:pPr>
                   <w:r>
-                    <w:t xml:space="preserve">2</w:t>
+                    <w:t xml:space="preserve">1</w:t>
                   </w:r>
                 </w:p>
               </w:tc>
@@ -1773,7 +1773,7 @@
                     <w:jc w:val="center"/>
                   </w:pPr>
                   <w:r>
-                    <w:t xml:space="preserve">2</w:t>
+                    <w:t xml:space="preserve">1</w:t>
                   </w:r>
                 </w:p>
               </w:tc>
@@ -1866,7 +1866,7 @@
                     <w:jc w:val="center"/>
                   </w:pPr>
                   <w:r>
-                    <w:t xml:space="preserve">1</w:t>
+                    <w:t xml:space="preserve">0</w:t>
                   </w:r>
                 </w:p>
               </w:tc>
@@ -3159,16 +3159,16 @@
         <w:rPr>
           <w:rStyle w:val="VerbatimChar"/>
         </w:rPr>
-        <w:t xml:space="preserve">          1 |      1,507       50.23       50.23</w:t>
-      </w:r>
-      <w:r>
-        <w:br/>
-      </w:r>
-      <w:r>
-        <w:rPr>
-          <w:rStyle w:val="VerbatimChar"/>
-        </w:rPr>
-        <w:t xml:space="preserve">          2 |      1,493       49.77      100.00</w:t>
+        <w:t xml:space="preserve">          0 |      1,507       50.23       50.23</w:t>
+      </w:r>
+      <w:r>
+        <w:br/>
+      </w:r>
+      <w:r>
+        <w:rPr>
+          <w:rStyle w:val="VerbatimChar"/>
+        </w:rPr>
+        <w:t xml:space="preserve">          1 |      1,493       49.77      100.00</w:t>
       </w:r>
       <w:r>
         <w:br/>
@@ -3630,16 +3630,16 @@
         <w:rPr>
           <w:rStyle w:val="VerbatimChar"/>
         </w:rPr>
-        <w:t xml:space="preserve"> 1      : 100   Min.   :33.00   Min.   :  1.00   Length:3000        1:1507  </w:t>
-      </w:r>
-      <w:r>
-        <w:br/>
-      </w:r>
-      <w:r>
-        <w:rPr>
-          <w:rStyle w:val="VerbatimChar"/>
-        </w:rPr>
-        <w:t xml:space="preserve"> 2      : 100   1st Qu.:53.00   1st Qu.: 25.75   Class :character   2:1493  </w:t>
+        <w:t xml:space="preserve"> 1      : 100   Min.   :33.00   Min.   :  1.00   Length:3000        0:1507  </w:t>
+      </w:r>
+      <w:r>
+        <w:br/>
+      </w:r>
+      <w:r>
+        <w:rPr>
+          <w:rStyle w:val="VerbatimChar"/>
+        </w:rPr>
+        <w:t xml:space="preserve"> 2      : 100   1st Qu.:53.00   1st Qu.: 25.75   Class :character   1:1493  </w:t>
       </w:r>
       <w:r>
         <w:br/>
@@ -4277,7 +4277,7 @@
         <w:rPr>
           <w:rStyle w:val="VerbatimChar"/>
         </w:rPr>
-        <w:t xml:space="preserve">   5 │ identity                      1.0             2.0             0  Union{ ⋯</w:t>
+        <w:t xml:space="preserve">   5 │ identity                      0.0             1.0             0  Union{ ⋯</w:t>
       </w:r>
       <w:r>
         <w:br/>
@@ -7832,7 +7832,7 @@
         <w:rPr>
           <w:rStyle w:val="VerbatimChar"/>
         </w:rPr>
-        <w:t xml:space="preserve">         2.identity |  -.3004767   .2170295    -1.38   0.166    -.7258466    .1248933</w:t>
+        <w:t xml:space="preserve">         1.identity |  -.3004767   .2170295    -1.38   0.166    -.7258466    .1248933</w:t>
       </w:r>
       <w:r>
         <w:br/>
@@ -8684,7 +8684,7 @@
         <w:rPr>
           <w:rStyle w:val="VerbatimChar"/>
         </w:rPr>
-        <w:t xml:space="preserve">-3.9774 -0.6563  0.0187  0.6645  3.6730 </w:t>
+        <w:t xml:space="preserve">-3.9774 -0.6563  0.0186  0.6645  3.6730 </w:t>
       </w:r>
       <w:r>
         <w:br/>
@@ -8714,25 +8714,25 @@
         <w:rPr>
           <w:rStyle w:val="VerbatimChar"/>
         </w:rPr>
-        <w:t xml:space="preserve"> country   (Intercept)  3.19056 1.786   </w:t>
-      </w:r>
-      <w:r>
-        <w:br/>
-      </w:r>
-      <w:r>
-        <w:rPr>
-          <w:rStyle w:val="VerbatimChar"/>
-        </w:rPr>
-        <w:t xml:space="preserve"> country.1 warmth       0.02465 0.157   </w:t>
-      </w:r>
-      <w:r>
-        <w:br/>
-      </w:r>
-      <w:r>
-        <w:rPr>
-          <w:rStyle w:val="VerbatimChar"/>
-        </w:rPr>
-        <w:t xml:space="preserve"> Residual              35.01782 5.918   </w:t>
+        <w:t xml:space="preserve"> country   (Intercept)  3.19120 1.786   </w:t>
+      </w:r>
+      <w:r>
+        <w:br/>
+      </w:r>
+      <w:r>
+        <w:rPr>
+          <w:rStyle w:val="VerbatimChar"/>
+        </w:rPr>
+        <w:t xml:space="preserve"> country.1 warmth       0.02464 0.157   </w:t>
+      </w:r>
+      <w:r>
+        <w:br/>
+      </w:r>
+      <w:r>
+        <w:rPr>
+          <w:rStyle w:val="VerbatimChar"/>
+        </w:rPr>
+        <w:t xml:space="preserve"> Residual              35.01779 5.918   </w:t>
       </w:r>
       <w:r>
         <w:br/>
@@ -8771,52 +8771,52 @@
         <w:rPr>
           <w:rStyle w:val="VerbatimChar"/>
         </w:rPr>
-        <w:t xml:space="preserve">(Intercept)           52.311714    1.446735   33.113738  36.158</w:t>
-      </w:r>
-      <w:r>
-        <w:br/>
-      </w:r>
-      <w:r>
-        <w:rPr>
-          <w:rStyle w:val="VerbatimChar"/>
-        </w:rPr>
-        <w:t xml:space="preserve">warmth                 0.834562    0.064252   41.896966  12.989</w:t>
-      </w:r>
-      <w:r>
-        <w:br/>
-      </w:r>
-      <w:r>
-        <w:rPr>
-          <w:rStyle w:val="VerbatimChar"/>
-        </w:rPr>
-        <w:t xml:space="preserve">physical_punishment   -0.991892    0.079845 2968.010901 -12.423</w:t>
-      </w:r>
-      <w:r>
-        <w:br/>
-      </w:r>
-      <w:r>
-        <w:rPr>
-          <w:rStyle w:val="VerbatimChar"/>
-        </w:rPr>
-        <w:t xml:space="preserve">identity              -0.300350    0.217179 2970.106304  -1.383</w:t>
-      </w:r>
-      <w:r>
-        <w:br/>
-      </w:r>
-      <w:r>
-        <w:rPr>
-          <w:rStyle w:val="VerbatimChar"/>
-        </w:rPr>
-        <w:t xml:space="preserve">intervention           0.639059    0.217603 2971.185215   2.937</w:t>
-      </w:r>
-      <w:r>
-        <w:br/>
-      </w:r>
-      <w:r>
-        <w:rPr>
-          <w:rStyle w:val="VerbatimChar"/>
-        </w:rPr>
-        <w:t xml:space="preserve">HDI                   -0.003395    0.020596   27.598517  -0.165</w:t>
+        <w:t xml:space="preserve">(Intercept)           52.011324    1.414976   30.293141  36.758</w:t>
+      </w:r>
+      <w:r>
+        <w:br/>
+      </w:r>
+      <w:r>
+        <w:rPr>
+          <w:rStyle w:val="VerbatimChar"/>
+        </w:rPr>
+        <w:t xml:space="preserve">warmth                 0.834562    0.064250   41.896457  12.989</w:t>
+      </w:r>
+      <w:r>
+        <w:br/>
+      </w:r>
+      <w:r>
+        <w:rPr>
+          <w:rStyle w:val="VerbatimChar"/>
+        </w:rPr>
+        <w:t xml:space="preserve">physical_punishment   -0.991893    0.079845 2968.012381 -12.423</w:t>
+      </w:r>
+      <w:r>
+        <w:br/>
+      </w:r>
+      <w:r>
+        <w:rPr>
+          <w:rStyle w:val="VerbatimChar"/>
+        </w:rPr>
+        <w:t xml:space="preserve">identity              -0.300354    0.217179 2970.108153  -1.383</w:t>
+      </w:r>
+      <w:r>
+        <w:br/>
+      </w:r>
+      <w:r>
+        <w:rPr>
+          <w:rStyle w:val="VerbatimChar"/>
+        </w:rPr>
+        <w:t xml:space="preserve">intervention           0.639060    0.217603 2971.186718   2.937</w:t>
+      </w:r>
+      <w:r>
+        <w:br/>
+      </w:r>
+      <w:r>
+        <w:rPr>
+          <w:rStyle w:val="VerbatimChar"/>
+        </w:rPr>
+        <w:t xml:space="preserve">HDI                   -0.003394    0.020598   27.592814  -0.165</w:t>
       </w:r>
       <w:r>
         <w:br/>
@@ -8879,7 +8879,7 @@
         <w:rPr>
           <w:rStyle w:val="VerbatimChar"/>
         </w:rPr>
-        <w:t xml:space="preserve">HDI                              0.87027    </w:t>
+        <w:t xml:space="preserve">HDI                              0.87030    </w:t>
       </w:r>
       <w:r>
         <w:br/>
@@ -8927,43 +8927,43 @@
         <w:rPr>
           <w:rStyle w:val="VerbatimChar"/>
         </w:rPr>
-        <w:t xml:space="preserve">warmth      -0.119                            </w:t>
-      </w:r>
-      <w:r>
-        <w:br/>
-      </w:r>
-      <w:r>
-        <w:rPr>
-          <w:rStyle w:val="VerbatimChar"/>
-        </w:rPr>
-        <w:t xml:space="preserve">physcl_pnsh -0.145 -0.003                     </w:t>
-      </w:r>
-      <w:r>
-        <w:br/>
-      </w:r>
-      <w:r>
-        <w:rPr>
-          <w:rStyle w:val="VerbatimChar"/>
-        </w:rPr>
-        <w:t xml:space="preserve">identity    -0.220 -0.012 -0.003              </w:t>
-      </w:r>
-      <w:r>
-        <w:br/>
-      </w:r>
-      <w:r>
-        <w:rPr>
-          <w:rStyle w:val="VerbatimChar"/>
-        </w:rPr>
-        <w:t xml:space="preserve">interventin -0.077  0.034  0.022 -0.018       </w:t>
-      </w:r>
-      <w:r>
-        <w:br/>
-      </w:r>
-      <w:r>
-        <w:rPr>
-          <w:rStyle w:val="VerbatimChar"/>
-        </w:rPr>
-        <w:t xml:space="preserve">HDI         -0.922 -0.006  0.009 -0.001  0.000</w:t>
+        <w:t xml:space="preserve">warmth      -0.124                            </w:t>
+      </w:r>
+      <w:r>
+        <w:br/>
+      </w:r>
+      <w:r>
+        <w:rPr>
+          <w:rStyle w:val="VerbatimChar"/>
+        </w:rPr>
+        <w:t xml:space="preserve">physcl_pnsh -0.149 -0.003                     </w:t>
+      </w:r>
+      <w:r>
+        <w:br/>
+      </w:r>
+      <w:r>
+        <w:rPr>
+          <w:rStyle w:val="VerbatimChar"/>
+        </w:rPr>
+        <w:t xml:space="preserve">identity    -0.072 -0.012 -0.003              </w:t>
+      </w:r>
+      <w:r>
+        <w:br/>
+      </w:r>
+      <w:r>
+        <w:rPr>
+          <w:rStyle w:val="VerbatimChar"/>
+        </w:rPr>
+        <w:t xml:space="preserve">interventin -0.082  0.034  0.022 -0.018       </w:t>
+      </w:r>
+      <w:r>
+        <w:br/>
+      </w:r>
+      <w:r>
+        <w:rPr>
+          <w:rStyle w:val="VerbatimChar"/>
+        </w:rPr>
+        <w:t xml:space="preserve">HDI         -0.943 -0.006  0.009 -0.001  0.000</w:t>
       </w:r>
     </w:p>
     <w:bookmarkEnd w:id="64"/>
@@ -9561,7 +9561,7 @@
         <w:rPr>
           <w:rStyle w:val="VerbatimChar"/>
         </w:rPr>
-        <w:t xml:space="preserve">(Intercept)          52.3004      1.40406     37.25    &lt;1e-99</w:t>
+        <w:t xml:space="preserve">(Intercept)          51.9999      1.37124     37.92    &lt;1e-99</w:t>
       </w:r>
       <w:r>
         <w:br/>
@@ -9654,7 +9654,7 @@
     </w:p>
     <w:bookmarkEnd w:id="69"/>
     <w:bookmarkEnd w:id="70"/>
-    <w:bookmarkStart w:id="93" w:name="longitudinal-multilevel-models"/>
+    <w:bookmarkStart w:id="97" w:name="longitudinal-multilevel-models"/>
     <w:p>
       <w:pPr>
         <w:pStyle w:val="Heading1"/>
@@ -10221,13 +10221,732 @@
       </m:oMathPara>
     </w:p>
     <w:bookmarkEnd w:id="73"/>
-    <w:bookmarkStart w:id="91" w:name="run-models-2"/>
+    <w:bookmarkStart w:id="77" w:name="growth-trajectories"/>
     <w:p>
       <w:pPr>
         <w:pStyle w:val="Heading2"/>
       </w:pPr>
       <w:r>
-        <w:t xml:space="preserve">5.3 Run Models</w:t>
+        <w:t xml:space="preserve">5.3 Growth Trajectories</w:t>
+      </w:r>
+    </w:p>
+    <w:p>
+      <w:pPr>
+        <w:pStyle w:val="FirstParagraph"/>
+      </w:pPr>
+      <w:r>
+        <w:t xml:space="preserve">Remember, following Section 6.4, that in longitudinal multilevel models, the variable for</w:t>
+      </w:r>
+      <w:r>
+        <w:t xml:space="preserve"> </w:t>
+      </w:r>
+      <w:r>
+        <w:rPr>
+          <w:iCs/>
+          <w:i/>
+        </w:rPr>
+        <w:t xml:space="preserve">time</w:t>
+      </w:r>
+      <w:r>
+        <w:t xml:space="preserve"> </w:t>
+      </w:r>
+      <w:r>
+        <w:t xml:space="preserve">assumes an important role as we are often thinking of a</w:t>
+      </w:r>
+      <w:r>
+        <w:t xml:space="preserve"> </w:t>
+      </w:r>
+      <w:r>
+        <w:rPr>
+          <w:iCs/>
+          <w:i/>
+        </w:rPr>
+        <w:t xml:space="preserve">growth trajectory</w:t>
+      </w:r>
+      <w:r>
+        <w:t xml:space="preserve"> </w:t>
+      </w:r>
+      <w:r>
+        <w:t xml:space="preserve">over time.</w:t>
+      </w:r>
+    </w:p>
+    <w:p>
+      <w:pPr>
+        <w:pStyle w:val="BodyText"/>
+      </w:pPr>
+      <w:r>
+        <w:t xml:space="preserve">As discussed in Section 6.4, think about a model where</w:t>
+      </w:r>
+      <w:r>
+        <w:t xml:space="preserve"> </w:t>
+      </w:r>
+      <w:r>
+        <w:rPr>
+          <w:iCs/>
+          <w:i/>
+        </w:rPr>
+        <w:t xml:space="preserve">identity</w:t>
+      </w:r>
+      <w:r>
+        <w:t xml:space="preserve"> </w:t>
+      </w:r>
+      <w:r>
+        <w:t xml:space="preserve">is a (1/0) variable for membership in one of two groups:</w:t>
+      </w:r>
+    </w:p>
+    <w:p>
+      <w:pPr>
+        <w:pStyle w:val="BodyText"/>
+      </w:pPr>
+      <m:oMathPara>
+        <m:oMathParaPr>
+          <m:jc m:val="center"/>
+        </m:oMathParaPr>
+        <m:oMath>
+          <m:r>
+            <m:rPr>
+              <m:nor/>
+              <m:sty m:val="p"/>
+            </m:rPr>
+            <m:t>outcome</m:t>
+          </m:r>
+          <m:r>
+            <m:rPr>
+              <m:sty m:val="p"/>
+            </m:rPr>
+            <m:t>=</m:t>
+          </m:r>
+          <m:sSub>
+            <m:e>
+              <m:r>
+                <m:t>β</m:t>
+              </m:r>
+            </m:e>
+            <m:sub>
+              <m:r>
+                <m:t>0</m:t>
+              </m:r>
+            </m:sub>
+          </m:sSub>
+          <m:r>
+            <m:rPr>
+              <m:sty m:val="p"/>
+            </m:rPr>
+            <m:t>+</m:t>
+          </m:r>
+          <m:sSub>
+            <m:e>
+              <m:r>
+                <m:t>β</m:t>
+              </m:r>
+            </m:e>
+            <m:sub>
+              <m:r>
+                <m:t>t</m:t>
+              </m:r>
+            </m:sub>
+          </m:sSub>
+          <m:r>
+            <m:rPr>
+              <m:nor/>
+              <m:sty m:val="p"/>
+            </m:rPr>
+            <m:t>time</m:t>
+          </m:r>
+          <m:r>
+            <m:rPr>
+              <m:sty m:val="p"/>
+            </m:rPr>
+            <m:t>+</m:t>
+          </m:r>
+          <m:sSub>
+            <m:e>
+              <m:r>
+                <m:t>β</m:t>
+              </m:r>
+            </m:e>
+            <m:sub>
+              <m:r>
+                <m:rPr>
+                  <m:nor/>
+                  <m:sty m:val="p"/>
+                </m:rPr>
+                <m:t>identity</m:t>
+              </m:r>
+            </m:sub>
+          </m:sSub>
+          <m:r>
+            <m:rPr>
+              <m:nor/>
+              <m:sty m:val="p"/>
+            </m:rPr>
+            <m:t>identity</m:t>
+          </m:r>
+          <m:r>
+            <m:rPr>
+              <m:sty m:val="p"/>
+            </m:rPr>
+            <m:t>+</m:t>
+          </m:r>
+          <m:sSub>
+            <m:e>
+              <m:r>
+                <m:t>β</m:t>
+              </m:r>
+            </m:e>
+            <m:sub>
+              <m:r>
+                <m:rPr>
+                  <m:nor/>
+                  <m:sty m:val="p"/>
+                </m:rPr>
+                <m:t>interaction</m:t>
+              </m:r>
+            </m:sub>
+          </m:sSub>
+          <m:r>
+            <m:rPr>
+              <m:nor/>
+              <m:sty m:val="p"/>
+            </m:rPr>
+            <m:t>identity</m:t>
+          </m:r>
+          <m:r>
+            <m:rPr>
+              <m:sty m:val="p"/>
+            </m:rPr>
+            <m:t>×</m:t>
+          </m:r>
+          <m:r>
+            <m:rPr>
+              <m:nor/>
+              <m:sty m:val="p"/>
+            </m:rPr>
+            <m:t>time</m:t>
+          </m:r>
+          <m:r>
+            <m:rPr>
+              <m:sty m:val="p"/>
+            </m:rPr>
+            <m:t>+</m:t>
+          </m:r>
+          <m:sSub>
+            <m:e>
+              <m:r>
+                <m:t>u</m:t>
+              </m:r>
+            </m:e>
+            <m:sub>
+              <m:r>
+                <m:t>0</m:t>
+              </m:r>
+              <m:r>
+                <m:t>i</m:t>
+              </m:r>
+            </m:sub>
+          </m:sSub>
+          <m:r>
+            <m:rPr>
+              <m:sty m:val="p"/>
+            </m:rPr>
+            <m:t>+</m:t>
+          </m:r>
+          <m:sSub>
+            <m:e>
+              <m:r>
+                <m:t>e</m:t>
+              </m:r>
+            </m:e>
+            <m:sub>
+              <m:r>
+                <m:t>i</m:t>
+              </m:r>
+              <m:r>
+                <m:t>t</m:t>
+              </m:r>
+            </m:sub>
+          </m:sSub>
+        </m:oMath>
+      </m:oMathPara>
+    </w:p>
+    <w:p>
+      <w:pPr>
+        <w:pStyle w:val="FirstParagraph"/>
+      </w:pPr>
+      <w:r>
+        <w:t xml:space="preserve">Then, each identity group has its own intercept and time trajectory:</w:t>
+      </w:r>
+    </w:p>
+    <w:tbl>
+      <w:tblPr>
+        <w:tblStyle w:val="Table"/>
+        <w:tblW w:type="pct" w:w="5000"/>
+        <w:tblLook w:firstRow="0" w:lastRow="0" w:firstColumn="0" w:lastColumn="0" w:noHBand="0" w:noVBand="0" w:val="0000"/>
+        <w:jc w:val="start"/>
+        <w:tblLayout w:type="fixed"/>
+      </w:tblPr>
+      <w:tblGrid>
+        <w:gridCol w:w="7920"/>
+      </w:tblGrid>
+      <w:tr>
+        <w:tc>
+          <w:tcPr/>
+          <w:bookmarkStart w:id="74" w:name="tbl-trajectory"/>
+          <w:p>
+            <w:pPr>
+              <w:jc w:val="center"/>
+            </w:pPr>
+            <w:pPr>
+              <w:jc w:val="start"/>
+              <w:spacing w:before="200"/>
+              <w:pStyle w:val="ImageCaption"/>
+            </w:pPr>
+            <w:r>
+              <w:t xml:space="preserve">Table 5.1: Slope and Intercept for Each Group</w:t>
+            </w:r>
+          </w:p>
+          <w:tbl>
+            <w:tblPr>
+              <w:tblStyle w:val="Table"/>
+              <w:tblW w:type="pct" w:w="5000"/>
+              <w:tblLook w:firstRow="1" w:lastRow="0" w:firstColumn="0" w:lastColumn="0" w:noHBand="0" w:noVBand="0" w:val="0020"/>
+              <w:jc w:val="start"/>
+              <w:tblLayout w:type="fixed"/>
+            </w:tblPr>
+            <w:tblGrid>
+              <w:gridCol w:w="693"/>
+              <w:gridCol w:w="3465"/>
+              <w:gridCol w:w="3762"/>
+            </w:tblGrid>
+            <w:tr>
+              <w:trPr>
+                <w:tblHeader w:val="true"/>
+              </w:trPr>
+              <w:tc>
+                <w:tcPr/>
+                <w:p>
+                  <w:pPr>
+                    <w:pStyle w:val="Compact"/>
+                    <w:jc w:val="left"/>
+                    <w:jc w:val="center"/>
+                  </w:pPr>
+                  <w:r>
+                    <w:t xml:space="preserve">Group</w:t>
+                  </w:r>
+                </w:p>
+              </w:tc>
+              <w:tc>
+                <w:tcPr/>
+                <w:p>
+                  <w:pPr>
+                    <w:pStyle w:val="Compact"/>
+                    <w:jc w:val="left"/>
+                    <w:jc w:val="center"/>
+                  </w:pPr>
+                  <w:r>
+                    <w:t xml:space="preserve">Intercept</w:t>
+                  </w:r>
+                </w:p>
+              </w:tc>
+              <w:tc>
+                <w:tcPr/>
+                <w:p>
+                  <w:pPr>
+                    <w:pStyle w:val="Compact"/>
+                    <w:jc w:val="left"/>
+                    <w:jc w:val="center"/>
+                  </w:pPr>
+                  <w:r>
+                    <w:t xml:space="preserve">Slope (Time Trajectory)</w:t>
+                  </w:r>
+                </w:p>
+              </w:tc>
+            </w:tr>
+            <w:tr>
+              <w:tc>
+                <w:tcPr/>
+                <w:p>
+                  <w:pPr>
+                    <w:pStyle w:val="Compact"/>
+                    <w:jc w:val="left"/>
+                    <w:jc w:val="center"/>
+                  </w:pPr>
+                  <w:r>
+                    <w:t xml:space="preserve">0</w:t>
+                  </w:r>
+                </w:p>
+              </w:tc>
+              <w:tc>
+                <w:tcPr/>
+                <w:p>
+                  <w:pPr>
+                    <w:pStyle w:val="Compact"/>
+                    <w:jc w:val="left"/>
+                    <w:jc w:val="center"/>
+                  </w:pPr>
+                  <m:oMath>
+                    <m:sSub>
+                      <m:e>
+                        <m:r>
+                          <m:t>β</m:t>
+                        </m:r>
+                      </m:e>
+                      <m:sub>
+                        <m:r>
+                          <m:t>0</m:t>
+                        </m:r>
+                      </m:sub>
+                    </m:sSub>
+                  </m:oMath>
+                </w:p>
+              </w:tc>
+              <w:tc>
+                <w:tcPr/>
+                <w:p>
+                  <w:pPr>
+                    <w:pStyle w:val="Compact"/>
+                    <w:jc w:val="left"/>
+                    <w:jc w:val="center"/>
+                  </w:pPr>
+                  <m:oMath>
+                    <m:sSub>
+                      <m:e>
+                        <m:r>
+                          <m:t>β</m:t>
+                        </m:r>
+                      </m:e>
+                      <m:sub>
+                        <m:r>
+                          <m:t>t</m:t>
+                        </m:r>
+                      </m:sub>
+                    </m:sSub>
+                  </m:oMath>
+                </w:p>
+              </w:tc>
+            </w:tr>
+            <w:tr>
+              <w:tc>
+                <w:tcPr/>
+                <w:p>
+                  <w:pPr>
+                    <w:pStyle w:val="Compact"/>
+                    <w:jc w:val="left"/>
+                    <w:jc w:val="center"/>
+                  </w:pPr>
+                  <w:r>
+                    <w:t xml:space="preserve">1</w:t>
+                  </w:r>
+                </w:p>
+              </w:tc>
+              <w:tc>
+                <w:tcPr/>
+                <w:p>
+                  <w:pPr>
+                    <w:pStyle w:val="Compact"/>
+                    <w:jc w:val="left"/>
+                    <w:jc w:val="center"/>
+                  </w:pPr>
+                  <m:oMath>
+                    <m:sSub>
+                      <m:e>
+                        <m:r>
+                          <m:t>β</m:t>
+                        </m:r>
+                      </m:e>
+                      <m:sub>
+                        <m:r>
+                          <m:t>0</m:t>
+                        </m:r>
+                      </m:sub>
+                    </m:sSub>
+                    <m:r>
+                      <m:rPr>
+                        <m:sty m:val="p"/>
+                      </m:rPr>
+                      <m:t>+</m:t>
+                    </m:r>
+                    <m:sSub>
+                      <m:e>
+                        <m:r>
+                          <m:t>β</m:t>
+                        </m:r>
+                      </m:e>
+                      <m:sub>
+                        <m:r>
+                          <m:rPr>
+                            <m:nor/>
+                            <m:sty m:val="p"/>
+                          </m:rPr>
+                          <m:t>identity</m:t>
+                        </m:r>
+                      </m:sub>
+                    </m:sSub>
+                  </m:oMath>
+                </w:p>
+              </w:tc>
+              <w:tc>
+                <w:tcPr/>
+                <w:p>
+                  <w:pPr>
+                    <w:pStyle w:val="Compact"/>
+                    <w:jc w:val="left"/>
+                    <w:jc w:val="center"/>
+                  </w:pPr>
+                  <m:oMath>
+                    <m:sSub>
+                      <m:e>
+                        <m:r>
+                          <m:t>β</m:t>
+                        </m:r>
+                      </m:e>
+                      <m:sub>
+                        <m:r>
+                          <m:t>t</m:t>
+                        </m:r>
+                      </m:sub>
+                    </m:sSub>
+                    <m:r>
+                      <m:rPr>
+                        <m:sty m:val="p"/>
+                      </m:rPr>
+                      <m:t>+</m:t>
+                    </m:r>
+                    <m:sSub>
+                      <m:e>
+                        <m:r>
+                          <m:t>β</m:t>
+                        </m:r>
+                      </m:e>
+                      <m:sub>
+                        <m:r>
+                          <m:rPr>
+                            <m:nor/>
+                            <m:sty m:val="p"/>
+                          </m:rPr>
+                          <m:t>interaction</m:t>
+                        </m:r>
+                      </m:sub>
+                    </m:sSub>
+                  </m:oMath>
+                </w:p>
+              </w:tc>
+            </w:tr>
+          </w:tbl>
+          <w:bookmarkEnd w:id="74"/>
+          <w:p/>
+        </w:tc>
+      </w:tr>
+    </w:tbl>
+    <w:p>
+      <w:pPr>
+        <w:pStyle w:val="BodyText"/>
+      </w:pPr>
+      <w:r>
+        <w:t xml:space="preserve"> </w:t>
+      </w:r>
+    </w:p>
+    <w:tbl>
+      <w:tblPr>
+        <w:tblStyle w:val="Table"/>
+        <w:tblLook w:firstRow="0" w:lastRow="0" w:firstColumn="0" w:lastColumn="0" w:noHBand="0" w:noVBand="0" w:val="0000"/>
+        <w:tblBorders>
+          <w:left w:val="single" w:sz="24" w:space="0" w:color="00A047"/>
+        </w:tblBorders>
+        <w:tblCellMar>
+          <w:left w:w="0" w:type="dxa"/>
+          <w:right w:w="0" w:type="dxa"/>
+        </w:tblCellMar>
+        <w:tblInd w:w="164" w:type="dxa"/>
+      </w:tblPr>
+      <w:tr>
+        <w:trPr>
+          <w:cantSplit/>
+        </w:trPr>
+        <w:tc>
+          <w:tcPr>
+            <w:tcMar>
+              <w:left w:w="144" w:type="dxa"/>
+              <w:right w:w="144" w:type="dxa"/>
+            </w:tcMar>
+          </w:tcPr>
+          <w:p>
+            <w:pPr>
+              <w:pStyle w:val="BodyText"/>
+            </w:pPr>
+            <w:pPr>
+              <w:spacing w:before="0" w:after="8"/>
+              <w:jc w:val="center"/>
+            </w:pPr>
+            <w:r>
+              <w:drawing>
+                <wp:inline>
+                  <wp:extent cx="152400" cy="152400"/>
+                  <wp:effectExtent b="0" l="0" r="0" t="0"/>
+                  <wp:docPr descr="" title="" id="75" name="Picture"/>
+                  <a:graphic>
+                    <a:graphicData uri="http://schemas.openxmlformats.org/drawingml/2006/picture">
+                      <pic:pic>
+                        <pic:nvPicPr>
+                          <pic:cNvPr descr="/Applications/quarto/share/formats/docx/tip.png" id="76" name="Picture"/>
+                          <pic:cNvPicPr>
+                            <a:picLocks noChangeArrowheads="1" noChangeAspect="1"/>
+                          </pic:cNvPicPr>
+                        </pic:nvPicPr>
+                        <pic:blipFill>
+                          <a:blip r:embed="rId24"/>
+                          <a:stretch>
+                            <a:fillRect/>
+                          </a:stretch>
+                        </pic:blipFill>
+                        <pic:spPr bwMode="auto">
+                          <a:xfrm>
+                            <a:off x="0" y="0"/>
+                            <a:ext cx="152400" cy="152400"/>
+                          </a:xfrm>
+                          <a:prstGeom prst="rect">
+                            <a:avLst/>
+                          </a:prstGeom>
+                          <a:noFill/>
+                          <a:ln w="9525">
+                            <a:noFill/>
+                            <a:headEnd/>
+                            <a:tailEnd/>
+                          </a:ln>
+                        </pic:spPr>
+                      </pic:pic>
+                    </a:graphicData>
+                  </a:graphic>
+                </wp:inline>
+              </w:drawing>
+            </w:r>
+          </w:p>
+        </w:tc>
+        <w:tc>
+          <w:p>
+            <w:pPr>
+              <w:pStyle w:val="BodyText"/>
+            </w:pPr>
+            <w:pPr>
+              <w:spacing w:before="16" w:after="64"/>
+            </w:pPr>
+            <w:r>
+              <w:rPr>
+                <w:bCs/>
+                <w:b/>
+              </w:rPr>
+              <w:t xml:space="preserve">Main Effects and Interactions</w:t>
+            </w:r>
+          </w:p>
+          <w:p>
+            <w:pPr>
+              <w:pStyle w:val="BodyText"/>
+            </w:pPr>
+            <w:pPr>
+              <w:spacing w:before="16" w:after="16"/>
+            </w:pPr>
+            <w:r>
+              <w:t xml:space="preserve">Thus, again following Section 6.4, in longitudinal multilevel models,</w:t>
+            </w:r>
+            <w:r>
+              <w:t xml:space="preserve"> </w:t>
+            </w:r>
+            <w:r>
+              <w:rPr>
+                <w:iCs/>
+                <w:i/>
+              </w:rPr>
+              <w:t xml:space="preserve">main effects</w:t>
+            </w:r>
+            <w:r>
+              <w:t xml:space="preserve"> </w:t>
+            </w:r>
+            <w:r>
+              <w:t xml:space="preserve">modify the</w:t>
+            </w:r>
+            <w:r>
+              <w:t xml:space="preserve"> </w:t>
+            </w:r>
+            <w:r>
+              <w:rPr>
+                <w:iCs/>
+                <w:i/>
+              </w:rPr>
+              <w:t xml:space="preserve">intercept</w:t>
+            </w:r>
+            <w:r>
+              <w:t xml:space="preserve"> </w:t>
+            </w:r>
+            <w:r>
+              <w:t xml:space="preserve">of the time trajectory, while</w:t>
+            </w:r>
+            <w:r>
+              <w:t xml:space="preserve"> </w:t>
+            </w:r>
+            <w:r>
+              <w:rPr>
+                <w:iCs/>
+                <w:i/>
+              </w:rPr>
+              <w:t xml:space="preserve">interactions with time</w:t>
+            </w:r>
+            <w:r>
+              <w:t xml:space="preserve">, modify the</w:t>
+            </w:r>
+            <w:r>
+              <w:t xml:space="preserve"> </w:t>
+            </w:r>
+            <w:r>
+              <w:rPr>
+                <w:iCs/>
+                <w:i/>
+              </w:rPr>
+              <w:t xml:space="preserve">slope</w:t>
+            </w:r>
+            <w:r>
+              <w:t xml:space="preserve"> </w:t>
+            </w:r>
+            <w:r>
+              <w:t xml:space="preserve">of the time trajectory. Below, we run models with</w:t>
+            </w:r>
+            <w:r>
+              <w:t xml:space="preserve"> </w:t>
+            </w:r>
+            <w:r>
+              <w:rPr>
+                <w:iCs/>
+                <w:i/>
+              </w:rPr>
+              <w:t xml:space="preserve">main effects only</w:t>
+            </w:r>
+            <w:r>
+              <w:t xml:space="preserve">, then models with</w:t>
+            </w:r>
+            <w:r>
+              <w:t xml:space="preserve"> </w:t>
+            </w:r>
+            <w:r>
+              <w:rPr>
+                <w:iCs/>
+                <w:i/>
+              </w:rPr>
+              <w:t xml:space="preserve">main effects, and interactions with time</w:t>
+            </w:r>
+            <w:r>
+              <w:t xml:space="preserve">.</w:t>
+            </w:r>
+          </w:p>
+        </w:tc>
+      </w:tr>
+    </w:tbl>
+    <w:bookmarkEnd w:id="77"/>
+    <w:bookmarkStart w:id="95" w:name="run-models-2"/>
+    <w:p>
+      <w:pPr>
+        <w:pStyle w:val="Heading2"/>
+      </w:pPr>
+      <w:r>
+        <w:t xml:space="preserve">5.4 Run Models</w:t>
       </w:r>
     </w:p>
     <w:p>
@@ -10238,13 +10957,13 @@
         <w:t xml:space="preserve">Stata</w:t>
       </w:r>
     </w:p>
-    <w:bookmarkStart w:id="74" w:name="get-the-data-3"/>
+    <w:bookmarkStart w:id="78" w:name="get-the-data-3"/>
     <w:p>
       <w:pPr>
         <w:pStyle w:val="Heading4"/>
       </w:pPr>
       <w:r>
-        <w:t xml:space="preserve">5.3.0.1 Get The Data</w:t>
+        <w:t xml:space="preserve">5.4.0.1 Get The Data</w:t>
       </w:r>
     </w:p>
     <w:p>
@@ -10267,23 +10986,23 @@
         <w:t xml:space="preserve"> simulated_multilevel_longitudinal_data.dta</w:t>
       </w:r>
     </w:p>
-    <w:bookmarkEnd w:id="74"/>
-    <w:bookmarkStart w:id="77" w:name="run-the-model-3"/>
+    <w:bookmarkEnd w:id="78"/>
+    <w:bookmarkStart w:id="81" w:name="run-the-model-3"/>
     <w:p>
       <w:pPr>
         <w:pStyle w:val="Heading4"/>
       </w:pPr>
       <w:r>
-        <w:t xml:space="preserve">5.3.0.2 Run The Model</w:t>
-      </w:r>
-    </w:p>
-    <w:bookmarkStart w:id="75" w:name="main-effects-only"/>
+        <w:t xml:space="preserve">5.4.0.2 Run The Model</w:t>
+      </w:r>
+    </w:p>
+    <w:bookmarkStart w:id="79" w:name="main-effects-only"/>
     <w:p>
       <w:pPr>
         <w:pStyle w:val="Heading5"/>
       </w:pPr>
       <w:r>
-        <w:t xml:space="preserve">5.3.0.2.1 Main Effects Only</w:t>
+        <w:t xml:space="preserve">5.4.0.2.1 Main Effects Only</w:t>
       </w:r>
     </w:p>
     <w:p>
@@ -10500,7 +11219,7 @@
         <w:rPr>
           <w:rStyle w:val="VerbatimChar"/>
         </w:rPr>
-        <w:t xml:space="preserve">         2.identity |  -.1241465   .1242225    -1.00   0.318     -.367618    .1193251</w:t>
+        <w:t xml:space="preserve">         1.identity |  -.1241465   .1242225    -1.00   0.318     -.367618    .1193251</w:t>
       </w:r>
       <w:r>
         <w:br/>
@@ -10644,14 +11363,14 @@
         <w:t xml:space="preserve">Note: LR test is conservative and provided only for reference.</w:t>
       </w:r>
     </w:p>
-    <w:bookmarkEnd w:id="75"/>
-    <w:bookmarkStart w:id="76" w:name="interactions-with-time"/>
+    <w:bookmarkEnd w:id="79"/>
+    <w:bookmarkStart w:id="80" w:name="interactions-with-time"/>
     <w:p>
       <w:pPr>
         <w:pStyle w:val="Heading5"/>
       </w:pPr>
       <w:r>
-        <w:t xml:space="preserve">5.3.0.2.2 Interactions With Time</w:t>
+        <w:t xml:space="preserve">5.4.0.2.2 Interactions With Time</w:t>
       </w:r>
     </w:p>
     <w:p>
@@ -10868,7 +11587,7 @@
         <w:rPr>
           <w:rStyle w:val="VerbatimChar"/>
         </w:rPr>
-        <w:t xml:space="preserve">           2.identity |  -.2340191   .3271243    -0.72   0.474     -.875171    .4071327</w:t>
+        <w:t xml:space="preserve">           1.identity |  -.2340191   .3271243    -0.72   0.474     -.875171    .4071327</w:t>
       </w:r>
       <w:r>
         <w:br/>
@@ -10958,7 +11677,7 @@
         <w:rPr>
           <w:rStyle w:val="VerbatimChar"/>
         </w:rPr>
-        <w:t xml:space="preserve">                   2  |   .0548965   .1513015     0.36   0.717     -.241649    .3514421</w:t>
+        <w:t xml:space="preserve">                   1  |   .0548965   .1513015     0.36   0.717     -.241649    .3514421</w:t>
       </w:r>
       <w:r>
         <w:br/>
@@ -11138,8 +11857,8 @@
         <w:t xml:space="preserve">Note: LR test is conservative and provided only for reference.</w:t>
       </w:r>
     </w:p>
-    <w:bookmarkEnd w:id="76"/>
-    <w:bookmarkEnd w:id="77"/>
+    <w:bookmarkEnd w:id="80"/>
+    <w:bookmarkEnd w:id="81"/>
     <w:p>
       <w:pPr>
         <w:pStyle w:val="Heading3"/>
@@ -11148,13 +11867,13 @@
         <w:t xml:space="preserve">R</w:t>
       </w:r>
     </w:p>
-    <w:bookmarkStart w:id="78" w:name="get-the-data-4"/>
+    <w:bookmarkStart w:id="82" w:name="get-the-data-4"/>
     <w:p>
       <w:pPr>
         <w:pStyle w:val="Heading4"/>
       </w:pPr>
       <w:r>
-        <w:t xml:space="preserve">5.3.0.3 Get The Data</w:t>
+        <w:t xml:space="preserve">5.4.0.3 Get The Data</w:t>
       </w:r>
     </w:p>
     <w:p>
@@ -11222,14 +11941,14 @@
         <w:t xml:space="preserve">)</w:t>
       </w:r>
     </w:p>
-    <w:bookmarkEnd w:id="78"/>
-    <w:bookmarkStart w:id="85" w:name="run-the-model-4"/>
+    <w:bookmarkEnd w:id="82"/>
+    <w:bookmarkStart w:id="89" w:name="run-the-model-4"/>
     <w:p>
       <w:pPr>
         <w:pStyle w:val="Heading4"/>
       </w:pPr>
       <w:r>
-        <w:t xml:space="preserve">5.3.0.4 Run The Model</w:t>
+        <w:t xml:space="preserve">5.4.0.4 Run The Model</w:t>
       </w:r>
     </w:p>
     <w:tbl>
@@ -11269,12 +11988,12 @@
                 <wp:inline>
                   <wp:extent cx="152400" cy="152400"/>
                   <wp:effectExtent b="0" l="0" r="0" t="0"/>
-                  <wp:docPr descr="" title="" id="79" name="Picture"/>
+                  <wp:docPr descr="" title="" id="83" name="Picture"/>
                   <a:graphic>
                     <a:graphicData uri="http://schemas.openxmlformats.org/drawingml/2006/picture">
                       <pic:pic>
                         <pic:nvPicPr>
-                          <pic:cNvPr descr="/Applications/quarto/share/formats/docx/caution.png" id="80" name="Picture"/>
+                          <pic:cNvPr descr="/Applications/quarto/share/formats/docx/caution.png" id="84" name="Picture"/>
                           <pic:cNvPicPr>
                             <a:picLocks noChangeArrowheads="1" noChangeAspect="1"/>
                           </pic:cNvPicPr>
@@ -11415,12 +12134,12 @@
                 <wp:inline>
                   <wp:extent cx="152400" cy="152400"/>
                   <wp:effectExtent b="0" l="0" r="0" t="0"/>
-                  <wp:docPr descr="" title="" id="81" name="Picture"/>
+                  <wp:docPr descr="" title="" id="85" name="Picture"/>
                   <a:graphic>
                     <a:graphicData uri="http://schemas.openxmlformats.org/drawingml/2006/picture">
                       <pic:pic>
                         <pic:nvPicPr>
-                          <pic:cNvPr descr="/Applications/quarto/share/formats/docx/tip.png" id="82" name="Picture"/>
+                          <pic:cNvPr descr="/Applications/quarto/share/formats/docx/tip.png" id="86" name="Picture"/>
                           <pic:cNvPicPr>
                             <a:picLocks noChangeArrowheads="1" noChangeAspect="1"/>
                           </pic:cNvPicPr>
@@ -11489,13 +12208,13 @@
         </w:tc>
       </w:tr>
     </w:tbl>
-    <w:bookmarkStart w:id="83" w:name="main-effects-only-1"/>
+    <w:bookmarkStart w:id="87" w:name="main-effects-only-1"/>
     <w:p>
       <w:pPr>
         <w:pStyle w:val="Heading5"/>
       </w:pPr>
       <w:r>
-        <w:t xml:space="preserve">5.3.0.4.1 Main Effects Only</w:t>
+        <w:t xml:space="preserve">5.4.0.4.1 Main Effects Only</w:t>
       </w:r>
     </w:p>
     <w:p>
@@ -11964,61 +12683,61 @@
         <w:rPr>
           <w:rStyle w:val="VerbatimChar"/>
         </w:rPr>
-        <w:t xml:space="preserve">(Intercept)           50.5161891    1.4296454   31.1737942  35.335</w:t>
-      </w:r>
-      <w:r>
-        <w:br/>
-      </w:r>
-      <w:r>
-        <w:rPr>
-          <w:rStyle w:val="VerbatimChar"/>
-        </w:rPr>
-        <w:t xml:space="preserve">t                      0.9433806    0.0658755 5998.3764616  14.321</w:t>
-      </w:r>
-      <w:r>
-        <w:br/>
-      </w:r>
-      <w:r>
-        <w:rPr>
-          <w:rStyle w:val="VerbatimChar"/>
-        </w:rPr>
-        <w:t xml:space="preserve">warmth                 0.9140307    0.0379336 4745.3496835  24.096</w:t>
-      </w:r>
-      <w:r>
-        <w:br/>
-      </w:r>
-      <w:r>
-        <w:rPr>
-          <w:rStyle w:val="VerbatimChar"/>
-        </w:rPr>
-        <w:t xml:space="preserve">physical_punishment   -1.0087537    0.0497972 6483.6770989 -20.257</w:t>
-      </w:r>
-      <w:r>
-        <w:br/>
-      </w:r>
-      <w:r>
-        <w:rPr>
-          <w:rStyle w:val="VerbatimChar"/>
-        </w:rPr>
-        <w:t xml:space="preserve">identity              -0.1319548    0.1517350 2968.7829265  -0.870</w:t>
-      </w:r>
-      <w:r>
-        <w:br/>
-      </w:r>
-      <w:r>
-        <w:rPr>
-          <w:rStyle w:val="VerbatimChar"/>
-        </w:rPr>
-        <w:t xml:space="preserve">intervention           0.8591494    0.1520510 2971.8112001   5.650</w:t>
-      </w:r>
-      <w:r>
-        <w:br/>
-      </w:r>
-      <w:r>
-        <w:rPr>
-          <w:rStyle w:val="VerbatimChar"/>
-        </w:rPr>
-        <w:t xml:space="preserve">HDI                    0.0007909    0.0207656   28.0001836   0.038</w:t>
+        <w:t xml:space="preserve">(Intercept)           50.3842343    1.4139114   29.8246912  35.635</w:t>
+      </w:r>
+      <w:r>
+        <w:br/>
+      </w:r>
+      <w:r>
+        <w:rPr>
+          <w:rStyle w:val="VerbatimChar"/>
+        </w:rPr>
+        <w:t xml:space="preserve">t                      0.9433806    0.0658755 5998.3764548  14.321</w:t>
+      </w:r>
+      <w:r>
+        <w:br/>
+      </w:r>
+      <w:r>
+        <w:rPr>
+          <w:rStyle w:val="VerbatimChar"/>
+        </w:rPr>
+        <w:t xml:space="preserve">warmth                 0.9140307    0.0379336 4745.3497493  24.096</w:t>
+      </w:r>
+      <w:r>
+        <w:br/>
+      </w:r>
+      <w:r>
+        <w:rPr>
+          <w:rStyle w:val="VerbatimChar"/>
+        </w:rPr>
+        <w:t xml:space="preserve">physical_punishment   -1.0087537    0.0497972 6483.6771808 -20.257</w:t>
+      </w:r>
+      <w:r>
+        <w:br/>
+      </w:r>
+      <w:r>
+        <w:rPr>
+          <w:rStyle w:val="VerbatimChar"/>
+        </w:rPr>
+        <w:t xml:space="preserve">identity              -0.1319548    0.1517350 2968.7828107  -0.870</w:t>
+      </w:r>
+      <w:r>
+        <w:br/>
+      </w:r>
+      <w:r>
+        <w:rPr>
+          <w:rStyle w:val="VerbatimChar"/>
+        </w:rPr>
+        <w:t xml:space="preserve">intervention           0.8591494    0.1520510 2971.8111995   5.650</w:t>
+      </w:r>
+      <w:r>
+        <w:br/>
+      </w:r>
+      <w:r>
+        <w:rPr>
+          <w:rStyle w:val="VerbatimChar"/>
+        </w:rPr>
+        <w:t xml:space="preserve">HDI                    0.0007909    0.0207656   28.0001855   0.038</w:t>
       </w:r>
       <w:r>
         <w:br/>
@@ -12138,62 +12857,62 @@
         <w:rPr>
           <w:rStyle w:val="VerbatimChar"/>
         </w:rPr>
-        <w:t xml:space="preserve">t           -0.091                                   </w:t>
-      </w:r>
-      <w:r>
-        <w:br/>
-      </w:r>
-      <w:r>
-        <w:rPr>
-          <w:rStyle w:val="VerbatimChar"/>
-        </w:rPr>
-        <w:t xml:space="preserve">warmth      -0.088 -0.002                            </w:t>
-      </w:r>
-      <w:r>
-        <w:br/>
-      </w:r>
-      <w:r>
-        <w:rPr>
-          <w:rStyle w:val="VerbatimChar"/>
-        </w:rPr>
-        <w:t xml:space="preserve">physcl_pnsh -0.090 -0.007 -0.012                     </w:t>
-      </w:r>
-      <w:r>
-        <w:br/>
-      </w:r>
-      <w:r>
-        <w:rPr>
-          <w:rStyle w:val="VerbatimChar"/>
-        </w:rPr>
-        <w:t xml:space="preserve">identity    -0.156  0.000 -0.013 -0.003              </w:t>
-      </w:r>
-      <w:r>
-        <w:br/>
-      </w:r>
-      <w:r>
-        <w:rPr>
-          <w:rStyle w:val="VerbatimChar"/>
-        </w:rPr>
-        <w:t xml:space="preserve">interventin -0.055  0.000  0.039  0.019 -0.018       </w:t>
-      </w:r>
-      <w:r>
-        <w:br/>
-      </w:r>
-      <w:r>
-        <w:rPr>
-          <w:rStyle w:val="VerbatimChar"/>
-        </w:rPr>
-        <w:t xml:space="preserve">HDI         -0.941  0.000 -0.004  0.005  0.000  0.002</w:t>
-      </w:r>
-    </w:p>
-    <w:bookmarkEnd w:id="83"/>
-    <w:bookmarkStart w:id="84" w:name="interactions-with-time-1"/>
+        <w:t xml:space="preserve">t           -0.092                                   </w:t>
+      </w:r>
+      <w:r>
+        <w:br/>
+      </w:r>
+      <w:r>
+        <w:rPr>
+          <w:rStyle w:val="VerbatimChar"/>
+        </w:rPr>
+        <w:t xml:space="preserve">warmth      -0.091 -0.002                            </w:t>
+      </w:r>
+      <w:r>
+        <w:br/>
+      </w:r>
+      <w:r>
+        <w:rPr>
+          <w:rStyle w:val="VerbatimChar"/>
+        </w:rPr>
+        <w:t xml:space="preserve">physcl_pnsh -0.092 -0.007 -0.012                     </w:t>
+      </w:r>
+      <w:r>
+        <w:br/>
+      </w:r>
+      <w:r>
+        <w:rPr>
+          <w:rStyle w:val="VerbatimChar"/>
+        </w:rPr>
+        <w:t xml:space="preserve">identity    -0.051  0.000 -0.013 -0.003              </w:t>
+      </w:r>
+      <w:r>
+        <w:br/>
+      </w:r>
+      <w:r>
+        <w:rPr>
+          <w:rStyle w:val="VerbatimChar"/>
+        </w:rPr>
+        <w:t xml:space="preserve">interventin -0.058  0.000  0.039  0.019 -0.018       </w:t>
+      </w:r>
+      <w:r>
+        <w:br/>
+      </w:r>
+      <w:r>
+        <w:rPr>
+          <w:rStyle w:val="VerbatimChar"/>
+        </w:rPr>
+        <w:t xml:space="preserve">HDI         -0.951  0.000 -0.004  0.005  0.000  0.002</w:t>
+      </w:r>
+    </w:p>
+    <w:bookmarkEnd w:id="87"/>
+    <w:bookmarkStart w:id="88" w:name="interactions-with-time-1"/>
     <w:p>
       <w:pPr>
         <w:pStyle w:val="Heading5"/>
       </w:pPr>
       <w:r>
-        <w:t xml:space="preserve">5.3.0.4.2 Interactions With Time</w:t>
+        <w:t xml:space="preserve">5.4.0.4.2 Interactions With Time</w:t>
       </w:r>
     </w:p>
     <w:p>
@@ -12584,106 +13303,106 @@
         <w:rPr>
           <w:rStyle w:val="VerbatimChar"/>
         </w:rPr>
-        <w:t xml:space="preserve">(Intercept)             51.0036725    1.6087742   49.9583024  31.703</w:t>
-      </w:r>
-      <w:r>
-        <w:br/>
-      </w:r>
-      <w:r>
-        <w:rPr>
-          <w:rStyle w:val="VerbatimChar"/>
-        </w:rPr>
-        <w:t xml:space="preserve">t                        0.6989769    0.3746882 6131.2125222   1.865</w:t>
-      </w:r>
-      <w:r>
-        <w:br/>
-      </w:r>
-      <w:r>
-        <w:rPr>
-          <w:rStyle w:val="VerbatimChar"/>
-        </w:rPr>
-        <w:t xml:space="preserve">warmth                   0.8170912    0.0805355 8274.9994610  10.146</w:t>
-      </w:r>
-      <w:r>
-        <w:br/>
-      </w:r>
-      <w:r>
-        <w:rPr>
-          <w:rStyle w:val="VerbatimChar"/>
-        </w:rPr>
-        <w:t xml:space="preserve">physical_punishment     -1.0097729    0.1113557 8084.6085126  -9.068</w:t>
-      </w:r>
-      <w:r>
-        <w:br/>
-      </w:r>
-      <w:r>
-        <w:rPr>
-          <w:rStyle w:val="VerbatimChar"/>
-        </w:rPr>
-        <w:t xml:space="preserve">identity                -0.2446453    0.3041604 8695.8966126  -0.804</w:t>
-      </w:r>
-      <w:r>
-        <w:br/>
-      </w:r>
-      <w:r>
-        <w:rPr>
-          <w:rStyle w:val="VerbatimChar"/>
-        </w:rPr>
-        <w:t xml:space="preserve">intervention             0.6604671    0.3046286 8697.0843469   2.168</w:t>
-      </w:r>
-      <w:r>
-        <w:br/>
-      </w:r>
-      <w:r>
-        <w:rPr>
-          <w:rStyle w:val="VerbatimChar"/>
-        </w:rPr>
-        <w:t xml:space="preserve">HDI                      0.0026692    0.0221295   36.1037721   0.121</w:t>
-      </w:r>
-      <w:r>
-        <w:br/>
-      </w:r>
-      <w:r>
-        <w:rPr>
-          <w:rStyle w:val="VerbatimChar"/>
-        </w:rPr>
-        <w:t xml:space="preserve">t:warmth                 0.0486211    0.0356217 6404.8722416   1.365</w:t>
-      </w:r>
-      <w:r>
-        <w:br/>
-      </w:r>
-      <w:r>
-        <w:rPr>
-          <w:rStyle w:val="VerbatimChar"/>
-        </w:rPr>
-        <w:t xml:space="preserve">t:physical_punishment    0.0004964    0.0494590 6753.0158846   0.010</w:t>
-      </w:r>
-      <w:r>
-        <w:br/>
-      </w:r>
-      <w:r>
-        <w:rPr>
-          <w:rStyle w:val="VerbatimChar"/>
-        </w:rPr>
-        <w:t xml:space="preserve">t:identity               0.0563140    0.1318043 5993.4518199   0.427</w:t>
-      </w:r>
-      <w:r>
-        <w:br/>
-      </w:r>
-      <w:r>
-        <w:rPr>
-          <w:rStyle w:val="VerbatimChar"/>
-        </w:rPr>
-        <w:t xml:space="preserve">t:intervention           0.0995037    0.1319917 5994.1433047   0.754</w:t>
-      </w:r>
-      <w:r>
-        <w:br/>
-      </w:r>
-      <w:r>
-        <w:rPr>
-          <w:rStyle w:val="VerbatimChar"/>
-        </w:rPr>
-        <w:t xml:space="preserve">t:HDI                   -0.0009379    0.0038233 5993.9091197  -0.245</w:t>
+        <w:t xml:space="preserve">(Intercept)             50.7590272    1.5518360   43.2608620  32.709</w:t>
+      </w:r>
+      <w:r>
+        <w:br/>
+      </w:r>
+      <w:r>
+        <w:rPr>
+          <w:rStyle w:val="VerbatimChar"/>
+        </w:rPr>
+        <w:t xml:space="preserve">t                        0.7552909    0.3263028 6176.7440549   2.315</w:t>
+      </w:r>
+      <w:r>
+        <w:br/>
+      </w:r>
+      <w:r>
+        <w:rPr>
+          <w:rStyle w:val="VerbatimChar"/>
+        </w:rPr>
+        <w:t xml:space="preserve">warmth                   0.8170912    0.0805355 8274.9995422  10.146</w:t>
+      </w:r>
+      <w:r>
+        <w:br/>
+      </w:r>
+      <w:r>
+        <w:rPr>
+          <w:rStyle w:val="VerbatimChar"/>
+        </w:rPr>
+        <w:t xml:space="preserve">physical_punishment     -1.0097729    0.1113557 8084.6084915  -9.068</w:t>
+      </w:r>
+      <w:r>
+        <w:br/>
+      </w:r>
+      <w:r>
+        <w:rPr>
+          <w:rStyle w:val="VerbatimChar"/>
+        </w:rPr>
+        <w:t xml:space="preserve">identity                -0.2446453    0.3041604 8695.8966197  -0.804</w:t>
+      </w:r>
+      <w:r>
+        <w:br/>
+      </w:r>
+      <w:r>
+        <w:rPr>
+          <w:rStyle w:val="VerbatimChar"/>
+        </w:rPr>
+        <w:t xml:space="preserve">intervention             0.6604671    0.3046286 8697.0843430   2.168</w:t>
+      </w:r>
+      <w:r>
+        <w:br/>
+      </w:r>
+      <w:r>
+        <w:rPr>
+          <w:rStyle w:val="VerbatimChar"/>
+        </w:rPr>
+        <w:t xml:space="preserve">HDI                      0.0026692    0.0221295   36.1037733   0.121</w:t>
+      </w:r>
+      <w:r>
+        <w:br/>
+      </w:r>
+      <w:r>
+        <w:rPr>
+          <w:rStyle w:val="VerbatimChar"/>
+        </w:rPr>
+        <w:t xml:space="preserve">t:warmth                 0.0486211    0.0356217 6404.8723333   1.365</w:t>
+      </w:r>
+      <w:r>
+        <w:br/>
+      </w:r>
+      <w:r>
+        <w:rPr>
+          <w:rStyle w:val="VerbatimChar"/>
+        </w:rPr>
+        <w:t xml:space="preserve">t:physical_punishment    0.0004964    0.0494590 6753.0158441   0.010</w:t>
+      </w:r>
+      <w:r>
+        <w:br/>
+      </w:r>
+      <w:r>
+        <w:rPr>
+          <w:rStyle w:val="VerbatimChar"/>
+        </w:rPr>
+        <w:t xml:space="preserve">t:identity               0.0563140    0.1318043 5993.4518022   0.427</w:t>
+      </w:r>
+      <w:r>
+        <w:br/>
+      </w:r>
+      <w:r>
+        <w:rPr>
+          <w:rStyle w:val="VerbatimChar"/>
+        </w:rPr>
+        <w:t xml:space="preserve">t:intervention           0.0995037    0.1319917 5994.1433001   0.754</w:t>
+      </w:r>
+      <w:r>
+        <w:br/>
+      </w:r>
+      <w:r>
+        <w:rPr>
+          <w:rStyle w:val="VerbatimChar"/>
+        </w:rPr>
+        <w:t xml:space="preserve">t:HDI                   -0.0009379    0.0038233 5993.9090880  -0.245</w:t>
       </w:r>
       <w:r>
         <w:br/>
@@ -12710,7 +13429,7 @@
         <w:rPr>
           <w:rStyle w:val="VerbatimChar"/>
         </w:rPr>
-        <w:t xml:space="preserve">t                                  0.0622 .  </w:t>
+        <w:t xml:space="preserve">t                                  0.0207 *  </w:t>
       </w:r>
       <w:r>
         <w:br/>
@@ -12848,97 +13567,97 @@
         <w:rPr>
           <w:rStyle w:val="VerbatimChar"/>
         </w:rPr>
-        <w:t xml:space="preserve">t           -0.466                                                        </w:t>
-      </w:r>
-      <w:r>
-        <w:br/>
-      </w:r>
-      <w:r>
-        <w:rPr>
-          <w:rStyle w:val="VerbatimChar"/>
-        </w:rPr>
-        <w:t xml:space="preserve">warmth      -0.169  0.285                                                 </w:t>
-      </w:r>
-      <w:r>
-        <w:br/>
-      </w:r>
-      <w:r>
-        <w:rPr>
-          <w:rStyle w:val="VerbatimChar"/>
-        </w:rPr>
-        <w:t xml:space="preserve">physcl_pnsh -0.183  0.313 -0.005                                          </w:t>
-      </w:r>
-      <w:r>
-        <w:br/>
-      </w:r>
-      <w:r>
-        <w:rPr>
-          <w:rStyle w:val="VerbatimChar"/>
-        </w:rPr>
-        <w:t xml:space="preserve">identity    -0.278  0.450 -0.013 -0.002                                   </w:t>
-      </w:r>
-      <w:r>
-        <w:br/>
-      </w:r>
-      <w:r>
-        <w:rPr>
-          <w:rStyle w:val="VerbatimChar"/>
-        </w:rPr>
-        <w:t xml:space="preserve">interventin -0.100  0.162  0.039  0.019 -0.017                            </w:t>
-      </w:r>
-      <w:r>
-        <w:br/>
-      </w:r>
-      <w:r>
-        <w:rPr>
-          <w:rStyle w:val="VerbatimChar"/>
-        </w:rPr>
-        <w:t xml:space="preserve">HDI         -0.892  0.230 -0.007  0.012 -0.001  0.003                     </w:t>
-      </w:r>
-      <w:r>
-        <w:br/>
-      </w:r>
-      <w:r>
-        <w:rPr>
-          <w:rStyle w:val="VerbatimChar"/>
-        </w:rPr>
-        <w:t xml:space="preserve">t:warmth     0.150 -0.324 -0.882  0.001  0.011 -0.035  0.006              </w:t>
-      </w:r>
-      <w:r>
-        <w:br/>
-      </w:r>
-      <w:r>
-        <w:rPr>
-          <w:rStyle w:val="VerbatimChar"/>
-        </w:rPr>
-        <w:t xml:space="preserve">t:physcl_pn  0.164 -0.351  0.004 -0.894 -0.001 -0.017 -0.010 -0.003       </w:t>
-      </w:r>
-      <w:r>
-        <w:br/>
-      </w:r>
-      <w:r>
-        <w:rPr>
-          <w:rStyle w:val="VerbatimChar"/>
-        </w:rPr>
-        <w:t xml:space="preserve">t:identity   0.242 -0.519  0.011  0.000 -0.867  0.014  0.001 -0.013  0.002</w:t>
-      </w:r>
-      <w:r>
-        <w:br/>
-      </w:r>
-      <w:r>
-        <w:rPr>
-          <w:rStyle w:val="VerbatimChar"/>
-        </w:rPr>
-        <w:t xml:space="preserve">t:intervntn  0.087 -0.187 -0.035 -0.017  0.014 -0.867 -0.003  0.041  0.019</w:t>
-      </w:r>
-      <w:r>
-        <w:br/>
-      </w:r>
-      <w:r>
-        <w:rPr>
-          <w:rStyle w:val="VerbatimChar"/>
-        </w:rPr>
-        <w:t xml:space="preserve">t:HDI        0.310 -0.666  0.015 -0.027  0.002 -0.007 -0.346 -0.016  0.029</w:t>
+        <w:t xml:space="preserve">t           -0.421                                                        </w:t>
+      </w:r>
+      <w:r>
+        <w:br/>
+      </w:r>
+      <w:r>
+        <w:rPr>
+          <w:rStyle w:val="VerbatimChar"/>
+        </w:rPr>
+        <w:t xml:space="preserve">warmth      -0.178  0.331                                                 </w:t>
+      </w:r>
+      <w:r>
+        <w:br/>
+      </w:r>
+      <w:r>
+        <w:rPr>
+          <w:rStyle w:val="VerbatimChar"/>
+        </w:rPr>
+        <w:t xml:space="preserve">physcl_pnsh -0.190  0.360 -0.005                                          </w:t>
+      </w:r>
+      <w:r>
+        <w:br/>
+      </w:r>
+      <w:r>
+        <w:rPr>
+          <w:rStyle w:val="VerbatimChar"/>
+        </w:rPr>
+        <w:t xml:space="preserve">identity    -0.093  0.166 -0.013 -0.002                                   </w:t>
+      </w:r>
+      <w:r>
+        <w:br/>
+      </w:r>
+      <w:r>
+        <w:rPr>
+          <w:rStyle w:val="VerbatimChar"/>
+        </w:rPr>
+        <w:t xml:space="preserve">interventin -0.107  0.192  0.039  0.019 -0.017                            </w:t>
+      </w:r>
+      <w:r>
+        <w:br/>
+      </w:r>
+      <w:r>
+        <w:rPr>
+          <w:rStyle w:val="VerbatimChar"/>
+        </w:rPr>
+        <w:t xml:space="preserve">HDI         -0.925  0.264 -0.007  0.012 -0.001  0.003                     </w:t>
+      </w:r>
+      <w:r>
+        <w:br/>
+      </w:r>
+      <w:r>
+        <w:rPr>
+          <w:rStyle w:val="VerbatimChar"/>
+        </w:rPr>
+        <w:t xml:space="preserve">t:warmth     0.158 -0.377 -0.882  0.001  0.011 -0.035  0.006              </w:t>
+      </w:r>
+      <w:r>
+        <w:br/>
+      </w:r>
+      <w:r>
+        <w:rPr>
+          <w:rStyle w:val="VerbatimChar"/>
+        </w:rPr>
+        <w:t xml:space="preserve">t:physcl_pn  0.170 -0.402  0.004 -0.894 -0.001 -0.017 -0.010 -0.003       </w:t>
+      </w:r>
+      <w:r>
+        <w:br/>
+      </w:r>
+      <w:r>
+        <w:rPr>
+          <w:rStyle w:val="VerbatimChar"/>
+        </w:rPr>
+        <w:t xml:space="preserve">t:identity   0.081 -0.192  0.011  0.000 -0.867  0.014  0.001 -0.013  0.002</w:t>
+      </w:r>
+      <w:r>
+        <w:br/>
+      </w:r>
+      <w:r>
+        <w:rPr>
+          <w:rStyle w:val="VerbatimChar"/>
+        </w:rPr>
+        <w:t xml:space="preserve">t:intervntn  0.093 -0.222 -0.035 -0.017  0.014 -0.867 -0.003  0.041  0.019</w:t>
+      </w:r>
+      <w:r>
+        <w:br/>
+      </w:r>
+      <w:r>
+        <w:rPr>
+          <w:rStyle w:val="VerbatimChar"/>
+        </w:rPr>
+        <w:t xml:space="preserve">t:HDI        0.322 -0.765  0.015 -0.027  0.002 -0.007 -0.346 -0.016  0.029</w:t>
       </w:r>
       <w:r>
         <w:br/>
@@ -13049,8 +13768,8 @@
         <w:t xml:space="preserve">t:HDI       -0.002  0.008</w:t>
       </w:r>
     </w:p>
-    <w:bookmarkEnd w:id="84"/>
-    <w:bookmarkEnd w:id="85"/>
+    <w:bookmarkEnd w:id="88"/>
+    <w:bookmarkEnd w:id="89"/>
     <w:p>
       <w:pPr>
         <w:pStyle w:val="Heading3"/>
@@ -13059,13 +13778,13 @@
         <w:t xml:space="preserve">Julia</w:t>
       </w:r>
     </w:p>
-    <w:bookmarkStart w:id="86" w:name="get-the-data-5"/>
+    <w:bookmarkStart w:id="90" w:name="get-the-data-5"/>
     <w:p>
       <w:pPr>
         <w:pStyle w:val="Heading4"/>
       </w:pPr>
       <w:r>
-        <w:t xml:space="preserve">5.3.0.5 Get The Data</w:t>
+        <w:t xml:space="preserve">5.4.0.5 Get The Data</w:t>
       </w:r>
     </w:p>
     <w:p>
@@ -13211,23 +13930,23 @@
         <w:t xml:space="preserve">))</w:t>
       </w:r>
     </w:p>
-    <w:bookmarkEnd w:id="86"/>
-    <w:bookmarkStart w:id="90" w:name="run-the-model-5"/>
+    <w:bookmarkEnd w:id="90"/>
+    <w:bookmarkStart w:id="94" w:name="run-the-model-5"/>
     <w:p>
       <w:pPr>
         <w:pStyle w:val="Heading4"/>
       </w:pPr>
       <w:r>
-        <w:t xml:space="preserve">5.3.0.6 Run The Model</w:t>
-      </w:r>
-    </w:p>
-    <w:bookmarkStart w:id="87" w:name="change-country-to-categorical-1"/>
+        <w:t xml:space="preserve">5.4.0.6 Run The Model</w:t>
+      </w:r>
+    </w:p>
+    <w:bookmarkStart w:id="91" w:name="change-country-to-categorical-1"/>
     <w:p>
       <w:pPr>
         <w:pStyle w:val="Heading5"/>
       </w:pPr>
       <w:r>
-        <w:t xml:space="preserve">5.3.0.6.1 Change Country To Categorical</w:t>
+        <w:t xml:space="preserve">5.4.0.6.1 Change Country To Categorical</w:t>
       </w:r>
     </w:p>
     <w:p>
@@ -13295,14 +14014,14 @@
         <w:t xml:space="preserve">country))</w:t>
       </w:r>
     </w:p>
-    <w:bookmarkEnd w:id="87"/>
-    <w:bookmarkStart w:id="88" w:name="main-effects-only-2"/>
+    <w:bookmarkEnd w:id="91"/>
+    <w:bookmarkStart w:id="92" w:name="main-effects-only-2"/>
     <w:p>
       <w:pPr>
         <w:pStyle w:val="Heading5"/>
       </w:pPr>
       <w:r>
-        <w:t xml:space="preserve">5.3.0.6.2 Main Effects Only</w:t>
+        <w:t xml:space="preserve">5.4.0.6.2 Main Effects Only</w:t>
       </w:r>
     </w:p>
     <w:p>
@@ -13651,34 +14370,34 @@
         <w:rPr>
           <w:rStyle w:val="VerbatimChar"/>
         </w:rPr>
-        <w:t xml:space="preserve">id       (Intercept)   8.387351 2.896092</w:t>
-      </w:r>
-      <w:r>
-        <w:br/>
-      </w:r>
-      <w:r>
-        <w:rPr>
-          <w:rStyle w:val="VerbatimChar"/>
-        </w:rPr>
-        <w:t xml:space="preserve">country  (Intercept)   3.166939 1.779590</w:t>
-      </w:r>
-      <w:r>
-        <w:br/>
-      </w:r>
-      <w:r>
-        <w:rPr>
-          <w:rStyle w:val="VerbatimChar"/>
-        </w:rPr>
-        <w:t xml:space="preserve">         warmth        0.010760 0.103732   .  </w:t>
-      </w:r>
-      <w:r>
-        <w:br/>
-      </w:r>
-      <w:r>
-        <w:rPr>
-          <w:rStyle w:val="VerbatimChar"/>
-        </w:rPr>
-        <w:t xml:space="preserve">Residual              26.027290 5.101695</w:t>
+        <w:t xml:space="preserve">id       (Intercept)   8.387216 2.896069</w:t>
+      </w:r>
+      <w:r>
+        <w:br/>
+      </w:r>
+      <w:r>
+        <w:rPr>
+          <w:rStyle w:val="VerbatimChar"/>
+        </w:rPr>
+        <w:t xml:space="preserve">country  (Intercept)   3.167143 1.779647</w:t>
+      </w:r>
+      <w:r>
+        <w:br/>
+      </w:r>
+      <w:r>
+        <w:rPr>
+          <w:rStyle w:val="VerbatimChar"/>
+        </w:rPr>
+        <w:t xml:space="preserve">         warmth        0.010762 0.103739   .  </w:t>
+      </w:r>
+      <w:r>
+        <w:br/>
+      </w:r>
+      <w:r>
+        <w:rPr>
+          <w:rStyle w:val="VerbatimChar"/>
+        </w:rPr>
+        <w:t xml:space="preserve">Residual              26.027362 5.101702</w:t>
       </w:r>
       <w:r>
         <w:br/>
@@ -13735,25 +14454,25 @@
         <w:rPr>
           <w:rStyle w:val="VerbatimChar"/>
         </w:rPr>
-        <w:t xml:space="preserve">(Intercept)          50.5949        1.35491     37.34    &lt;1e-99</w:t>
-      </w:r>
-      <w:r>
-        <w:br/>
-      </w:r>
-      <w:r>
-        <w:rPr>
-          <w:rStyle w:val="VerbatimChar"/>
-        </w:rPr>
-        <w:t xml:space="preserve">t                     0.943864      0.0658716   14.33    &lt;1e-45</w:t>
-      </w:r>
-      <w:r>
-        <w:br/>
-      </w:r>
-      <w:r>
-        <w:rPr>
-          <w:rStyle w:val="VerbatimChar"/>
-        </w:rPr>
-        <w:t xml:space="preserve">warmth                0.913496      0.0423739   21.56    &lt;1e-99</w:t>
+        <w:t xml:space="preserve">(Intercept)          50.4673        1.33833     37.71    &lt;1e-99</w:t>
+      </w:r>
+      <w:r>
+        <w:br/>
+      </w:r>
+      <w:r>
+        <w:rPr>
+          <w:rStyle w:val="VerbatimChar"/>
+        </w:rPr>
+        <w:t xml:space="preserve">t                     0.943864      0.0658717   14.33    &lt;1e-45</w:t>
+      </w:r>
+      <w:r>
+        <w:br/>
+      </w:r>
+      <w:r>
+        <w:rPr>
+          <w:rStyle w:val="VerbatimChar"/>
+        </w:rPr>
+        <w:t xml:space="preserve">warmth                0.913496      0.0423744   21.56    &lt;1e-99</w:t>
       </w:r>
       <w:r>
         <w:br/>
@@ -13771,25 +14490,25 @@
         <w:rPr>
           <w:rStyle w:val="VerbatimChar"/>
         </w:rPr>
-        <w:t xml:space="preserve">identity             -0.127692      0.151584    -0.84    0.3996</w:t>
-      </w:r>
-      <w:r>
-        <w:br/>
-      </w:r>
-      <w:r>
-        <w:rPr>
-          <w:rStyle w:val="VerbatimChar"/>
-        </w:rPr>
-        <w:t xml:space="preserve">intervention          0.858997      0.15191      5.65    &lt;1e-07</w:t>
-      </w:r>
-      <w:r>
-        <w:br/>
-      </w:r>
-      <w:r>
-        <w:rPr>
-          <w:rStyle w:val="VerbatimChar"/>
-        </w:rPr>
-        <w:t xml:space="preserve">HDI                  -0.000565882   0.0196433   -0.03    0.9770</w:t>
+        <w:t xml:space="preserve">identity             -0.127692      0.151583    -0.84    0.3996</w:t>
+      </w:r>
+      <w:r>
+        <w:br/>
+      </w:r>
+      <w:r>
+        <w:rPr>
+          <w:rStyle w:val="VerbatimChar"/>
+        </w:rPr>
+        <w:t xml:space="preserve">intervention          0.858997      0.151909     5.65    &lt;1e-07</w:t>
+      </w:r>
+      <w:r>
+        <w:br/>
+      </w:r>
+      <w:r>
+        <w:rPr>
+          <w:rStyle w:val="VerbatimChar"/>
+        </w:rPr>
+        <w:t xml:space="preserve">HDI                  -0.000566029   0.0196439   -0.03    0.9770</w:t>
       </w:r>
       <w:r>
         <w:br/>
@@ -13801,14 +14520,14 @@
         <w:t xml:space="preserve">───────────────────────────────────────────────────────────────</w:t>
       </w:r>
     </w:p>
-    <w:bookmarkEnd w:id="88"/>
-    <w:bookmarkStart w:id="89" w:name="interactions-with-time-2"/>
+    <w:bookmarkEnd w:id="92"/>
+    <w:bookmarkStart w:id="93" w:name="interactions-with-time-2"/>
     <w:p>
       <w:pPr>
         <w:pStyle w:val="Heading5"/>
       </w:pPr>
       <w:r>
-        <w:t xml:space="preserve">5.3.0.6.3 Interactions With Time</w:t>
+        <w:t xml:space="preserve">5.4.0.6.3 Interactions With Time</w:t>
       </w:r>
     </w:p>
     <w:p>
@@ -14160,7 +14879,7 @@
         <w:rPr>
           <w:rStyle w:val="VerbatimChar"/>
         </w:rPr>
-        <w:t xml:space="preserve">country  (Intercept)   3.170031 1.780458</w:t>
+        <w:t xml:space="preserve">country  (Intercept)   3.170026 1.780457</w:t>
       </w:r>
       <w:r>
         <w:br/>
@@ -14235,16 +14954,16 @@
         <w:rPr>
           <w:rStyle w:val="VerbatimChar"/>
         </w:rPr>
-        <w:t xml:space="preserve">(Intercept)              51.0751       1.54284     33.10    &lt;1e-99</w:t>
-      </w:r>
-      <w:r>
-        <w:br/>
-      </w:r>
-      <w:r>
-        <w:rPr>
-          <w:rStyle w:val="VerbatimChar"/>
-        </w:rPr>
-        <w:t xml:space="preserve">t                         0.702771     0.374539     1.88    0.0606</w:t>
+        <w:t xml:space="preserve">(Intercept)              50.8364       1.48355     34.27    &lt;1e-99</w:t>
+      </w:r>
+      <w:r>
+        <w:br/>
+      </w:r>
+      <w:r>
+        <w:rPr>
+          <w:rStyle w:val="VerbatimChar"/>
+        </w:rPr>
+        <w:t xml:space="preserve">t                         0.758209     0.326177     2.32    0.0201</w:t>
       </w:r>
       <w:r>
         <w:br/>
@@ -14289,7 +15008,7 @@
         <w:rPr>
           <w:rStyle w:val="VerbatimChar"/>
         </w:rPr>
-        <w:t xml:space="preserve">HDI                       0.00136065   0.0210842    0.06    0.9485</w:t>
+        <w:t xml:space="preserve">HDI                       0.00136064   0.0210842    0.06    0.9485</w:t>
       </w:r>
       <w:r>
         <w:br/>
@@ -14346,16 +15065,16 @@
         <w:t xml:space="preserve">──────────────────────────────────────────────────────────────────</w:t>
       </w:r>
     </w:p>
-    <w:bookmarkEnd w:id="89"/>
-    <w:bookmarkEnd w:id="90"/>
-    <w:bookmarkEnd w:id="91"/>
-    <w:bookmarkStart w:id="92" w:name="interpretation-3"/>
+    <w:bookmarkEnd w:id="93"/>
+    <w:bookmarkEnd w:id="94"/>
+    <w:bookmarkEnd w:id="95"/>
+    <w:bookmarkStart w:id="96" w:name="interpretation-3"/>
     <w:p>
       <w:pPr>
         <w:pStyle w:val="Heading2"/>
       </w:pPr>
       <w:r>
-        <w:t xml:space="preserve">5.4 Interpretation</w:t>
+        <w:t xml:space="preserve">5.5 Interpretation</w:t>
       </w:r>
     </w:p>
     <w:p>
@@ -14426,9 +15145,9 @@
         <w:t xml:space="preserve">the fact that the intervention is associated with higher initial levels of the outcome.</w:t>
       </w:r>
     </w:p>
-    <w:bookmarkEnd w:id="92"/>
-    <w:bookmarkEnd w:id="93"/>
-    <w:bookmarkStart w:id="106" w:name="references"/>
+    <w:bookmarkEnd w:id="96"/>
+    <w:bookmarkEnd w:id="97"/>
+    <w:bookmarkStart w:id="110" w:name="references"/>
     <w:p>
       <w:pPr>
         <w:pStyle w:val="Heading1"/>
@@ -14437,8 +15156,8 @@
         <w:t xml:space="preserve">References</w:t>
       </w:r>
     </w:p>
-    <w:bookmarkStart w:id="105" w:name="refs"/>
-    <w:bookmarkStart w:id="95" w:name="ref-MixedModels"/>
+    <w:bookmarkStart w:id="109" w:name="refs"/>
+    <w:bookmarkStart w:id="99" w:name="ref-MixedModels"/>
     <w:p>
       <w:pPr>
         <w:pStyle w:val="Bibliography"/>
@@ -14462,7 +15181,7 @@
       <w:r>
         <w:t xml:space="preserve"> </w:t>
       </w:r>
-      <w:hyperlink r:id="rId94">
+      <w:hyperlink r:id="rId98">
         <w:r>
           <w:rPr>
             <w:rStyle w:val="Hyperlink"/>
@@ -14471,8 +15190,8 @@
         </w:r>
       </w:hyperlink>
     </w:p>
-    <w:bookmarkEnd w:id="95"/>
-    <w:bookmarkStart w:id="97" w:name="ref-JSSv067i01"/>
+    <w:bookmarkEnd w:id="99"/>
+    <w:bookmarkStart w:id="101" w:name="ref-JSSv067i01"/>
     <w:p>
       <w:pPr>
         <w:pStyle w:val="Bibliography"/>
@@ -14509,7 +15228,7 @@
       <w:r>
         <w:t xml:space="preserve"> </w:t>
       </w:r>
-      <w:hyperlink r:id="rId96">
+      <w:hyperlink r:id="rId100">
         <w:r>
           <w:rPr>
             <w:rStyle w:val="Hyperlink"/>
@@ -14518,8 +15237,8 @@
         </w:r>
       </w:hyperlink>
     </w:p>
-    <w:bookmarkEnd w:id="97"/>
-    <w:bookmarkStart w:id="99" w:name="ref-JuliaArticle"/>
+    <w:bookmarkEnd w:id="101"/>
+    <w:bookmarkStart w:id="103" w:name="ref-JuliaArticle"/>
     <w:p>
       <w:pPr>
         <w:pStyle w:val="Bibliography"/>
@@ -14556,7 +15275,7 @@
       <w:r>
         <w:t xml:space="preserve"> </w:t>
       </w:r>
-      <w:hyperlink r:id="rId98">
+      <w:hyperlink r:id="rId102">
         <w:r>
           <w:rPr>
             <w:rStyle w:val="Hyperlink"/>
@@ -14565,8 +15284,8 @@
         </w:r>
       </w:hyperlink>
     </w:p>
-    <w:bookmarkEnd w:id="99"/>
-    <w:bookmarkStart w:id="101" w:name="ref-RProgram"/>
+    <w:bookmarkEnd w:id="103"/>
+    <w:bookmarkStart w:id="105" w:name="ref-RProgram"/>
     <w:p>
       <w:pPr>
         <w:pStyle w:val="Bibliography"/>
@@ -14590,7 +15309,7 @@
       <w:r>
         <w:t xml:space="preserve"> </w:t>
       </w:r>
-      <w:hyperlink r:id="rId100">
+      <w:hyperlink r:id="rId104">
         <w:r>
           <w:rPr>
             <w:rStyle w:val="Hyperlink"/>
@@ -14599,8 +15318,8 @@
         </w:r>
       </w:hyperlink>
     </w:p>
-    <w:bookmarkEnd w:id="101"/>
-    <w:bookmarkStart w:id="102" w:name="ref-Schanen2021"/>
+    <w:bookmarkEnd w:id="105"/>
+    <w:bookmarkStart w:id="106" w:name="ref-Schanen2021"/>
     <w:p>
       <w:pPr>
         <w:pStyle w:val="Bibliography"/>
@@ -14643,8 +15362,8 @@
         <w:t xml:space="preserve">. National Museum of Mathematics.</w:t>
       </w:r>
     </w:p>
-    <w:bookmarkEnd w:id="102"/>
-    <w:bookmarkStart w:id="103" w:name="ref-StataCorp2021:2"/>
+    <w:bookmarkEnd w:id="106"/>
+    <w:bookmarkStart w:id="107" w:name="ref-StataCorp2021:2"/>
     <w:p>
       <w:pPr>
         <w:pStyle w:val="Bibliography"/>
@@ -14666,8 +15385,8 @@
         <w:t xml:space="preserve">. Stata Press.</w:t>
       </w:r>
     </w:p>
-    <w:bookmarkEnd w:id="103"/>
-    <w:bookmarkStart w:id="104" w:name="ref-Thoreau1975"/>
+    <w:bookmarkEnd w:id="107"/>
+    <w:bookmarkStart w:id="108" w:name="ref-Thoreau1975"/>
     <w:p>
       <w:pPr>
         <w:pStyle w:val="Bibliography"/>
@@ -14689,9 +15408,9 @@
         <w:t xml:space="preserve">. Princeton University Press.</w:t>
       </w:r>
     </w:p>
-    <w:bookmarkEnd w:id="104"/>
-    <w:bookmarkEnd w:id="105"/>
-    <w:bookmarkEnd w:id="106"/>
+    <w:bookmarkEnd w:id="108"/>
+    <w:bookmarkEnd w:id="109"/>
+    <w:bookmarkEnd w:id="110"/>
     <w:sectPr>
       <w:footerReference r:id="rId9" w:type="even"/>
       <w:footerReference r:id="rId10" w:type="default"/>

</xml_diff>

<commit_message>
REBUILD with software clarifications
</commit_message>
<xml_diff>
--- a/docs/Multilevel-Multilingual.docx
+++ b/docs/Multilevel-Multilingual.docx
@@ -79,7 +79,7 @@
         <w:pStyle w:val="Date"/>
       </w:pPr>
       <w:r>
-        <w:t xml:space="preserve">2024-05-15</w:t>
+        <w:t xml:space="preserve">2024-05-21</w:t>
       </w:r>
     </w:p>
     <w:sdt>
@@ -246,7 +246,7 @@
         <w:t xml:space="preserve"> </w:t>
       </w:r>
       <w:r>
-        <w:t xml:space="preserve">to estimate multilevel models.</w:t>
+        <w:t xml:space="preserve">to estimate multilevel models and to visualize data.</w:t>
       </w:r>
     </w:p>
     <w:p>
@@ -254,7 +254,7 @@
         <w:pStyle w:val="BodyText"/>
       </w:pPr>
       <w:r>
-        <w:t xml:space="preserve">All of these software packages can estimate multilevel models. However, there are substantial differences between the different packages: Stata is proprietary</w:t>
+        <w:t xml:space="preserve">All of these software packages can estimate multilevel models and can visualize relationships in the data. However, there are substantial differences between the different packages: Stata is proprietary</w:t>
       </w:r>
       <w:r>
         <w:t xml:space="preserve"> </w:t>
@@ -270,7 +270,7 @@
         <w:t xml:space="preserve"> </w:t>
       </w:r>
       <w:r>
-        <w:t xml:space="preserve">software, which is very well documented and very intuitive. While it costs money to purchase Stata, the price is often very reasonal for academic and educational use. R is free open source software which is less intuitive, but there are many excellent resources for learning R. There is often a cost associated with purchasing books and other materials for learning R. Julia is newer open source software, and ostensibly much faster than either Stata or R, which may be an important advantage when running multilevel models with very large data sets. At this point in time, both Stata and R feel much more</w:t>
+        <w:t xml:space="preserve">software, which is very well documented and very intuitive. While it costs money to purchase Stata, the price is often very reasonable for academic and educational use. R is free open source software which is less intuitive, but there are many excellent resources for learning R. There is often a cost associated with purchasing books and other materials for learning R, which sometimes feels like it offsets the fact that R is free. Julia is newer open source software, and ostensibly much faster than either Stata or R, which may be an important advantage when running multilevel models with very large data sets. At this point in time, both Stata and R feel much more</w:t>
       </w:r>
       <w:r>
         <w:t xml:space="preserve"> </w:t>

</xml_diff>

<commit_message>
added updates per StataCorp
</commit_message>
<xml_diff>
--- a/docs/Multilevel-Multilingual.docx
+++ b/docs/Multilevel-Multilingual.docx
@@ -79,7 +79,7 @@
         <w:pStyle w:val="Date"/>
       </w:pPr>
       <w:r>
-        <w:t xml:space="preserve">2024-05-21</w:t>
+        <w:t xml:space="preserve">2024-05-25</w:t>
       </w:r>
     </w:p>
     <w:sdt>
@@ -1152,7 +1152,22 @@
         <w:t xml:space="preserve"> </w:t>
       </w:r>
       <w:r>
-        <w:t xml:space="preserve">file from</w:t>
+        <w:t xml:space="preserve">and</w:t>
+      </w:r>
+      <w:r>
+        <w:t xml:space="preserve"> </w:t>
+      </w:r>
+      <w:r>
+        <w:rPr>
+          <w:rStyle w:val="VerbatimChar"/>
+        </w:rPr>
+        <w:t xml:space="preserve">simulated_multilevel_longitudinal_data.dta</w:t>
+      </w:r>
+      <w:r>
+        <w:t xml:space="preserve"> </w:t>
+      </w:r>
+      <w:r>
+        <w:t xml:space="preserve">files. Here is a</w:t>
       </w:r>
       <w:r>
         <w:t xml:space="preserve"> </w:t>
@@ -1161,14 +1176,15 @@
         <w:r>
           <w:rPr>
             <w:rStyle w:val="Hyperlink"/>
-            <w:iCs/>
-            <w:i/>
           </w:rPr>
-          <w:t xml:space="preserve">Multilevel Thinking</w:t>
+          <w:t xml:space="preserve">direct link</w:t>
         </w:r>
       </w:hyperlink>
       <w:r>
-        <w:t xml:space="preserve">. Here is a</w:t>
+        <w:t xml:space="preserve"> </w:t>
+      </w:r>
+      <w:r>
+        <w:t xml:space="preserve">to download the cross-sectional data. Here is a</w:t>
       </w:r>
       <w:r>
         <w:t xml:space="preserve"> </w:t>
@@ -1185,7 +1201,7 @@
         <w:t xml:space="preserve"> </w:t>
       </w:r>
       <w:r>
-        <w:t xml:space="preserve">to download the data.</w:t>
+        <w:t xml:space="preserve">to download the longitudinal data.</w:t>
       </w:r>
     </w:p>
     <w:tbl>
@@ -2514,7 +2530,7 @@
         <w:rPr>
           <w:rStyle w:val="NormalTok"/>
         </w:rPr>
-        <w:t xml:space="preserve"> x || </w:t>
+        <w:t xml:space="preserve"> x z || </w:t>
       </w:r>
       <w:r>
         <w:rPr>
@@ -4444,7 +4460,7 @@
         <w:t xml:space="preserve"> </w:t>
       </w:r>
       <w:r>
-        <w:t xml:space="preserve">is a categorical variable for a hypothetical identity group, and has values of 1 and 2.</w:t>
+        <w:t xml:space="preserve">is a categorical variable for a hypothetical identity group, and has values of 0 and 1.</w:t>
       </w:r>
     </w:p>
     <w:p>
@@ -4794,7 +4810,7 @@
         <w:pStyle w:val="FirstParagraph"/>
       </w:pPr>
       <w:r>
-        <w:t xml:space="preserve">In a two level multilevel model, the ICC provides a measure of the amount of variation attributable to Level 2.</w:t>
+        <w:t xml:space="preserve">In a two level multilevel model, the ICC provides a measure of the proportion of variation attributable to Level 2.</w:t>
       </w:r>
     </w:p>
     <w:bookmarkEnd w:id="46"/>
@@ -6533,9 +6549,6 @@
               </m:r>
             </m:e>
             <m:sub>
-              <m:r>
-                <m:t>i</m:t>
-              </m:r>
               <m:r>
                 <m:t>j</m:t>
               </m:r>
@@ -9634,22 +9647,7 @@
         <w:pStyle w:val="FirstParagraph"/>
       </w:pPr>
       <w:r>
-        <w:t xml:space="preserve">Models suggest that parental warmth is associated with increases in the beneficial outcome, while physical punishment is associated with decreases in the beneficial outcome. Membership in the group represented by</w:t>
-      </w:r>
-      <w:r>
-        <w:t xml:space="preserve"> </w:t>
-      </w:r>
-      <w:r>
-        <w:rPr>
-          <w:rStyle w:val="VerbatimChar"/>
-        </w:rPr>
-        <w:t xml:space="preserve">identity</w:t>
-      </w:r>
-      <w:r>
-        <w:t xml:space="preserve"> </w:t>
-      </w:r>
-      <w:r>
-        <w:t xml:space="preserve">is not associated with the outcome. The intervention is associated with increases in the outcome. The Human Development Index is not associated with the outcome.</w:t>
+        <w:t xml:space="preserve">Models suggest that parental warmth is associated with increases in the beneficial outcome, while physical punishment is associated with decreases in the beneficial outcome. The intervention is associated with increases in the outcome. There is insufficient evidence that either identity group or the Human Development Index are associated with the outcome.</w:t>
       </w:r>
     </w:p>
     <w:bookmarkEnd w:id="69"/>
@@ -10016,12 +10014,6 @@
             </m:e>
             <m:sub>
               <m:r>
-                <m:t>i</m:t>
-              </m:r>
-              <m:r>
-                <m:t>t</m:t>
-              </m:r>
-              <m:r>
                 <m:t>j</m:t>
               </m:r>
             </m:sub>
@@ -10142,6 +10134,9 @@
               <m:r>
                 <m:t>i</m:t>
               </m:r>
+              <m:r>
+                <m:t>j</m:t>
+              </m:r>
             </m:sub>
           </m:sSub>
           <m:r>
@@ -10162,6 +10157,9 @@
               </m:r>
               <m:r>
                 <m:t>i</m:t>
+              </m:r>
+              <m:r>
+                <m:t>j</m:t>
               </m:r>
             </m:sub>
           </m:sSub>
@@ -11025,7 +11023,19 @@
         <w:rPr>
           <w:rStyle w:val="NormalTok"/>
         </w:rPr>
-        <w:t xml:space="preserve"> i.intervention HDI || country: warmth</w:t>
+        <w:t xml:space="preserve"> i.intervention HDI || country: warmth || </w:t>
+      </w:r>
+      <w:r>
+        <w:rPr>
+          <w:rStyle w:val="KeywordTok"/>
+        </w:rPr>
+        <w:t xml:space="preserve">family</w:t>
+      </w:r>
+      <w:r>
+        <w:rPr>
+          <w:rStyle w:val="NormalTok"/>
+        </w:rPr>
+        <w:t xml:space="preserve">: t</w:t>
       </w:r>
     </w:p>
     <w:p>
@@ -11057,16 +11067,43 @@
         <w:rPr>
           <w:rStyle w:val="VerbatimChar"/>
         </w:rPr>
-        <w:t xml:space="preserve">Iteration 0:  Log likelihood = -28739.506  </w:t>
-      </w:r>
-      <w:r>
-        <w:br/>
-      </w:r>
-      <w:r>
-        <w:rPr>
-          <w:rStyle w:val="VerbatimChar"/>
-        </w:rPr>
-        <w:t xml:space="preserve">Iteration 1:  Log likelihood = -28739.506  </w:t>
+        <w:t xml:space="preserve">Iteration 0:  Log likelihood =  -28523.49  </w:t>
+      </w:r>
+      <w:r>
+        <w:br/>
+      </w:r>
+      <w:r>
+        <w:rPr>
+          <w:rStyle w:val="VerbatimChar"/>
+        </w:rPr>
+        <w:t xml:space="preserve">Iteration 1:  Log likelihood = -28499.987  </w:t>
+      </w:r>
+      <w:r>
+        <w:br/>
+      </w:r>
+      <w:r>
+        <w:rPr>
+          <w:rStyle w:val="VerbatimChar"/>
+        </w:rPr>
+        <w:t xml:space="preserve">Iteration 2:  Log likelihood = -28499.737  </w:t>
+      </w:r>
+      <w:r>
+        <w:br/>
+      </w:r>
+      <w:r>
+        <w:rPr>
+          <w:rStyle w:val="VerbatimChar"/>
+        </w:rPr>
+        <w:t xml:space="preserve">Iteration 3:  Log likelihood = -28499.604  </w:t>
+      </w:r>
+      <w:r>
+        <w:br/>
+      </w:r>
+      <w:r>
+        <w:rPr>
+          <w:rStyle w:val="VerbatimChar"/>
+        </w:rPr>
+        <w:t xml:space="preserve">Iteration 4:  Log likelihood = -28499.603  </w:t>
       </w:r>
       <w:r>
         <w:br/>
@@ -11090,70 +11127,103 @@
         <w:rPr>
           <w:rStyle w:val="VerbatimChar"/>
         </w:rPr>
-        <w:t xml:space="preserve">Mixed-effects ML regression                         Number of obs    =   9,000</w:t>
-      </w:r>
-      <w:r>
-        <w:br/>
-      </w:r>
-      <w:r>
-        <w:rPr>
-          <w:rStyle w:val="VerbatimChar"/>
-        </w:rPr>
-        <w:t xml:space="preserve">Group variable: country                             Number of groups =      30</w:t>
-      </w:r>
-      <w:r>
-        <w:br/>
-      </w:r>
-      <w:r>
-        <w:rPr>
-          <w:rStyle w:val="VerbatimChar"/>
-        </w:rPr>
-        <w:t xml:space="preserve">                                                    Obs per group:</w:t>
-      </w:r>
-      <w:r>
-        <w:br/>
-      </w:r>
-      <w:r>
-        <w:rPr>
-          <w:rStyle w:val="VerbatimChar"/>
-        </w:rPr>
-        <w:t xml:space="preserve">                                                                 min =     300</w:t>
-      </w:r>
-      <w:r>
-        <w:br/>
-      </w:r>
-      <w:r>
-        <w:rPr>
-          <w:rStyle w:val="VerbatimChar"/>
-        </w:rPr>
-        <w:t xml:space="preserve">                                                                 avg =   300.0</w:t>
-      </w:r>
-      <w:r>
-        <w:br/>
-      </w:r>
-      <w:r>
-        <w:rPr>
-          <w:rStyle w:val="VerbatimChar"/>
-        </w:rPr>
-        <w:t xml:space="preserve">                                                                 max =     300</w:t>
-      </w:r>
-      <w:r>
-        <w:br/>
-      </w:r>
-      <w:r>
-        <w:rPr>
-          <w:rStyle w:val="VerbatimChar"/>
-        </w:rPr>
-        <w:t xml:space="preserve">                                                    Wald chi2(6)     = 1119.81</w:t>
-      </w:r>
-      <w:r>
-        <w:br/>
-      </w:r>
-      <w:r>
-        <w:rPr>
-          <w:rStyle w:val="VerbatimChar"/>
-        </w:rPr>
-        <w:t xml:space="preserve">Log likelihood = -28739.506                         Prob &gt; chi2      =  0.0000</w:t>
+        <w:t xml:space="preserve">Mixed-effects ML regression                            Number of obs =   9,000</w:t>
+      </w:r>
+      <w:r>
+        <w:br/>
+      </w:r>
+      <w:r>
+        <w:br/>
+      </w:r>
+      <w:r>
+        <w:rPr>
+          <w:rStyle w:val="VerbatimChar"/>
+        </w:rPr>
+        <w:t xml:space="preserve">        Grouping information</w:t>
+      </w:r>
+      <w:r>
+        <w:br/>
+      </w:r>
+      <w:r>
+        <w:rPr>
+          <w:rStyle w:val="VerbatimChar"/>
+        </w:rPr>
+        <w:t xml:space="preserve">        -------------------------------------------------------------</w:t>
+      </w:r>
+      <w:r>
+        <w:br/>
+      </w:r>
+      <w:r>
+        <w:rPr>
+          <w:rStyle w:val="VerbatimChar"/>
+        </w:rPr>
+        <w:t xml:space="preserve">                        |     No. of       Observations per group</w:t>
+      </w:r>
+      <w:r>
+        <w:br/>
+      </w:r>
+      <w:r>
+        <w:rPr>
+          <w:rStyle w:val="VerbatimChar"/>
+        </w:rPr>
+        <w:t xml:space="preserve">         Group variable |     groups    Minimum    Average    Maximum</w:t>
+      </w:r>
+      <w:r>
+        <w:br/>
+      </w:r>
+      <w:r>
+        <w:rPr>
+          <w:rStyle w:val="VerbatimChar"/>
+        </w:rPr>
+        <w:t xml:space="preserve">        ----------------+--------------------------------------------</w:t>
+      </w:r>
+      <w:r>
+        <w:br/>
+      </w:r>
+      <w:r>
+        <w:rPr>
+          <w:rStyle w:val="VerbatimChar"/>
+        </w:rPr>
+        <w:t xml:space="preserve">                country |         30        300      300.0        300</w:t>
+      </w:r>
+      <w:r>
+        <w:br/>
+      </w:r>
+      <w:r>
+        <w:rPr>
+          <w:rStyle w:val="VerbatimChar"/>
+        </w:rPr>
+        <w:t xml:space="preserve">                 family |      3,000          3        3.0          3</w:t>
+      </w:r>
+      <w:r>
+        <w:br/>
+      </w:r>
+      <w:r>
+        <w:rPr>
+          <w:rStyle w:val="VerbatimChar"/>
+        </w:rPr>
+        <w:t xml:space="preserve">        -------------------------------------------------------------</w:t>
+      </w:r>
+      <w:r>
+        <w:br/>
+      </w:r>
+      <w:r>
+        <w:br/>
+      </w:r>
+      <w:r>
+        <w:rPr>
+          <w:rStyle w:val="VerbatimChar"/>
+        </w:rPr>
+        <w:t xml:space="preserve">                                                       Wald chi2(6)  = 1096.15</w:t>
+      </w:r>
+      <w:r>
+        <w:br/>
+      </w:r>
+      <w:r>
+        <w:rPr>
+          <w:rStyle w:val="VerbatimChar"/>
+        </w:rPr>
+        <w:t xml:space="preserve">Log likelihood = -28499.603                            Prob &gt; chi2   =  0.0000</w:t>
       </w:r>
       <w:r>
         <w:br/>
@@ -11192,61 +11262,61 @@
         <w:rPr>
           <w:rStyle w:val="VerbatimChar"/>
         </w:rPr>
-        <w:t xml:space="preserve">                  t |   .9443446   .0756408    12.48   0.000     .7960914    1.092598</w:t>
-      </w:r>
-      <w:r>
-        <w:br/>
-      </w:r>
-      <w:r>
-        <w:rPr>
-          <w:rStyle w:val="VerbatimChar"/>
-        </w:rPr>
-        <w:t xml:space="preserve">             warmth |   .9123903   .0430042    21.22   0.000     .8281035     .996677</w:t>
-      </w:r>
-      <w:r>
-        <w:br/>
-      </w:r>
-      <w:r>
-        <w:rPr>
-          <w:rStyle w:val="VerbatimChar"/>
-        </w:rPr>
-        <w:t xml:space="preserve">physical_punishment |  -.9881587   .0451732   -21.87   0.000    -1.076696   -.8996209</w:t>
-      </w:r>
-      <w:r>
-        <w:br/>
-      </w:r>
-      <w:r>
-        <w:rPr>
-          <w:rStyle w:val="VerbatimChar"/>
-        </w:rPr>
-        <w:t xml:space="preserve">         1.identity |  -.1241465   .1242225    -1.00   0.318     -.367618    .1193251</w:t>
-      </w:r>
-      <w:r>
-        <w:br/>
-      </w:r>
-      <w:r>
-        <w:rPr>
-          <w:rStyle w:val="VerbatimChar"/>
-        </w:rPr>
-        <w:t xml:space="preserve">     1.intervention |   .8575839   .1245179     6.89   0.000     .6135332    1.101635</w:t>
-      </w:r>
-      <w:r>
-        <w:br/>
-      </w:r>
-      <w:r>
-        <w:rPr>
-          <w:rStyle w:val="VerbatimChar"/>
-        </w:rPr>
-        <w:t xml:space="preserve">                HDI |  -.0025173   .0191696    -0.13   0.896    -.0400891    .0350544</w:t>
-      </w:r>
-      <w:r>
-        <w:br/>
-      </w:r>
-      <w:r>
-        <w:rPr>
-          <w:rStyle w:val="VerbatimChar"/>
-        </w:rPr>
-        <w:t xml:space="preserve">              _cons |   50.54528   1.304146    38.76   0.000      47.9892    53.10136</w:t>
+        <w:t xml:space="preserve">                  t |    .943864   .0658716    14.33   0.000      .814758     1.07297</w:t>
+      </w:r>
+      <w:r>
+        <w:br/>
+      </w:r>
+      <w:r>
+        <w:rPr>
+          <w:rStyle w:val="VerbatimChar"/>
+        </w:rPr>
+        <w:t xml:space="preserve">             warmth |    .913496   .0423731    21.56   0.000     .8304462    .9965457</w:t>
+      </w:r>
+      <w:r>
+        <w:br/>
+      </w:r>
+      <w:r>
+        <w:rPr>
+          <w:rStyle w:val="VerbatimChar"/>
+        </w:rPr>
+        <w:t xml:space="preserve">physical_punishment |  -1.007897   .0497622   -20.25   0.000    -1.105429   -.9103647</w:t>
+      </w:r>
+      <w:r>
+        <w:br/>
+      </w:r>
+      <w:r>
+        <w:rPr>
+          <w:rStyle w:val="VerbatimChar"/>
+        </w:rPr>
+        <w:t xml:space="preserve">         1.identity |  -.1276926   .1515835    -0.84   0.400    -.4247909    .1694056</w:t>
+      </w:r>
+      <w:r>
+        <w:br/>
+      </w:r>
+      <w:r>
+        <w:rPr>
+          <w:rStyle w:val="VerbatimChar"/>
+        </w:rPr>
+        <w:t xml:space="preserve">     1.intervention |   .8589966   .1519095     5.65   0.000     .5612596    1.156734</w:t>
+      </w:r>
+      <w:r>
+        <w:br/>
+      </w:r>
+      <w:r>
+        <w:rPr>
+          <w:rStyle w:val="VerbatimChar"/>
+        </w:rPr>
+        <w:t xml:space="preserve">                HDI |  -.0005657   .0196437    -0.03   0.977    -.0390666    .0379352</w:t>
+      </w:r>
+      <w:r>
+        <w:br/>
+      </w:r>
+      <w:r>
+        <w:rPr>
+          <w:rStyle w:val="VerbatimChar"/>
+        </w:rPr>
+        <w:t xml:space="preserve">              _cons |   50.46724   1.338318    37.71   0.000     47.84418    53.09029</w:t>
       </w:r>
       <w:r>
         <w:br/>
@@ -11303,16 +11373,16 @@
         <w:rPr>
           <w:rStyle w:val="VerbatimChar"/>
         </w:rPr>
-        <w:t xml:space="preserve">                 var(warmth) |   .0229349   .0135353      .0072136    .0729194</w:t>
-      </w:r>
-      <w:r>
-        <w:br/>
-      </w:r>
-      <w:r>
-        <w:rPr>
-          <w:rStyle w:val="VerbatimChar"/>
-        </w:rPr>
-        <w:t xml:space="preserve">                  var(_cons) |     3.0009   .8550708      1.716768    5.245553</w:t>
+        <w:t xml:space="preserve">                 var(warmth) |   .0107584   .0127845      .0010477    .1104715</w:t>
+      </w:r>
+      <w:r>
+        <w:br/>
+      </w:r>
+      <w:r>
+        <w:rPr>
+          <w:rStyle w:val="VerbatimChar"/>
+        </w:rPr>
+        <w:t xml:space="preserve">                  var(_cons) |   3.167089   .9146768      1.798157    5.578187</w:t>
       </w:r>
       <w:r>
         <w:br/>
@@ -11330,7 +11400,43 @@
         <w:rPr>
           <w:rStyle w:val="VerbatimChar"/>
         </w:rPr>
-        <w:t xml:space="preserve">               var(Residual) |   34.31935   .5130963       33.3283    35.33988</w:t>
+        <w:t xml:space="preserve">family: Independent          |</w:t>
+      </w:r>
+      <w:r>
+        <w:br/>
+      </w:r>
+      <w:r>
+        <w:rPr>
+          <w:rStyle w:val="VerbatimChar"/>
+        </w:rPr>
+        <w:t xml:space="preserve">                      var(t) |   3.74e-09   7.36e-07      1.4e-176    9.7e+158</w:t>
+      </w:r>
+      <w:r>
+        <w:br/>
+      </w:r>
+      <w:r>
+        <w:rPr>
+          <w:rStyle w:val="VerbatimChar"/>
+        </w:rPr>
+        <w:t xml:space="preserve">                  var(_cons) |   8.387276    .472419      7.510631    9.366243</w:t>
+      </w:r>
+      <w:r>
+        <w:br/>
+      </w:r>
+      <w:r>
+        <w:rPr>
+          <w:rStyle w:val="VerbatimChar"/>
+        </w:rPr>
+        <w:t xml:space="preserve">-----------------------------+------------------------------------------------</w:t>
+      </w:r>
+      <w:r>
+        <w:br/>
+      </w:r>
+      <w:r>
+        <w:rPr>
+          <w:rStyle w:val="VerbatimChar"/>
+        </w:rPr>
+        <w:t xml:space="preserve">               var(Residual) |   26.02733   .4753702      25.11211    26.97592</w:t>
       </w:r>
       <w:r>
         <w:br/>
@@ -11348,7 +11454,7 @@
         <w:rPr>
           <w:rStyle w:val="VerbatimChar"/>
         </w:rPr>
-        <w:t xml:space="preserve">LR test vs. linear model: chi2(2) = 767.22                Prob &gt; chi2 = 0.0000</w:t>
+        <w:t xml:space="preserve">LR test vs. linear model: chi2(4) = 1247.03               Prob &gt; chi2 = 0.0000</w:t>
       </w:r>
       <w:r>
         <w:br/>
@@ -11393,7 +11499,19 @@
         <w:rPr>
           <w:rStyle w:val="NormalTok"/>
         </w:rPr>
-        <w:t xml:space="preserve"> i.intervention c.HDI) || country: warmth</w:t>
+        <w:t xml:space="preserve"> i.intervention c.HDI) || country: warmth || </w:t>
+      </w:r>
+      <w:r>
+        <w:rPr>
+          <w:rStyle w:val="KeywordTok"/>
+        </w:rPr>
+        <w:t xml:space="preserve">family</w:t>
+      </w:r>
+      <w:r>
+        <w:rPr>
+          <w:rStyle w:val="NormalTok"/>
+        </w:rPr>
+        <w:t xml:space="preserve">: t</w:t>
       </w:r>
     </w:p>
     <w:p>
@@ -11425,16 +11543,43 @@
         <w:rPr>
           <w:rStyle w:val="VerbatimChar"/>
         </w:rPr>
-        <w:t xml:space="preserve">Iteration 0:  Log likelihood = -28738.554  </w:t>
-      </w:r>
-      <w:r>
-        <w:br/>
-      </w:r>
-      <w:r>
-        <w:rPr>
-          <w:rStyle w:val="VerbatimChar"/>
-        </w:rPr>
-        <w:t xml:space="preserve">Iteration 1:  Log likelihood = -28738.554  </w:t>
+        <w:t xml:space="preserve">Iteration 0:  Log likelihood =  -28522.21  </w:t>
+      </w:r>
+      <w:r>
+        <w:br/>
+      </w:r>
+      <w:r>
+        <w:rPr>
+          <w:rStyle w:val="VerbatimChar"/>
+        </w:rPr>
+        <w:t xml:space="preserve">Iteration 1:  Log likelihood = -28498.685  </w:t>
+      </w:r>
+      <w:r>
+        <w:br/>
+      </w:r>
+      <w:r>
+        <w:rPr>
+          <w:rStyle w:val="VerbatimChar"/>
+        </w:rPr>
+        <w:t xml:space="preserve">Iteration 2:  Log likelihood = -28498.469  </w:t>
+      </w:r>
+      <w:r>
+        <w:br/>
+      </w:r>
+      <w:r>
+        <w:rPr>
+          <w:rStyle w:val="VerbatimChar"/>
+        </w:rPr>
+        <w:t xml:space="preserve">Iteration 3:  Log likelihood =  -28498.31  </w:t>
+      </w:r>
+      <w:r>
+        <w:br/>
+      </w:r>
+      <w:r>
+        <w:rPr>
+          <w:rStyle w:val="VerbatimChar"/>
+        </w:rPr>
+        <w:t xml:space="preserve">Iteration 4:  Log likelihood = -28498.309  </w:t>
       </w:r>
       <w:r>
         <w:br/>
@@ -11458,70 +11603,103 @@
         <w:rPr>
           <w:rStyle w:val="VerbatimChar"/>
         </w:rPr>
-        <w:t xml:space="preserve">Mixed-effects ML regression                         Number of obs    =   9,000</w:t>
-      </w:r>
-      <w:r>
-        <w:br/>
-      </w:r>
-      <w:r>
-        <w:rPr>
-          <w:rStyle w:val="VerbatimChar"/>
-        </w:rPr>
-        <w:t xml:space="preserve">Group variable: country                             Number of groups =      30</w:t>
-      </w:r>
-      <w:r>
-        <w:br/>
-      </w:r>
-      <w:r>
-        <w:rPr>
-          <w:rStyle w:val="VerbatimChar"/>
-        </w:rPr>
-        <w:t xml:space="preserve">                                                    Obs per group:</w:t>
-      </w:r>
-      <w:r>
-        <w:br/>
-      </w:r>
-      <w:r>
-        <w:rPr>
-          <w:rStyle w:val="VerbatimChar"/>
-        </w:rPr>
-        <w:t xml:space="preserve">                                                                 min =     300</w:t>
-      </w:r>
-      <w:r>
-        <w:br/>
-      </w:r>
-      <w:r>
-        <w:rPr>
-          <w:rStyle w:val="VerbatimChar"/>
-        </w:rPr>
-        <w:t xml:space="preserve">                                                                 avg =   300.0</w:t>
-      </w:r>
-      <w:r>
-        <w:br/>
-      </w:r>
-      <w:r>
-        <w:rPr>
-          <w:rStyle w:val="VerbatimChar"/>
-        </w:rPr>
-        <w:t xml:space="preserve">                                                                 max =     300</w:t>
-      </w:r>
-      <w:r>
-        <w:br/>
-      </w:r>
-      <w:r>
-        <w:rPr>
-          <w:rStyle w:val="VerbatimChar"/>
-        </w:rPr>
-        <w:t xml:space="preserve">                                                    Wald chi2(11)    = 1122.75</w:t>
-      </w:r>
-      <w:r>
-        <w:br/>
-      </w:r>
-      <w:r>
-        <w:rPr>
-          <w:rStyle w:val="VerbatimChar"/>
-        </w:rPr>
-        <w:t xml:space="preserve">Log likelihood = -28738.554                         Prob &gt; chi2      =  0.0000</w:t>
+        <w:t xml:space="preserve">Mixed-effects ML regression                            Number of obs =   9,000</w:t>
+      </w:r>
+      <w:r>
+        <w:br/>
+      </w:r>
+      <w:r>
+        <w:br/>
+      </w:r>
+      <w:r>
+        <w:rPr>
+          <w:rStyle w:val="VerbatimChar"/>
+        </w:rPr>
+        <w:t xml:space="preserve">        Grouping information</w:t>
+      </w:r>
+      <w:r>
+        <w:br/>
+      </w:r>
+      <w:r>
+        <w:rPr>
+          <w:rStyle w:val="VerbatimChar"/>
+        </w:rPr>
+        <w:t xml:space="preserve">        -------------------------------------------------------------</w:t>
+      </w:r>
+      <w:r>
+        <w:br/>
+      </w:r>
+      <w:r>
+        <w:rPr>
+          <w:rStyle w:val="VerbatimChar"/>
+        </w:rPr>
+        <w:t xml:space="preserve">                        |     No. of       Observations per group</w:t>
+      </w:r>
+      <w:r>
+        <w:br/>
+      </w:r>
+      <w:r>
+        <w:rPr>
+          <w:rStyle w:val="VerbatimChar"/>
+        </w:rPr>
+        <w:t xml:space="preserve">         Group variable |     groups    Minimum    Average    Maximum</w:t>
+      </w:r>
+      <w:r>
+        <w:br/>
+      </w:r>
+      <w:r>
+        <w:rPr>
+          <w:rStyle w:val="VerbatimChar"/>
+        </w:rPr>
+        <w:t xml:space="preserve">        ----------------+--------------------------------------------</w:t>
+      </w:r>
+      <w:r>
+        <w:br/>
+      </w:r>
+      <w:r>
+        <w:rPr>
+          <w:rStyle w:val="VerbatimChar"/>
+        </w:rPr>
+        <w:t xml:space="preserve">                country |         30        300      300.0        300</w:t>
+      </w:r>
+      <w:r>
+        <w:br/>
+      </w:r>
+      <w:r>
+        <w:rPr>
+          <w:rStyle w:val="VerbatimChar"/>
+        </w:rPr>
+        <w:t xml:space="preserve">                 family |      3,000          3        3.0          3</w:t>
+      </w:r>
+      <w:r>
+        <w:br/>
+      </w:r>
+      <w:r>
+        <w:rPr>
+          <w:rStyle w:val="VerbatimChar"/>
+        </w:rPr>
+        <w:t xml:space="preserve">        -------------------------------------------------------------</w:t>
+      </w:r>
+      <w:r>
+        <w:br/>
+      </w:r>
+      <w:r>
+        <w:br/>
+      </w:r>
+      <w:r>
+        <w:rPr>
+          <w:rStyle w:val="VerbatimChar"/>
+        </w:rPr>
+        <w:t xml:space="preserve">                                                       Wald chi2(11) = 1100.25</w:t>
+      </w:r>
+      <w:r>
+        <w:br/>
+      </w:r>
+      <w:r>
+        <w:rPr>
+          <w:rStyle w:val="VerbatimChar"/>
+        </w:rPr>
+        <w:t xml:space="preserve">Log likelihood = -28498.309                            Prob &gt; chi2   =  0.0000</w:t>
       </w:r>
       <w:r>
         <w:br/>
@@ -11560,52 +11738,52 @@
         <w:rPr>
           <w:rStyle w:val="VerbatimChar"/>
         </w:rPr>
-        <w:t xml:space="preserve">                    t |   .7537359   .3719996     2.03   0.043     .0246301    1.482842</w:t>
-      </w:r>
-      <w:r>
-        <w:br/>
-      </w:r>
-      <w:r>
-        <w:rPr>
-          <w:rStyle w:val="VerbatimChar"/>
-        </w:rPr>
-        <w:t xml:space="preserve">               warmth |   .8198365   .0911059     9.00   0.000     .6412723    .9984008</w:t>
-      </w:r>
-      <w:r>
-        <w:br/>
-      </w:r>
-      <w:r>
-        <w:rPr>
-          <w:rStyle w:val="VerbatimChar"/>
-        </w:rPr>
-        <w:t xml:space="preserve">  physical_punishment |  -1.000348   .1198049    -8.35   0.000    -1.235162   -.7655353</w:t>
-      </w:r>
-      <w:r>
-        <w:br/>
-      </w:r>
-      <w:r>
-        <w:rPr>
-          <w:rStyle w:val="VerbatimChar"/>
-        </w:rPr>
-        <w:t xml:space="preserve">           1.identity |  -.2340191   .3271243    -0.72   0.474     -.875171    .4071327</w:t>
-      </w:r>
-      <w:r>
-        <w:br/>
-      </w:r>
-      <w:r>
-        <w:rPr>
-          <w:rStyle w:val="VerbatimChar"/>
-        </w:rPr>
-        <w:t xml:space="preserve">       1.intervention |   .6597456   .3275877     2.01   0.044     .0176856    1.301806</w:t>
-      </w:r>
-      <w:r>
-        <w:br/>
-      </w:r>
-      <w:r>
-        <w:rPr>
-          <w:rStyle w:val="VerbatimChar"/>
-        </w:rPr>
-        <w:t xml:space="preserve">                  HDI |  -.0005531   .0210866    -0.03   0.979     -.041882    .0407757</w:t>
+        <w:t xml:space="preserve">                    t |   .7582075    .326177     2.32   0.020     .1189122    1.397503</w:t>
+      </w:r>
+      <w:r>
+        <w:br/>
+      </w:r>
+      <w:r>
+        <w:rPr>
+          <w:rStyle w:val="VerbatimChar"/>
+        </w:rPr>
+        <w:t xml:space="preserve">               warmth |   .8170757    .082662     9.88   0.000     .6550611    .9790903</w:t>
+      </w:r>
+      <w:r>
+        <w:br/>
+      </w:r>
+      <w:r>
+        <w:rPr>
+          <w:rStyle w:val="VerbatimChar"/>
+        </w:rPr>
+        <w:t xml:space="preserve">  physical_punishment |  -1.009031   .1112932    -9.07   0.000    -1.227162   -.7909007</w:t>
+      </w:r>
+      <w:r>
+        <w:br/>
+      </w:r>
+      <w:r>
+        <w:rPr>
+          <w:rStyle w:val="VerbatimChar"/>
+        </w:rPr>
+        <w:t xml:space="preserve">           1.identity |  -.2387167   .3039964    -0.79   0.432    -.8345387    .3571053</w:t>
+      </w:r>
+      <w:r>
+        <w:br/>
+      </w:r>
+      <w:r>
+        <w:rPr>
+          <w:rStyle w:val="VerbatimChar"/>
+        </w:rPr>
+        <w:t xml:space="preserve">       1.intervention |   .6607606   .3044503     2.17   0.030      .064049    1.257472</w:t>
+      </w:r>
+      <w:r>
+        <w:br/>
+      </w:r>
+      <w:r>
+        <w:rPr>
+          <w:rStyle w:val="VerbatimChar"/>
+        </w:rPr>
+        <w:t xml:space="preserve">                  HDI |   .0013614   .0210842     0.06   0.949    -.0399628    .0426856</w:t>
       </w:r>
       <w:r>
         <w:br/>
@@ -11623,7 +11801,7 @@
         <w:rPr>
           <w:rStyle w:val="VerbatimChar"/>
         </w:rPr>
-        <w:t xml:space="preserve">         c.t#c.warmth |   .0463746   .0402459     1.15   0.249    -.0325059    .1252551</w:t>
+        <w:t xml:space="preserve">         c.t#c.warmth |   .0483637   .0356074     1.36   0.174    -.0214255    .1181529</w:t>
       </w:r>
       <w:r>
         <w:br/>
@@ -11650,7 +11828,7 @@
         <w:rPr>
           <w:rStyle w:val="VerbatimChar"/>
         </w:rPr>
-        <w:t xml:space="preserve">c.physical_punishment |   .0061255   .0551491     0.11   0.912    -.1019647    .1142157</w:t>
+        <w:t xml:space="preserve">c.physical_punishment |   .0005421   .0494355     0.01   0.991    -.0963496    .0974338</w:t>
       </w:r>
       <w:r>
         <w:br/>
@@ -11677,7 +11855,7 @@
         <w:rPr>
           <w:rStyle w:val="VerbatimChar"/>
         </w:rPr>
-        <w:t xml:space="preserve">                   1  |   .0548965   .1513015     0.36   0.717     -.241649    .3514421</w:t>
+        <w:t xml:space="preserve">                   1  |   .0554389   .1317444     0.42   0.674    -.2027754    .3136532</w:t>
       </w:r>
       <w:r>
         <w:br/>
@@ -11704,7 +11882,7 @@
         <w:rPr>
           <w:rStyle w:val="VerbatimChar"/>
         </w:rPr>
-        <w:t xml:space="preserve">                   1  |   .0990704    .151503     0.65   0.513      -.19787    .3960108</w:t>
+        <w:t xml:space="preserve">                   1  |   .0992811    .131925     0.75   0.452    -.1592872    .3578493</w:t>
       </w:r>
       <w:r>
         <w:br/>
@@ -11722,7 +11900,7 @@
         <w:rPr>
           <w:rStyle w:val="VerbatimChar"/>
         </w:rPr>
-        <w:t xml:space="preserve">            c.t#c.HDI |  -.0009791   .0043888    -0.22   0.823    -.0095811    .0076229</w:t>
+        <w:t xml:space="preserve">            c.t#c.HDI |  -.0009551   .0038216    -0.25   0.803    -.0084453    .0065352</w:t>
       </w:r>
       <w:r>
         <w:br/>
@@ -11740,7 +11918,7 @@
         <w:rPr>
           <w:rStyle w:val="VerbatimChar"/>
         </w:rPr>
-        <w:t xml:space="preserve">                _cons |   50.92503   1.494157    34.08   0.000     47.99654    53.85352</w:t>
+        <w:t xml:space="preserve">                _cons |   50.83632   1.483548    34.27   0.000     47.92862    53.74402</w:t>
       </w:r>
       <w:r>
         <w:br/>
@@ -11797,16 +11975,16 @@
         <w:rPr>
           <w:rStyle w:val="VerbatimChar"/>
         </w:rPr>
-        <w:t xml:space="preserve">                 var(warmth) |   .0228292   .0135078      .0071588    .0728013</w:t>
-      </w:r>
-      <w:r>
-        <w:br/>
-      </w:r>
-      <w:r>
-        <w:rPr>
-          <w:rStyle w:val="VerbatimChar"/>
-        </w:rPr>
-        <w:t xml:space="preserve">                  var(_cons) |   3.001849   .8552796       1.71738    5.247001</w:t>
+        <w:t xml:space="preserve">                 var(warmth) |   .0106014   .0127458      .0010046    .1118779</w:t>
+      </w:r>
+      <w:r>
+        <w:br/>
+      </w:r>
+      <w:r>
+        <w:rPr>
+          <w:rStyle w:val="VerbatimChar"/>
+        </w:rPr>
+        <w:t xml:space="preserve">                  var(_cons) |   3.170089   .9153354      1.800091    5.582753</w:t>
       </w:r>
       <w:r>
         <w:br/>
@@ -11824,7 +12002,43 @@
         <w:rPr>
           <w:rStyle w:val="VerbatimChar"/>
         </w:rPr>
-        <w:t xml:space="preserve">               var(Residual) |   34.31227   .5129896      33.32141    35.33258</w:t>
+        <w:t xml:space="preserve">family: Independent          |</w:t>
+      </w:r>
+      <w:r>
+        <w:br/>
+      </w:r>
+      <w:r>
+        <w:rPr>
+          <w:rStyle w:val="VerbatimChar"/>
+        </w:rPr>
+        <w:t xml:space="preserve">                      var(t) |   1.36e-09   2.89e-07      1.7e-190    1.1e+172</w:t>
+      </w:r>
+      <w:r>
+        <w:br/>
+      </w:r>
+      <w:r>
+        <w:rPr>
+          <w:rStyle w:val="VerbatimChar"/>
+        </w:rPr>
+        <w:t xml:space="preserve">                  var(_cons) |   8.391888   .4724105      7.515232    9.370806</w:t>
+      </w:r>
+      <w:r>
+        <w:br/>
+      </w:r>
+      <w:r>
+        <w:rPr>
+          <w:rStyle w:val="VerbatimChar"/>
+        </w:rPr>
+        <w:t xml:space="preserve">-----------------------------+------------------------------------------------</w:t>
+      </w:r>
+      <w:r>
+        <w:br/>
+      </w:r>
+      <w:r>
+        <w:rPr>
+          <w:rStyle w:val="VerbatimChar"/>
+        </w:rPr>
+        <w:t xml:space="preserve">               var(Residual) |   26.01583   .4751604      25.10101      26.964</w:t>
       </w:r>
       <w:r>
         <w:br/>
@@ -11842,7 +12056,7 @@
         <w:rPr>
           <w:rStyle w:val="VerbatimChar"/>
         </w:rPr>
-        <w:t xml:space="preserve">LR test vs. linear model: chi2(2) = 767.35                Prob &gt; chi2 = 0.0000</w:t>
+        <w:t xml:space="preserve">LR test vs. linear model: chi2(4) = 1247.84               Prob &gt; chi2 = 0.0000</w:t>
       </w:r>
       <w:r>
         <w:br/>
@@ -15106,7 +15320,7 @@
         <w:pStyle w:val="BodyText"/>
       </w:pPr>
       <w:r>
-        <w:t xml:space="preserve">The second model adds interactions with time to the first model. Results are largly similar to the prior model. However, here we not only examine whether main effects other than time are associated with higher or lower time trajectories, but also whether particular variables are associated with differences in the slope of the time trajectory. In this case, we find that no independent variable is associated with changes in the slope of the time trajectory.</w:t>
+        <w:t xml:space="preserve">The second model adds interactions with time to the first model. Results are largly similar to the prior model. However, here we not only examine whether main effects other than time are associated with higher or lower time trajectories, but also whether particular variables are associated with differences in the slope of the time trajectory. In this case, we find insufficient evidence that any independent variable is associated with changes in the slope of the time trajectory.</w:t>
       </w:r>
     </w:p>
     <w:p>

</xml_diff>

<commit_message>
REBUILD w/ StataCorp advice
</commit_message>
<xml_diff>
--- a/docs/Multilevel-Multilingual.docx
+++ b/docs/Multilevel-Multilingual.docx
@@ -120,7 +120,7 @@
         </w:p>
       </w:sdtContent>
     </w:sdt>
-    <w:bookmarkStart w:id="39" w:name="multilevel-multilingual"/>
+    <w:bookmarkStart w:id="42" w:name="multilevel-multilingual"/>
     <w:p>
       <w:pPr>
         <w:pStyle w:val="Heading1"/>
@@ -1123,7 +1123,7 @@
       </w:tr>
     </w:tbl>
     <w:bookmarkEnd w:id="32"/>
-    <w:bookmarkStart w:id="36" w:name="sec-data"/>
+    <w:bookmarkStart w:id="39" w:name="sec-data"/>
     <w:p>
       <w:pPr>
         <w:pStyle w:val="Heading2"/>
@@ -1132,78 +1132,176 @@
         <w:t xml:space="preserve">1.2 The Data</w:t>
       </w:r>
     </w:p>
-    <w:p>
-      <w:pPr>
-        <w:pStyle w:val="FirstParagraph"/>
-      </w:pPr>
-      <w:r>
-        <w:t xml:space="preserve">The examples use the</w:t>
-      </w:r>
-      <w:r>
-        <w:t xml:space="preserve"> </w:t>
-      </w:r>
-      <w:r>
-        <w:rPr>
-          <w:rStyle w:val="VerbatimChar"/>
-        </w:rPr>
-        <w:t xml:space="preserve">simulated_multilevel_data.dta</w:t>
-      </w:r>
-      <w:r>
-        <w:t xml:space="preserve"> </w:t>
-      </w:r>
-      <w:r>
-        <w:t xml:space="preserve">and</w:t>
-      </w:r>
-      <w:r>
-        <w:t xml:space="preserve"> </w:t>
-      </w:r>
-      <w:r>
-        <w:rPr>
-          <w:rStyle w:val="VerbatimChar"/>
-        </w:rPr>
-        <w:t xml:space="preserve">simulated_multilevel_longitudinal_data.dta</w:t>
-      </w:r>
-      <w:r>
-        <w:t xml:space="preserve"> </w:t>
-      </w:r>
-      <w:r>
-        <w:t xml:space="preserve">files. Here is a</w:t>
-      </w:r>
-      <w:r>
-        <w:t xml:space="preserve"> </w:t>
-      </w:r>
-      <w:hyperlink r:id="rId33">
-        <w:r>
-          <w:rPr>
-            <w:rStyle w:val="Hyperlink"/>
-          </w:rPr>
-          <w:t xml:space="preserve">direct link</w:t>
-        </w:r>
-      </w:hyperlink>
-      <w:r>
-        <w:t xml:space="preserve"> </w:t>
-      </w:r>
-      <w:r>
-        <w:t xml:space="preserve">to download the cross-sectional data. Here is a</w:t>
-      </w:r>
-      <w:r>
-        <w:t xml:space="preserve"> </w:t>
-      </w:r>
-      <w:hyperlink r:id="rId34">
-        <w:r>
-          <w:rPr>
-            <w:rStyle w:val="Hyperlink"/>
-          </w:rPr>
-          <w:t xml:space="preserve">direct link</w:t>
-        </w:r>
-      </w:hyperlink>
-      <w:r>
-        <w:t xml:space="preserve"> </w:t>
-      </w:r>
-      <w:r>
-        <w:t xml:space="preserve">to download the longitudinal data.</w:t>
-      </w:r>
-    </w:p>
+    <w:tbl>
+      <w:tblPr>
+        <w:tblStyle w:val="Table"/>
+        <w:tblLook w:firstRow="0" w:lastRow="0" w:firstColumn="0" w:lastColumn="0" w:noHBand="0" w:noVBand="0" w:val="0000"/>
+        <w:tblBorders>
+          <w:left w:val="single" w:sz="24" w:space="0" w:color="0758E5"/>
+        </w:tblBorders>
+        <w:tblCellMar>
+          <w:left w:w="0" w:type="dxa"/>
+          <w:right w:w="0" w:type="dxa"/>
+        </w:tblCellMar>
+        <w:tblInd w:w="164" w:type="dxa"/>
+      </w:tblPr>
+      <w:tr>
+        <w:trPr>
+          <w:cantSplit/>
+        </w:trPr>
+        <w:tc>
+          <w:tcPr>
+            <w:tcMar>
+              <w:left w:w="144" w:type="dxa"/>
+              <w:right w:w="144" w:type="dxa"/>
+            </w:tcMar>
+          </w:tcPr>
+          <w:p>
+            <w:pPr>
+              <w:pStyle w:val="FirstParagraph"/>
+            </w:pPr>
+            <w:pPr>
+              <w:spacing w:before="0" w:after="8"/>
+              <w:jc w:val="center"/>
+            </w:pPr>
+            <w:r>
+              <w:drawing>
+                <wp:inline>
+                  <wp:extent cx="152400" cy="152400"/>
+                  <wp:effectExtent b="0" l="0" r="0" t="0"/>
+                  <wp:docPr descr="" title="" id="34" name="Picture"/>
+                  <a:graphic>
+                    <a:graphicData uri="http://schemas.openxmlformats.org/drawingml/2006/picture">
+                      <pic:pic>
+                        <pic:nvPicPr>
+                          <pic:cNvPr descr="/Applications/quarto/share/formats/docx/note.png" id="35" name="Picture"/>
+                          <pic:cNvPicPr>
+                            <a:picLocks noChangeArrowheads="1" noChangeAspect="1"/>
+                          </pic:cNvPicPr>
+                        </pic:nvPicPr>
+                        <pic:blipFill>
+                          <a:blip r:embed="rId33"/>
+                          <a:stretch>
+                            <a:fillRect/>
+                          </a:stretch>
+                        </pic:blipFill>
+                        <pic:spPr bwMode="auto">
+                          <a:xfrm>
+                            <a:off x="0" y="0"/>
+                            <a:ext cx="152400" cy="152400"/>
+                          </a:xfrm>
+                          <a:prstGeom prst="rect">
+                            <a:avLst/>
+                          </a:prstGeom>
+                          <a:noFill/>
+                          <a:ln w="9525">
+                            <a:noFill/>
+                            <a:headEnd/>
+                            <a:tailEnd/>
+                          </a:ln>
+                        </pic:spPr>
+                      </pic:pic>
+                    </a:graphicData>
+                  </a:graphic>
+                </wp:inline>
+              </w:drawing>
+            </w:r>
+          </w:p>
+        </w:tc>
+        <w:tc>
+          <w:p>
+            <w:pPr>
+              <w:pStyle w:val="BodyText"/>
+            </w:pPr>
+            <w:pPr>
+              <w:spacing w:before="16" w:after="64"/>
+            </w:pPr>
+            <w:r>
+              <w:rPr>
+                <w:bCs/>
+                <w:b/>
+              </w:rPr>
+              <w:t xml:space="preserve">Datasets</w:t>
+            </w:r>
+          </w:p>
+          <w:p>
+            <w:pPr>
+              <w:pStyle w:val="BodyText"/>
+            </w:pPr>
+            <w:pPr>
+              <w:spacing w:before="16" w:after="16"/>
+            </w:pPr>
+            <w:r>
+              <w:t xml:space="preserve">The examples use the</w:t>
+            </w:r>
+            <w:r>
+              <w:t xml:space="preserve"> </w:t>
+            </w:r>
+            <w:r>
+              <w:rPr>
+                <w:rStyle w:val="VerbatimChar"/>
+              </w:rPr>
+              <w:t xml:space="preserve">simulated_multilevel_data.dta</w:t>
+            </w:r>
+            <w:r>
+              <w:t xml:space="preserve"> </w:t>
+            </w:r>
+            <w:r>
+              <w:t xml:space="preserve">and</w:t>
+            </w:r>
+            <w:r>
+              <w:t xml:space="preserve"> </w:t>
+            </w:r>
+            <w:r>
+              <w:rPr>
+                <w:rStyle w:val="VerbatimChar"/>
+              </w:rPr>
+              <w:t xml:space="preserve">simulated_multilevel_longitudinal_data.dta</w:t>
+            </w:r>
+            <w:r>
+              <w:t xml:space="preserve"> </w:t>
+            </w:r>
+            <w:r>
+              <w:t xml:space="preserve">files. Here is a</w:t>
+            </w:r>
+            <w:r>
+              <w:t xml:space="preserve"> </w:t>
+            </w:r>
+            <w:hyperlink r:id="rId36">
+              <w:r>
+                <w:rPr>
+                  <w:rStyle w:val="Hyperlink"/>
+                </w:rPr>
+                <w:t xml:space="preserve">direct link</w:t>
+              </w:r>
+            </w:hyperlink>
+            <w:r>
+              <w:t xml:space="preserve"> </w:t>
+            </w:r>
+            <w:r>
+              <w:t xml:space="preserve">to download the cross-sectional data. Here is a</w:t>
+            </w:r>
+            <w:r>
+              <w:t xml:space="preserve"> </w:t>
+            </w:r>
+            <w:hyperlink r:id="rId37">
+              <w:r>
+                <w:rPr>
+                  <w:rStyle w:val="Hyperlink"/>
+                </w:rPr>
+                <w:t xml:space="preserve">direct link</w:t>
+              </w:r>
+            </w:hyperlink>
+            <w:r>
+              <w:t xml:space="preserve"> </w:t>
+            </w:r>
+            <w:r>
+              <w:t xml:space="preserve">to download the longitudinal data.</w:t>
+            </w:r>
+          </w:p>
+        </w:tc>
+      </w:tr>
+    </w:tbl>
     <w:tbl>
       <w:tblPr>
         <w:tblStyle w:val="Table"/>
@@ -1218,7 +1316,7 @@
       <w:tr>
         <w:tc>
           <w:tcPr/>
-          <w:bookmarkStart w:id="35" w:name="tbl-multilingual1"/>
+          <w:bookmarkStart w:id="38" w:name="tbl-multilingual1"/>
           <w:p>
             <w:pPr>
               <w:jc w:val="center"/>
@@ -2134,13 +2232,13 @@
               </w:tc>
             </w:tr>
           </w:tbl>
-          <w:bookmarkEnd w:id="35"/>
+          <w:bookmarkEnd w:id="38"/>
           <w:p/>
         </w:tc>
       </w:tr>
     </w:tbl>
-    <w:bookmarkEnd w:id="36"/>
-    <w:bookmarkStart w:id="38" w:name="sec-syntax"/>
+    <w:bookmarkEnd w:id="39"/>
+    <w:bookmarkStart w:id="41" w:name="sec-syntax"/>
     <w:p>
       <w:pPr>
         <w:pStyle w:val="Heading2"/>
@@ -2268,7 +2366,7 @@
       <w:pPr>
         <w:pStyle w:val="BodyText"/>
       </w:pPr>
-      <w:bookmarkStart w:id="37" w:name="eq-MLMsimple"/>
+      <w:bookmarkStart w:id="40" w:name="eq-MLMsimple"/>
       <m:oMathPara>
         <m:oMathParaPr>
           <m:jc m:val="center"/>
@@ -2463,7 +2561,7 @@
           </m:d>
         </m:oMath>
       </m:oMathPara>
-      <w:bookmarkEnd w:id="37"/>
+      <w:bookmarkEnd w:id="40"/>
     </w:p>
     <w:p>
       <w:pPr>
@@ -2879,9 +2977,9 @@
         <w:t xml:space="preserve"> group)), data)</w:t>
       </w:r>
     </w:p>
-    <w:bookmarkEnd w:id="38"/>
-    <w:bookmarkEnd w:id="39"/>
-    <w:bookmarkStart w:id="43" w:name="descriptive-statistics"/>
+    <w:bookmarkEnd w:id="41"/>
+    <w:bookmarkEnd w:id="42"/>
+    <w:bookmarkStart w:id="46" w:name="descriptive-statistics"/>
     <w:p>
       <w:pPr>
         <w:pStyle w:val="Heading1"/>
@@ -2890,7 +2988,7 @@
         <w:t xml:space="preserve">2. Descriptive Statistics</w:t>
       </w:r>
     </w:p>
-    <w:bookmarkStart w:id="41" w:name="descriptive-statistics-1"/>
+    <w:bookmarkStart w:id="44" w:name="descriptive-statistics-1"/>
     <w:p>
       <w:pPr>
         <w:pStyle w:val="Heading2"/>
@@ -3423,7 +3521,7 @@
         <w:rPr>
           <w:rStyle w:val="FootnoteReference"/>
         </w:rPr>
-        <w:footnoteReference w:id="40"/>
+        <w:footnoteReference w:id="43"/>
       </w:r>
       <w:r>
         <w:t xml:space="preserve"> </w:t>
@@ -4341,8 +4439,8 @@
         <w:t xml:space="preserve">                                                                1 column omitted</w:t>
       </w:r>
     </w:p>
-    <w:bookmarkEnd w:id="41"/>
-    <w:bookmarkStart w:id="42" w:name="interpretation"/>
+    <w:bookmarkEnd w:id="44"/>
+    <w:bookmarkStart w:id="45" w:name="interpretation"/>
     <w:p>
       <w:pPr>
         <w:pStyle w:val="Heading2"/>
@@ -4484,9 +4582,9 @@
         <w:t xml:space="preserve">is also a categorical variable, and has values of 0 and 1.</w:t>
       </w:r>
     </w:p>
-    <w:bookmarkEnd w:id="42"/>
-    <w:bookmarkEnd w:id="43"/>
-    <w:bookmarkStart w:id="49" w:name="unconditional-model"/>
+    <w:bookmarkEnd w:id="45"/>
+    <w:bookmarkEnd w:id="46"/>
+    <w:bookmarkStart w:id="52" w:name="unconditional-model"/>
     <w:p>
       <w:pPr>
         <w:pStyle w:val="Heading1"/>
@@ -4519,7 +4617,7 @@
         <w:t xml:space="preserve">multilevel model is a model with no independent variables. One should always run an unconditional model as the first step of a multilevel model in order to get a sense of the way that variation is apportioned in the model across the different levels.</w:t>
       </w:r>
     </w:p>
-    <w:bookmarkStart w:id="46" w:name="the-equation"/>
+    <w:bookmarkStart w:id="49" w:name="the-equation"/>
     <w:p>
       <w:pPr>
         <w:pStyle w:val="Heading2"/>
@@ -4532,7 +4630,7 @@
       <w:pPr>
         <w:pStyle w:val="FirstParagraph"/>
       </w:pPr>
-      <w:bookmarkStart w:id="44" w:name="eq-MLMunconditional"/>
+      <w:bookmarkStart w:id="47" w:name="eq-MLMunconditional"/>
       <m:oMathPara>
         <m:oMathParaPr>
           <m:jc m:val="center"/>
@@ -4635,7 +4733,7 @@
           </m:d>
         </m:oMath>
       </m:oMathPara>
-      <w:bookmarkEnd w:id="44"/>
+      <w:bookmarkEnd w:id="47"/>
     </w:p>
     <w:p>
       <w:pPr>
@@ -4649,7 +4747,7 @@
       <w:pPr>
         <w:pStyle w:val="BodyText"/>
       </w:pPr>
-      <w:bookmarkStart w:id="45" w:name="eq-ICCunconditional"/>
+      <w:bookmarkStart w:id="48" w:name="eq-ICCunconditional"/>
       <m:oMathPara>
         <m:oMathParaPr>
           <m:jc m:val="center"/>
@@ -4803,7 +4901,7 @@
           </m:d>
         </m:oMath>
       </m:oMathPara>
-      <w:bookmarkEnd w:id="45"/>
+      <w:bookmarkEnd w:id="48"/>
     </w:p>
     <w:p>
       <w:pPr>
@@ -4813,8 +4911,8 @@
         <w:t xml:space="preserve">In a two level multilevel model, the ICC provides a measure of the proportion of variation attributable to Level 2.</w:t>
       </w:r>
     </w:p>
-    <w:bookmarkEnd w:id="46"/>
-    <w:bookmarkStart w:id="47" w:name="run-models"/>
+    <w:bookmarkEnd w:id="49"/>
+    <w:bookmarkStart w:id="50" w:name="run-models"/>
     <w:p>
       <w:pPr>
         <w:pStyle w:val="Heading2"/>
@@ -6196,8 +6294,8 @@
         <w:t xml:space="preserve">0.07454637475695493</w:t>
       </w:r>
     </w:p>
-    <w:bookmarkEnd w:id="47"/>
-    <w:bookmarkStart w:id="48" w:name="interpretation-1"/>
+    <w:bookmarkEnd w:id="50"/>
+    <w:bookmarkStart w:id="51" w:name="interpretation-1"/>
     <w:p>
       <w:pPr>
         <w:pStyle w:val="Heading2"/>
@@ -6214,9 +6312,9 @@
         <w:t xml:space="preserve">In each case, the software finds that nearly 8% of the variation in the outcome is explainable by the clustering of the observations in each country.</w:t>
       </w:r>
     </w:p>
-    <w:bookmarkEnd w:id="48"/>
-    <w:bookmarkEnd w:id="49"/>
-    <w:bookmarkStart w:id="70" w:name="cross-sectional-multilevel-models"/>
+    <w:bookmarkEnd w:id="51"/>
+    <w:bookmarkEnd w:id="52"/>
+    <w:bookmarkStart w:id="73" w:name="cross-sectional-multilevel-models"/>
     <w:p>
       <w:pPr>
         <w:pStyle w:val="Heading1"/>
@@ -6225,7 +6323,7 @@
         <w:t xml:space="preserve">4. Cross Sectional Multilevel Models</w:t>
       </w:r>
     </w:p>
-    <w:bookmarkStart w:id="51" w:name="the-equation-1"/>
+    <w:bookmarkStart w:id="54" w:name="the-equation-1"/>
     <w:p>
       <w:pPr>
         <w:pStyle w:val="Heading2"/>
@@ -6288,7 +6386,7 @@
       <w:pPr>
         <w:pStyle w:val="BodyText"/>
       </w:pPr>
-      <w:bookmarkStart w:id="50" w:name="eq-MLMsubstantive"/>
+      <w:bookmarkStart w:id="53" w:name="eq-MLMsubstantive"/>
       <m:oMathPara>
         <m:oMathParaPr>
           <m:jc m:val="center"/>
@@ -6392,7 +6490,7 @@
           </m:d>
         </m:oMath>
       </m:oMathPara>
-      <w:bookmarkEnd w:id="50"/>
+      <w:bookmarkEnd w:id="53"/>
     </w:p>
     <w:p>
       <w:pPr>
@@ -6657,8 +6755,8 @@
         </m:oMath>
       </m:oMathPara>
     </w:p>
-    <w:bookmarkEnd w:id="51"/>
-    <w:bookmarkStart w:id="55" w:name="Xd5a8128501857a182dff0be2177d0ea994a66bf"/>
+    <w:bookmarkEnd w:id="54"/>
+    <w:bookmarkStart w:id="58" w:name="Xd5a8128501857a182dff0be2177d0ea994a66bf"/>
     <w:p>
       <w:pPr>
         <w:pStyle w:val="Heading2"/>
@@ -6742,7 +6840,7 @@
       <w:pPr>
         <w:pStyle w:val="BodyText"/>
       </w:pPr>
-      <w:bookmarkStart w:id="52" w:name="eq-varcovar"/>
+      <w:bookmarkStart w:id="55" w:name="eq-varcovar"/>
       <m:oMathPara>
         <m:oMathParaPr>
           <m:jc m:val="center"/>
@@ -6882,7 +6980,7 @@
           </m:d>
         </m:oMath>
       </m:oMathPara>
-      <w:bookmarkEnd w:id="52"/>
+      <w:bookmarkEnd w:id="55"/>
     </w:p>
     <w:p>
       <w:pPr>
@@ -6910,7 +7008,7 @@
       <w:pPr>
         <w:pStyle w:val="BodyText"/>
       </w:pPr>
-      <w:bookmarkStart w:id="53" w:name="eq-varcovaruns"/>
+      <w:bookmarkStart w:id="56" w:name="eq-varcovaruns"/>
       <m:oMathPara>
         <m:oMathParaPr>
           <m:jc m:val="center"/>
@@ -7154,7 +7252,7 @@
           </m:d>
         </m:oMath>
       </m:oMathPara>
-      <w:bookmarkEnd w:id="53"/>
+      <w:bookmarkEnd w:id="56"/>
     </w:p>
     <w:p>
       <w:pPr>
@@ -7187,7 +7285,7 @@
       <w:tr>
         <w:tc>
           <w:tcPr/>
-          <w:bookmarkStart w:id="54" w:name="tbl-REs"/>
+          <w:bookmarkStart w:id="57" w:name="tbl-REs"/>
           <w:p>
             <w:pPr>
               <w:jc w:val="center"/>
@@ -7529,7 +7627,7 @@
               </w:tc>
             </w:tr>
           </w:tbl>
-          <w:bookmarkEnd w:id="54"/>
+          <w:bookmarkEnd w:id="57"/>
           <w:p/>
         </w:tc>
       </w:tr>
@@ -7574,8 +7672,8 @@
         <w:t xml:space="preserve">random effects.</w:t>
       </w:r>
     </w:p>
-    <w:bookmarkEnd w:id="55"/>
-    <w:bookmarkStart w:id="68" w:name="run-models-1"/>
+    <w:bookmarkEnd w:id="58"/>
+    <w:bookmarkStart w:id="71" w:name="run-models-1"/>
     <w:p>
       <w:pPr>
         <w:pStyle w:val="Heading2"/>
@@ -7592,7 +7690,7 @@
         <w:t xml:space="preserve">Stata</w:t>
       </w:r>
     </w:p>
-    <w:bookmarkStart w:id="56" w:name="get-the-data"/>
+    <w:bookmarkStart w:id="59" w:name="get-the-data"/>
     <w:p>
       <w:pPr>
         <w:pStyle w:val="Heading4"/>
@@ -7621,8 +7719,8 @@
         <w:t xml:space="preserve"> simulated_multilevel_data.dta</w:t>
       </w:r>
     </w:p>
-    <w:bookmarkEnd w:id="56"/>
-    <w:bookmarkStart w:id="57" w:name="run-the-model"/>
+    <w:bookmarkEnd w:id="59"/>
+    <w:bookmarkStart w:id="60" w:name="run-the-model"/>
     <w:p>
       <w:pPr>
         <w:pStyle w:val="Heading4"/>
@@ -7989,7 +8087,7 @@
         <w:t xml:space="preserve">Note: LR test is conservative and provided only for reference.</w:t>
       </w:r>
     </w:p>
-    <w:bookmarkEnd w:id="57"/>
+    <w:bookmarkEnd w:id="60"/>
     <w:p>
       <w:pPr>
         <w:pStyle w:val="Heading3"/>
@@ -7998,7 +8096,7 @@
         <w:t xml:space="preserve">R</w:t>
       </w:r>
     </w:p>
-    <w:bookmarkStart w:id="58" w:name="get-the-data-1"/>
+    <w:bookmarkStart w:id="61" w:name="get-the-data-1"/>
     <w:p>
       <w:pPr>
         <w:pStyle w:val="Heading4"/>
@@ -8072,8 +8170,8 @@
         <w:t xml:space="preserve">)</w:t>
       </w:r>
     </w:p>
-    <w:bookmarkEnd w:id="58"/>
-    <w:bookmarkStart w:id="64" w:name="run-the-model-1"/>
+    <w:bookmarkEnd w:id="61"/>
+    <w:bookmarkStart w:id="67" w:name="run-the-model-1"/>
     <w:p>
       <w:pPr>
         <w:pStyle w:val="Heading4"/>
@@ -8119,18 +8217,18 @@
                 <wp:inline>
                   <wp:extent cx="152400" cy="152400"/>
                   <wp:effectExtent b="0" l="0" r="0" t="0"/>
-                  <wp:docPr descr="" title="" id="60" name="Picture"/>
+                  <wp:docPr descr="" title="" id="63" name="Picture"/>
                   <a:graphic>
                     <a:graphicData uri="http://schemas.openxmlformats.org/drawingml/2006/picture">
                       <pic:pic>
                         <pic:nvPicPr>
-                          <pic:cNvPr descr="/Applications/quarto/share/formats/docx/caution.png" id="61" name="Picture"/>
+                          <pic:cNvPr descr="/Applications/quarto/share/formats/docx/caution.png" id="64" name="Picture"/>
                           <pic:cNvPicPr>
                             <a:picLocks noChangeArrowheads="1" noChangeAspect="1"/>
                           </pic:cNvPicPr>
                         </pic:nvPicPr>
                         <pic:blipFill>
-                          <a:blip r:embed="rId59"/>
+                          <a:blip r:embed="rId62"/>
                           <a:stretch>
                             <a:fillRect/>
                           </a:stretch>
@@ -8265,12 +8363,12 @@
                 <wp:inline>
                   <wp:extent cx="152400" cy="152400"/>
                   <wp:effectExtent b="0" l="0" r="0" t="0"/>
-                  <wp:docPr descr="" title="" id="62" name="Picture"/>
+                  <wp:docPr descr="" title="" id="65" name="Picture"/>
                   <a:graphic>
                     <a:graphicData uri="http://schemas.openxmlformats.org/drawingml/2006/picture">
                       <pic:pic>
                         <pic:nvPicPr>
-                          <pic:cNvPr descr="/Applications/quarto/share/formats/docx/tip.png" id="63" name="Picture"/>
+                          <pic:cNvPr descr="/Applications/quarto/share/formats/docx/tip.png" id="66" name="Picture"/>
                           <pic:cNvPicPr>
                             <a:picLocks noChangeArrowheads="1" noChangeAspect="1"/>
                           </pic:cNvPicPr>
@@ -8979,7 +9077,7 @@
         <w:t xml:space="preserve">HDI         -0.943 -0.006  0.009 -0.001  0.000</w:t>
       </w:r>
     </w:p>
-    <w:bookmarkEnd w:id="64"/>
+    <w:bookmarkEnd w:id="67"/>
     <w:p>
       <w:pPr>
         <w:pStyle w:val="Heading3"/>
@@ -8988,7 +9086,7 @@
         <w:t xml:space="preserve">Julia</w:t>
       </w:r>
     </w:p>
-    <w:bookmarkStart w:id="65" w:name="get-the-data-2"/>
+    <w:bookmarkStart w:id="68" w:name="get-the-data-2"/>
     <w:p>
       <w:pPr>
         <w:pStyle w:val="Heading4"/>
@@ -9140,8 +9238,8 @@
         <w:t xml:space="preserve">))</w:t>
       </w:r>
     </w:p>
-    <w:bookmarkEnd w:id="65"/>
-    <w:bookmarkStart w:id="66" w:name="change-country-to-categorical"/>
+    <w:bookmarkEnd w:id="68"/>
+    <w:bookmarkStart w:id="69" w:name="change-country-to-categorical"/>
     <w:p>
       <w:pPr>
         <w:pStyle w:val="Heading4"/>
@@ -9215,8 +9313,8 @@
         <w:t xml:space="preserve">country))</w:t>
       </w:r>
     </w:p>
-    <w:bookmarkEnd w:id="66"/>
-    <w:bookmarkStart w:id="67" w:name="run-the-model-2"/>
+    <w:bookmarkEnd w:id="69"/>
+    <w:bookmarkStart w:id="70" w:name="run-the-model-2"/>
     <w:p>
       <w:pPr>
         <w:pStyle w:val="Heading4"/>
@@ -9631,9 +9729,9 @@
         <w:t xml:space="preserve">─────────────────────────────────────────────────────────────</w:t>
       </w:r>
     </w:p>
-    <w:bookmarkEnd w:id="67"/>
-    <w:bookmarkEnd w:id="68"/>
-    <w:bookmarkStart w:id="69" w:name="interpretation-2"/>
+    <w:bookmarkEnd w:id="70"/>
+    <w:bookmarkEnd w:id="71"/>
+    <w:bookmarkStart w:id="72" w:name="interpretation-2"/>
     <w:p>
       <w:pPr>
         <w:pStyle w:val="Heading2"/>
@@ -9650,9 +9748,9 @@
         <w:t xml:space="preserve">Models suggest that parental warmth is associated with increases in the beneficial outcome, while physical punishment is associated with decreases in the beneficial outcome. The intervention is associated with increases in the outcome. There is insufficient evidence that either identity group or the Human Development Index are associated with the outcome.</w:t>
       </w:r>
     </w:p>
-    <w:bookmarkEnd w:id="69"/>
-    <w:bookmarkEnd w:id="70"/>
-    <w:bookmarkStart w:id="97" w:name="longitudinal-multilevel-models"/>
+    <w:bookmarkEnd w:id="72"/>
+    <w:bookmarkEnd w:id="73"/>
+    <w:bookmarkStart w:id="100" w:name="longitudinal-multilevel-models"/>
     <w:p>
       <w:pPr>
         <w:pStyle w:val="Heading1"/>
@@ -9661,7 +9759,7 @@
         <w:t xml:space="preserve">5. Longitudinal Multilevel Models</w:t>
       </w:r>
     </w:p>
-    <w:bookmarkStart w:id="71" w:name="the-data"/>
+    <w:bookmarkStart w:id="74" w:name="the-data"/>
     <w:p>
       <w:pPr>
         <w:pStyle w:val="Heading2"/>
@@ -9692,8 +9790,8 @@
         <w:t xml:space="preserve">.</w:t>
       </w:r>
     </w:p>
-    <w:bookmarkEnd w:id="71"/>
-    <w:bookmarkStart w:id="73" w:name="the-equation-2"/>
+    <w:bookmarkEnd w:id="74"/>
+    <w:bookmarkStart w:id="76" w:name="the-equation-2"/>
     <w:p>
       <w:pPr>
         <w:pStyle w:val="Heading2"/>
@@ -9706,7 +9804,7 @@
       <w:pPr>
         <w:pStyle w:val="FirstParagraph"/>
       </w:pPr>
-      <w:bookmarkStart w:id="72" w:name="eq-MLM-longitudinal"/>
+      <w:bookmarkStart w:id="75" w:name="eq-MLM-longitudinal"/>
       <m:oMathPara>
         <m:oMathParaPr>
           <m:jc m:val="center"/>
@@ -9899,7 +9997,7 @@
           </m:d>
         </m:oMath>
       </m:oMathPara>
-      <w:bookmarkEnd w:id="72"/>
+      <w:bookmarkEnd w:id="75"/>
     </w:p>
     <w:p>
       <w:pPr>
@@ -10218,8 +10316,8 @@
         </m:oMath>
       </m:oMathPara>
     </w:p>
-    <w:bookmarkEnd w:id="73"/>
-    <w:bookmarkStart w:id="77" w:name="growth-trajectories"/>
+    <w:bookmarkEnd w:id="76"/>
+    <w:bookmarkStart w:id="80" w:name="growth-trajectories"/>
     <w:p>
       <w:pPr>
         <w:pStyle w:val="Heading2"/>
@@ -10489,7 +10587,7 @@
       <w:tr>
         <w:tc>
           <w:tcPr/>
-          <w:bookmarkStart w:id="74" w:name="tbl-trajectory"/>
+          <w:bookmarkStart w:id="77" w:name="tbl-trajectory"/>
           <w:p>
             <w:pPr>
               <w:jc w:val="center"/>
@@ -10731,7 +10829,7 @@
               </w:tc>
             </w:tr>
           </w:tbl>
-          <w:bookmarkEnd w:id="74"/>
+          <w:bookmarkEnd w:id="77"/>
           <w:p/>
         </w:tc>
       </w:tr>
@@ -10781,12 +10879,12 @@
                 <wp:inline>
                   <wp:extent cx="152400" cy="152400"/>
                   <wp:effectExtent b="0" l="0" r="0" t="0"/>
-                  <wp:docPr descr="" title="" id="75" name="Picture"/>
+                  <wp:docPr descr="" title="" id="78" name="Picture"/>
                   <a:graphic>
                     <a:graphicData uri="http://schemas.openxmlformats.org/drawingml/2006/picture">
                       <pic:pic>
                         <pic:nvPicPr>
-                          <pic:cNvPr descr="/Applications/quarto/share/formats/docx/tip.png" id="76" name="Picture"/>
+                          <pic:cNvPr descr="/Applications/quarto/share/formats/docx/tip.png" id="79" name="Picture"/>
                           <pic:cNvPicPr>
                             <a:picLocks noChangeArrowheads="1" noChangeAspect="1"/>
                           </pic:cNvPicPr>
@@ -10937,8 +11035,8 @@
         </w:tc>
       </w:tr>
     </w:tbl>
-    <w:bookmarkEnd w:id="77"/>
-    <w:bookmarkStart w:id="95" w:name="run-models-2"/>
+    <w:bookmarkEnd w:id="80"/>
+    <w:bookmarkStart w:id="98" w:name="run-models-2"/>
     <w:p>
       <w:pPr>
         <w:pStyle w:val="Heading2"/>
@@ -10955,7 +11053,7 @@
         <w:t xml:space="preserve">Stata</w:t>
       </w:r>
     </w:p>
-    <w:bookmarkStart w:id="78" w:name="get-the-data-3"/>
+    <w:bookmarkStart w:id="81" w:name="get-the-data-3"/>
     <w:p>
       <w:pPr>
         <w:pStyle w:val="Heading4"/>
@@ -10984,8 +11082,8 @@
         <w:t xml:space="preserve"> simulated_multilevel_longitudinal_data.dta</w:t>
       </w:r>
     </w:p>
-    <w:bookmarkEnd w:id="78"/>
-    <w:bookmarkStart w:id="81" w:name="run-the-model-3"/>
+    <w:bookmarkEnd w:id="81"/>
+    <w:bookmarkStart w:id="84" w:name="run-the-model-3"/>
     <w:p>
       <w:pPr>
         <w:pStyle w:val="Heading4"/>
@@ -10994,7 +11092,7 @@
         <w:t xml:space="preserve">5.4.0.2 Run The Model</w:t>
       </w:r>
     </w:p>
-    <w:bookmarkStart w:id="79" w:name="main-effects-only"/>
+    <w:bookmarkStart w:id="82" w:name="main-effects-only"/>
     <w:p>
       <w:pPr>
         <w:pStyle w:val="Heading5"/>
@@ -11469,8 +11567,8 @@
         <w:t xml:space="preserve">Note: LR test is conservative and provided only for reference.</w:t>
       </w:r>
     </w:p>
-    <w:bookmarkEnd w:id="79"/>
-    <w:bookmarkStart w:id="80" w:name="interactions-with-time"/>
+    <w:bookmarkEnd w:id="82"/>
+    <w:bookmarkStart w:id="83" w:name="interactions-with-time"/>
     <w:p>
       <w:pPr>
         <w:pStyle w:val="Heading5"/>
@@ -12071,8 +12169,8 @@
         <w:t xml:space="preserve">Note: LR test is conservative and provided only for reference.</w:t>
       </w:r>
     </w:p>
-    <w:bookmarkEnd w:id="80"/>
-    <w:bookmarkEnd w:id="81"/>
+    <w:bookmarkEnd w:id="83"/>
+    <w:bookmarkEnd w:id="84"/>
     <w:p>
       <w:pPr>
         <w:pStyle w:val="Heading3"/>
@@ -12081,7 +12179,7 @@
         <w:t xml:space="preserve">R</w:t>
       </w:r>
     </w:p>
-    <w:bookmarkStart w:id="82" w:name="get-the-data-4"/>
+    <w:bookmarkStart w:id="85" w:name="get-the-data-4"/>
     <w:p>
       <w:pPr>
         <w:pStyle w:val="Heading4"/>
@@ -12155,8 +12253,8 @@
         <w:t xml:space="preserve">)</w:t>
       </w:r>
     </w:p>
-    <w:bookmarkEnd w:id="82"/>
-    <w:bookmarkStart w:id="89" w:name="run-the-model-4"/>
+    <w:bookmarkEnd w:id="85"/>
+    <w:bookmarkStart w:id="92" w:name="run-the-model-4"/>
     <w:p>
       <w:pPr>
         <w:pStyle w:val="Heading4"/>
@@ -12202,18 +12300,18 @@
                 <wp:inline>
                   <wp:extent cx="152400" cy="152400"/>
                   <wp:effectExtent b="0" l="0" r="0" t="0"/>
-                  <wp:docPr descr="" title="" id="83" name="Picture"/>
+                  <wp:docPr descr="" title="" id="86" name="Picture"/>
                   <a:graphic>
                     <a:graphicData uri="http://schemas.openxmlformats.org/drawingml/2006/picture">
                       <pic:pic>
                         <pic:nvPicPr>
-                          <pic:cNvPr descr="/Applications/quarto/share/formats/docx/caution.png" id="84" name="Picture"/>
+                          <pic:cNvPr descr="/Applications/quarto/share/formats/docx/caution.png" id="87" name="Picture"/>
                           <pic:cNvPicPr>
                             <a:picLocks noChangeArrowheads="1" noChangeAspect="1"/>
                           </pic:cNvPicPr>
                         </pic:nvPicPr>
                         <pic:blipFill>
-                          <a:blip r:embed="rId59"/>
+                          <a:blip r:embed="rId62"/>
                           <a:stretch>
                             <a:fillRect/>
                           </a:stretch>
@@ -12348,12 +12446,12 @@
                 <wp:inline>
                   <wp:extent cx="152400" cy="152400"/>
                   <wp:effectExtent b="0" l="0" r="0" t="0"/>
-                  <wp:docPr descr="" title="" id="85" name="Picture"/>
+                  <wp:docPr descr="" title="" id="88" name="Picture"/>
                   <a:graphic>
                     <a:graphicData uri="http://schemas.openxmlformats.org/drawingml/2006/picture">
                       <pic:pic>
                         <pic:nvPicPr>
-                          <pic:cNvPr descr="/Applications/quarto/share/formats/docx/tip.png" id="86" name="Picture"/>
+                          <pic:cNvPr descr="/Applications/quarto/share/formats/docx/tip.png" id="89" name="Picture"/>
                           <pic:cNvPicPr>
                             <a:picLocks noChangeArrowheads="1" noChangeAspect="1"/>
                           </pic:cNvPicPr>
@@ -12422,7 +12520,7 @@
         </w:tc>
       </w:tr>
     </w:tbl>
-    <w:bookmarkStart w:id="87" w:name="main-effects-only-1"/>
+    <w:bookmarkStart w:id="90" w:name="main-effects-only-1"/>
     <w:p>
       <w:pPr>
         <w:pStyle w:val="Heading5"/>
@@ -13119,8 +13217,8 @@
         <w:t xml:space="preserve">HDI         -0.951  0.000 -0.004  0.005  0.000  0.002</w:t>
       </w:r>
     </w:p>
-    <w:bookmarkEnd w:id="87"/>
-    <w:bookmarkStart w:id="88" w:name="interactions-with-time-1"/>
+    <w:bookmarkEnd w:id="90"/>
+    <w:bookmarkStart w:id="91" w:name="interactions-with-time-1"/>
     <w:p>
       <w:pPr>
         <w:pStyle w:val="Heading5"/>
@@ -13982,8 +14080,8 @@
         <w:t xml:space="preserve">t:HDI       -0.002  0.008</w:t>
       </w:r>
     </w:p>
-    <w:bookmarkEnd w:id="88"/>
-    <w:bookmarkEnd w:id="89"/>
+    <w:bookmarkEnd w:id="91"/>
+    <w:bookmarkEnd w:id="92"/>
     <w:p>
       <w:pPr>
         <w:pStyle w:val="Heading3"/>
@@ -13992,7 +14090,7 @@
         <w:t xml:space="preserve">Julia</w:t>
       </w:r>
     </w:p>
-    <w:bookmarkStart w:id="90" w:name="get-the-data-5"/>
+    <w:bookmarkStart w:id="93" w:name="get-the-data-5"/>
     <w:p>
       <w:pPr>
         <w:pStyle w:val="Heading4"/>
@@ -14144,8 +14242,8 @@
         <w:t xml:space="preserve">))</w:t>
       </w:r>
     </w:p>
-    <w:bookmarkEnd w:id="90"/>
-    <w:bookmarkStart w:id="94" w:name="run-the-model-5"/>
+    <w:bookmarkEnd w:id="93"/>
+    <w:bookmarkStart w:id="97" w:name="run-the-model-5"/>
     <w:p>
       <w:pPr>
         <w:pStyle w:val="Heading4"/>
@@ -14154,7 +14252,7 @@
         <w:t xml:space="preserve">5.4.0.6 Run The Model</w:t>
       </w:r>
     </w:p>
-    <w:bookmarkStart w:id="91" w:name="change-country-to-categorical-1"/>
+    <w:bookmarkStart w:id="94" w:name="change-country-to-categorical-1"/>
     <w:p>
       <w:pPr>
         <w:pStyle w:val="Heading5"/>
@@ -14228,8 +14326,8 @@
         <w:t xml:space="preserve">country))</w:t>
       </w:r>
     </w:p>
-    <w:bookmarkEnd w:id="91"/>
-    <w:bookmarkStart w:id="92" w:name="main-effects-only-2"/>
+    <w:bookmarkEnd w:id="94"/>
+    <w:bookmarkStart w:id="95" w:name="main-effects-only-2"/>
     <w:p>
       <w:pPr>
         <w:pStyle w:val="Heading5"/>
@@ -14734,8 +14832,8 @@
         <w:t xml:space="preserve">───────────────────────────────────────────────────────────────</w:t>
       </w:r>
     </w:p>
-    <w:bookmarkEnd w:id="92"/>
-    <w:bookmarkStart w:id="93" w:name="interactions-with-time-2"/>
+    <w:bookmarkEnd w:id="95"/>
+    <w:bookmarkStart w:id="96" w:name="interactions-with-time-2"/>
     <w:p>
       <w:pPr>
         <w:pStyle w:val="Heading5"/>
@@ -15279,10 +15377,10 @@
         <w:t xml:space="preserve">──────────────────────────────────────────────────────────────────</w:t>
       </w:r>
     </w:p>
-    <w:bookmarkEnd w:id="93"/>
-    <w:bookmarkEnd w:id="94"/>
-    <w:bookmarkEnd w:id="95"/>
-    <w:bookmarkStart w:id="96" w:name="interpretation-3"/>
+    <w:bookmarkEnd w:id="96"/>
+    <w:bookmarkEnd w:id="97"/>
+    <w:bookmarkEnd w:id="98"/>
+    <w:bookmarkStart w:id="99" w:name="interpretation-3"/>
     <w:p>
       <w:pPr>
         <w:pStyle w:val="Heading2"/>
@@ -15359,9 +15457,9 @@
         <w:t xml:space="preserve">the fact that the intervention is associated with higher initial levels of the outcome.</w:t>
       </w:r>
     </w:p>
-    <w:bookmarkEnd w:id="96"/>
-    <w:bookmarkEnd w:id="97"/>
-    <w:bookmarkStart w:id="110" w:name="references"/>
+    <w:bookmarkEnd w:id="99"/>
+    <w:bookmarkEnd w:id="100"/>
+    <w:bookmarkStart w:id="113" w:name="references"/>
     <w:p>
       <w:pPr>
         <w:pStyle w:val="Heading1"/>
@@ -15370,8 +15468,8 @@
         <w:t xml:space="preserve">References</w:t>
       </w:r>
     </w:p>
-    <w:bookmarkStart w:id="109" w:name="refs"/>
-    <w:bookmarkStart w:id="99" w:name="ref-MixedModels"/>
+    <w:bookmarkStart w:id="112" w:name="refs"/>
+    <w:bookmarkStart w:id="102" w:name="ref-MixedModels"/>
     <w:p>
       <w:pPr>
         <w:pStyle w:val="Bibliography"/>
@@ -15395,7 +15493,7 @@
       <w:r>
         <w:t xml:space="preserve"> </w:t>
       </w:r>
-      <w:hyperlink r:id="rId98">
+      <w:hyperlink r:id="rId101">
         <w:r>
           <w:rPr>
             <w:rStyle w:val="Hyperlink"/>
@@ -15404,8 +15502,8 @@
         </w:r>
       </w:hyperlink>
     </w:p>
-    <w:bookmarkEnd w:id="99"/>
-    <w:bookmarkStart w:id="101" w:name="ref-JSSv067i01"/>
+    <w:bookmarkEnd w:id="102"/>
+    <w:bookmarkStart w:id="104" w:name="ref-JSSv067i01"/>
     <w:p>
       <w:pPr>
         <w:pStyle w:val="Bibliography"/>
@@ -15442,7 +15540,7 @@
       <w:r>
         <w:t xml:space="preserve"> </w:t>
       </w:r>
-      <w:hyperlink r:id="rId100">
+      <w:hyperlink r:id="rId103">
         <w:r>
           <w:rPr>
             <w:rStyle w:val="Hyperlink"/>
@@ -15451,8 +15549,8 @@
         </w:r>
       </w:hyperlink>
     </w:p>
-    <w:bookmarkEnd w:id="101"/>
-    <w:bookmarkStart w:id="103" w:name="ref-JuliaArticle"/>
+    <w:bookmarkEnd w:id="104"/>
+    <w:bookmarkStart w:id="106" w:name="ref-JuliaArticle"/>
     <w:p>
       <w:pPr>
         <w:pStyle w:val="Bibliography"/>
@@ -15489,7 +15587,7 @@
       <w:r>
         <w:t xml:space="preserve"> </w:t>
       </w:r>
-      <w:hyperlink r:id="rId102">
+      <w:hyperlink r:id="rId105">
         <w:r>
           <w:rPr>
             <w:rStyle w:val="Hyperlink"/>
@@ -15498,8 +15596,8 @@
         </w:r>
       </w:hyperlink>
     </w:p>
-    <w:bookmarkEnd w:id="103"/>
-    <w:bookmarkStart w:id="105" w:name="ref-RProgram"/>
+    <w:bookmarkEnd w:id="106"/>
+    <w:bookmarkStart w:id="108" w:name="ref-RProgram"/>
     <w:p>
       <w:pPr>
         <w:pStyle w:val="Bibliography"/>
@@ -15523,7 +15621,7 @@
       <w:r>
         <w:t xml:space="preserve"> </w:t>
       </w:r>
-      <w:hyperlink r:id="rId104">
+      <w:hyperlink r:id="rId107">
         <w:r>
           <w:rPr>
             <w:rStyle w:val="Hyperlink"/>
@@ -15532,8 +15630,8 @@
         </w:r>
       </w:hyperlink>
     </w:p>
-    <w:bookmarkEnd w:id="105"/>
-    <w:bookmarkStart w:id="106" w:name="ref-Schanen2021"/>
+    <w:bookmarkEnd w:id="108"/>
+    <w:bookmarkStart w:id="109" w:name="ref-Schanen2021"/>
     <w:p>
       <w:pPr>
         <w:pStyle w:val="Bibliography"/>
@@ -15576,8 +15674,8 @@
         <w:t xml:space="preserve">. National Museum of Mathematics.</w:t>
       </w:r>
     </w:p>
-    <w:bookmarkEnd w:id="106"/>
-    <w:bookmarkStart w:id="107" w:name="ref-StataCorp2021:2"/>
+    <w:bookmarkEnd w:id="109"/>
+    <w:bookmarkStart w:id="110" w:name="ref-StataCorp2021:2"/>
     <w:p>
       <w:pPr>
         <w:pStyle w:val="Bibliography"/>
@@ -15599,8 +15697,8 @@
         <w:t xml:space="preserve">. Stata Press.</w:t>
       </w:r>
     </w:p>
-    <w:bookmarkEnd w:id="107"/>
-    <w:bookmarkStart w:id="108" w:name="ref-Thoreau1975"/>
+    <w:bookmarkEnd w:id="110"/>
+    <w:bookmarkStart w:id="111" w:name="ref-Thoreau1975"/>
     <w:p>
       <w:pPr>
         <w:pStyle w:val="Bibliography"/>
@@ -15622,9 +15720,9 @@
         <w:t xml:space="preserve">. Princeton University Press.</w:t>
       </w:r>
     </w:p>
-    <w:bookmarkEnd w:id="108"/>
-    <w:bookmarkEnd w:id="109"/>
-    <w:bookmarkEnd w:id="110"/>
+    <w:bookmarkEnd w:id="111"/>
+    <w:bookmarkEnd w:id="112"/>
+    <w:bookmarkEnd w:id="113"/>
     <w:sectPr>
       <w:footerReference r:id="rId9" w:type="even"/>
       <w:footerReference r:id="rId10" w:type="default"/>
@@ -15782,7 +15880,7 @@
       </w:r>
     </w:p>
   </w:footnote>
-  <w:footnote w:id="40">
+  <w:footnote w:id="43">
     <w:p>
       <w:pPr>
         <w:pStyle w:val="FootnoteText"/>

</xml_diff>

<commit_message>
REBUILD with new content on statistical workflows
</commit_message>
<xml_diff>
--- a/docs/Multilevel-Multilingual.docx
+++ b/docs/Multilevel-Multilingual.docx
@@ -3034,7 +3034,7 @@
     </w:p>
     <w:bookmarkEnd w:id="41"/>
     <w:bookmarkEnd w:id="42"/>
-    <w:bookmarkStart w:id="52" w:name="statistical-workflows"/>
+    <w:bookmarkStart w:id="53" w:name="statistical-workflows"/>
     <w:p>
       <w:pPr>
         <w:pStyle w:val="Heading1"/>
@@ -3280,6 +3280,16 @@
         <w:t xml:space="preserve">, e.g. getting new data every week, or every month.</w:t>
       </w:r>
     </w:p>
+    <w:bookmarkEnd w:id="46"/>
+    <w:bookmarkStart w:id="47" w:name="scripts"/>
+    <w:p>
+      <w:pPr>
+        <w:pStyle w:val="Heading2"/>
+      </w:pPr>
+      <w:r>
+        <w:t xml:space="preserve">2.2 Scripts</w:t>
+      </w:r>
+    </w:p>
     <w:p>
       <w:pPr>
         <w:pStyle w:val="FirstParagraph"/>
@@ -3297,7 +3307,7 @@
         <w:t xml:space="preserve"> </w:t>
       </w:r>
       <w:r>
-        <w:t xml:space="preserve">as they are in this Appendix, or every statistical package has its own unique format for storing scripts as a text file: In Stata, scripts are stored in</w:t>
+        <w:t xml:space="preserve">as they are in this Appendix, or every statistical package has its own unique format for storing scripts as a text file: in Stata, scripts are stored in</w:t>
       </w:r>
       <w:r>
         <w:t xml:space="preserve"> </w:t>
@@ -3345,14 +3355,14 @@
         <w:t xml:space="preserve">files.</w:t>
       </w:r>
     </w:p>
-    <w:bookmarkEnd w:id="46"/>
-    <w:bookmarkStart w:id="47" w:name="script-flow"/>
+    <w:bookmarkEnd w:id="47"/>
+    <w:bookmarkStart w:id="48" w:name="script-flow"/>
     <w:p>
       <w:pPr>
         <w:pStyle w:val="Heading2"/>
       </w:pPr>
       <w:r>
-        <w:t xml:space="preserve">2.2 Script Flow</w:t>
+        <w:t xml:space="preserve">2.3 Script Flow</w:t>
       </w:r>
     </w:p>
     <w:p>
@@ -3363,14 +3373,14 @@
         <w:t xml:space="preserve">A good practice when writing a script, is to have a script that begins with the raw data, moves through any necessary re-coding or cleaning of the data, generates descriptive statistics, generates the appropriate multivariate results, and then generates any necessary visualizations.</w:t>
       </w:r>
     </w:p>
-    <w:bookmarkEnd w:id="47"/>
-    <w:bookmarkStart w:id="48" w:name="storing-statistical-data"/>
+    <w:bookmarkEnd w:id="48"/>
+    <w:bookmarkStart w:id="49" w:name="storing-statistical-data"/>
     <w:p>
       <w:pPr>
         <w:pStyle w:val="Heading2"/>
       </w:pPr>
       <w:r>
-        <w:t xml:space="preserve">2.3 Storing Statistical Data</w:t>
+        <w:t xml:space="preserve">2.4 Storing Statistical Data</w:t>
       </w:r>
     </w:p>
     <w:p>
@@ -3411,14 +3421,14 @@
         <w:t xml:space="preserve">. Spreadsheets are likely to be a bad tool for storing quantitative data.</w:t>
       </w:r>
     </w:p>
-    <w:bookmarkEnd w:id="48"/>
-    <w:bookmarkStart w:id="49" w:name="X1d975eb78049522e82fdbfe9e996678b1db43bd"/>
+    <w:bookmarkEnd w:id="49"/>
+    <w:bookmarkStart w:id="50" w:name="X1d975eb78049522e82fdbfe9e996678b1db43bd"/>
     <w:p>
       <w:pPr>
         <w:pStyle w:val="Heading2"/>
       </w:pPr>
       <w:r>
-        <w:t xml:space="preserve">2.4 It Is Possible To Use Multiple Statistical Packages</w:t>
+        <w:t xml:space="preserve">2.5 It Is Possible To Use Multiple Statistical Packages</w:t>
       </w:r>
     </w:p>
     <w:p>
@@ -3429,14 +3439,14 @@
         <w:t xml:space="preserve">While this Appendix focuses on the use of each individual statistical package on its own, it is certainly possible to use multiple statistical packages as part of the same workflow. For example, one might employ Stata to carry out data management tasks, and then possibly use R to run a multilevel model with a more complicated multilevel structure, such as a cross-classified model, or Julia to more quickly run a model with a large data.</w:t>
       </w:r>
     </w:p>
-    <w:bookmarkEnd w:id="49"/>
-    <w:bookmarkStart w:id="50" w:name="X6e86f8d7cc3c88030573507ace66ba7cb1a7069"/>
+    <w:bookmarkEnd w:id="50"/>
+    <w:bookmarkStart w:id="51" w:name="X6e86f8d7cc3c88030573507ace66ba7cb1a7069"/>
     <w:p>
       <w:pPr>
         <w:pStyle w:val="Heading2"/>
       </w:pPr>
       <w:r>
-        <w:t xml:space="preserve">2.5 Good Statistical Workflows Require Safe Workspaces</w:t>
+        <w:t xml:space="preserve">2.6 Good Statistical Workflows Require Safe Workspaces</w:t>
       </w:r>
     </w:p>
     <w:p>
@@ -3540,14 +3550,14 @@
         <w:t xml:space="preserve">is low.</w:t>
       </w:r>
     </w:p>
-    <w:bookmarkEnd w:id="50"/>
-    <w:bookmarkStart w:id="51" w:name="X60e75dd9d625af04425466557a145951f8cbf2a"/>
+    <w:bookmarkEnd w:id="51"/>
+    <w:bookmarkStart w:id="52" w:name="X60e75dd9d625af04425466557a145951f8cbf2a"/>
     <w:p>
       <w:pPr>
         <w:pStyle w:val="Heading2"/>
       </w:pPr>
       <w:r>
-        <w:t xml:space="preserve">2.6 Good Statistical Workflows Require Patience And Can Be Psychologically Demanding</w:t>
+        <w:t xml:space="preserve">2.7 Good Statistical Workflows Require Patience And Can Be Psychologically Demanding</w:t>
       </w:r>
     </w:p>
     <w:p>
@@ -3571,9 +3581,9 @@
         <w:t xml:space="preserve">. Working through these many iterations can be psychologically demanding. It is important to remember that careful attention to getting the details right early in the research process, while sometimes tiring and frustrating, will pay large dividends later on when the research is reviewed, presented, published and read.</w:t>
       </w:r>
     </w:p>
-    <w:bookmarkEnd w:id="51"/>
     <w:bookmarkEnd w:id="52"/>
-    <w:bookmarkStart w:id="56" w:name="descriptive-statistics"/>
+    <w:bookmarkEnd w:id="53"/>
+    <w:bookmarkStart w:id="57" w:name="descriptive-statistics"/>
     <w:p>
       <w:pPr>
         <w:pStyle w:val="Heading1"/>
@@ -3582,7 +3592,7 @@
         <w:t xml:space="preserve">3. Descriptive Statistics</w:t>
       </w:r>
     </w:p>
-    <w:bookmarkStart w:id="54" w:name="descriptive-statistics-1"/>
+    <w:bookmarkStart w:id="55" w:name="descriptive-statistics-1"/>
     <w:p>
       <w:pPr>
         <w:pStyle w:val="Heading2"/>
@@ -4115,7 +4125,7 @@
         <w:rPr>
           <w:rStyle w:val="FootnoteReference"/>
         </w:rPr>
-        <w:footnoteReference w:id="53"/>
+        <w:footnoteReference w:id="54"/>
       </w:r>
       <w:r>
         <w:t xml:space="preserve"> </w:t>
@@ -5033,8 +5043,8 @@
         <w:t xml:space="preserve">                                                                1 column omitted</w:t>
       </w:r>
     </w:p>
-    <w:bookmarkEnd w:id="54"/>
-    <w:bookmarkStart w:id="55" w:name="interpretation"/>
+    <w:bookmarkEnd w:id="55"/>
+    <w:bookmarkStart w:id="56" w:name="interpretation"/>
     <w:p>
       <w:pPr>
         <w:pStyle w:val="Heading2"/>
@@ -5176,9 +5186,9 @@
         <w:t xml:space="preserve">is also a categorical variable, and has values of 0 and 1.</w:t>
       </w:r>
     </w:p>
-    <w:bookmarkEnd w:id="55"/>
     <w:bookmarkEnd w:id="56"/>
-    <w:bookmarkStart w:id="62" w:name="unconditional-model"/>
+    <w:bookmarkEnd w:id="57"/>
+    <w:bookmarkStart w:id="63" w:name="unconditional-model"/>
     <w:p>
       <w:pPr>
         <w:pStyle w:val="Heading1"/>
@@ -5211,7 +5221,7 @@
         <w:t xml:space="preserve">multilevel model is a model with no independent variables. One should always run an unconditional model as the first step of a multilevel model in order to get a sense of the way that variation is apportioned in the model across the different levels.</w:t>
       </w:r>
     </w:p>
-    <w:bookmarkStart w:id="59" w:name="the-equation"/>
+    <w:bookmarkStart w:id="60" w:name="the-equation"/>
     <w:p>
       <w:pPr>
         <w:pStyle w:val="Heading2"/>
@@ -5224,7 +5234,7 @@
       <w:pPr>
         <w:pStyle w:val="FirstParagraph"/>
       </w:pPr>
-      <w:bookmarkStart w:id="57" w:name="eq-MLMunconditional"/>
+      <w:bookmarkStart w:id="58" w:name="eq-MLMunconditional"/>
       <m:oMathPara>
         <m:oMathParaPr>
           <m:jc m:val="center"/>
@@ -5327,7 +5337,7 @@
           </m:d>
         </m:oMath>
       </m:oMathPara>
-      <w:bookmarkEnd w:id="57"/>
+      <w:bookmarkEnd w:id="58"/>
     </w:p>
     <w:p>
       <w:pPr>
@@ -5341,7 +5351,7 @@
       <w:pPr>
         <w:pStyle w:val="BodyText"/>
       </w:pPr>
-      <w:bookmarkStart w:id="58" w:name="eq-ICCunconditional"/>
+      <w:bookmarkStart w:id="59" w:name="eq-ICCunconditional"/>
       <m:oMathPara>
         <m:oMathParaPr>
           <m:jc m:val="center"/>
@@ -5495,7 +5505,7 @@
           </m:d>
         </m:oMath>
       </m:oMathPara>
-      <w:bookmarkEnd w:id="58"/>
+      <w:bookmarkEnd w:id="59"/>
     </w:p>
     <w:p>
       <w:pPr>
@@ -5505,8 +5515,8 @@
         <w:t xml:space="preserve">In a two level multilevel model, the ICC provides a measure of the proportion of variation attributable to Level 2.</w:t>
       </w:r>
     </w:p>
-    <w:bookmarkEnd w:id="59"/>
-    <w:bookmarkStart w:id="60" w:name="run-models"/>
+    <w:bookmarkEnd w:id="60"/>
+    <w:bookmarkStart w:id="61" w:name="run-models"/>
     <w:p>
       <w:pPr>
         <w:pStyle w:val="Heading2"/>
@@ -6888,8 +6898,8 @@
         <w:t xml:space="preserve">0.07454637475695493</w:t>
       </w:r>
     </w:p>
-    <w:bookmarkEnd w:id="60"/>
-    <w:bookmarkStart w:id="61" w:name="interpretation-1"/>
+    <w:bookmarkEnd w:id="61"/>
+    <w:bookmarkStart w:id="62" w:name="interpretation-1"/>
     <w:p>
       <w:pPr>
         <w:pStyle w:val="Heading2"/>
@@ -6906,9 +6916,9 @@
         <w:t xml:space="preserve">In each case, the software finds that nearly 8% of the variation in the outcome is explainable by the clustering of the observations in each country.</w:t>
       </w:r>
     </w:p>
-    <w:bookmarkEnd w:id="61"/>
     <w:bookmarkEnd w:id="62"/>
-    <w:bookmarkStart w:id="87" w:name="cross-sectional-multilevel-models"/>
+    <w:bookmarkEnd w:id="63"/>
+    <w:bookmarkStart w:id="88" w:name="cross-sectional-multilevel-models"/>
     <w:p>
       <w:pPr>
         <w:pStyle w:val="Heading1"/>
@@ -6917,7 +6927,7 @@
         <w:t xml:space="preserve">5. Cross Sectional Multilevel Models</w:t>
       </w:r>
     </w:p>
-    <w:bookmarkStart w:id="64" w:name="the-equation-1"/>
+    <w:bookmarkStart w:id="65" w:name="the-equation-1"/>
     <w:p>
       <w:pPr>
         <w:pStyle w:val="Heading2"/>
@@ -6980,7 +6990,7 @@
       <w:pPr>
         <w:pStyle w:val="BodyText"/>
       </w:pPr>
-      <w:bookmarkStart w:id="63" w:name="eq-MLMsubstantive"/>
+      <w:bookmarkStart w:id="64" w:name="eq-MLMsubstantive"/>
       <m:oMathPara>
         <m:oMathParaPr>
           <m:jc m:val="center"/>
@@ -7084,7 +7094,7 @@
           </m:d>
         </m:oMath>
       </m:oMathPara>
-      <w:bookmarkEnd w:id="63"/>
+      <w:bookmarkEnd w:id="64"/>
     </w:p>
     <w:p>
       <w:pPr>
@@ -7349,8 +7359,8 @@
         </m:oMath>
       </m:oMathPara>
     </w:p>
-    <w:bookmarkEnd w:id="64"/>
-    <w:bookmarkStart w:id="68" w:name="Xd5a8128501857a182dff0be2177d0ea994a66bf"/>
+    <w:bookmarkEnd w:id="65"/>
+    <w:bookmarkStart w:id="69" w:name="Xd5a8128501857a182dff0be2177d0ea994a66bf"/>
     <w:p>
       <w:pPr>
         <w:pStyle w:val="Heading2"/>
@@ -7434,7 +7444,7 @@
       <w:pPr>
         <w:pStyle w:val="BodyText"/>
       </w:pPr>
-      <w:bookmarkStart w:id="65" w:name="eq-varcovar"/>
+      <w:bookmarkStart w:id="66" w:name="eq-varcovar"/>
       <m:oMathPara>
         <m:oMathParaPr>
           <m:jc m:val="center"/>
@@ -7574,7 +7584,7 @@
           </m:d>
         </m:oMath>
       </m:oMathPara>
-      <w:bookmarkEnd w:id="65"/>
+      <w:bookmarkEnd w:id="66"/>
     </w:p>
     <w:p>
       <w:pPr>
@@ -7602,7 +7612,7 @@
       <w:pPr>
         <w:pStyle w:val="BodyText"/>
       </w:pPr>
-      <w:bookmarkStart w:id="66" w:name="eq-varcovaruns"/>
+      <w:bookmarkStart w:id="67" w:name="eq-varcovaruns"/>
       <m:oMathPara>
         <m:oMathParaPr>
           <m:jc m:val="center"/>
@@ -7846,7 +7856,7 @@
           </m:d>
         </m:oMath>
       </m:oMathPara>
-      <w:bookmarkEnd w:id="66"/>
+      <w:bookmarkEnd w:id="67"/>
     </w:p>
     <w:p>
       <w:pPr>
@@ -7879,7 +7889,7 @@
       <w:tr>
         <w:tc>
           <w:tcPr/>
-          <w:bookmarkStart w:id="67" w:name="tbl-REs"/>
+          <w:bookmarkStart w:id="68" w:name="tbl-REs"/>
           <w:p>
             <w:pPr>
               <w:jc w:val="center"/>
@@ -8221,7 +8231,7 @@
               </w:tc>
             </w:tr>
           </w:tbl>
-          <w:bookmarkEnd w:id="67"/>
+          <w:bookmarkEnd w:id="68"/>
           <w:p/>
         </w:tc>
       </w:tr>
@@ -8266,8 +8276,8 @@
         <w:t xml:space="preserve">random effects.</w:t>
       </w:r>
     </w:p>
-    <w:bookmarkEnd w:id="68"/>
-    <w:bookmarkStart w:id="85" w:name="run-models-1"/>
+    <w:bookmarkEnd w:id="69"/>
+    <w:bookmarkStart w:id="86" w:name="run-models-1"/>
     <w:p>
       <w:pPr>
         <w:pStyle w:val="Heading2"/>
@@ -8313,18 +8323,18 @@
                 <wp:inline>
                   <wp:extent cx="152400" cy="152400"/>
                   <wp:effectExtent b="0" l="0" r="0" t="0"/>
-                  <wp:docPr descr="" title="" id="70" name="Picture"/>
+                  <wp:docPr descr="" title="" id="71" name="Picture"/>
                   <a:graphic>
                     <a:graphicData uri="http://schemas.openxmlformats.org/drawingml/2006/picture">
                       <pic:pic>
                         <pic:nvPicPr>
-                          <pic:cNvPr descr="/Applications/quarto/share/formats/docx/warning.png" id="71" name="Picture"/>
+                          <pic:cNvPr descr="/Applications/quarto/share/formats/docx/warning.png" id="72" name="Picture"/>
                           <pic:cNvPicPr>
                             <a:picLocks noChangeArrowheads="1" noChangeAspect="1"/>
                           </pic:cNvPicPr>
                         </pic:nvPicPr>
                         <pic:blipFill>
-                          <a:blip r:embed="rId69"/>
+                          <a:blip r:embed="rId70"/>
                           <a:stretch>
                             <a:fillRect/>
                           </a:stretch>
@@ -8458,7 +8468,7 @@
         <w:t xml:space="preserve">Stata</w:t>
       </w:r>
     </w:p>
-    <w:bookmarkStart w:id="72" w:name="get-the-data"/>
+    <w:bookmarkStart w:id="73" w:name="get-the-data"/>
     <w:p>
       <w:pPr>
         <w:pStyle w:val="Heading4"/>
@@ -8487,8 +8497,8 @@
         <w:t xml:space="preserve"> simulated_multilevel_data.dta</w:t>
       </w:r>
     </w:p>
-    <w:bookmarkEnd w:id="72"/>
-    <w:bookmarkStart w:id="73" w:name="run-the-model"/>
+    <w:bookmarkEnd w:id="73"/>
+    <w:bookmarkStart w:id="74" w:name="run-the-model"/>
     <w:p>
       <w:pPr>
         <w:pStyle w:val="Heading4"/>
@@ -8855,7 +8865,7 @@
         <w:t xml:space="preserve">Note: LR test is conservative and provided only for reference.</w:t>
       </w:r>
     </w:p>
-    <w:bookmarkEnd w:id="73"/>
+    <w:bookmarkEnd w:id="74"/>
     <w:p>
       <w:pPr>
         <w:pStyle w:val="Heading3"/>
@@ -8864,7 +8874,7 @@
         <w:t xml:space="preserve">R</w:t>
       </w:r>
     </w:p>
-    <w:bookmarkStart w:id="74" w:name="get-the-data-1"/>
+    <w:bookmarkStart w:id="75" w:name="get-the-data-1"/>
     <w:p>
       <w:pPr>
         <w:pStyle w:val="Heading4"/>
@@ -8938,8 +8948,8 @@
         <w:t xml:space="preserve">)</w:t>
       </w:r>
     </w:p>
-    <w:bookmarkEnd w:id="74"/>
-    <w:bookmarkStart w:id="75" w:name="change-some-variables-to-categorical"/>
+    <w:bookmarkEnd w:id="75"/>
+    <w:bookmarkStart w:id="76" w:name="change-some-variables-to-categorical"/>
     <w:p>
       <w:pPr>
         <w:pStyle w:val="Heading4"/>
@@ -9067,8 +9077,8 @@
         <w:t xml:space="preserve">intervention)</w:t>
       </w:r>
     </w:p>
-    <w:bookmarkEnd w:id="75"/>
-    <w:bookmarkStart w:id="81" w:name="run-the-model-1"/>
+    <w:bookmarkEnd w:id="76"/>
+    <w:bookmarkStart w:id="82" w:name="run-the-model-1"/>
     <w:p>
       <w:pPr>
         <w:pStyle w:val="Heading4"/>
@@ -9114,18 +9124,18 @@
                 <wp:inline>
                   <wp:extent cx="152400" cy="152400"/>
                   <wp:effectExtent b="0" l="0" r="0" t="0"/>
-                  <wp:docPr descr="" title="" id="77" name="Picture"/>
+                  <wp:docPr descr="" title="" id="78" name="Picture"/>
                   <a:graphic>
                     <a:graphicData uri="http://schemas.openxmlformats.org/drawingml/2006/picture">
                       <pic:pic>
                         <pic:nvPicPr>
-                          <pic:cNvPr descr="/Applications/quarto/share/formats/docx/caution.png" id="78" name="Picture"/>
+                          <pic:cNvPr descr="/Applications/quarto/share/formats/docx/caution.png" id="79" name="Picture"/>
                           <pic:cNvPicPr>
                             <a:picLocks noChangeArrowheads="1" noChangeAspect="1"/>
                           </pic:cNvPicPr>
                         </pic:nvPicPr>
                         <pic:blipFill>
-                          <a:blip r:embed="rId76"/>
+                          <a:blip r:embed="rId77"/>
                           <a:stretch>
                             <a:fillRect/>
                           </a:stretch>
@@ -9260,12 +9270,12 @@
                 <wp:inline>
                   <wp:extent cx="152400" cy="152400"/>
                   <wp:effectExtent b="0" l="0" r="0" t="0"/>
-                  <wp:docPr descr="" title="" id="79" name="Picture"/>
+                  <wp:docPr descr="" title="" id="80" name="Picture"/>
                   <a:graphic>
                     <a:graphicData uri="http://schemas.openxmlformats.org/drawingml/2006/picture">
                       <pic:pic>
                         <pic:nvPicPr>
-                          <pic:cNvPr descr="/Applications/quarto/share/formats/docx/tip.png" id="80" name="Picture"/>
+                          <pic:cNvPr descr="/Applications/quarto/share/formats/docx/tip.png" id="81" name="Picture"/>
                           <pic:cNvPicPr>
                             <a:picLocks noChangeArrowheads="1" noChangeAspect="1"/>
                           </pic:cNvPicPr>
@@ -9974,7 +9984,7 @@
         <w:t xml:space="preserve">HDI         -0.943 -0.006  0.009 -0.001  0.000</w:t>
       </w:r>
     </w:p>
-    <w:bookmarkEnd w:id="81"/>
+    <w:bookmarkEnd w:id="82"/>
     <w:p>
       <w:pPr>
         <w:pStyle w:val="Heading3"/>
@@ -9983,7 +9993,7 @@
         <w:t xml:space="preserve">Julia</w:t>
       </w:r>
     </w:p>
-    <w:bookmarkStart w:id="82" w:name="get-the-data-2"/>
+    <w:bookmarkStart w:id="83" w:name="get-the-data-2"/>
     <w:p>
       <w:pPr>
         <w:pStyle w:val="Heading4"/>
@@ -10135,8 +10145,8 @@
         <w:t xml:space="preserve">))</w:t>
       </w:r>
     </w:p>
-    <w:bookmarkEnd w:id="82"/>
-    <w:bookmarkStart w:id="83" w:name="change-some-variables-to-categorical-1"/>
+    <w:bookmarkEnd w:id="83"/>
+    <w:bookmarkStart w:id="84" w:name="change-some-variables-to-categorical-1"/>
     <w:p>
       <w:pPr>
         <w:pStyle w:val="Heading4"/>
@@ -10342,8 +10352,8 @@
         <w:t xml:space="preserve">intervention))</w:t>
       </w:r>
     </w:p>
-    <w:bookmarkEnd w:id="83"/>
-    <w:bookmarkStart w:id="84" w:name="run-the-model-2"/>
+    <w:bookmarkEnd w:id="84"/>
+    <w:bookmarkStart w:id="85" w:name="run-the-model-2"/>
     <w:p>
       <w:pPr>
         <w:pStyle w:val="Heading4"/>
@@ -10758,9 +10768,9 @@
         <w:t xml:space="preserve">─────────────────────────────────────────────────────────────</w:t>
       </w:r>
     </w:p>
-    <w:bookmarkEnd w:id="84"/>
     <w:bookmarkEnd w:id="85"/>
-    <w:bookmarkStart w:id="86" w:name="interpretation-2"/>
+    <w:bookmarkEnd w:id="86"/>
+    <w:bookmarkStart w:id="87" w:name="interpretation-2"/>
     <w:p>
       <w:pPr>
         <w:pStyle w:val="Heading2"/>
@@ -10777,9 +10787,9 @@
         <w:t xml:space="preserve">Models suggest that parental warmth is associated with increases in the beneficial outcome, while physical punishment is associated with decreases in the beneficial outcome. The intervention is associated with increases in the outcome. There is insufficient evidence that either identity group or the Human Development Index are associated with the outcome.</w:t>
       </w:r>
     </w:p>
-    <w:bookmarkEnd w:id="86"/>
     <w:bookmarkEnd w:id="87"/>
-    <w:bookmarkStart w:id="117" w:name="longitudinal-multilevel-models"/>
+    <w:bookmarkEnd w:id="88"/>
+    <w:bookmarkStart w:id="118" w:name="longitudinal-multilevel-models"/>
     <w:p>
       <w:pPr>
         <w:pStyle w:val="Heading1"/>
@@ -10788,7 +10798,7 @@
         <w:t xml:space="preserve">6. Longitudinal Multilevel Models</w:t>
       </w:r>
     </w:p>
-    <w:bookmarkStart w:id="88" w:name="the-data"/>
+    <w:bookmarkStart w:id="89" w:name="the-data"/>
     <w:p>
       <w:pPr>
         <w:pStyle w:val="Heading2"/>
@@ -10819,8 +10829,8 @@
         <w:t xml:space="preserve">.</w:t>
       </w:r>
     </w:p>
-    <w:bookmarkEnd w:id="88"/>
-    <w:bookmarkStart w:id="90" w:name="the-equation-2"/>
+    <w:bookmarkEnd w:id="89"/>
+    <w:bookmarkStart w:id="91" w:name="the-equation-2"/>
     <w:p>
       <w:pPr>
         <w:pStyle w:val="Heading2"/>
@@ -10833,7 +10843,7 @@
       <w:pPr>
         <w:pStyle w:val="FirstParagraph"/>
       </w:pPr>
-      <w:bookmarkStart w:id="89" w:name="eq-MLM-longitudinal"/>
+      <w:bookmarkStart w:id="90" w:name="eq-MLM-longitudinal"/>
       <m:oMathPara>
         <m:oMathParaPr>
           <m:jc m:val="center"/>
@@ -11026,7 +11036,7 @@
           </m:d>
         </m:oMath>
       </m:oMathPara>
-      <w:bookmarkEnd w:id="89"/>
+      <w:bookmarkEnd w:id="90"/>
     </w:p>
     <w:p>
       <w:pPr>
@@ -11345,8 +11355,8 @@
         </m:oMath>
       </m:oMathPara>
     </w:p>
-    <w:bookmarkEnd w:id="90"/>
-    <w:bookmarkStart w:id="94" w:name="growth-trajectories"/>
+    <w:bookmarkEnd w:id="91"/>
+    <w:bookmarkStart w:id="95" w:name="growth-trajectories"/>
     <w:p>
       <w:pPr>
         <w:pStyle w:val="Heading2"/>
@@ -11616,7 +11626,7 @@
       <w:tr>
         <w:tc>
           <w:tcPr/>
-          <w:bookmarkStart w:id="91" w:name="tbl-trajectory"/>
+          <w:bookmarkStart w:id="92" w:name="tbl-trajectory"/>
           <w:p>
             <w:pPr>
               <w:jc w:val="center"/>
@@ -11858,7 +11868,7 @@
               </w:tc>
             </w:tr>
           </w:tbl>
-          <w:bookmarkEnd w:id="91"/>
+          <w:bookmarkEnd w:id="92"/>
           <w:p/>
         </w:tc>
       </w:tr>
@@ -11908,12 +11918,12 @@
                 <wp:inline>
                   <wp:extent cx="152400" cy="152400"/>
                   <wp:effectExtent b="0" l="0" r="0" t="0"/>
-                  <wp:docPr descr="" title="" id="92" name="Picture"/>
+                  <wp:docPr descr="" title="" id="93" name="Picture"/>
                   <a:graphic>
                     <a:graphicData uri="http://schemas.openxmlformats.org/drawingml/2006/picture">
                       <pic:pic>
                         <pic:nvPicPr>
-                          <pic:cNvPr descr="/Applications/quarto/share/formats/docx/tip.png" id="93" name="Picture"/>
+                          <pic:cNvPr descr="/Applications/quarto/share/formats/docx/tip.png" id="94" name="Picture"/>
                           <pic:cNvPicPr>
                             <a:picLocks noChangeArrowheads="1" noChangeAspect="1"/>
                           </pic:cNvPicPr>
@@ -12064,8 +12074,8 @@
         </w:tc>
       </w:tr>
     </w:tbl>
-    <w:bookmarkEnd w:id="94"/>
-    <w:bookmarkStart w:id="113" w:name="run-models-2"/>
+    <w:bookmarkEnd w:id="95"/>
+    <w:bookmarkStart w:id="114" w:name="run-models-2"/>
     <w:p>
       <w:pPr>
         <w:pStyle w:val="Heading2"/>
@@ -12082,7 +12092,7 @@
         <w:t xml:space="preserve">Stata</w:t>
       </w:r>
     </w:p>
-    <w:bookmarkStart w:id="95" w:name="get-the-data-3"/>
+    <w:bookmarkStart w:id="96" w:name="get-the-data-3"/>
     <w:p>
       <w:pPr>
         <w:pStyle w:val="Heading4"/>
@@ -12111,8 +12121,8 @@
         <w:t xml:space="preserve"> simulated_multilevel_longitudinal_data.dta</w:t>
       </w:r>
     </w:p>
-    <w:bookmarkEnd w:id="95"/>
-    <w:bookmarkStart w:id="98" w:name="run-the-model-3"/>
+    <w:bookmarkEnd w:id="96"/>
+    <w:bookmarkStart w:id="99" w:name="run-the-model-3"/>
     <w:p>
       <w:pPr>
         <w:pStyle w:val="Heading4"/>
@@ -12121,7 +12131,7 @@
         <w:t xml:space="preserve">6.4.0.2 Run The Model</w:t>
       </w:r>
     </w:p>
-    <w:bookmarkStart w:id="96" w:name="main-effects-only"/>
+    <w:bookmarkStart w:id="97" w:name="main-effects-only"/>
     <w:p>
       <w:pPr>
         <w:pStyle w:val="Heading5"/>
@@ -12596,8 +12606,8 @@
         <w:t xml:space="preserve">Note: LR test is conservative and provided only for reference.</w:t>
       </w:r>
     </w:p>
-    <w:bookmarkEnd w:id="96"/>
-    <w:bookmarkStart w:id="97" w:name="interactions-with-time"/>
+    <w:bookmarkEnd w:id="97"/>
+    <w:bookmarkStart w:id="98" w:name="interactions-with-time"/>
     <w:p>
       <w:pPr>
         <w:pStyle w:val="Heading5"/>
@@ -13198,8 +13208,8 @@
         <w:t xml:space="preserve">Note: LR test is conservative and provided only for reference.</w:t>
       </w:r>
     </w:p>
-    <w:bookmarkEnd w:id="97"/>
     <w:bookmarkEnd w:id="98"/>
+    <w:bookmarkEnd w:id="99"/>
     <w:p>
       <w:pPr>
         <w:pStyle w:val="Heading3"/>
@@ -13208,7 +13218,7 @@
         <w:t xml:space="preserve">R</w:t>
       </w:r>
     </w:p>
-    <w:bookmarkStart w:id="99" w:name="get-the-data-4"/>
+    <w:bookmarkStart w:id="100" w:name="get-the-data-4"/>
     <w:p>
       <w:pPr>
         <w:pStyle w:val="Heading4"/>
@@ -13282,8 +13292,8 @@
         <w:t xml:space="preserve">)</w:t>
       </w:r>
     </w:p>
-    <w:bookmarkEnd w:id="99"/>
-    <w:bookmarkStart w:id="100" w:name="change-some-variables-to-categorical-2"/>
+    <w:bookmarkEnd w:id="100"/>
+    <w:bookmarkStart w:id="101" w:name="change-some-variables-to-categorical-2"/>
     <w:p>
       <w:pPr>
         <w:pStyle w:val="Heading4"/>
@@ -13411,8 +13421,8 @@
         <w:t xml:space="preserve">intervention)</w:t>
       </w:r>
     </w:p>
-    <w:bookmarkEnd w:id="100"/>
-    <w:bookmarkStart w:id="107" w:name="run-the-model-4"/>
+    <w:bookmarkEnd w:id="101"/>
+    <w:bookmarkStart w:id="108" w:name="run-the-model-4"/>
     <w:p>
       <w:pPr>
         <w:pStyle w:val="Heading4"/>
@@ -13458,18 +13468,18 @@
                 <wp:inline>
                   <wp:extent cx="152400" cy="152400"/>
                   <wp:effectExtent b="0" l="0" r="0" t="0"/>
-                  <wp:docPr descr="" title="" id="101" name="Picture"/>
+                  <wp:docPr descr="" title="" id="102" name="Picture"/>
                   <a:graphic>
                     <a:graphicData uri="http://schemas.openxmlformats.org/drawingml/2006/picture">
                       <pic:pic>
                         <pic:nvPicPr>
-                          <pic:cNvPr descr="/Applications/quarto/share/formats/docx/caution.png" id="102" name="Picture"/>
+                          <pic:cNvPr descr="/Applications/quarto/share/formats/docx/caution.png" id="103" name="Picture"/>
                           <pic:cNvPicPr>
                             <a:picLocks noChangeArrowheads="1" noChangeAspect="1"/>
                           </pic:cNvPicPr>
                         </pic:nvPicPr>
                         <pic:blipFill>
-                          <a:blip r:embed="rId76"/>
+                          <a:blip r:embed="rId77"/>
                           <a:stretch>
                             <a:fillRect/>
                           </a:stretch>
@@ -13604,12 +13614,12 @@
                 <wp:inline>
                   <wp:extent cx="152400" cy="152400"/>
                   <wp:effectExtent b="0" l="0" r="0" t="0"/>
-                  <wp:docPr descr="" title="" id="103" name="Picture"/>
+                  <wp:docPr descr="" title="" id="104" name="Picture"/>
                   <a:graphic>
                     <a:graphicData uri="http://schemas.openxmlformats.org/drawingml/2006/picture">
                       <pic:pic>
                         <pic:nvPicPr>
-                          <pic:cNvPr descr="/Applications/quarto/share/formats/docx/tip.png" id="104" name="Picture"/>
+                          <pic:cNvPr descr="/Applications/quarto/share/formats/docx/tip.png" id="105" name="Picture"/>
                           <pic:cNvPicPr>
                             <a:picLocks noChangeArrowheads="1" noChangeAspect="1"/>
                           </pic:cNvPicPr>
@@ -13678,7 +13688,7 @@
         </w:tc>
       </w:tr>
     </w:tbl>
-    <w:bookmarkStart w:id="105" w:name="main-effects-only-1"/>
+    <w:bookmarkStart w:id="106" w:name="main-effects-only-1"/>
     <w:p>
       <w:pPr>
         <w:pStyle w:val="Heading5"/>
@@ -14375,8 +14385,8 @@
         <w:t xml:space="preserve">HDI         -0.951  0.000 -0.004  0.005  0.000  0.002</w:t>
       </w:r>
     </w:p>
-    <w:bookmarkEnd w:id="105"/>
-    <w:bookmarkStart w:id="106" w:name="interactions-with-time-1"/>
+    <w:bookmarkEnd w:id="106"/>
+    <w:bookmarkStart w:id="107" w:name="interactions-with-time-1"/>
     <w:p>
       <w:pPr>
         <w:pStyle w:val="Heading5"/>
@@ -15238,8 +15248,8 @@
         <w:t xml:space="preserve">t:HDI       -0.002  0.008</w:t>
       </w:r>
     </w:p>
-    <w:bookmarkEnd w:id="106"/>
     <w:bookmarkEnd w:id="107"/>
+    <w:bookmarkEnd w:id="108"/>
     <w:p>
       <w:pPr>
         <w:pStyle w:val="Heading3"/>
@@ -15248,7 +15258,7 @@
         <w:t xml:space="preserve">Julia</w:t>
       </w:r>
     </w:p>
-    <w:bookmarkStart w:id="108" w:name="get-the-data-5"/>
+    <w:bookmarkStart w:id="109" w:name="get-the-data-5"/>
     <w:p>
       <w:pPr>
         <w:pStyle w:val="Heading4"/>
@@ -15400,8 +15410,8 @@
         <w:t xml:space="preserve">))</w:t>
       </w:r>
     </w:p>
-    <w:bookmarkEnd w:id="108"/>
-    <w:bookmarkStart w:id="112" w:name="run-the-model-5"/>
+    <w:bookmarkEnd w:id="109"/>
+    <w:bookmarkStart w:id="113" w:name="run-the-model-5"/>
     <w:p>
       <w:pPr>
         <w:pStyle w:val="Heading4"/>
@@ -15410,7 +15420,7 @@
         <w:t xml:space="preserve">6.4.0.7 Run The Model</w:t>
       </w:r>
     </w:p>
-    <w:bookmarkStart w:id="109" w:name="change-country-to-categorical"/>
+    <w:bookmarkStart w:id="110" w:name="change-country-to-categorical"/>
     <w:p>
       <w:pPr>
         <w:pStyle w:val="Heading5"/>
@@ -15616,8 +15626,8 @@
         <w:t xml:space="preserve">intervention))</w:t>
       </w:r>
     </w:p>
-    <w:bookmarkEnd w:id="109"/>
-    <w:bookmarkStart w:id="110" w:name="main-effects-only-2"/>
+    <w:bookmarkEnd w:id="110"/>
+    <w:bookmarkStart w:id="111" w:name="main-effects-only-2"/>
     <w:p>
       <w:pPr>
         <w:pStyle w:val="Heading5"/>
@@ -16122,8 +16132,8 @@
         <w:t xml:space="preserve">───────────────────────────────────────────────────────────────</w:t>
       </w:r>
     </w:p>
-    <w:bookmarkEnd w:id="110"/>
-    <w:bookmarkStart w:id="111" w:name="interactions-with-time-2"/>
+    <w:bookmarkEnd w:id="111"/>
+    <w:bookmarkStart w:id="112" w:name="interactions-with-time-2"/>
     <w:p>
       <w:pPr>
         <w:pStyle w:val="Heading5"/>
@@ -16667,10 +16677,10 @@
         <w:t xml:space="preserve">──────────────────────────────────────────────────────────────────</w:t>
       </w:r>
     </w:p>
-    <w:bookmarkEnd w:id="111"/>
     <w:bookmarkEnd w:id="112"/>
     <w:bookmarkEnd w:id="113"/>
-    <w:bookmarkStart w:id="116" w:name="interpretation-3"/>
+    <w:bookmarkEnd w:id="114"/>
+    <w:bookmarkStart w:id="117" w:name="interpretation-3"/>
     <w:p>
       <w:pPr>
         <w:pStyle w:val="Heading2"/>
@@ -16748,12 +16758,12 @@
                 <wp:inline>
                   <wp:extent cx="152400" cy="152400"/>
                   <wp:effectExtent b="0" l="0" r="0" t="0"/>
-                  <wp:docPr descr="" title="" id="114" name="Picture"/>
+                  <wp:docPr descr="" title="" id="115" name="Picture"/>
                   <a:graphic>
                     <a:graphicData uri="http://schemas.openxmlformats.org/drawingml/2006/picture">
                       <pic:pic>
                         <pic:nvPicPr>
-                          <pic:cNvPr descr="/Applications/quarto/share/formats/docx/tip.png" id="115" name="Picture"/>
+                          <pic:cNvPr descr="/Applications/quarto/share/formats/docx/tip.png" id="116" name="Picture"/>
                           <pic:cNvPicPr>
                             <a:picLocks noChangeArrowheads="1" noChangeAspect="1"/>
                           </pic:cNvPicPr>
@@ -16869,9 +16879,9 @@
         <w:t xml:space="preserve">the fact that the intervention is associated with higher initial levels of the outcome.</w:t>
       </w:r>
     </w:p>
-    <w:bookmarkEnd w:id="116"/>
     <w:bookmarkEnd w:id="117"/>
-    <w:bookmarkStart w:id="136" w:name="references"/>
+    <w:bookmarkEnd w:id="118"/>
+    <w:bookmarkStart w:id="137" w:name="references"/>
     <w:p>
       <w:pPr>
         <w:pStyle w:val="Heading1"/>
@@ -16880,8 +16890,8 @@
         <w:t xml:space="preserve">References</w:t>
       </w:r>
     </w:p>
-    <w:bookmarkStart w:id="135" w:name="refs"/>
-    <w:bookmarkStart w:id="119" w:name="ref-Allaire_Quarto_2024"/>
+    <w:bookmarkStart w:id="136" w:name="refs"/>
+    <w:bookmarkStart w:id="120" w:name="ref-Allaire_Quarto_2024"/>
     <w:p>
       <w:pPr>
         <w:pStyle w:val="Bibliography"/>
@@ -16908,7 +16918,7 @@
       <w:r>
         <w:t xml:space="preserve"> </w:t>
       </w:r>
-      <w:hyperlink r:id="rId118">
+      <w:hyperlink r:id="rId119">
         <w:r>
           <w:rPr>
             <w:rStyle w:val="Hyperlink"/>
@@ -16917,8 +16927,8 @@
         </w:r>
       </w:hyperlink>
     </w:p>
-    <w:bookmarkEnd w:id="119"/>
-    <w:bookmarkStart w:id="121" w:name="ref-MixedModels"/>
+    <w:bookmarkEnd w:id="120"/>
+    <w:bookmarkStart w:id="122" w:name="ref-MixedModels"/>
     <w:p>
       <w:pPr>
         <w:pStyle w:val="Bibliography"/>
@@ -16942,7 +16952,7 @@
       <w:r>
         <w:t xml:space="preserve"> </w:t>
       </w:r>
-      <w:hyperlink r:id="rId120">
+      <w:hyperlink r:id="rId121">
         <w:r>
           <w:rPr>
             <w:rStyle w:val="Hyperlink"/>
@@ -16951,8 +16961,8 @@
         </w:r>
       </w:hyperlink>
     </w:p>
-    <w:bookmarkEnd w:id="121"/>
-    <w:bookmarkStart w:id="123" w:name="ref-JSSv067i01"/>
+    <w:bookmarkEnd w:id="122"/>
+    <w:bookmarkStart w:id="124" w:name="ref-JSSv067i01"/>
     <w:p>
       <w:pPr>
         <w:pStyle w:val="Bibliography"/>
@@ -16989,7 +16999,7 @@
       <w:r>
         <w:t xml:space="preserve"> </w:t>
       </w:r>
-      <w:hyperlink r:id="rId122">
+      <w:hyperlink r:id="rId123">
         <w:r>
           <w:rPr>
             <w:rStyle w:val="Hyperlink"/>
@@ -16998,8 +17008,8 @@
         </w:r>
       </w:hyperlink>
     </w:p>
-    <w:bookmarkEnd w:id="123"/>
-    <w:bookmarkStart w:id="125" w:name="ref-JuliaArticle"/>
+    <w:bookmarkEnd w:id="124"/>
+    <w:bookmarkStart w:id="126" w:name="ref-JuliaArticle"/>
     <w:p>
       <w:pPr>
         <w:pStyle w:val="Bibliography"/>
@@ -17036,7 +17046,7 @@
       <w:r>
         <w:t xml:space="preserve"> </w:t>
       </w:r>
-      <w:hyperlink r:id="rId124">
+      <w:hyperlink r:id="rId125">
         <w:r>
           <w:rPr>
             <w:rStyle w:val="Hyperlink"/>
@@ -17045,8 +17055,8 @@
         </w:r>
       </w:hyperlink>
     </w:p>
-    <w:bookmarkEnd w:id="125"/>
-    <w:bookmarkStart w:id="127" w:name="ref-Hemken"/>
+    <w:bookmarkEnd w:id="126"/>
+    <w:bookmarkStart w:id="128" w:name="ref-Hemken"/>
     <w:p>
       <w:pPr>
         <w:pStyle w:val="Bibliography"/>
@@ -17070,7 +17080,7 @@
       <w:r>
         <w:t xml:space="preserve"> </w:t>
       </w:r>
-      <w:hyperlink r:id="rId126">
+      <w:hyperlink r:id="rId127">
         <w:r>
           <w:rPr>
             <w:rStyle w:val="Hyperlink"/>
@@ -17079,8 +17089,8 @@
         </w:r>
       </w:hyperlink>
     </w:p>
-    <w:bookmarkEnd w:id="127"/>
-    <w:bookmarkStart w:id="129" w:name="ref-JuliaCall"/>
+    <w:bookmarkEnd w:id="128"/>
+    <w:bookmarkStart w:id="130" w:name="ref-JuliaCall"/>
     <w:p>
       <w:pPr>
         <w:pStyle w:val="Bibliography"/>
@@ -17159,7 +17169,7 @@
       <w:r>
         <w:t xml:space="preserve"> </w:t>
       </w:r>
-      <w:hyperlink r:id="rId128">
+      <w:hyperlink r:id="rId129">
         <w:r>
           <w:rPr>
             <w:rStyle w:val="Hyperlink"/>
@@ -17168,8 +17178,8 @@
         </w:r>
       </w:hyperlink>
     </w:p>
-    <w:bookmarkEnd w:id="129"/>
-    <w:bookmarkStart w:id="131" w:name="ref-RProgram"/>
+    <w:bookmarkEnd w:id="130"/>
+    <w:bookmarkStart w:id="132" w:name="ref-RProgram"/>
     <w:p>
       <w:pPr>
         <w:pStyle w:val="Bibliography"/>
@@ -17193,7 +17203,7 @@
       <w:r>
         <w:t xml:space="preserve"> </w:t>
       </w:r>
-      <w:hyperlink r:id="rId130">
+      <w:hyperlink r:id="rId131">
         <w:r>
           <w:rPr>
             <w:rStyle w:val="Hyperlink"/>
@@ -17202,8 +17212,8 @@
         </w:r>
       </w:hyperlink>
     </w:p>
-    <w:bookmarkEnd w:id="131"/>
-    <w:bookmarkStart w:id="132" w:name="ref-Schanen2021"/>
+    <w:bookmarkEnd w:id="132"/>
+    <w:bookmarkStart w:id="133" w:name="ref-Schanen2021"/>
     <w:p>
       <w:pPr>
         <w:pStyle w:val="Bibliography"/>
@@ -17246,8 +17256,8 @@
         <w:t xml:space="preserve">. National Museum of Mathematics.</w:t>
       </w:r>
     </w:p>
-    <w:bookmarkEnd w:id="132"/>
-    <w:bookmarkStart w:id="133" w:name="ref-StataCorp2023"/>
+    <w:bookmarkEnd w:id="133"/>
+    <w:bookmarkStart w:id="134" w:name="ref-StataCorp2023"/>
     <w:p>
       <w:pPr>
         <w:pStyle w:val="Bibliography"/>
@@ -17269,8 +17279,8 @@
         <w:t xml:space="preserve">. Stata Press.</w:t>
       </w:r>
     </w:p>
-    <w:bookmarkEnd w:id="133"/>
-    <w:bookmarkStart w:id="134" w:name="ref-Thoreau1975"/>
+    <w:bookmarkEnd w:id="134"/>
+    <w:bookmarkStart w:id="135" w:name="ref-Thoreau1975"/>
     <w:p>
       <w:pPr>
         <w:pStyle w:val="Bibliography"/>
@@ -17292,9 +17302,9 @@
         <w:t xml:space="preserve">. Princeton University Press.</w:t>
       </w:r>
     </w:p>
-    <w:bookmarkEnd w:id="134"/>
     <w:bookmarkEnd w:id="135"/>
     <w:bookmarkEnd w:id="136"/>
+    <w:bookmarkEnd w:id="137"/>
     <w:sectPr>
       <w:footerReference r:id="rId9" w:type="even"/>
       <w:footerReference r:id="rId10" w:type="default"/>
@@ -17452,7 +17462,7 @@
       </w:r>
     </w:p>
   </w:footnote>
-  <w:footnote w:id="53">
+  <w:footnote w:id="54">
     <w:p>
       <w:pPr>
         <w:pStyle w:val="FootnoteText"/>

</xml_diff>

<commit_message>
REBUILD with clarification about levels of nesting AND Stata is corrected to use CORRECT nesting variables.
</commit_message>
<xml_diff>
--- a/docs/Multilevel-Multilingual.docx
+++ b/docs/Multilevel-Multilingual.docx
@@ -79,7 +79,7 @@
         <w:pStyle w:val="Date"/>
       </w:pPr>
       <w:r>
-        <w:t xml:space="preserve">2024-06-12</w:t>
+        <w:t xml:space="preserve">2024-06-18</w:t>
       </w:r>
     </w:p>
     <w:sdt>
@@ -10789,7 +10789,7 @@
     </w:p>
     <w:bookmarkEnd w:id="87"/>
     <w:bookmarkEnd w:id="88"/>
-    <w:bookmarkStart w:id="118" w:name="longitudinal-multilevel-models"/>
+    <w:bookmarkStart w:id="120" w:name="longitudinal-multilevel-models"/>
     <w:p>
       <w:pPr>
         <w:pStyle w:val="Heading1"/>
@@ -12075,7 +12075,7 @@
       </w:tr>
     </w:tbl>
     <w:bookmarkEnd w:id="95"/>
-    <w:bookmarkStart w:id="114" w:name="run-models-2"/>
+    <w:bookmarkStart w:id="116" w:name="run-models-2"/>
     <w:p>
       <w:pPr>
         <w:pStyle w:val="Heading2"/>
@@ -12084,6 +12084,129 @@
         <w:t xml:space="preserve">6.4 Run Models</w:t>
       </w:r>
     </w:p>
+    <w:tbl>
+      <w:tblPr>
+        <w:tblStyle w:val="Table"/>
+        <w:tblLook w:firstRow="0" w:lastRow="0" w:firstColumn="0" w:lastColumn="0" w:noHBand="0" w:noVBand="0" w:val="0000"/>
+        <w:tblBorders>
+          <w:left w:val="single" w:sz="24" w:space="0" w:color="EB9113"/>
+        </w:tblBorders>
+        <w:tblCellMar>
+          <w:left w:w="0" w:type="dxa"/>
+          <w:right w:w="0" w:type="dxa"/>
+        </w:tblCellMar>
+        <w:tblInd w:w="164" w:type="dxa"/>
+      </w:tblPr>
+      <w:tr>
+        <w:trPr>
+          <w:cantSplit/>
+        </w:trPr>
+        <w:tc>
+          <w:tcPr>
+            <w:tcMar>
+              <w:left w:w="144" w:type="dxa"/>
+              <w:right w:w="144" w:type="dxa"/>
+            </w:tcMar>
+          </w:tcPr>
+          <w:p>
+            <w:pPr>
+              <w:pStyle w:val="FirstParagraph"/>
+            </w:pPr>
+            <w:pPr>
+              <w:spacing w:before="0" w:after="8"/>
+              <w:jc w:val="center"/>
+            </w:pPr>
+            <w:r>
+              <w:drawing>
+                <wp:inline>
+                  <wp:extent cx="152400" cy="152400"/>
+                  <wp:effectExtent b="0" l="0" r="0" t="0"/>
+                  <wp:docPr descr="" title="" id="96" name="Picture"/>
+                  <a:graphic>
+                    <a:graphicData uri="http://schemas.openxmlformats.org/drawingml/2006/picture">
+                      <pic:pic>
+                        <pic:nvPicPr>
+                          <pic:cNvPr descr="/Applications/quarto/share/formats/docx/warning.png" id="97" name="Picture"/>
+                          <pic:cNvPicPr>
+                            <a:picLocks noChangeArrowheads="1" noChangeAspect="1"/>
+                          </pic:cNvPicPr>
+                        </pic:nvPicPr>
+                        <pic:blipFill>
+                          <a:blip r:embed="rId70"/>
+                          <a:stretch>
+                            <a:fillRect/>
+                          </a:stretch>
+                        </pic:blipFill>
+                        <pic:spPr bwMode="auto">
+                          <a:xfrm>
+                            <a:off x="0" y="0"/>
+                            <a:ext cx="152400" cy="152400"/>
+                          </a:xfrm>
+                          <a:prstGeom prst="rect">
+                            <a:avLst/>
+                          </a:prstGeom>
+                          <a:noFill/>
+                          <a:ln w="9525">
+                            <a:noFill/>
+                            <a:headEnd/>
+                            <a:tailEnd/>
+                          </a:ln>
+                        </pic:spPr>
+                      </pic:pic>
+                    </a:graphicData>
+                  </a:graphic>
+                </wp:inline>
+              </w:drawing>
+            </w:r>
+          </w:p>
+        </w:tc>
+        <w:tc>
+          <w:p>
+            <w:pPr>
+              <w:pStyle w:val="BodyText"/>
+            </w:pPr>
+            <w:pPr>
+              <w:spacing w:before="16" w:after="64"/>
+            </w:pPr>
+          </w:p>
+          <w:p>
+            <w:pPr>
+              <w:pStyle w:val="BodyText"/>
+            </w:pPr>
+            <w:pPr>
+              <w:spacing w:before="16" w:after="16"/>
+            </w:pPr>
+            <w:r>
+              <w:t xml:space="preserve">Remember that we are estimating a model in which time points are nested inside families, who are in turn nested inside countries. For each software package, it is accordingly important to specify the way in which different levels of the data are nested. Pay careful attention to the syntax examples below with regard to</w:t>
+            </w:r>
+            <w:r>
+              <w:t xml:space="preserve"> </w:t>
+            </w:r>
+            <w:r>
+              <w:rPr>
+                <w:rStyle w:val="VerbatimChar"/>
+              </w:rPr>
+              <w:t xml:space="preserve">id</w:t>
+            </w:r>
+            <w:r>
+              <w:t xml:space="preserve"> </w:t>
+            </w:r>
+            <w:r>
+              <w:t xml:space="preserve">and</w:t>
+            </w:r>
+            <w:r>
+              <w:t xml:space="preserve"> </w:t>
+            </w:r>
+            <w:r>
+              <w:rPr>
+                <w:rStyle w:val="VerbatimChar"/>
+              </w:rPr>
+              <w:t xml:space="preserve">country</w:t>
+            </w:r>
+          </w:p>
+        </w:tc>
+      </w:tr>
+    </w:tbl>
     <w:p>
       <w:pPr>
         <w:pStyle w:val="Heading3"/>
@@ -12092,7 +12215,7 @@
         <w:t xml:space="preserve">Stata</w:t>
       </w:r>
     </w:p>
-    <w:bookmarkStart w:id="96" w:name="get-the-data-3"/>
+    <w:bookmarkStart w:id="98" w:name="get-the-data-3"/>
     <w:p>
       <w:pPr>
         <w:pStyle w:val="Heading4"/>
@@ -12121,8 +12244,8 @@
         <w:t xml:space="preserve"> simulated_multilevel_longitudinal_data.dta</w:t>
       </w:r>
     </w:p>
-    <w:bookmarkEnd w:id="96"/>
-    <w:bookmarkStart w:id="99" w:name="run-the-model-3"/>
+    <w:bookmarkEnd w:id="98"/>
+    <w:bookmarkStart w:id="101" w:name="run-the-model-3"/>
     <w:p>
       <w:pPr>
         <w:pStyle w:val="Heading4"/>
@@ -12131,7 +12254,7 @@
         <w:t xml:space="preserve">6.4.0.2 Run The Model</w:t>
       </w:r>
     </w:p>
-    <w:bookmarkStart w:id="97" w:name="main-effects-only"/>
+    <w:bookmarkStart w:id="99" w:name="main-effects-only"/>
     <w:p>
       <w:pPr>
         <w:pStyle w:val="Heading5"/>
@@ -12160,19 +12283,471 @@
         <w:rPr>
           <w:rStyle w:val="NormalTok"/>
         </w:rPr>
-        <w:t xml:space="preserve"> i.intervention HDI || country: warmth || </w:t>
+        <w:t xml:space="preserve"> i.intervention HDI || country: warmth || id: t</w:t>
+      </w:r>
+    </w:p>
+    <w:p>
+      <w:pPr>
+        <w:pStyle w:val="SourceCode"/>
+      </w:pPr>
+      <w:r>
+        <w:rPr>
+          <w:rStyle w:val="VerbatimChar"/>
+        </w:rPr>
+        <w:t xml:space="preserve">Performing EM optimization ...</w:t>
+      </w:r>
+      <w:r>
+        <w:br/>
+      </w:r>
+      <w:r>
+        <w:br/>
+      </w:r>
+      <w:r>
+        <w:rPr>
+          <w:rStyle w:val="VerbatimChar"/>
+        </w:rPr>
+        <w:t xml:space="preserve">Performing gradient-based optimization: </w:t>
+      </w:r>
+      <w:r>
+        <w:br/>
+      </w:r>
+      <w:r>
+        <w:rPr>
+          <w:rStyle w:val="VerbatimChar"/>
+        </w:rPr>
+        <w:t xml:space="preserve">Iteration 0:  Log likelihood =  -28523.49  </w:t>
+      </w:r>
+      <w:r>
+        <w:br/>
+      </w:r>
+      <w:r>
+        <w:rPr>
+          <w:rStyle w:val="VerbatimChar"/>
+        </w:rPr>
+        <w:t xml:space="preserve">Iteration 1:  Log likelihood = -28499.987  </w:t>
+      </w:r>
+      <w:r>
+        <w:br/>
+      </w:r>
+      <w:r>
+        <w:rPr>
+          <w:rStyle w:val="VerbatimChar"/>
+        </w:rPr>
+        <w:t xml:space="preserve">Iteration 2:  Log likelihood = -28499.739  </w:t>
+      </w:r>
+      <w:r>
+        <w:br/>
+      </w:r>
+      <w:r>
+        <w:rPr>
+          <w:rStyle w:val="VerbatimChar"/>
+        </w:rPr>
+        <w:t xml:space="preserve">Iteration 3:  Log likelihood = -28499.604  </w:t>
+      </w:r>
+      <w:r>
+        <w:br/>
+      </w:r>
+      <w:r>
+        <w:rPr>
+          <w:rStyle w:val="VerbatimChar"/>
+        </w:rPr>
+        <w:t xml:space="preserve">Iteration 4:  Log likelihood = -28499.603  </w:t>
+      </w:r>
+      <w:r>
+        <w:br/>
+      </w:r>
+      <w:r>
+        <w:br/>
+      </w:r>
+      <w:r>
+        <w:rPr>
+          <w:rStyle w:val="VerbatimChar"/>
+        </w:rPr>
+        <w:t xml:space="preserve">Computing standard errors ...</w:t>
+      </w:r>
+      <w:r>
+        <w:br/>
+      </w:r>
+      <w:r>
+        <w:br/>
+      </w:r>
+      <w:r>
+        <w:rPr>
+          <w:rStyle w:val="VerbatimChar"/>
+        </w:rPr>
+        <w:t xml:space="preserve">Mixed-effects ML regression                            Number of obs =   9,000</w:t>
+      </w:r>
+      <w:r>
+        <w:br/>
+      </w:r>
+      <w:r>
+        <w:br/>
+      </w:r>
+      <w:r>
+        <w:rPr>
+          <w:rStyle w:val="VerbatimChar"/>
+        </w:rPr>
+        <w:t xml:space="preserve">        Grouping information</w:t>
+      </w:r>
+      <w:r>
+        <w:br/>
+      </w:r>
+      <w:r>
+        <w:rPr>
+          <w:rStyle w:val="VerbatimChar"/>
+        </w:rPr>
+        <w:t xml:space="preserve">        -------------------------------------------------------------</w:t>
+      </w:r>
+      <w:r>
+        <w:br/>
+      </w:r>
+      <w:r>
+        <w:rPr>
+          <w:rStyle w:val="VerbatimChar"/>
+        </w:rPr>
+        <w:t xml:space="preserve">                        |     No. of       Observations per group</w:t>
+      </w:r>
+      <w:r>
+        <w:br/>
+      </w:r>
+      <w:r>
+        <w:rPr>
+          <w:rStyle w:val="VerbatimChar"/>
+        </w:rPr>
+        <w:t xml:space="preserve">         Group variable |     groups    Minimum    Average    Maximum</w:t>
+      </w:r>
+      <w:r>
+        <w:br/>
+      </w:r>
+      <w:r>
+        <w:rPr>
+          <w:rStyle w:val="VerbatimChar"/>
+        </w:rPr>
+        <w:t xml:space="preserve">        ----------------+--------------------------------------------</w:t>
+      </w:r>
+      <w:r>
+        <w:br/>
+      </w:r>
+      <w:r>
+        <w:rPr>
+          <w:rStyle w:val="VerbatimChar"/>
+        </w:rPr>
+        <w:t xml:space="preserve">                country |         30        300      300.0        300</w:t>
+      </w:r>
+      <w:r>
+        <w:br/>
+      </w:r>
+      <w:r>
+        <w:rPr>
+          <w:rStyle w:val="VerbatimChar"/>
+        </w:rPr>
+        <w:t xml:space="preserve">                     id |      3,000          3        3.0          3</w:t>
+      </w:r>
+      <w:r>
+        <w:br/>
+      </w:r>
+      <w:r>
+        <w:rPr>
+          <w:rStyle w:val="VerbatimChar"/>
+        </w:rPr>
+        <w:t xml:space="preserve">        -------------------------------------------------------------</w:t>
+      </w:r>
+      <w:r>
+        <w:br/>
+      </w:r>
+      <w:r>
+        <w:br/>
+      </w:r>
+      <w:r>
+        <w:rPr>
+          <w:rStyle w:val="VerbatimChar"/>
+        </w:rPr>
+        <w:t xml:space="preserve">                                                       Wald chi2(6)  = 1096.15</w:t>
+      </w:r>
+      <w:r>
+        <w:br/>
+      </w:r>
+      <w:r>
+        <w:rPr>
+          <w:rStyle w:val="VerbatimChar"/>
+        </w:rPr>
+        <w:t xml:space="preserve">Log likelihood = -28499.603                            Prob &gt; chi2   =  0.0000</w:t>
+      </w:r>
+      <w:r>
+        <w:br/>
+      </w:r>
+      <w:r>
+        <w:br/>
+      </w:r>
+      <w:r>
+        <w:rPr>
+          <w:rStyle w:val="VerbatimChar"/>
+        </w:rPr>
+        <w:t xml:space="preserve">-------------------------------------------------------------------------------------</w:t>
+      </w:r>
+      <w:r>
+        <w:br/>
+      </w:r>
+      <w:r>
+        <w:rPr>
+          <w:rStyle w:val="VerbatimChar"/>
+        </w:rPr>
+        <w:t xml:space="preserve">            outcome | Coefficient  Std. err.      z    P&gt;|z|     [95% conf. interval]</w:t>
+      </w:r>
+      <w:r>
+        <w:br/>
+      </w:r>
+      <w:r>
+        <w:rPr>
+          <w:rStyle w:val="VerbatimChar"/>
+        </w:rPr>
+        <w:t xml:space="preserve">--------------------+----------------------------------------------------------------</w:t>
+      </w:r>
+      <w:r>
+        <w:br/>
+      </w:r>
+      <w:r>
+        <w:rPr>
+          <w:rStyle w:val="VerbatimChar"/>
+        </w:rPr>
+        <w:t xml:space="preserve">                  t |    .943864   .0658716    14.33   0.000      .814758     1.07297</w:t>
+      </w:r>
+      <w:r>
+        <w:br/>
+      </w:r>
+      <w:r>
+        <w:rPr>
+          <w:rStyle w:val="VerbatimChar"/>
+        </w:rPr>
+        <w:t xml:space="preserve">             warmth |   .9134959   .0423732    21.56   0.000      .830446    .9965459</w:t>
+      </w:r>
+      <w:r>
+        <w:br/>
+      </w:r>
+      <w:r>
+        <w:rPr>
+          <w:rStyle w:val="VerbatimChar"/>
+        </w:rPr>
+        <w:t xml:space="preserve">physical_punishment |  -1.007897   .0497622   -20.25   0.000    -1.105429   -.9103647</w:t>
+      </w:r>
+      <w:r>
+        <w:br/>
+      </w:r>
+      <w:r>
+        <w:rPr>
+          <w:rStyle w:val="VerbatimChar"/>
+        </w:rPr>
+        <w:t xml:space="preserve">         1.identity |  -.1276926   .1515835    -0.84   0.400    -.4247908    .1694057</w:t>
+      </w:r>
+      <w:r>
+        <w:br/>
+      </w:r>
+      <w:r>
+        <w:rPr>
+          <w:rStyle w:val="VerbatimChar"/>
+        </w:rPr>
+        <w:t xml:space="preserve">     1.intervention |   .8589966   .1519095     5.65   0.000     .5612596    1.156734</w:t>
+      </w:r>
+      <w:r>
+        <w:br/>
+      </w:r>
+      <w:r>
+        <w:rPr>
+          <w:rStyle w:val="VerbatimChar"/>
+        </w:rPr>
+        <w:t xml:space="preserve">                HDI |  -.0005657   .0196437    -0.03   0.977    -.0390666    .0379352</w:t>
+      </w:r>
+      <w:r>
+        <w:br/>
+      </w:r>
+      <w:r>
+        <w:rPr>
+          <w:rStyle w:val="VerbatimChar"/>
+        </w:rPr>
+        <w:t xml:space="preserve">              _cons |   50.46724   1.338318    37.71   0.000     47.84418    53.09029</w:t>
+      </w:r>
+      <w:r>
+        <w:br/>
+      </w:r>
+      <w:r>
+        <w:rPr>
+          <w:rStyle w:val="VerbatimChar"/>
+        </w:rPr>
+        <w:t xml:space="preserve">-------------------------------------------------------------------------------------</w:t>
+      </w:r>
+      <w:r>
+        <w:br/>
+      </w:r>
+      <w:r>
+        <w:br/>
+      </w:r>
+      <w:r>
+        <w:rPr>
+          <w:rStyle w:val="VerbatimChar"/>
+        </w:rPr>
+        <w:t xml:space="preserve">------------------------------------------------------------------------------</w:t>
+      </w:r>
+      <w:r>
+        <w:br/>
+      </w:r>
+      <w:r>
+        <w:rPr>
+          <w:rStyle w:val="VerbatimChar"/>
+        </w:rPr>
+        <w:t xml:space="preserve">  Random-effects parameters  |   Estimate   Std. err.     [95% conf. interval]</w:t>
+      </w:r>
+      <w:r>
+        <w:br/>
+      </w:r>
+      <w:r>
+        <w:rPr>
+          <w:rStyle w:val="VerbatimChar"/>
+        </w:rPr>
+        <w:t xml:space="preserve">-----------------------------+------------------------------------------------</w:t>
+      </w:r>
+      <w:r>
+        <w:br/>
+      </w:r>
+      <w:r>
+        <w:rPr>
+          <w:rStyle w:val="VerbatimChar"/>
+        </w:rPr>
+        <w:t xml:space="preserve">country: Independent         |</w:t>
+      </w:r>
+      <w:r>
+        <w:br/>
+      </w:r>
+      <w:r>
+        <w:rPr>
+          <w:rStyle w:val="VerbatimChar"/>
+        </w:rPr>
+        <w:t xml:space="preserve">                 var(warmth) |   .0107586   .0127845      .0010478    .1104703</w:t>
+      </w:r>
+      <w:r>
+        <w:br/>
+      </w:r>
+      <w:r>
+        <w:rPr>
+          <w:rStyle w:val="VerbatimChar"/>
+        </w:rPr>
+        <w:t xml:space="preserve">                  var(_cons) |   3.167085   .9146761      1.798154    5.578181</w:t>
+      </w:r>
+      <w:r>
+        <w:br/>
+      </w:r>
+      <w:r>
+        <w:rPr>
+          <w:rStyle w:val="VerbatimChar"/>
+        </w:rPr>
+        <w:t xml:space="preserve">-----------------------------+------------------------------------------------</w:t>
+      </w:r>
+      <w:r>
+        <w:br/>
+      </w:r>
+      <w:r>
+        <w:rPr>
+          <w:rStyle w:val="VerbatimChar"/>
+        </w:rPr>
+        <w:t xml:space="preserve">id: Independent              |</w:t>
+      </w:r>
+      <w:r>
+        <w:br/>
+      </w:r>
+      <w:r>
+        <w:rPr>
+          <w:rStyle w:val="VerbatimChar"/>
+        </w:rPr>
+        <w:t xml:space="preserve">                      var(t) |   3.58e-09   7.06e-07      3.5e-177    3.7e+159</w:t>
+      </w:r>
+      <w:r>
+        <w:br/>
+      </w:r>
+      <w:r>
+        <w:rPr>
+          <w:rStyle w:val="VerbatimChar"/>
+        </w:rPr>
+        <w:t xml:space="preserve">                  var(_cons) |   8.387275   .4724188      7.510631    9.366242</w:t>
+      </w:r>
+      <w:r>
+        <w:br/>
+      </w:r>
+      <w:r>
+        <w:rPr>
+          <w:rStyle w:val="VerbatimChar"/>
+        </w:rPr>
+        <w:t xml:space="preserve">-----------------------------+------------------------------------------------</w:t>
+      </w:r>
+      <w:r>
+        <w:br/>
+      </w:r>
+      <w:r>
+        <w:rPr>
+          <w:rStyle w:val="VerbatimChar"/>
+        </w:rPr>
+        <w:t xml:space="preserve">               var(Residual) |   26.02733   .4753701      25.11211    26.97592</w:t>
+      </w:r>
+      <w:r>
+        <w:br/>
+      </w:r>
+      <w:r>
+        <w:rPr>
+          <w:rStyle w:val="VerbatimChar"/>
+        </w:rPr>
+        <w:t xml:space="preserve">------------------------------------------------------------------------------</w:t>
+      </w:r>
+      <w:r>
+        <w:br/>
+      </w:r>
+      <w:r>
+        <w:rPr>
+          <w:rStyle w:val="VerbatimChar"/>
+        </w:rPr>
+        <w:t xml:space="preserve">LR test vs. linear model: chi2(4) = 1247.03               Prob &gt; chi2 = 0.0000</w:t>
+      </w:r>
+      <w:r>
+        <w:br/>
+      </w:r>
+      <w:r>
+        <w:br/>
+      </w:r>
+      <w:r>
+        <w:rPr>
+          <w:rStyle w:val="VerbatimChar"/>
+        </w:rPr>
+        <w:t xml:space="preserve">Note: LR test is conservative and provided only for reference.</w:t>
+      </w:r>
+    </w:p>
+    <w:bookmarkEnd w:id="99"/>
+    <w:bookmarkStart w:id="100" w:name="interactions-with-time"/>
+    <w:p>
+      <w:pPr>
+        <w:pStyle w:val="Heading5"/>
+      </w:pPr>
+      <w:r>
+        <w:t xml:space="preserve">6.4.0.2.2 Interactions With Time</w:t>
+      </w:r>
+    </w:p>
+    <w:p>
+      <w:pPr>
+        <w:pStyle w:val="SourceCode"/>
+      </w:pPr>
+      <w:r>
+        <w:rPr>
+          <w:rStyle w:val="NormalTok"/>
+        </w:rPr>
+        <w:t xml:space="preserve">mixed outcome c.t##(c.warmth c.physical_punishment i.</w:t>
       </w:r>
       <w:r>
         <w:rPr>
           <w:rStyle w:val="KeywordTok"/>
         </w:rPr>
-        <w:t xml:space="preserve">family</w:t>
-      </w:r>
-      <w:r>
-        <w:rPr>
-          <w:rStyle w:val="NormalTok"/>
-        </w:rPr>
-        <w:t xml:space="preserve">: t</w:t>
+        <w:t xml:space="preserve">identity</w:t>
+      </w:r>
+      <w:r>
+        <w:rPr>
+          <w:rStyle w:val="NormalTok"/>
+        </w:rPr>
+        <w:t xml:space="preserve"> i.intervention c.HDI) || country: warmth || id: t</w:t>
       </w:r>
     </w:p>
     <w:p>
@@ -12204,43 +12779,43 @@
         <w:rPr>
           <w:rStyle w:val="VerbatimChar"/>
         </w:rPr>
-        <w:t xml:space="preserve">Iteration 0:  Log likelihood =  -28523.49  </w:t>
-      </w:r>
-      <w:r>
-        <w:br/>
-      </w:r>
-      <w:r>
-        <w:rPr>
-          <w:rStyle w:val="VerbatimChar"/>
-        </w:rPr>
-        <w:t xml:space="preserve">Iteration 1:  Log likelihood = -28499.987  </w:t>
-      </w:r>
-      <w:r>
-        <w:br/>
-      </w:r>
-      <w:r>
-        <w:rPr>
-          <w:rStyle w:val="VerbatimChar"/>
-        </w:rPr>
-        <w:t xml:space="preserve">Iteration 2:  Log likelihood = -28499.737  </w:t>
-      </w:r>
-      <w:r>
-        <w:br/>
-      </w:r>
-      <w:r>
-        <w:rPr>
-          <w:rStyle w:val="VerbatimChar"/>
-        </w:rPr>
-        <w:t xml:space="preserve">Iteration 3:  Log likelihood = -28499.604  </w:t>
-      </w:r>
-      <w:r>
-        <w:br/>
-      </w:r>
-      <w:r>
-        <w:rPr>
-          <w:rStyle w:val="VerbatimChar"/>
-        </w:rPr>
-        <w:t xml:space="preserve">Iteration 4:  Log likelihood = -28499.603  </w:t>
+        <w:t xml:space="preserve">Iteration 0:  Log likelihood =  -28522.21  </w:t>
+      </w:r>
+      <w:r>
+        <w:br/>
+      </w:r>
+      <w:r>
+        <w:rPr>
+          <w:rStyle w:val="VerbatimChar"/>
+        </w:rPr>
+        <w:t xml:space="preserve">Iteration 1:  Log likelihood = -28498.677  </w:t>
+      </w:r>
+      <w:r>
+        <w:br/>
+      </w:r>
+      <w:r>
+        <w:rPr>
+          <w:rStyle w:val="VerbatimChar"/>
+        </w:rPr>
+        <w:t xml:space="preserve">Iteration 2:  Log likelihood = -28498.468  </w:t>
+      </w:r>
+      <w:r>
+        <w:br/>
+      </w:r>
+      <w:r>
+        <w:rPr>
+          <w:rStyle w:val="VerbatimChar"/>
+        </w:rPr>
+        <w:t xml:space="preserve">Iteration 3:  Log likelihood =  -28498.31  </w:t>
+      </w:r>
+      <w:r>
+        <w:br/>
+      </w:r>
+      <w:r>
+        <w:rPr>
+          <w:rStyle w:val="VerbatimChar"/>
+        </w:rPr>
+        <w:t xml:space="preserve">Iteration 4:  Log likelihood = -28498.309  </w:t>
       </w:r>
       <w:r>
         <w:br/>
@@ -12330,7 +12905,7 @@
         <w:rPr>
           <w:rStyle w:val="VerbatimChar"/>
         </w:rPr>
-        <w:t xml:space="preserve">                 family |      3,000          3        3.0          3</w:t>
+        <w:t xml:space="preserve">                     id |      3,000          3        3.0          3</w:t>
       </w:r>
       <w:r>
         <w:br/>
@@ -12351,118 +12926,244 @@
         <w:rPr>
           <w:rStyle w:val="VerbatimChar"/>
         </w:rPr>
-        <w:t xml:space="preserve">                                                       Wald chi2(6)  = 1096.15</w:t>
-      </w:r>
-      <w:r>
-        <w:br/>
-      </w:r>
-      <w:r>
-        <w:rPr>
-          <w:rStyle w:val="VerbatimChar"/>
-        </w:rPr>
-        <w:t xml:space="preserve">Log likelihood = -28499.603                            Prob &gt; chi2   =  0.0000</w:t>
-      </w:r>
-      <w:r>
-        <w:br/>
-      </w:r>
-      <w:r>
-        <w:br/>
-      </w:r>
-      <w:r>
-        <w:rPr>
-          <w:rStyle w:val="VerbatimChar"/>
-        </w:rPr>
-        <w:t xml:space="preserve">-------------------------------------------------------------------------------------</w:t>
-      </w:r>
-      <w:r>
-        <w:br/>
-      </w:r>
-      <w:r>
-        <w:rPr>
-          <w:rStyle w:val="VerbatimChar"/>
-        </w:rPr>
-        <w:t xml:space="preserve">            outcome | Coefficient  Std. err.      z    P&gt;|z|     [95% conf. interval]</w:t>
-      </w:r>
-      <w:r>
-        <w:br/>
-      </w:r>
-      <w:r>
-        <w:rPr>
-          <w:rStyle w:val="VerbatimChar"/>
-        </w:rPr>
-        <w:t xml:space="preserve">--------------------+----------------------------------------------------------------</w:t>
-      </w:r>
-      <w:r>
-        <w:br/>
-      </w:r>
-      <w:r>
-        <w:rPr>
-          <w:rStyle w:val="VerbatimChar"/>
-        </w:rPr>
-        <w:t xml:space="preserve">                  t |    .943864   .0658716    14.33   0.000      .814758     1.07297</w:t>
-      </w:r>
-      <w:r>
-        <w:br/>
-      </w:r>
-      <w:r>
-        <w:rPr>
-          <w:rStyle w:val="VerbatimChar"/>
-        </w:rPr>
-        <w:t xml:space="preserve">             warmth |    .913496   .0423731    21.56   0.000     .8304462    .9965457</w:t>
-      </w:r>
-      <w:r>
-        <w:br/>
-      </w:r>
-      <w:r>
-        <w:rPr>
-          <w:rStyle w:val="VerbatimChar"/>
-        </w:rPr>
-        <w:t xml:space="preserve">physical_punishment |  -1.007897   .0497622   -20.25   0.000    -1.105429   -.9103647</w:t>
-      </w:r>
-      <w:r>
-        <w:br/>
-      </w:r>
-      <w:r>
-        <w:rPr>
-          <w:rStyle w:val="VerbatimChar"/>
-        </w:rPr>
-        <w:t xml:space="preserve">         1.identity |  -.1276926   .1515835    -0.84   0.400    -.4247909    .1694056</w:t>
-      </w:r>
-      <w:r>
-        <w:br/>
-      </w:r>
-      <w:r>
-        <w:rPr>
-          <w:rStyle w:val="VerbatimChar"/>
-        </w:rPr>
-        <w:t xml:space="preserve">     1.intervention |   .8589966   .1519095     5.65   0.000     .5612596    1.156734</w:t>
-      </w:r>
-      <w:r>
-        <w:br/>
-      </w:r>
-      <w:r>
-        <w:rPr>
-          <w:rStyle w:val="VerbatimChar"/>
-        </w:rPr>
-        <w:t xml:space="preserve">                HDI |  -.0005657   .0196437    -0.03   0.977    -.0390666    .0379352</w:t>
-      </w:r>
-      <w:r>
-        <w:br/>
-      </w:r>
-      <w:r>
-        <w:rPr>
-          <w:rStyle w:val="VerbatimChar"/>
-        </w:rPr>
-        <w:t xml:space="preserve">              _cons |   50.46724   1.338318    37.71   0.000     47.84418    53.09029</w:t>
-      </w:r>
-      <w:r>
-        <w:br/>
-      </w:r>
-      <w:r>
-        <w:rPr>
-          <w:rStyle w:val="VerbatimChar"/>
-        </w:rPr>
-        <w:t xml:space="preserve">-------------------------------------------------------------------------------------</w:t>
+        <w:t xml:space="preserve">                                                       Wald chi2(11) = 1100.25</w:t>
+      </w:r>
+      <w:r>
+        <w:br/>
+      </w:r>
+      <w:r>
+        <w:rPr>
+          <w:rStyle w:val="VerbatimChar"/>
+        </w:rPr>
+        <w:t xml:space="preserve">Log likelihood = -28498.309                            Prob &gt; chi2   =  0.0000</w:t>
+      </w:r>
+      <w:r>
+        <w:br/>
+      </w:r>
+      <w:r>
+        <w:br/>
+      </w:r>
+      <w:r>
+        <w:rPr>
+          <w:rStyle w:val="VerbatimChar"/>
+        </w:rPr>
+        <w:t xml:space="preserve">---------------------------------------------------------------------------------------</w:t>
+      </w:r>
+      <w:r>
+        <w:br/>
+      </w:r>
+      <w:r>
+        <w:rPr>
+          <w:rStyle w:val="VerbatimChar"/>
+        </w:rPr>
+        <w:t xml:space="preserve">              outcome | Coefficient  Std. err.      z    P&gt;|z|     [95% conf. interval]</w:t>
+      </w:r>
+      <w:r>
+        <w:br/>
+      </w:r>
+      <w:r>
+        <w:rPr>
+          <w:rStyle w:val="VerbatimChar"/>
+        </w:rPr>
+        <w:t xml:space="preserve">----------------------+----------------------------------------------------------------</w:t>
+      </w:r>
+      <w:r>
+        <w:br/>
+      </w:r>
+      <w:r>
+        <w:rPr>
+          <w:rStyle w:val="VerbatimChar"/>
+        </w:rPr>
+        <w:t xml:space="preserve">                    t |   .7582075    .326177     2.32   0.020     .1189123    1.397503</w:t>
+      </w:r>
+      <w:r>
+        <w:br/>
+      </w:r>
+      <w:r>
+        <w:rPr>
+          <w:rStyle w:val="VerbatimChar"/>
+        </w:rPr>
+        <w:t xml:space="preserve">               warmth |   .8170757    .082662     9.88   0.000     .6550611    .9790903</w:t>
+      </w:r>
+      <w:r>
+        <w:br/>
+      </w:r>
+      <w:r>
+        <w:rPr>
+          <w:rStyle w:val="VerbatimChar"/>
+        </w:rPr>
+        <w:t xml:space="preserve">  physical_punishment |  -1.009031   .1112932    -9.07   0.000    -1.227162   -.7909007</w:t>
+      </w:r>
+      <w:r>
+        <w:br/>
+      </w:r>
+      <w:r>
+        <w:rPr>
+          <w:rStyle w:val="VerbatimChar"/>
+        </w:rPr>
+        <w:t xml:space="preserve">           1.identity |  -.2387167   .3039964    -0.79   0.432    -.8345387    .3571053</w:t>
+      </w:r>
+      <w:r>
+        <w:br/>
+      </w:r>
+      <w:r>
+        <w:rPr>
+          <w:rStyle w:val="VerbatimChar"/>
+        </w:rPr>
+        <w:t xml:space="preserve">       1.intervention |   .6607606   .3044503     2.17   0.030      .064049    1.257472</w:t>
+      </w:r>
+      <w:r>
+        <w:br/>
+      </w:r>
+      <w:r>
+        <w:rPr>
+          <w:rStyle w:val="VerbatimChar"/>
+        </w:rPr>
+        <w:t xml:space="preserve">                  HDI |   .0013614   .0210842     0.06   0.949    -.0399628    .0426856</w:t>
+      </w:r>
+      <w:r>
+        <w:br/>
+      </w:r>
+      <w:r>
+        <w:rPr>
+          <w:rStyle w:val="VerbatimChar"/>
+        </w:rPr>
+        <w:t xml:space="preserve">                      |</w:t>
+      </w:r>
+      <w:r>
+        <w:br/>
+      </w:r>
+      <w:r>
+        <w:rPr>
+          <w:rStyle w:val="VerbatimChar"/>
+        </w:rPr>
+        <w:t xml:space="preserve">         c.t#c.warmth |   .0483637   .0356074     1.36   0.174    -.0214255    .1181529</w:t>
+      </w:r>
+      <w:r>
+        <w:br/>
+      </w:r>
+      <w:r>
+        <w:rPr>
+          <w:rStyle w:val="VerbatimChar"/>
+        </w:rPr>
+        <w:t xml:space="preserve">                      |</w:t>
+      </w:r>
+      <w:r>
+        <w:br/>
+      </w:r>
+      <w:r>
+        <w:rPr>
+          <w:rStyle w:val="VerbatimChar"/>
+        </w:rPr>
+        <w:t xml:space="preserve">                  c.t#|</w:t>
+      </w:r>
+      <w:r>
+        <w:br/>
+      </w:r>
+      <w:r>
+        <w:rPr>
+          <w:rStyle w:val="VerbatimChar"/>
+        </w:rPr>
+        <w:t xml:space="preserve">c.physical_punishment |   .0005421   .0494354     0.01   0.991    -.0963496    .0974338</w:t>
+      </w:r>
+      <w:r>
+        <w:br/>
+      </w:r>
+      <w:r>
+        <w:rPr>
+          <w:rStyle w:val="VerbatimChar"/>
+        </w:rPr>
+        <w:t xml:space="preserve">                      |</w:t>
+      </w:r>
+      <w:r>
+        <w:br/>
+      </w:r>
+      <w:r>
+        <w:rPr>
+          <w:rStyle w:val="VerbatimChar"/>
+        </w:rPr>
+        <w:t xml:space="preserve">         identity#c.t |</w:t>
+      </w:r>
+      <w:r>
+        <w:br/>
+      </w:r>
+      <w:r>
+        <w:rPr>
+          <w:rStyle w:val="VerbatimChar"/>
+        </w:rPr>
+        <w:t xml:space="preserve">                   1  |   .0554389   .1317444     0.42   0.674    -.2027754    .3136532</w:t>
+      </w:r>
+      <w:r>
+        <w:br/>
+      </w:r>
+      <w:r>
+        <w:rPr>
+          <w:rStyle w:val="VerbatimChar"/>
+        </w:rPr>
+        <w:t xml:space="preserve">                      |</w:t>
+      </w:r>
+      <w:r>
+        <w:br/>
+      </w:r>
+      <w:r>
+        <w:rPr>
+          <w:rStyle w:val="VerbatimChar"/>
+        </w:rPr>
+        <w:t xml:space="preserve">     intervention#c.t |</w:t>
+      </w:r>
+      <w:r>
+        <w:br/>
+      </w:r>
+      <w:r>
+        <w:rPr>
+          <w:rStyle w:val="VerbatimChar"/>
+        </w:rPr>
+        <w:t xml:space="preserve">                   1  |   .0992811    .131925     0.75   0.452    -.1592872    .3578493</w:t>
+      </w:r>
+      <w:r>
+        <w:br/>
+      </w:r>
+      <w:r>
+        <w:rPr>
+          <w:rStyle w:val="VerbatimChar"/>
+        </w:rPr>
+        <w:t xml:space="preserve">                      |</w:t>
+      </w:r>
+      <w:r>
+        <w:br/>
+      </w:r>
+      <w:r>
+        <w:rPr>
+          <w:rStyle w:val="VerbatimChar"/>
+        </w:rPr>
+        <w:t xml:space="preserve">            c.t#c.HDI |  -.0009551   .0038216    -0.25   0.803    -.0084453    .0065352</w:t>
+      </w:r>
+      <w:r>
+        <w:br/>
+      </w:r>
+      <w:r>
+        <w:rPr>
+          <w:rStyle w:val="VerbatimChar"/>
+        </w:rPr>
+        <w:t xml:space="preserve">                      |</w:t>
+      </w:r>
+      <w:r>
+        <w:br/>
+      </w:r>
+      <w:r>
+        <w:rPr>
+          <w:rStyle w:val="VerbatimChar"/>
+        </w:rPr>
+        <w:t xml:space="preserve">                _cons |   50.83632   1.483548    34.27   0.000     47.92862    53.74402</w:t>
+      </w:r>
+      <w:r>
+        <w:br/>
+      </w:r>
+      <w:r>
+        <w:rPr>
+          <w:rStyle w:val="VerbatimChar"/>
+        </w:rPr>
+        <w:t xml:space="preserve">---------------------------------------------------------------------------------------</w:t>
       </w:r>
       <w:r>
         <w:br/>
@@ -12510,16 +13211,16 @@
         <w:rPr>
           <w:rStyle w:val="VerbatimChar"/>
         </w:rPr>
-        <w:t xml:space="preserve">                 var(warmth) |   .0107584   .0127845      .0010477    .1104715</w:t>
-      </w:r>
-      <w:r>
-        <w:br/>
-      </w:r>
-      <w:r>
-        <w:rPr>
-          <w:rStyle w:val="VerbatimChar"/>
-        </w:rPr>
-        <w:t xml:space="preserve">                  var(_cons) |   3.167089   .9146768      1.798157    5.578187</w:t>
+        <w:t xml:space="preserve">                 var(warmth) |   .0106014   .0127458      .0010046    .1118779</w:t>
+      </w:r>
+      <w:r>
+        <w:br/>
+      </w:r>
+      <w:r>
+        <w:rPr>
+          <w:rStyle w:val="VerbatimChar"/>
+        </w:rPr>
+        <w:t xml:space="preserve">                  var(_cons) |   3.170088   .9153355       1.80009    5.582753</w:t>
       </w:r>
       <w:r>
         <w:br/>
@@ -12537,25 +13238,25 @@
         <w:rPr>
           <w:rStyle w:val="VerbatimChar"/>
         </w:rPr>
-        <w:t xml:space="preserve">family: Independent          |</w:t>
-      </w:r>
-      <w:r>
-        <w:br/>
-      </w:r>
-      <w:r>
-        <w:rPr>
-          <w:rStyle w:val="VerbatimChar"/>
-        </w:rPr>
-        <w:t xml:space="preserve">                      var(t) |   3.74e-09   7.36e-07      1.4e-176    9.7e+158</w:t>
-      </w:r>
-      <w:r>
-        <w:br/>
-      </w:r>
-      <w:r>
-        <w:rPr>
-          <w:rStyle w:val="VerbatimChar"/>
-        </w:rPr>
-        <w:t xml:space="preserve">                  var(_cons) |   8.387276    .472419      7.510631    9.366243</w:t>
+        <w:t xml:space="preserve">id: Independent              |</w:t>
+      </w:r>
+      <w:r>
+        <w:br/>
+      </w:r>
+      <w:r>
+        <w:rPr>
+          <w:rStyle w:val="VerbatimChar"/>
+        </w:rPr>
+        <w:t xml:space="preserve">                      var(t) |   9.47e-10   2.07e-07      1.5e-195    6.0e+176</w:t>
+      </w:r>
+      <w:r>
+        <w:br/>
+      </w:r>
+      <w:r>
+        <w:rPr>
+          <w:rStyle w:val="VerbatimChar"/>
+        </w:rPr>
+        <w:t xml:space="preserve">                  var(_cons) |    8.39189   .4724106      7.515234    9.370809</w:t>
       </w:r>
       <w:r>
         <w:br/>
@@ -12573,7 +13274,7 @@
         <w:rPr>
           <w:rStyle w:val="VerbatimChar"/>
         </w:rPr>
-        <w:t xml:space="preserve">               var(Residual) |   26.02733   .4753702      25.11211    26.97592</w:t>
+        <w:t xml:space="preserve">               var(Residual) |   26.01583   .4751602      25.10101      26.964</w:t>
       </w:r>
       <w:r>
         <w:br/>
@@ -12591,7 +13292,7 @@
         <w:rPr>
           <w:rStyle w:val="VerbatimChar"/>
         </w:rPr>
-        <w:t xml:space="preserve">LR test vs. linear model: chi2(4) = 1247.03               Prob &gt; chi2 = 0.0000</w:t>
+        <w:t xml:space="preserve">LR test vs. linear model: chi2(4) = 1247.84               Prob &gt; chi2 = 0.0000</w:t>
       </w:r>
       <w:r>
         <w:br/>
@@ -12606,14 +13307,23 @@
         <w:t xml:space="preserve">Note: LR test is conservative and provided only for reference.</w:t>
       </w:r>
     </w:p>
-    <w:bookmarkEnd w:id="97"/>
-    <w:bookmarkStart w:id="98" w:name="interactions-with-time"/>
-    <w:p>
-      <w:pPr>
-        <w:pStyle w:val="Heading5"/>
-      </w:pPr>
-      <w:r>
-        <w:t xml:space="preserve">6.4.0.2.2 Interactions With Time</w:t>
+    <w:bookmarkEnd w:id="100"/>
+    <w:bookmarkEnd w:id="101"/>
+    <w:p>
+      <w:pPr>
+        <w:pStyle w:val="Heading3"/>
+      </w:pPr>
+      <w:r>
+        <w:t xml:space="preserve">R</w:t>
+      </w:r>
+    </w:p>
+    <w:bookmarkStart w:id="102" w:name="get-the-data-4"/>
+    <w:p>
+      <w:pPr>
+        <w:pStyle w:val="Heading4"/>
+      </w:pPr>
+      <w:r>
+        <w:t xml:space="preserve">6.4.0.3 Get The Data</w:t>
       </w:r>
     </w:p>
     <w:p>
@@ -12622,33 +13332,73 @@
       </w:pPr>
       <w:r>
         <w:rPr>
-          <w:rStyle w:val="NormalTok"/>
-        </w:rPr>
-        <w:t xml:space="preserve">mixed outcome c.t##(c.warmth c.physical_punishment i.</w:t>
-      </w:r>
-      <w:r>
-        <w:rPr>
-          <w:rStyle w:val="KeywordTok"/>
-        </w:rPr>
-        <w:t xml:space="preserve">identity</w:t>
-      </w:r>
-      <w:r>
-        <w:rPr>
-          <w:rStyle w:val="NormalTok"/>
-        </w:rPr>
-        <w:t xml:space="preserve"> i.intervention c.HDI) || country: warmth || </w:t>
-      </w:r>
-      <w:r>
-        <w:rPr>
-          <w:rStyle w:val="KeywordTok"/>
-        </w:rPr>
-        <w:t xml:space="preserve">family</w:t>
-      </w:r>
-      <w:r>
-        <w:rPr>
-          <w:rStyle w:val="NormalTok"/>
-        </w:rPr>
-        <w:t xml:space="preserve">: t</w:t>
+          <w:rStyle w:val="FunctionTok"/>
+        </w:rPr>
+        <w:t xml:space="preserve">library</w:t>
+      </w:r>
+      <w:r>
+        <w:rPr>
+          <w:rStyle w:val="NormalTok"/>
+        </w:rPr>
+        <w:t xml:space="preserve">(haven)</w:t>
+      </w:r>
+      <w:r>
+        <w:br/>
+      </w:r>
+      <w:r>
+        <w:br/>
+      </w:r>
+      <w:r>
+        <w:rPr>
+          <w:rStyle w:val="NormalTok"/>
+        </w:rPr>
+        <w:t xml:space="preserve">dfL </w:t>
+      </w:r>
+      <w:r>
+        <w:rPr>
+          <w:rStyle w:val="OtherTok"/>
+        </w:rPr>
+        <w:t xml:space="preserve">&lt;-</w:t>
+      </w:r>
+      <w:r>
+        <w:rPr>
+          <w:rStyle w:val="NormalTok"/>
+        </w:rPr>
+        <w:t xml:space="preserve"> </w:t>
+      </w:r>
+      <w:r>
+        <w:rPr>
+          <w:rStyle w:val="FunctionTok"/>
+        </w:rPr>
+        <w:t xml:space="preserve">read_dta</w:t>
+      </w:r>
+      <w:r>
+        <w:rPr>
+          <w:rStyle w:val="NormalTok"/>
+        </w:rPr>
+        <w:t xml:space="preserve">(</w:t>
+      </w:r>
+      <w:r>
+        <w:rPr>
+          <w:rStyle w:val="StringTok"/>
+        </w:rPr>
+        <w:t xml:space="preserve">"simulated_multilevel_longitudinal_data.dta"</w:t>
+      </w:r>
+      <w:r>
+        <w:rPr>
+          <w:rStyle w:val="NormalTok"/>
+        </w:rPr>
+        <w:t xml:space="preserve">)</w:t>
+      </w:r>
+    </w:p>
+    <w:bookmarkEnd w:id="102"/>
+    <w:bookmarkStart w:id="103" w:name="change-some-variables-to-categorical-2"/>
+    <w:p>
+      <w:pPr>
+        <w:pStyle w:val="Heading4"/>
+      </w:pPr>
+      <w:r>
+        <w:t xml:space="preserve">6.4.0.4 Change Some Variables To Categorical</w:t>
       </w:r>
     </w:p>
     <w:p>
@@ -12657,603 +13407,81 @@
       </w:pPr>
       <w:r>
         <w:rPr>
-          <w:rStyle w:val="VerbatimChar"/>
-        </w:rPr>
-        <w:t xml:space="preserve">Performing EM optimization ...</w:t>
-      </w:r>
-      <w:r>
-        <w:br/>
-      </w:r>
-      <w:r>
-        <w:br/>
-      </w:r>
-      <w:r>
-        <w:rPr>
-          <w:rStyle w:val="VerbatimChar"/>
-        </w:rPr>
-        <w:t xml:space="preserve">Performing gradient-based optimization: </w:t>
-      </w:r>
-      <w:r>
-        <w:br/>
-      </w:r>
-      <w:r>
-        <w:rPr>
-          <w:rStyle w:val="VerbatimChar"/>
-        </w:rPr>
-        <w:t xml:space="preserve">Iteration 0:  Log likelihood =  -28522.21  </w:t>
-      </w:r>
-      <w:r>
-        <w:br/>
-      </w:r>
-      <w:r>
-        <w:rPr>
-          <w:rStyle w:val="VerbatimChar"/>
-        </w:rPr>
-        <w:t xml:space="preserve">Iteration 1:  Log likelihood = -28498.685  </w:t>
-      </w:r>
-      <w:r>
-        <w:br/>
-      </w:r>
-      <w:r>
-        <w:rPr>
-          <w:rStyle w:val="VerbatimChar"/>
-        </w:rPr>
-        <w:t xml:space="preserve">Iteration 2:  Log likelihood = -28498.469  </w:t>
-      </w:r>
-      <w:r>
-        <w:br/>
-      </w:r>
-      <w:r>
-        <w:rPr>
-          <w:rStyle w:val="VerbatimChar"/>
-        </w:rPr>
-        <w:t xml:space="preserve">Iteration 3:  Log likelihood =  -28498.31  </w:t>
-      </w:r>
-      <w:r>
-        <w:br/>
-      </w:r>
-      <w:r>
-        <w:rPr>
-          <w:rStyle w:val="VerbatimChar"/>
-        </w:rPr>
-        <w:t xml:space="preserve">Iteration 4:  Log likelihood = -28498.309  </w:t>
-      </w:r>
-      <w:r>
-        <w:br/>
-      </w:r>
-      <w:r>
-        <w:br/>
-      </w:r>
-      <w:r>
-        <w:rPr>
-          <w:rStyle w:val="VerbatimChar"/>
-        </w:rPr>
-        <w:t xml:space="preserve">Computing standard errors ...</w:t>
-      </w:r>
-      <w:r>
-        <w:br/>
-      </w:r>
-      <w:r>
-        <w:br/>
-      </w:r>
-      <w:r>
-        <w:rPr>
-          <w:rStyle w:val="VerbatimChar"/>
-        </w:rPr>
-        <w:t xml:space="preserve">Mixed-effects ML regression                            Number of obs =   9,000</w:t>
-      </w:r>
-      <w:r>
-        <w:br/>
-      </w:r>
-      <w:r>
-        <w:br/>
-      </w:r>
-      <w:r>
-        <w:rPr>
-          <w:rStyle w:val="VerbatimChar"/>
-        </w:rPr>
-        <w:t xml:space="preserve">        Grouping information</w:t>
-      </w:r>
-      <w:r>
-        <w:br/>
-      </w:r>
-      <w:r>
-        <w:rPr>
-          <w:rStyle w:val="VerbatimChar"/>
-        </w:rPr>
-        <w:t xml:space="preserve">        -------------------------------------------------------------</w:t>
-      </w:r>
-      <w:r>
-        <w:br/>
-      </w:r>
-      <w:r>
-        <w:rPr>
-          <w:rStyle w:val="VerbatimChar"/>
-        </w:rPr>
-        <w:t xml:space="preserve">                        |     No. of       Observations per group</w:t>
-      </w:r>
-      <w:r>
-        <w:br/>
-      </w:r>
-      <w:r>
-        <w:rPr>
-          <w:rStyle w:val="VerbatimChar"/>
-        </w:rPr>
-        <w:t xml:space="preserve">         Group variable |     groups    Minimum    Average    Maximum</w:t>
-      </w:r>
-      <w:r>
-        <w:br/>
-      </w:r>
-      <w:r>
-        <w:rPr>
-          <w:rStyle w:val="VerbatimChar"/>
-        </w:rPr>
-        <w:t xml:space="preserve">        ----------------+--------------------------------------------</w:t>
-      </w:r>
-      <w:r>
-        <w:br/>
-      </w:r>
-      <w:r>
-        <w:rPr>
-          <w:rStyle w:val="VerbatimChar"/>
-        </w:rPr>
-        <w:t xml:space="preserve">                country |         30        300      300.0        300</w:t>
-      </w:r>
-      <w:r>
-        <w:br/>
-      </w:r>
-      <w:r>
-        <w:rPr>
-          <w:rStyle w:val="VerbatimChar"/>
-        </w:rPr>
-        <w:t xml:space="preserve">                 family |      3,000          3        3.0          3</w:t>
-      </w:r>
-      <w:r>
-        <w:br/>
-      </w:r>
-      <w:r>
-        <w:rPr>
-          <w:rStyle w:val="VerbatimChar"/>
-        </w:rPr>
-        <w:t xml:space="preserve">        -------------------------------------------------------------</w:t>
-      </w:r>
-      <w:r>
-        <w:br/>
-      </w:r>
-      <w:r>
-        <w:br/>
-      </w:r>
-      <w:r>
-        <w:rPr>
-          <w:rStyle w:val="VerbatimChar"/>
-        </w:rPr>
-        <w:t xml:space="preserve">                                                       Wald chi2(11) = 1100.25</w:t>
-      </w:r>
-      <w:r>
-        <w:br/>
-      </w:r>
-      <w:r>
-        <w:rPr>
-          <w:rStyle w:val="VerbatimChar"/>
-        </w:rPr>
-        <w:t xml:space="preserve">Log likelihood = -28498.309                            Prob &gt; chi2   =  0.0000</w:t>
-      </w:r>
-      <w:r>
-        <w:br/>
-      </w:r>
-      <w:r>
-        <w:br/>
-      </w:r>
-      <w:r>
-        <w:rPr>
-          <w:rStyle w:val="VerbatimChar"/>
-        </w:rPr>
-        <w:t xml:space="preserve">---------------------------------------------------------------------------------------</w:t>
-      </w:r>
-      <w:r>
-        <w:br/>
-      </w:r>
-      <w:r>
-        <w:rPr>
-          <w:rStyle w:val="VerbatimChar"/>
-        </w:rPr>
-        <w:t xml:space="preserve">              outcome | Coefficient  Std. err.      z    P&gt;|z|     [95% conf. interval]</w:t>
-      </w:r>
-      <w:r>
-        <w:br/>
-      </w:r>
-      <w:r>
-        <w:rPr>
-          <w:rStyle w:val="VerbatimChar"/>
-        </w:rPr>
-        <w:t xml:space="preserve">----------------------+----------------------------------------------------------------</w:t>
-      </w:r>
-      <w:r>
-        <w:br/>
-      </w:r>
-      <w:r>
-        <w:rPr>
-          <w:rStyle w:val="VerbatimChar"/>
-        </w:rPr>
-        <w:t xml:space="preserve">                    t |   .7582075    .326177     2.32   0.020     .1189122    1.397503</w:t>
-      </w:r>
-      <w:r>
-        <w:br/>
-      </w:r>
-      <w:r>
-        <w:rPr>
-          <w:rStyle w:val="VerbatimChar"/>
-        </w:rPr>
-        <w:t xml:space="preserve">               warmth |   .8170757    .082662     9.88   0.000     .6550611    .9790903</w:t>
-      </w:r>
-      <w:r>
-        <w:br/>
-      </w:r>
-      <w:r>
-        <w:rPr>
-          <w:rStyle w:val="VerbatimChar"/>
-        </w:rPr>
-        <w:t xml:space="preserve">  physical_punishment |  -1.009031   .1112932    -9.07   0.000    -1.227162   -.7909007</w:t>
-      </w:r>
-      <w:r>
-        <w:br/>
-      </w:r>
-      <w:r>
-        <w:rPr>
-          <w:rStyle w:val="VerbatimChar"/>
-        </w:rPr>
-        <w:t xml:space="preserve">           1.identity |  -.2387167   .3039964    -0.79   0.432    -.8345387    .3571053</w:t>
-      </w:r>
-      <w:r>
-        <w:br/>
-      </w:r>
-      <w:r>
-        <w:rPr>
-          <w:rStyle w:val="VerbatimChar"/>
-        </w:rPr>
-        <w:t xml:space="preserve">       1.intervention |   .6607606   .3044503     2.17   0.030      .064049    1.257472</w:t>
-      </w:r>
-      <w:r>
-        <w:br/>
-      </w:r>
-      <w:r>
-        <w:rPr>
-          <w:rStyle w:val="VerbatimChar"/>
-        </w:rPr>
-        <w:t xml:space="preserve">                  HDI |   .0013614   .0210842     0.06   0.949    -.0399628    .0426856</w:t>
-      </w:r>
-      <w:r>
-        <w:br/>
-      </w:r>
-      <w:r>
-        <w:rPr>
-          <w:rStyle w:val="VerbatimChar"/>
-        </w:rPr>
-        <w:t xml:space="preserve">                      |</w:t>
-      </w:r>
-      <w:r>
-        <w:br/>
-      </w:r>
-      <w:r>
-        <w:rPr>
-          <w:rStyle w:val="VerbatimChar"/>
-        </w:rPr>
-        <w:t xml:space="preserve">         c.t#c.warmth |   .0483637   .0356074     1.36   0.174    -.0214255    .1181529</w:t>
-      </w:r>
-      <w:r>
-        <w:br/>
-      </w:r>
-      <w:r>
-        <w:rPr>
-          <w:rStyle w:val="VerbatimChar"/>
-        </w:rPr>
-        <w:t xml:space="preserve">                      |</w:t>
-      </w:r>
-      <w:r>
-        <w:br/>
-      </w:r>
-      <w:r>
-        <w:rPr>
-          <w:rStyle w:val="VerbatimChar"/>
-        </w:rPr>
-        <w:t xml:space="preserve">                  c.t#|</w:t>
-      </w:r>
-      <w:r>
-        <w:br/>
-      </w:r>
-      <w:r>
-        <w:rPr>
-          <w:rStyle w:val="VerbatimChar"/>
-        </w:rPr>
-        <w:t xml:space="preserve">c.physical_punishment |   .0005421   .0494355     0.01   0.991    -.0963496    .0974338</w:t>
-      </w:r>
-      <w:r>
-        <w:br/>
-      </w:r>
-      <w:r>
-        <w:rPr>
-          <w:rStyle w:val="VerbatimChar"/>
-        </w:rPr>
-        <w:t xml:space="preserve">                      |</w:t>
-      </w:r>
-      <w:r>
-        <w:br/>
-      </w:r>
-      <w:r>
-        <w:rPr>
-          <w:rStyle w:val="VerbatimChar"/>
-        </w:rPr>
-        <w:t xml:space="preserve">         identity#c.t |</w:t>
-      </w:r>
-      <w:r>
-        <w:br/>
-      </w:r>
-      <w:r>
-        <w:rPr>
-          <w:rStyle w:val="VerbatimChar"/>
-        </w:rPr>
-        <w:t xml:space="preserve">                   1  |   .0554389   .1317444     0.42   0.674    -.2027754    .3136532</w:t>
-      </w:r>
-      <w:r>
-        <w:br/>
-      </w:r>
-      <w:r>
-        <w:rPr>
-          <w:rStyle w:val="VerbatimChar"/>
-        </w:rPr>
-        <w:t xml:space="preserve">                      |</w:t>
-      </w:r>
-      <w:r>
-        <w:br/>
-      </w:r>
-      <w:r>
-        <w:rPr>
-          <w:rStyle w:val="VerbatimChar"/>
-        </w:rPr>
-        <w:t xml:space="preserve">     intervention#c.t |</w:t>
-      </w:r>
-      <w:r>
-        <w:br/>
-      </w:r>
-      <w:r>
-        <w:rPr>
-          <w:rStyle w:val="VerbatimChar"/>
-        </w:rPr>
-        <w:t xml:space="preserve">                   1  |   .0992811    .131925     0.75   0.452    -.1592872    .3578493</w:t>
-      </w:r>
-      <w:r>
-        <w:br/>
-      </w:r>
-      <w:r>
-        <w:rPr>
-          <w:rStyle w:val="VerbatimChar"/>
-        </w:rPr>
-        <w:t xml:space="preserve">                      |</w:t>
-      </w:r>
-      <w:r>
-        <w:br/>
-      </w:r>
-      <w:r>
-        <w:rPr>
-          <w:rStyle w:val="VerbatimChar"/>
-        </w:rPr>
-        <w:t xml:space="preserve">            c.t#c.HDI |  -.0009551   .0038216    -0.25   0.803    -.0084453    .0065352</w:t>
-      </w:r>
-      <w:r>
-        <w:br/>
-      </w:r>
-      <w:r>
-        <w:rPr>
-          <w:rStyle w:val="VerbatimChar"/>
-        </w:rPr>
-        <w:t xml:space="preserve">                      |</w:t>
-      </w:r>
-      <w:r>
-        <w:br/>
-      </w:r>
-      <w:r>
-        <w:rPr>
-          <w:rStyle w:val="VerbatimChar"/>
-        </w:rPr>
-        <w:t xml:space="preserve">                _cons |   50.83632   1.483548    34.27   0.000     47.92862    53.74402</w:t>
-      </w:r>
-      <w:r>
-        <w:br/>
-      </w:r>
-      <w:r>
-        <w:rPr>
-          <w:rStyle w:val="VerbatimChar"/>
-        </w:rPr>
-        <w:t xml:space="preserve">---------------------------------------------------------------------------------------</w:t>
-      </w:r>
-      <w:r>
-        <w:br/>
-      </w:r>
-      <w:r>
-        <w:br/>
-      </w:r>
-      <w:r>
-        <w:rPr>
-          <w:rStyle w:val="VerbatimChar"/>
-        </w:rPr>
-        <w:t xml:space="preserve">------------------------------------------------------------------------------</w:t>
-      </w:r>
-      <w:r>
-        <w:br/>
-      </w:r>
-      <w:r>
-        <w:rPr>
-          <w:rStyle w:val="VerbatimChar"/>
-        </w:rPr>
-        <w:t xml:space="preserve">  Random-effects parameters  |   Estimate   Std. err.     [95% conf. interval]</w:t>
-      </w:r>
-      <w:r>
-        <w:br/>
-      </w:r>
-      <w:r>
-        <w:rPr>
-          <w:rStyle w:val="VerbatimChar"/>
-        </w:rPr>
-        <w:t xml:space="preserve">-----------------------------+------------------------------------------------</w:t>
-      </w:r>
-      <w:r>
-        <w:br/>
-      </w:r>
-      <w:r>
-        <w:rPr>
-          <w:rStyle w:val="VerbatimChar"/>
-        </w:rPr>
-        <w:t xml:space="preserve">country: Independent         |</w:t>
-      </w:r>
-      <w:r>
-        <w:br/>
-      </w:r>
-      <w:r>
-        <w:rPr>
-          <w:rStyle w:val="VerbatimChar"/>
-        </w:rPr>
-        <w:t xml:space="preserve">                 var(warmth) |   .0106014   .0127458      .0010046    .1118779</w:t>
-      </w:r>
-      <w:r>
-        <w:br/>
-      </w:r>
-      <w:r>
-        <w:rPr>
-          <w:rStyle w:val="VerbatimChar"/>
-        </w:rPr>
-        <w:t xml:space="preserve">                  var(_cons) |   3.170089   .9153354      1.800091    5.582753</w:t>
-      </w:r>
-      <w:r>
-        <w:br/>
-      </w:r>
-      <w:r>
-        <w:rPr>
-          <w:rStyle w:val="VerbatimChar"/>
-        </w:rPr>
-        <w:t xml:space="preserve">-----------------------------+------------------------------------------------</w:t>
-      </w:r>
-      <w:r>
-        <w:br/>
-      </w:r>
-      <w:r>
-        <w:rPr>
-          <w:rStyle w:val="VerbatimChar"/>
-        </w:rPr>
-        <w:t xml:space="preserve">family: Independent          |</w:t>
-      </w:r>
-      <w:r>
-        <w:br/>
-      </w:r>
-      <w:r>
-        <w:rPr>
-          <w:rStyle w:val="VerbatimChar"/>
-        </w:rPr>
-        <w:t xml:space="preserve">                      var(t) |   1.36e-09   2.89e-07      1.7e-190    1.1e+172</w:t>
-      </w:r>
-      <w:r>
-        <w:br/>
-      </w:r>
-      <w:r>
-        <w:rPr>
-          <w:rStyle w:val="VerbatimChar"/>
-        </w:rPr>
-        <w:t xml:space="preserve">                  var(_cons) |   8.391888   .4724105      7.515232    9.370806</w:t>
-      </w:r>
-      <w:r>
-        <w:br/>
-      </w:r>
-      <w:r>
-        <w:rPr>
-          <w:rStyle w:val="VerbatimChar"/>
-        </w:rPr>
-        <w:t xml:space="preserve">-----------------------------+------------------------------------------------</w:t>
-      </w:r>
-      <w:r>
-        <w:br/>
-      </w:r>
-      <w:r>
-        <w:rPr>
-          <w:rStyle w:val="VerbatimChar"/>
-        </w:rPr>
-        <w:t xml:space="preserve">               var(Residual) |   26.01583   .4751604      25.10101      26.964</w:t>
-      </w:r>
-      <w:r>
-        <w:br/>
-      </w:r>
-      <w:r>
-        <w:rPr>
-          <w:rStyle w:val="VerbatimChar"/>
-        </w:rPr>
-        <w:t xml:space="preserve">------------------------------------------------------------------------------</w:t>
-      </w:r>
-      <w:r>
-        <w:br/>
-      </w:r>
-      <w:r>
-        <w:rPr>
-          <w:rStyle w:val="VerbatimChar"/>
-        </w:rPr>
-        <w:t xml:space="preserve">LR test vs. linear model: chi2(4) = 1247.84               Prob &gt; chi2 = 0.0000</w:t>
-      </w:r>
-      <w:r>
-        <w:br/>
-      </w:r>
-      <w:r>
-        <w:br/>
-      </w:r>
-      <w:r>
-        <w:rPr>
-          <w:rStyle w:val="VerbatimChar"/>
-        </w:rPr>
-        <w:t xml:space="preserve">Note: LR test is conservative and provided only for reference.</w:t>
-      </w:r>
-    </w:p>
-    <w:bookmarkEnd w:id="98"/>
-    <w:bookmarkEnd w:id="99"/>
-    <w:p>
-      <w:pPr>
-        <w:pStyle w:val="Heading3"/>
-      </w:pPr>
-      <w:r>
-        <w:t xml:space="preserve">R</w:t>
-      </w:r>
-    </w:p>
-    <w:bookmarkStart w:id="100" w:name="get-the-data-4"/>
-    <w:p>
-      <w:pPr>
-        <w:pStyle w:val="Heading4"/>
-      </w:pPr>
-      <w:r>
-        <w:t xml:space="preserve">6.4.0.3 Get The Data</w:t>
-      </w:r>
-    </w:p>
-    <w:p>
-      <w:pPr>
-        <w:pStyle w:val="SourceCode"/>
-      </w:pPr>
+          <w:rStyle w:val="NormalTok"/>
+        </w:rPr>
+        <w:t xml:space="preserve">dfL</w:t>
+      </w:r>
+      <w:r>
+        <w:rPr>
+          <w:rStyle w:val="SpecialCharTok"/>
+        </w:rPr>
+        <w:t xml:space="preserve">$</w:t>
+      </w:r>
+      <w:r>
+        <w:rPr>
+          <w:rStyle w:val="NormalTok"/>
+        </w:rPr>
+        <w:t xml:space="preserve">identity </w:t>
+      </w:r>
+      <w:r>
+        <w:rPr>
+          <w:rStyle w:val="OtherTok"/>
+        </w:rPr>
+        <w:t xml:space="preserve">&lt;-</w:t>
+      </w:r>
+      <w:r>
+        <w:rPr>
+          <w:rStyle w:val="NormalTok"/>
+        </w:rPr>
+        <w:t xml:space="preserve"> </w:t>
+      </w:r>
       <w:r>
         <w:rPr>
           <w:rStyle w:val="FunctionTok"/>
         </w:rPr>
-        <w:t xml:space="preserve">library</w:t>
-      </w:r>
-      <w:r>
-        <w:rPr>
-          <w:rStyle w:val="NormalTok"/>
-        </w:rPr>
-        <w:t xml:space="preserve">(haven)</w:t>
-      </w:r>
-      <w:r>
-        <w:br/>
-      </w:r>
-      <w:r>
-        <w:br/>
-      </w:r>
-      <w:r>
-        <w:rPr>
-          <w:rStyle w:val="NormalTok"/>
-        </w:rPr>
-        <w:t xml:space="preserve">dfL </w:t>
+        <w:t xml:space="preserve">factor</w:t>
+      </w:r>
+      <w:r>
+        <w:rPr>
+          <w:rStyle w:val="NormalTok"/>
+        </w:rPr>
+        <w:t xml:space="preserve">(dfL</w:t>
+      </w:r>
+      <w:r>
+        <w:rPr>
+          <w:rStyle w:val="SpecialCharTok"/>
+        </w:rPr>
+        <w:t xml:space="preserve">$</w:t>
+      </w:r>
+      <w:r>
+        <w:rPr>
+          <w:rStyle w:val="NormalTok"/>
+        </w:rPr>
+        <w:t xml:space="preserve">identity)</w:t>
+      </w:r>
+      <w:r>
+        <w:br/>
+      </w:r>
+      <w:r>
+        <w:br/>
+      </w:r>
+      <w:r>
+        <w:rPr>
+          <w:rStyle w:val="NormalTok"/>
+        </w:rPr>
+        <w:t xml:space="preserve">dfL</w:t>
+      </w:r>
+      <w:r>
+        <w:rPr>
+          <w:rStyle w:val="SpecialCharTok"/>
+        </w:rPr>
+        <w:t xml:space="preserve">$</w:t>
+      </w:r>
+      <w:r>
+        <w:rPr>
+          <w:rStyle w:val="NormalTok"/>
+        </w:rPr>
+        <w:t xml:space="preserve">intervention </w:t>
       </w:r>
       <w:r>
         <w:rPr>
@@ -13271,46 +13499,13 @@
         <w:rPr>
           <w:rStyle w:val="FunctionTok"/>
         </w:rPr>
-        <w:t xml:space="preserve">read_dta</w:t>
-      </w:r>
-      <w:r>
-        <w:rPr>
-          <w:rStyle w:val="NormalTok"/>
-        </w:rPr>
-        <w:t xml:space="preserve">(</w:t>
-      </w:r>
-      <w:r>
-        <w:rPr>
-          <w:rStyle w:val="StringTok"/>
-        </w:rPr>
-        <w:t xml:space="preserve">"simulated_multilevel_longitudinal_data.dta"</w:t>
-      </w:r>
-      <w:r>
-        <w:rPr>
-          <w:rStyle w:val="NormalTok"/>
-        </w:rPr>
-        <w:t xml:space="preserve">)</w:t>
-      </w:r>
-    </w:p>
-    <w:bookmarkEnd w:id="100"/>
-    <w:bookmarkStart w:id="101" w:name="change-some-variables-to-categorical-2"/>
-    <w:p>
-      <w:pPr>
-        <w:pStyle w:val="Heading4"/>
-      </w:pPr>
-      <w:r>
-        <w:t xml:space="preserve">6.4.0.4 Change Some Variables To Categorical</w:t>
-      </w:r>
-    </w:p>
-    <w:p>
-      <w:pPr>
-        <w:pStyle w:val="SourceCode"/>
-      </w:pPr>
-      <w:r>
-        <w:rPr>
-          <w:rStyle w:val="NormalTok"/>
-        </w:rPr>
-        <w:t xml:space="preserve">dfL</w:t>
+        <w:t xml:space="preserve">factor</w:t>
+      </w:r>
+      <w:r>
+        <w:rPr>
+          <w:rStyle w:val="NormalTok"/>
+        </w:rPr>
+        <w:t xml:space="preserve">(dfL</w:t>
       </w:r>
       <w:r>
         <w:rPr>
@@ -13322,107 +13517,11 @@
         <w:rPr>
           <w:rStyle w:val="NormalTok"/>
         </w:rPr>
-        <w:t xml:space="preserve">identity </w:t>
-      </w:r>
-      <w:r>
-        <w:rPr>
-          <w:rStyle w:val="OtherTok"/>
-        </w:rPr>
-        <w:t xml:space="preserve">&lt;-</w:t>
-      </w:r>
-      <w:r>
-        <w:rPr>
-          <w:rStyle w:val="NormalTok"/>
-        </w:rPr>
-        <w:t xml:space="preserve"> </w:t>
-      </w:r>
-      <w:r>
-        <w:rPr>
-          <w:rStyle w:val="FunctionTok"/>
-        </w:rPr>
-        <w:t xml:space="preserve">factor</w:t>
-      </w:r>
-      <w:r>
-        <w:rPr>
-          <w:rStyle w:val="NormalTok"/>
-        </w:rPr>
-        <w:t xml:space="preserve">(dfL</w:t>
-      </w:r>
-      <w:r>
-        <w:rPr>
-          <w:rStyle w:val="SpecialCharTok"/>
-        </w:rPr>
-        <w:t xml:space="preserve">$</w:t>
-      </w:r>
-      <w:r>
-        <w:rPr>
-          <w:rStyle w:val="NormalTok"/>
-        </w:rPr>
-        <w:t xml:space="preserve">identity)</w:t>
-      </w:r>
-      <w:r>
-        <w:br/>
-      </w:r>
-      <w:r>
-        <w:br/>
-      </w:r>
-      <w:r>
-        <w:rPr>
-          <w:rStyle w:val="NormalTok"/>
-        </w:rPr>
-        <w:t xml:space="preserve">dfL</w:t>
-      </w:r>
-      <w:r>
-        <w:rPr>
-          <w:rStyle w:val="SpecialCharTok"/>
-        </w:rPr>
-        <w:t xml:space="preserve">$</w:t>
-      </w:r>
-      <w:r>
-        <w:rPr>
-          <w:rStyle w:val="NormalTok"/>
-        </w:rPr>
-        <w:t xml:space="preserve">intervention </w:t>
-      </w:r>
-      <w:r>
-        <w:rPr>
-          <w:rStyle w:val="OtherTok"/>
-        </w:rPr>
-        <w:t xml:space="preserve">&lt;-</w:t>
-      </w:r>
-      <w:r>
-        <w:rPr>
-          <w:rStyle w:val="NormalTok"/>
-        </w:rPr>
-        <w:t xml:space="preserve"> </w:t>
-      </w:r>
-      <w:r>
-        <w:rPr>
-          <w:rStyle w:val="FunctionTok"/>
-        </w:rPr>
-        <w:t xml:space="preserve">factor</w:t>
-      </w:r>
-      <w:r>
-        <w:rPr>
-          <w:rStyle w:val="NormalTok"/>
-        </w:rPr>
-        <w:t xml:space="preserve">(dfL</w:t>
-      </w:r>
-      <w:r>
-        <w:rPr>
-          <w:rStyle w:val="SpecialCharTok"/>
-        </w:rPr>
-        <w:t xml:space="preserve">$</w:t>
-      </w:r>
-      <w:r>
-        <w:rPr>
-          <w:rStyle w:val="NormalTok"/>
-        </w:rPr>
         <w:t xml:space="preserve">intervention)</w:t>
       </w:r>
     </w:p>
-    <w:bookmarkEnd w:id="101"/>
-    <w:bookmarkStart w:id="108" w:name="run-the-model-4"/>
+    <w:bookmarkEnd w:id="103"/>
+    <w:bookmarkStart w:id="110" w:name="run-the-model-4"/>
     <w:p>
       <w:pPr>
         <w:pStyle w:val="Heading4"/>
@@ -13468,12 +13567,12 @@
                 <wp:inline>
                   <wp:extent cx="152400" cy="152400"/>
                   <wp:effectExtent b="0" l="0" r="0" t="0"/>
-                  <wp:docPr descr="" title="" id="102" name="Picture"/>
+                  <wp:docPr descr="" title="" id="104" name="Picture"/>
                   <a:graphic>
                     <a:graphicData uri="http://schemas.openxmlformats.org/drawingml/2006/picture">
                       <pic:pic>
                         <pic:nvPicPr>
-                          <pic:cNvPr descr="/Applications/quarto/share/formats/docx/caution.png" id="103" name="Picture"/>
+                          <pic:cNvPr descr="/Applications/quarto/share/formats/docx/caution.png" id="105" name="Picture"/>
                           <pic:cNvPicPr>
                             <a:picLocks noChangeArrowheads="1" noChangeAspect="1"/>
                           </pic:cNvPicPr>
@@ -13614,12 +13713,12 @@
                 <wp:inline>
                   <wp:extent cx="152400" cy="152400"/>
                   <wp:effectExtent b="0" l="0" r="0" t="0"/>
-                  <wp:docPr descr="" title="" id="104" name="Picture"/>
+                  <wp:docPr descr="" title="" id="106" name="Picture"/>
                   <a:graphic>
                     <a:graphicData uri="http://schemas.openxmlformats.org/drawingml/2006/picture">
                       <pic:pic>
                         <pic:nvPicPr>
-                          <pic:cNvPr descr="/Applications/quarto/share/formats/docx/tip.png" id="105" name="Picture"/>
+                          <pic:cNvPr descr="/Applications/quarto/share/formats/docx/tip.png" id="107" name="Picture"/>
                           <pic:cNvPicPr>
                             <a:picLocks noChangeArrowheads="1" noChangeAspect="1"/>
                           </pic:cNvPicPr>
@@ -13688,7 +13787,7 @@
         </w:tc>
       </w:tr>
     </w:tbl>
-    <w:bookmarkStart w:id="106" w:name="main-effects-only-1"/>
+    <w:bookmarkStart w:id="108" w:name="main-effects-only-1"/>
     <w:p>
       <w:pPr>
         <w:pStyle w:val="Heading5"/>
@@ -14385,8 +14484,8 @@
         <w:t xml:space="preserve">HDI         -0.951  0.000 -0.004  0.005  0.000  0.002</w:t>
       </w:r>
     </w:p>
-    <w:bookmarkEnd w:id="106"/>
-    <w:bookmarkStart w:id="107" w:name="interactions-with-time-1"/>
+    <w:bookmarkEnd w:id="108"/>
+    <w:bookmarkStart w:id="109" w:name="interactions-with-time-1"/>
     <w:p>
       <w:pPr>
         <w:pStyle w:val="Heading5"/>
@@ -15248,8 +15347,8 @@
         <w:t xml:space="preserve">t:HDI       -0.002  0.008</w:t>
       </w:r>
     </w:p>
-    <w:bookmarkEnd w:id="107"/>
-    <w:bookmarkEnd w:id="108"/>
+    <w:bookmarkEnd w:id="109"/>
+    <w:bookmarkEnd w:id="110"/>
     <w:p>
       <w:pPr>
         <w:pStyle w:val="Heading3"/>
@@ -15258,7 +15357,7 @@
         <w:t xml:space="preserve">Julia</w:t>
       </w:r>
     </w:p>
-    <w:bookmarkStart w:id="109" w:name="get-the-data-5"/>
+    <w:bookmarkStart w:id="111" w:name="get-the-data-5"/>
     <w:p>
       <w:pPr>
         <w:pStyle w:val="Heading4"/>
@@ -15410,8 +15509,8 @@
         <w:t xml:space="preserve">))</w:t>
       </w:r>
     </w:p>
-    <w:bookmarkEnd w:id="109"/>
-    <w:bookmarkStart w:id="113" w:name="run-the-model-5"/>
+    <w:bookmarkEnd w:id="111"/>
+    <w:bookmarkStart w:id="115" w:name="run-the-model-5"/>
     <w:p>
       <w:pPr>
         <w:pStyle w:val="Heading4"/>
@@ -15420,7 +15519,7 @@
         <w:t xml:space="preserve">6.4.0.7 Run The Model</w:t>
       </w:r>
     </w:p>
-    <w:bookmarkStart w:id="110" w:name="change-country-to-categorical"/>
+    <w:bookmarkStart w:id="112" w:name="change-country-to-categorical"/>
     <w:p>
       <w:pPr>
         <w:pStyle w:val="Heading5"/>
@@ -15626,8 +15725,8 @@
         <w:t xml:space="preserve">intervention))</w:t>
       </w:r>
     </w:p>
-    <w:bookmarkEnd w:id="110"/>
-    <w:bookmarkStart w:id="111" w:name="main-effects-only-2"/>
+    <w:bookmarkEnd w:id="112"/>
+    <w:bookmarkStart w:id="113" w:name="main-effects-only-2"/>
     <w:p>
       <w:pPr>
         <w:pStyle w:val="Heading5"/>
@@ -16132,8 +16231,8 @@
         <w:t xml:space="preserve">───────────────────────────────────────────────────────────────</w:t>
       </w:r>
     </w:p>
-    <w:bookmarkEnd w:id="111"/>
-    <w:bookmarkStart w:id="112" w:name="interactions-with-time-2"/>
+    <w:bookmarkEnd w:id="113"/>
+    <w:bookmarkStart w:id="114" w:name="interactions-with-time-2"/>
     <w:p>
       <w:pPr>
         <w:pStyle w:val="Heading5"/>
@@ -16677,10 +16776,10 @@
         <w:t xml:space="preserve">──────────────────────────────────────────────────────────────────</w:t>
       </w:r>
     </w:p>
-    <w:bookmarkEnd w:id="112"/>
-    <w:bookmarkEnd w:id="113"/>
     <w:bookmarkEnd w:id="114"/>
-    <w:bookmarkStart w:id="117" w:name="interpretation-3"/>
+    <w:bookmarkEnd w:id="115"/>
+    <w:bookmarkEnd w:id="116"/>
+    <w:bookmarkStart w:id="119" w:name="interpretation-3"/>
     <w:p>
       <w:pPr>
         <w:pStyle w:val="Heading2"/>
@@ -16758,12 +16857,12 @@
                 <wp:inline>
                   <wp:extent cx="152400" cy="152400"/>
                   <wp:effectExtent b="0" l="0" r="0" t="0"/>
-                  <wp:docPr descr="" title="" id="115" name="Picture"/>
+                  <wp:docPr descr="" title="" id="117" name="Picture"/>
                   <a:graphic>
                     <a:graphicData uri="http://schemas.openxmlformats.org/drawingml/2006/picture">
                       <pic:pic>
                         <pic:nvPicPr>
-                          <pic:cNvPr descr="/Applications/quarto/share/formats/docx/tip.png" id="116" name="Picture"/>
+                          <pic:cNvPr descr="/Applications/quarto/share/formats/docx/tip.png" id="118" name="Picture"/>
                           <pic:cNvPicPr>
                             <a:picLocks noChangeArrowheads="1" noChangeAspect="1"/>
                           </pic:cNvPicPr>
@@ -16879,9 +16978,9 @@
         <w:t xml:space="preserve">the fact that the intervention is associated with higher initial levels of the outcome.</w:t>
       </w:r>
     </w:p>
-    <w:bookmarkEnd w:id="117"/>
-    <w:bookmarkEnd w:id="118"/>
-    <w:bookmarkStart w:id="137" w:name="references"/>
+    <w:bookmarkEnd w:id="119"/>
+    <w:bookmarkEnd w:id="120"/>
+    <w:bookmarkStart w:id="139" w:name="references"/>
     <w:p>
       <w:pPr>
         <w:pStyle w:val="Heading1"/>
@@ -16890,8 +16989,8 @@
         <w:t xml:space="preserve">References</w:t>
       </w:r>
     </w:p>
-    <w:bookmarkStart w:id="136" w:name="refs"/>
-    <w:bookmarkStart w:id="120" w:name="ref-Allaire_Quarto_2024"/>
+    <w:bookmarkStart w:id="138" w:name="refs"/>
+    <w:bookmarkStart w:id="122" w:name="ref-Allaire_Quarto_2024"/>
     <w:p>
       <w:pPr>
         <w:pStyle w:val="Bibliography"/>
@@ -16918,7 +17017,7 @@
       <w:r>
         <w:t xml:space="preserve"> </w:t>
       </w:r>
-      <w:hyperlink r:id="rId119">
+      <w:hyperlink r:id="rId121">
         <w:r>
           <w:rPr>
             <w:rStyle w:val="Hyperlink"/>
@@ -16927,8 +17026,8 @@
         </w:r>
       </w:hyperlink>
     </w:p>
-    <w:bookmarkEnd w:id="120"/>
-    <w:bookmarkStart w:id="122" w:name="ref-MixedModels"/>
+    <w:bookmarkEnd w:id="122"/>
+    <w:bookmarkStart w:id="124" w:name="ref-MixedModels"/>
     <w:p>
       <w:pPr>
         <w:pStyle w:val="Bibliography"/>
@@ -16952,7 +17051,7 @@
       <w:r>
         <w:t xml:space="preserve"> </w:t>
       </w:r>
-      <w:hyperlink r:id="rId121">
+      <w:hyperlink r:id="rId123">
         <w:r>
           <w:rPr>
             <w:rStyle w:val="Hyperlink"/>
@@ -16961,8 +17060,8 @@
         </w:r>
       </w:hyperlink>
     </w:p>
-    <w:bookmarkEnd w:id="122"/>
-    <w:bookmarkStart w:id="124" w:name="ref-JSSv067i01"/>
+    <w:bookmarkEnd w:id="124"/>
+    <w:bookmarkStart w:id="126" w:name="ref-JSSv067i01"/>
     <w:p>
       <w:pPr>
         <w:pStyle w:val="Bibliography"/>
@@ -16999,7 +17098,7 @@
       <w:r>
         <w:t xml:space="preserve"> </w:t>
       </w:r>
-      <w:hyperlink r:id="rId123">
+      <w:hyperlink r:id="rId125">
         <w:r>
           <w:rPr>
             <w:rStyle w:val="Hyperlink"/>
@@ -17008,8 +17107,8 @@
         </w:r>
       </w:hyperlink>
     </w:p>
-    <w:bookmarkEnd w:id="124"/>
-    <w:bookmarkStart w:id="126" w:name="ref-JuliaArticle"/>
+    <w:bookmarkEnd w:id="126"/>
+    <w:bookmarkStart w:id="128" w:name="ref-JuliaArticle"/>
     <w:p>
       <w:pPr>
         <w:pStyle w:val="Bibliography"/>
@@ -17046,7 +17145,7 @@
       <w:r>
         <w:t xml:space="preserve"> </w:t>
       </w:r>
-      <w:hyperlink r:id="rId125">
+      <w:hyperlink r:id="rId127">
         <w:r>
           <w:rPr>
             <w:rStyle w:val="Hyperlink"/>
@@ -17055,8 +17154,8 @@
         </w:r>
       </w:hyperlink>
     </w:p>
-    <w:bookmarkEnd w:id="126"/>
-    <w:bookmarkStart w:id="128" w:name="ref-Hemken"/>
+    <w:bookmarkEnd w:id="128"/>
+    <w:bookmarkStart w:id="130" w:name="ref-Hemken"/>
     <w:p>
       <w:pPr>
         <w:pStyle w:val="Bibliography"/>
@@ -17080,7 +17179,7 @@
       <w:r>
         <w:t xml:space="preserve"> </w:t>
       </w:r>
-      <w:hyperlink r:id="rId127">
+      <w:hyperlink r:id="rId129">
         <w:r>
           <w:rPr>
             <w:rStyle w:val="Hyperlink"/>
@@ -17089,8 +17188,8 @@
         </w:r>
       </w:hyperlink>
     </w:p>
-    <w:bookmarkEnd w:id="128"/>
-    <w:bookmarkStart w:id="130" w:name="ref-JuliaCall"/>
+    <w:bookmarkEnd w:id="130"/>
+    <w:bookmarkStart w:id="132" w:name="ref-JuliaCall"/>
     <w:p>
       <w:pPr>
         <w:pStyle w:val="Bibliography"/>
@@ -17169,7 +17268,7 @@
       <w:r>
         <w:t xml:space="preserve"> </w:t>
       </w:r>
-      <w:hyperlink r:id="rId129">
+      <w:hyperlink r:id="rId131">
         <w:r>
           <w:rPr>
             <w:rStyle w:val="Hyperlink"/>
@@ -17178,8 +17277,8 @@
         </w:r>
       </w:hyperlink>
     </w:p>
-    <w:bookmarkEnd w:id="130"/>
-    <w:bookmarkStart w:id="132" w:name="ref-RProgram"/>
+    <w:bookmarkEnd w:id="132"/>
+    <w:bookmarkStart w:id="134" w:name="ref-RProgram"/>
     <w:p>
       <w:pPr>
         <w:pStyle w:val="Bibliography"/>
@@ -17203,7 +17302,7 @@
       <w:r>
         <w:t xml:space="preserve"> </w:t>
       </w:r>
-      <w:hyperlink r:id="rId131">
+      <w:hyperlink r:id="rId133">
         <w:r>
           <w:rPr>
             <w:rStyle w:val="Hyperlink"/>
@@ -17212,8 +17311,8 @@
         </w:r>
       </w:hyperlink>
     </w:p>
-    <w:bookmarkEnd w:id="132"/>
-    <w:bookmarkStart w:id="133" w:name="ref-Schanen2021"/>
+    <w:bookmarkEnd w:id="134"/>
+    <w:bookmarkStart w:id="135" w:name="ref-Schanen2021"/>
     <w:p>
       <w:pPr>
         <w:pStyle w:val="Bibliography"/>
@@ -17256,8 +17355,8 @@
         <w:t xml:space="preserve">. National Museum of Mathematics.</w:t>
       </w:r>
     </w:p>
-    <w:bookmarkEnd w:id="133"/>
-    <w:bookmarkStart w:id="134" w:name="ref-StataCorp2023"/>
+    <w:bookmarkEnd w:id="135"/>
+    <w:bookmarkStart w:id="136" w:name="ref-StataCorp2023"/>
     <w:p>
       <w:pPr>
         <w:pStyle w:val="Bibliography"/>
@@ -17279,8 +17378,8 @@
         <w:t xml:space="preserve">. Stata Press.</w:t>
       </w:r>
     </w:p>
-    <w:bookmarkEnd w:id="134"/>
-    <w:bookmarkStart w:id="135" w:name="ref-Thoreau1975"/>
+    <w:bookmarkEnd w:id="136"/>
+    <w:bookmarkStart w:id="137" w:name="ref-Thoreau1975"/>
     <w:p>
       <w:pPr>
         <w:pStyle w:val="Bibliography"/>
@@ -17302,9 +17401,9 @@
         <w:t xml:space="preserve">. Princeton University Press.</w:t>
       </w:r>
     </w:p>
-    <w:bookmarkEnd w:id="135"/>
-    <w:bookmarkEnd w:id="136"/>
     <w:bookmarkEnd w:id="137"/>
+    <w:bookmarkEnd w:id="138"/>
+    <w:bookmarkEnd w:id="139"/>
     <w:sectPr>
       <w:footerReference r:id="rId9" w:type="even"/>
       <w:footerReference r:id="rId10" w:type="default"/>

</xml_diff>

<commit_message>
REBUILD with minor content updates
</commit_message>
<xml_diff>
--- a/docs/Multilevel-Multilingual.docx
+++ b/docs/Multilevel-Multilingual.docx
@@ -79,7 +79,7 @@
         <w:pStyle w:val="Date"/>
       </w:pPr>
       <w:r>
-        <w:t xml:space="preserve">2024-06-24</w:t>
+        <w:t xml:space="preserve">2024-06-25</w:t>
       </w:r>
     </w:p>
     <w:sdt>
@@ -246,7 +246,7 @@
         <w:t xml:space="preserve"> </w:t>
       </w:r>
       <w:r>
-        <w:t xml:space="preserve">to estimate multilevel models and to visualize data.</w:t>
+        <w:t xml:space="preserve">to estimate multilevel models.</w:t>
       </w:r>
     </w:p>
     <w:p>
@@ -3410,7 +3410,7 @@
       </w:r>
     </w:p>
     <w:bookmarkEnd w:id="49"/>
-    <w:bookmarkStart w:id="50" w:name="X1d975eb78049522e82fdbfe9e996678b1db43bd"/>
+    <w:bookmarkStart w:id="50" w:name="sec-multiple-packages"/>
     <w:p>
       <w:pPr>
         <w:pStyle w:val="Heading2"/>
@@ -5046,7 +5046,7 @@
         <w:pStyle w:val="FirstParagraph"/>
       </w:pPr>
       <w:r>
-        <w:t xml:space="preserve">Examining descriptive statistics is an important first step in any analysis. It is important to examine your descriptive statistics first, before skipping ahead to more sophisticated analyses, such as multilevel models.</w:t>
+        <w:t xml:space="preserve">Examining descriptive statistics is an important first step in any analysis. It is important to examine your descriptive statistics before skipping ahead to more sophisticated analyses, such as multilevel models.</w:t>
       </w:r>
     </w:p>
     <w:p>
@@ -7279,7 +7279,7 @@
         <w:pStyle w:val="FirstParagraph"/>
       </w:pPr>
       <w:r>
-        <w:t xml:space="preserve">Again, following</w:t>
+        <w:t xml:space="preserve">Following</w:t>
       </w:r>
       <w:r>
         <w:t xml:space="preserve"> </w:t>
@@ -11120,7 +11120,22 @@
         <w:rPr>
           <w:rStyle w:val="NormalTok"/>
         </w:rPr>
-        <w:t xml:space="preserve"> i.intervention HDI || country: warmth</w:t>
+        <w:t xml:space="preserve"> i.intervention HDI || </w:t>
+      </w:r>
+      <w:r>
+        <w:rPr>
+          <w:rStyle w:val="CommentTok"/>
+        </w:rPr>
+        <w:t xml:space="preserve">/// </w:t>
+      </w:r>
+      <w:r>
+        <w:br/>
+      </w:r>
+      <w:r>
+        <w:rPr>
+          <w:rStyle w:val="NormalTok"/>
+        </w:rPr>
+        <w:t xml:space="preserve">country: warmth</w:t>
       </w:r>
     </w:p>
     <w:p>
@@ -13963,7 +13978,7 @@
         <w:pStyle w:val="FirstParagraph"/>
       </w:pPr>
       <w:r>
-        <w:t xml:space="preserve">Remember, following Section 6.4, that in longitudinal multilevel models, the variable for</w:t>
+        <w:t xml:space="preserve">Remember, following the discussion in the main text, that in longitudinal multilevel models, the variable for</w:t>
       </w:r>
       <w:r>
         <w:t xml:space="preserve"> </w:t>
@@ -14003,7 +14018,7 @@
         <w:pStyle w:val="BodyText"/>
       </w:pPr>
       <w:r>
-        <w:t xml:space="preserve">As discussed in Section 6.4, think about a model where</w:t>
+        <w:t xml:space="preserve">As discussed in the main text, think about a model where</w:t>
       </w:r>
       <w:r>
         <w:t xml:space="preserve"> </w:t>
@@ -14574,7 +14589,7 @@
               <w:spacing w:before="16" w:after="16"/>
             </w:pPr>
             <w:r>
-              <w:t xml:space="preserve">Thus, again following Section 6.4, in longitudinal multilevel models,</w:t>
+              <w:t xml:space="preserve">Thus, again following the main text, in longitudinal multilevel models,</w:t>
             </w:r>
             <w:r>
               <w:t xml:space="preserve"> </w:t>
@@ -14876,7 +14891,22 @@
         <w:rPr>
           <w:rStyle w:val="NormalTok"/>
         </w:rPr>
-        <w:t xml:space="preserve"> i.intervention HDI || country: warmth || id: t</w:t>
+        <w:t xml:space="preserve"> i.intervention HDI || </w:t>
+      </w:r>
+      <w:r>
+        <w:rPr>
+          <w:rStyle w:val="CommentTok"/>
+        </w:rPr>
+        <w:t xml:space="preserve">/// </w:t>
+      </w:r>
+      <w:r>
+        <w:br/>
+      </w:r>
+      <w:r>
+        <w:rPr>
+          <w:rStyle w:val="NormalTok"/>
+        </w:rPr>
+        <w:t xml:space="preserve">country: warmth || id: t</w:t>
       </w:r>
     </w:p>
     <w:p>

</xml_diff>

<commit_message>
REBUILD with content on RESHAPING data
</commit_message>
<xml_diff>
--- a/docs/Multilevel-Multilingual.docx
+++ b/docs/Multilevel-Multilingual.docx
@@ -79,7 +79,7 @@
         <w:pStyle w:val="Date"/>
       </w:pPr>
       <w:r>
-        <w:t xml:space="preserve">2024-06-27</w:t>
+        <w:t xml:space="preserve">2024-07-04</w:t>
       </w:r>
     </w:p>
     <w:sdt>
@@ -270,7 +270,36 @@
         <w:t xml:space="preserve"> </w:t>
       </w:r>
       <w:r>
-        <w:t xml:space="preserve">software, which is very well documented and very intuitive. While it costs money to purchase Stata, the price is often very reasonable for academic and educational use. R is free open source software which is less intuitive, but there are many excellent resources for learning R. There is often a cost associated with purchasing books and other materials for learning R, which sometimes feels like it offsets the fact that R is free. Julia is newer open source software, and ostensibly much faster than either Stata or R, which may be an important advantage when running multilevel models with very large data sets. At this point in time, both Stata and R feel much more</w:t>
+        <w:t xml:space="preserve">software, which is very well documented and very intuitive. While it costs money to purchase Stata, the price is often very reasonable for academic and educational use. R is</w:t>
+      </w:r>
+      <w:r>
+        <w:t xml:space="preserve"> </w:t>
+      </w:r>
+      <w:r>
+        <w:rPr>
+          <w:iCs/>
+          <w:i/>
+        </w:rPr>
+        <w:t xml:space="preserve">free</w:t>
+      </w:r>
+      <w:r>
+        <w:t xml:space="preserve"> </w:t>
+      </w:r>
+      <w:r>
+        <w:t xml:space="preserve">open source software which is less intuitive, but there are many excellent resources for learning R. There is often a cost associated with purchasing books and other materials for learning R, which sometimes feels like it offsets the fact that R is free. Julia is newer open source software, also</w:t>
+      </w:r>
+      <w:r>
+        <w:t xml:space="preserve"> </w:t>
+      </w:r>
+      <w:r>
+        <w:rPr>
+          <w:iCs/>
+          <w:i/>
+        </w:rPr>
+        <w:t xml:space="preserve">free</w:t>
+      </w:r>
+      <w:r>
+        <w:t xml:space="preserve">, and ostensibly much faster than either Stata or R, which may be an important advantage when running multilevel models with very large data sets. At this point in time, both Stata and R feel much more</w:t>
       </w:r>
       <w:r>
         <w:t xml:space="preserve"> </w:t>
@@ -3344,7 +3373,7 @@
       </w:r>
     </w:p>
     <w:bookmarkEnd w:id="47"/>
-    <w:bookmarkStart w:id="48" w:name="script-flow"/>
+    <w:bookmarkStart w:id="48" w:name="sec-script-flow"/>
     <w:p>
       <w:pPr>
         <w:pStyle w:val="Heading2"/>
@@ -9511,7 +9540,7 @@
     <w:bookmarkEnd w:id="69"/>
     <w:bookmarkEnd w:id="70"/>
     <w:bookmarkEnd w:id="71"/>
-    <w:bookmarkStart w:id="96" w:name="cross-sectional-multilevel-models"/>
+    <w:bookmarkStart w:id="96" w:name="sec-crosssectional"/>
     <w:p>
       <w:pPr>
         <w:pStyle w:val="Heading1"/>
@@ -13397,7 +13426,7 @@
     </w:p>
     <w:bookmarkEnd w:id="95"/>
     <w:bookmarkEnd w:id="96"/>
-    <w:bookmarkStart w:id="128" w:name="longitudinal-multilevel-models"/>
+    <w:bookmarkStart w:id="128" w:name="sec-longitudinal"/>
     <w:p>
       <w:pPr>
         <w:pStyle w:val="Heading1"/>
@@ -19603,23 +19632,41 @@
     </w:p>
     <w:bookmarkEnd w:id="127"/>
     <w:bookmarkEnd w:id="128"/>
-    <w:bookmarkStart w:id="147" w:name="references"/>
+    <w:bookmarkStart w:id="140" w:name="sec-reshape"/>
     <w:p>
       <w:pPr>
         <w:pStyle w:val="Heading1"/>
       </w:pPr>
       <w:r>
-        <w:t xml:space="preserve">References</w:t>
+        <w:t xml:space="preserve">7. Reshaping Data</w:t>
       </w:r>
     </w:p>
-    <w:bookmarkStart w:id="146" w:name="refs"/>
-    <w:bookmarkStart w:id="130" w:name="ref-Allaire_Quarto_2024"/>
+    <w:bookmarkStart w:id="129" w:name="introduction-1"/>
     <w:p>
       <w:pPr>
-        <w:pStyle w:val="Bibliography"/>
-      </w:pPr>
-      <w:r>
-        <w:t xml:space="preserve">Allaire, J. J., Teague, C., Scheidegger, C., Xie, Y., &amp; Dervieux, C. (2024).</w:t>
+        <w:pStyle w:val="Heading2"/>
+      </w:pPr>
+      <w:r>
+        <w:t xml:space="preserve">7.1 Introduction</w:t>
+      </w:r>
+    </w:p>
+    <w:p>
+      <w:pPr>
+        <w:pStyle w:val="FirstParagraph"/>
+      </w:pPr>
+      <w:r>
+        <w:t xml:space="preserve">Cross-sectional analyses (</w:t>
+      </w:r>
+      <w:hyperlink w:anchor="sec-crosssectional">
+        <w:r>
+          <w:rPr>
+            <w:rStyle w:val="Hyperlink"/>
+          </w:rPr>
+          <w:t xml:space="preserve">Chapter 5</w:t>
+        </w:r>
+      </w:hyperlink>
+      <w:r>
+        <w:t xml:space="preserve">) make use of data in</w:t>
       </w:r>
       <w:r>
         <w:t xml:space="preserve"> </w:t>
@@ -19629,6 +19676,4578 @@
           <w:iCs/>
           <w:i/>
         </w:rPr>
+        <w:t xml:space="preserve">wide</w:t>
+      </w:r>
+      <w:r>
+        <w:t xml:space="preserve"> </w:t>
+      </w:r>
+      <w:r>
+        <w:t xml:space="preserve">format: every row is a person, or family, and every person, or family, has a single row of data.</w:t>
+      </w:r>
+    </w:p>
+    <w:p>
+      <w:pPr>
+        <w:pStyle w:val="BodyText"/>
+      </w:pPr>
+      <w:r>
+        <w:t xml:space="preserve">Longitudinal analyses (</w:t>
+      </w:r>
+      <w:hyperlink w:anchor="sec-longitudinal">
+        <w:r>
+          <w:rPr>
+            <w:rStyle w:val="Hyperlink"/>
+          </w:rPr>
+          <w:t xml:space="preserve">Chapter 6</w:t>
+        </w:r>
+      </w:hyperlink>
+      <w:r>
+        <w:t xml:space="preserve">) make use of</w:t>
+      </w:r>
+      <w:r>
+        <w:t xml:space="preserve"> </w:t>
+      </w:r>
+      <w:r>
+        <w:rPr>
+          <w:iCs/>
+          <w:i/>
+        </w:rPr>
+        <w:t xml:space="preserve">long</w:t>
+      </w:r>
+      <w:r>
+        <w:t xml:space="preserve"> </w:t>
+      </w:r>
+      <w:r>
+        <w:t xml:space="preserve">data: every row is a person-timepoint, or family-timepoint, and every person, or family, has multiple rows of data.</w:t>
+      </w:r>
+    </w:p>
+    <w:p>
+      <w:pPr>
+        <w:pStyle w:val="BodyText"/>
+      </w:pPr>
+      <w:r>
+        <w:t xml:space="preserve">Data therefore sometimes need to be</w:t>
+      </w:r>
+      <w:r>
+        <w:t xml:space="preserve"> </w:t>
+      </w:r>
+      <w:r>
+        <w:rPr>
+          <w:iCs/>
+          <w:i/>
+        </w:rPr>
+        <w:t xml:space="preserve">reshaped</w:t>
+      </w:r>
+      <w:r>
+        <w:t xml:space="preserve">, most often from</w:t>
+      </w:r>
+      <w:r>
+        <w:t xml:space="preserve"> </w:t>
+      </w:r>
+      <w:r>
+        <w:rPr>
+          <w:iCs/>
+          <w:i/>
+        </w:rPr>
+        <w:t xml:space="preserve">wide</w:t>
+      </w:r>
+      <w:r>
+        <w:t xml:space="preserve"> </w:t>
+      </w:r>
+      <w:r>
+        <w:t xml:space="preserve">format to</w:t>
+      </w:r>
+      <w:r>
+        <w:t xml:space="preserve"> </w:t>
+      </w:r>
+      <w:r>
+        <w:rPr>
+          <w:iCs/>
+          <w:i/>
+        </w:rPr>
+        <w:t xml:space="preserve">long</w:t>
+      </w:r>
+      <w:r>
+        <w:t xml:space="preserve"> </w:t>
+      </w:r>
+      <w:r>
+        <w:t xml:space="preserve">format. Almost any software that is capable of estimating multilevel models is capable of reshaping data.</w:t>
+      </w:r>
+    </w:p>
+    <w:p>
+      <w:pPr>
+        <w:pStyle w:val="BodyText"/>
+      </w:pPr>
+      <w:r>
+        <w:t xml:space="preserve">Below, I detail the procedure for reshaping data in Stata and R.</w:t>
+      </w:r>
+    </w:p>
+    <w:bookmarkEnd w:id="129"/>
+    <w:bookmarkStart w:id="133" w:name="data-in-wide-format"/>
+    <w:p>
+      <w:pPr>
+        <w:pStyle w:val="Heading2"/>
+      </w:pPr>
+      <w:r>
+        <w:t xml:space="preserve">7.2 Data in Wide Format</w:t>
+      </w:r>
+    </w:p>
+    <w:tbl>
+      <w:tblPr>
+        <w:tblStyle w:val="Table"/>
+        <w:tblLook w:firstRow="0" w:lastRow="0" w:firstColumn="0" w:lastColumn="0" w:noHBand="0" w:noVBand="0" w:val="0000"/>
+        <w:tblBorders>
+          <w:left w:val="single" w:sz="24" w:space="0" w:color="0758E5"/>
+        </w:tblBorders>
+        <w:tblCellMar>
+          <w:left w:w="0" w:type="dxa"/>
+          <w:right w:w="0" w:type="dxa"/>
+        </w:tblCellMar>
+        <w:tblInd w:w="164" w:type="dxa"/>
+      </w:tblPr>
+      <w:tr>
+        <w:trPr>
+          <w:cantSplit/>
+        </w:trPr>
+        <w:tc>
+          <w:tcPr>
+            <w:tcMar>
+              <w:left w:w="144" w:type="dxa"/>
+              <w:right w:w="144" w:type="dxa"/>
+            </w:tcMar>
+          </w:tcPr>
+          <w:p>
+            <w:pPr>
+              <w:pStyle w:val="FirstParagraph"/>
+            </w:pPr>
+            <w:pPr>
+              <w:spacing w:before="0" w:after="8"/>
+              <w:jc w:val="center"/>
+            </w:pPr>
+            <w:r>
+              <w:drawing>
+                <wp:inline>
+                  <wp:extent cx="152400" cy="152400"/>
+                  <wp:effectExtent b="0" l="0" r="0" t="0"/>
+                  <wp:docPr descr="" title="" id="130" name="Picture"/>
+                  <a:graphic>
+                    <a:graphicData uri="http://schemas.openxmlformats.org/drawingml/2006/picture">
+                      <pic:pic>
+                        <pic:nvPicPr>
+                          <pic:cNvPr descr="/Applications/quarto/share/formats/docx/note.png" id="131" name="Picture"/>
+                          <pic:cNvPicPr>
+                            <a:picLocks noChangeArrowheads="1" noChangeAspect="1"/>
+                          </pic:cNvPicPr>
+                        </pic:nvPicPr>
+                        <pic:blipFill>
+                          <a:blip r:embed="rId33"/>
+                          <a:stretch>
+                            <a:fillRect/>
+                          </a:stretch>
+                        </pic:blipFill>
+                        <pic:spPr bwMode="auto">
+                          <a:xfrm>
+                            <a:off x="0" y="0"/>
+                            <a:ext cx="152400" cy="152400"/>
+                          </a:xfrm>
+                          <a:prstGeom prst="rect">
+                            <a:avLst/>
+                          </a:prstGeom>
+                          <a:noFill/>
+                          <a:ln w="9525">
+                            <a:noFill/>
+                            <a:headEnd/>
+                            <a:tailEnd/>
+                          </a:ln>
+                        </pic:spPr>
+                      </pic:pic>
+                    </a:graphicData>
+                  </a:graphic>
+                </wp:inline>
+              </w:drawing>
+            </w:r>
+          </w:p>
+        </w:tc>
+        <w:tc>
+          <w:p>
+            <w:pPr>
+              <w:pStyle w:val="BodyText"/>
+            </w:pPr>
+            <w:pPr>
+              <w:spacing w:before="16" w:after="64"/>
+            </w:pPr>
+          </w:p>
+          <w:p>
+            <w:pPr>
+              <w:pStyle w:val="BodyText"/>
+            </w:pPr>
+            <w:pPr>
+              <w:spacing w:before="16"/>
+            </w:pPr>
+            <w:r>
+              <w:t xml:space="preserve">The data below are in</w:t>
+            </w:r>
+            <w:r>
+              <w:t xml:space="preserve"> </w:t>
+            </w:r>
+            <w:r>
+              <w:rPr>
+                <w:iCs/>
+                <w:i/>
+              </w:rPr>
+              <w:t xml:space="preserve">wide</w:t>
+            </w:r>
+            <w:r>
+              <w:t xml:space="preserve"> </w:t>
+            </w:r>
+            <w:r>
+              <w:t xml:space="preserve">format.</w:t>
+            </w:r>
+          </w:p>
+          <w:p>
+            <w:pPr>
+              <w:pStyle w:val="BodyText"/>
+            </w:pPr>
+            <w:pPr>
+              <w:spacing w:after="16"/>
+            </w:pPr>
+            <w:r>
+              <w:t xml:space="preserve">Every individual in the data set has a</w:t>
+            </w:r>
+            <w:r>
+              <w:t xml:space="preserve"> </w:t>
+            </w:r>
+            <w:r>
+              <w:rPr>
+                <w:iCs/>
+                <w:i/>
+              </w:rPr>
+              <w:t xml:space="preserve">single row of data</w:t>
+            </w:r>
+            <w:r>
+              <w:t xml:space="preserve">. Every row in the data set is an</w:t>
+            </w:r>
+            <w:r>
+              <w:t xml:space="preserve"> </w:t>
+            </w:r>
+            <w:r>
+              <w:rPr>
+                <w:iCs/>
+                <w:i/>
+              </w:rPr>
+              <w:t xml:space="preserve">individual</w:t>
+            </w:r>
+            <w:r>
+              <w:t xml:space="preserve"> </w:t>
+            </w:r>
+            <w:r>
+              <w:t xml:space="preserve">or</w:t>
+            </w:r>
+            <w:r>
+              <w:t xml:space="preserve"> </w:t>
+            </w:r>
+            <w:r>
+              <w:rPr>
+                <w:iCs/>
+                <w:i/>
+              </w:rPr>
+              <w:t xml:space="preserve">family</w:t>
+            </w:r>
+            <w:r>
+              <w:t xml:space="preserve">.</w:t>
+            </w:r>
+          </w:p>
+        </w:tc>
+      </w:tr>
+    </w:tbl>
+    <w:tbl>
+      <w:tblPr>
+        <w:tblStyle w:val="Table"/>
+        <w:tblW w:type="pct" w:w="5000"/>
+        <w:tblLook w:firstRow="0" w:lastRow="0" w:firstColumn="0" w:lastColumn="0" w:noHBand="0" w:noVBand="0" w:val="0000"/>
+        <w:jc w:val="start"/>
+        <w:tblLayout w:type="fixed"/>
+      </w:tblPr>
+      <w:tblGrid>
+        <w:gridCol w:w="7920"/>
+      </w:tblGrid>
+      <w:tr>
+        <w:tc>
+          <w:tcPr/>
+          <w:bookmarkStart w:id="132" w:name="tbl-reshapewidedata"/>
+          <w:p>
+            <w:pPr>
+              <w:jc w:val="center"/>
+            </w:pPr>
+            <w:pPr>
+              <w:jc w:val="start"/>
+              <w:spacing w:before="200"/>
+              <w:pStyle w:val="ImageCaption"/>
+            </w:pPr>
+            <w:r>
+              <w:t xml:space="preserve">Table 7.1: Data in Wide Format</w:t>
+            </w:r>
+          </w:p>
+          <w:p>
+            <w:pPr>
+              <w:pStyle w:val="Compact"/>
+              <w:jc w:val="center"/>
+            </w:pPr>
+            <w:r>
+              <w:t xml:space="preserve">Table continues below</w:t>
+            </w:r>
+          </w:p>
+          <w:tbl>
+            <w:tblPr>
+              <w:tblStyle w:val="Table"/>
+              <w:tblW w:type="pct" w:w="5000"/>
+              <w:tblLook w:firstRow="1" w:lastRow="0" w:firstColumn="0" w:lastColumn="0" w:noHBand="0" w:noVBand="0" w:val="0020"/>
+              <w:jc w:val="start"/>
+              <w:tblLayout w:type="fixed"/>
+              <w:tblCaption w:val="Table continues below"/>
+            </w:tblPr>
+            <w:tblGrid>
+              <w:gridCol w:w="844"/>
+              <w:gridCol w:w="2428"/>
+              <w:gridCol w:w="1056"/>
+              <w:gridCol w:w="1161"/>
+              <w:gridCol w:w="2428"/>
+            </w:tblGrid>
+            <w:tr>
+              <w:trPr>
+                <w:tblHeader w:val="true"/>
+              </w:trPr>
+              <w:tc>
+                <w:tcPr/>
+                <w:p>
+                  <w:pPr>
+                    <w:pStyle w:val="Compact"/>
+                    <w:jc w:val="center"/>
+                    <w:jc w:val="center"/>
+                  </w:pPr>
+                  <w:r>
+                    <w:t xml:space="preserve">id</w:t>
+                  </w:r>
+                </w:p>
+              </w:tc>
+              <w:tc>
+                <w:tcPr/>
+                <w:p>
+                  <w:pPr>
+                    <w:pStyle w:val="Compact"/>
+                    <w:jc w:val="center"/>
+                    <w:jc w:val="center"/>
+                  </w:pPr>
+                  <w:r>
+                    <w:t xml:space="preserve">physical_punishment1</w:t>
+                  </w:r>
+                </w:p>
+              </w:tc>
+              <w:tc>
+                <w:tcPr/>
+                <w:p>
+                  <w:pPr>
+                    <w:pStyle w:val="Compact"/>
+                    <w:jc w:val="center"/>
+                    <w:jc w:val="center"/>
+                  </w:pPr>
+                  <w:r>
+                    <w:t xml:space="preserve">warmth1</w:t>
+                  </w:r>
+                </w:p>
+              </w:tc>
+              <w:tc>
+                <w:tcPr/>
+                <w:p>
+                  <w:pPr>
+                    <w:pStyle w:val="Compact"/>
+                    <w:jc w:val="center"/>
+                    <w:jc w:val="center"/>
+                  </w:pPr>
+                  <w:r>
+                    <w:t xml:space="preserve">outcome1</w:t>
+                  </w:r>
+                </w:p>
+              </w:tc>
+              <w:tc>
+                <w:tcPr/>
+                <w:p>
+                  <w:pPr>
+                    <w:pStyle w:val="Compact"/>
+                    <w:jc w:val="center"/>
+                    <w:jc w:val="center"/>
+                  </w:pPr>
+                  <w:r>
+                    <w:t xml:space="preserve">physical_punishment2</w:t>
+                  </w:r>
+                </w:p>
+              </w:tc>
+            </w:tr>
+            <w:tr>
+              <w:tc>
+                <w:tcPr/>
+                <w:p>
+                  <w:pPr>
+                    <w:pStyle w:val="Compact"/>
+                    <w:jc w:val="center"/>
+                    <w:jc w:val="center"/>
+                  </w:pPr>
+                  <w:r>
+                    <w:t xml:space="preserve">1.1</w:t>
+                  </w:r>
+                </w:p>
+              </w:tc>
+              <w:tc>
+                <w:tcPr/>
+                <w:p>
+                  <w:pPr>
+                    <w:pStyle w:val="Compact"/>
+                    <w:jc w:val="center"/>
+                    <w:jc w:val="center"/>
+                  </w:pPr>
+                  <w:r>
+                    <w:t xml:space="preserve">3</w:t>
+                  </w:r>
+                </w:p>
+              </w:tc>
+              <w:tc>
+                <w:tcPr/>
+                <w:p>
+                  <w:pPr>
+                    <w:pStyle w:val="Compact"/>
+                    <w:jc w:val="center"/>
+                    <w:jc w:val="center"/>
+                  </w:pPr>
+                  <w:r>
+                    <w:t xml:space="preserve">3</w:t>
+                  </w:r>
+                </w:p>
+              </w:tc>
+              <w:tc>
+                <w:tcPr/>
+                <w:p>
+                  <w:pPr>
+                    <w:pStyle w:val="Compact"/>
+                    <w:jc w:val="center"/>
+                    <w:jc w:val="center"/>
+                  </w:pPr>
+                  <w:r>
+                    <w:t xml:space="preserve">57.47</w:t>
+                  </w:r>
+                </w:p>
+              </w:tc>
+              <w:tc>
+                <w:tcPr/>
+                <w:p>
+                  <w:pPr>
+                    <w:pStyle w:val="Compact"/>
+                    <w:jc w:val="center"/>
+                    <w:jc w:val="center"/>
+                  </w:pPr>
+                  <w:r>
+                    <w:t xml:space="preserve">3</w:t>
+                  </w:r>
+                </w:p>
+              </w:tc>
+            </w:tr>
+            <w:tr>
+              <w:tc>
+                <w:tcPr/>
+                <w:p>
+                  <w:pPr>
+                    <w:pStyle w:val="Compact"/>
+                    <w:jc w:val="center"/>
+                    <w:jc w:val="center"/>
+                  </w:pPr>
+                  <w:r>
+                    <w:t xml:space="preserve">1.10</w:t>
+                  </w:r>
+                </w:p>
+              </w:tc>
+              <w:tc>
+                <w:tcPr/>
+                <w:p>
+                  <w:pPr>
+                    <w:pStyle w:val="Compact"/>
+                    <w:jc w:val="center"/>
+                    <w:jc w:val="center"/>
+                  </w:pPr>
+                  <w:r>
+                    <w:t xml:space="preserve">2</w:t>
+                  </w:r>
+                </w:p>
+              </w:tc>
+              <w:tc>
+                <w:tcPr/>
+                <w:p>
+                  <w:pPr>
+                    <w:pStyle w:val="Compact"/>
+                    <w:jc w:val="center"/>
+                    <w:jc w:val="center"/>
+                  </w:pPr>
+                  <w:r>
+                    <w:t xml:space="preserve">0</w:t>
+                  </w:r>
+                </w:p>
+              </w:tc>
+              <w:tc>
+                <w:tcPr/>
+                <w:p>
+                  <w:pPr>
+                    <w:pStyle w:val="Compact"/>
+                    <w:jc w:val="center"/>
+                    <w:jc w:val="center"/>
+                  </w:pPr>
+                  <w:r>
+                    <w:t xml:space="preserve">62.9</w:t>
+                  </w:r>
+                </w:p>
+              </w:tc>
+              <w:tc>
+                <w:tcPr/>
+                <w:p>
+                  <w:pPr>
+                    <w:pStyle w:val="Compact"/>
+                    <w:jc w:val="center"/>
+                    <w:jc w:val="center"/>
+                  </w:pPr>
+                  <w:r>
+                    <w:t xml:space="preserve">3</w:t>
+                  </w:r>
+                </w:p>
+              </w:tc>
+            </w:tr>
+            <w:tr>
+              <w:tc>
+                <w:tcPr/>
+                <w:p>
+                  <w:pPr>
+                    <w:pStyle w:val="Compact"/>
+                    <w:jc w:val="center"/>
+                    <w:jc w:val="center"/>
+                  </w:pPr>
+                  <w:r>
+                    <w:t xml:space="preserve">1.100</w:t>
+                  </w:r>
+                </w:p>
+              </w:tc>
+              <w:tc>
+                <w:tcPr/>
+                <w:p>
+                  <w:pPr>
+                    <w:pStyle w:val="Compact"/>
+                    <w:jc w:val="center"/>
+                    <w:jc w:val="center"/>
+                  </w:pPr>
+                  <w:r>
+                    <w:t xml:space="preserve">2</w:t>
+                  </w:r>
+                </w:p>
+              </w:tc>
+              <w:tc>
+                <w:tcPr/>
+                <w:p>
+                  <w:pPr>
+                    <w:pStyle w:val="Compact"/>
+                    <w:jc w:val="center"/>
+                    <w:jc w:val="center"/>
+                  </w:pPr>
+                  <w:r>
+                    <w:t xml:space="preserve">5</w:t>
+                  </w:r>
+                </w:p>
+              </w:tc>
+              <w:tc>
+                <w:tcPr/>
+                <w:p>
+                  <w:pPr>
+                    <w:pStyle w:val="Compact"/>
+                    <w:jc w:val="center"/>
+                    <w:jc w:val="center"/>
+                  </w:pPr>
+                  <w:r>
+                    <w:t xml:space="preserve">62.71</w:t>
+                  </w:r>
+                </w:p>
+              </w:tc>
+              <w:tc>
+                <w:tcPr/>
+                <w:p>
+                  <w:pPr>
+                    <w:pStyle w:val="Compact"/>
+                    <w:jc w:val="center"/>
+                    <w:jc w:val="center"/>
+                  </w:pPr>
+                  <w:r>
+                    <w:t xml:space="preserve">1</w:t>
+                  </w:r>
+                </w:p>
+              </w:tc>
+            </w:tr>
+            <w:tr>
+              <w:tc>
+                <w:tcPr/>
+                <w:p>
+                  <w:pPr>
+                    <w:pStyle w:val="Compact"/>
+                    <w:jc w:val="center"/>
+                    <w:jc w:val="center"/>
+                  </w:pPr>
+                  <w:r>
+                    <w:t xml:space="preserve">1.11</w:t>
+                  </w:r>
+                </w:p>
+              </w:tc>
+              <w:tc>
+                <w:tcPr/>
+                <w:p>
+                  <w:pPr>
+                    <w:pStyle w:val="Compact"/>
+                    <w:jc w:val="center"/>
+                    <w:jc w:val="center"/>
+                  </w:pPr>
+                  <w:r>
+                    <w:t xml:space="preserve">4</w:t>
+                  </w:r>
+                </w:p>
+              </w:tc>
+              <w:tc>
+                <w:tcPr/>
+                <w:p>
+                  <w:pPr>
+                    <w:pStyle w:val="Compact"/>
+                    <w:jc w:val="center"/>
+                    <w:jc w:val="center"/>
+                  </w:pPr>
+                  <w:r>
+                    <w:t xml:space="preserve">4</w:t>
+                  </w:r>
+                </w:p>
+              </w:tc>
+              <w:tc>
+                <w:tcPr/>
+                <w:p>
+                  <w:pPr>
+                    <w:pStyle w:val="Compact"/>
+                    <w:jc w:val="center"/>
+                    <w:jc w:val="center"/>
+                  </w:pPr>
+                  <w:r>
+                    <w:t xml:space="preserve">55.61</w:t>
+                  </w:r>
+                </w:p>
+              </w:tc>
+              <w:tc>
+                <w:tcPr/>
+                <w:p>
+                  <w:pPr>
+                    <w:pStyle w:val="Compact"/>
+                    <w:jc w:val="center"/>
+                    <w:jc w:val="center"/>
+                  </w:pPr>
+                  <w:r>
+                    <w:t xml:space="preserve">2</w:t>
+                  </w:r>
+                </w:p>
+              </w:tc>
+            </w:tr>
+            <w:tr>
+              <w:tc>
+                <w:tcPr/>
+                <w:p>
+                  <w:pPr>
+                    <w:pStyle w:val="Compact"/>
+                    <w:jc w:val="center"/>
+                    <w:jc w:val="center"/>
+                  </w:pPr>
+                  <w:r>
+                    <w:t xml:space="preserve">1.12</w:t>
+                  </w:r>
+                </w:p>
+              </w:tc>
+              <w:tc>
+                <w:tcPr/>
+                <w:p>
+                  <w:pPr>
+                    <w:pStyle w:val="Compact"/>
+                    <w:jc w:val="center"/>
+                    <w:jc w:val="center"/>
+                  </w:pPr>
+                  <w:r>
+                    <w:t xml:space="preserve">5</w:t>
+                  </w:r>
+                </w:p>
+              </w:tc>
+              <w:tc>
+                <w:tcPr/>
+                <w:p>
+                  <w:pPr>
+                    <w:pStyle w:val="Compact"/>
+                    <w:jc w:val="center"/>
+                    <w:jc w:val="center"/>
+                  </w:pPr>
+                  <w:r>
+                    <w:t xml:space="preserve">4</w:t>
+                  </w:r>
+                </w:p>
+              </w:tc>
+              <w:tc>
+                <w:tcPr/>
+                <w:p>
+                  <w:pPr>
+                    <w:pStyle w:val="Compact"/>
+                    <w:jc w:val="center"/>
+                    <w:jc w:val="center"/>
+                  </w:pPr>
+                  <w:r>
+                    <w:t xml:space="preserve">41.15</w:t>
+                  </w:r>
+                </w:p>
+              </w:tc>
+              <w:tc>
+                <w:tcPr/>
+                <w:p>
+                  <w:pPr>
+                    <w:pStyle w:val="Compact"/>
+                    <w:jc w:val="center"/>
+                    <w:jc w:val="center"/>
+                  </w:pPr>
+                  <w:r>
+                    <w:t xml:space="preserve">5</w:t>
+                  </w:r>
+                </w:p>
+              </w:tc>
+            </w:tr>
+            <w:tr>
+              <w:tc>
+                <w:tcPr/>
+                <w:p>
+                  <w:pPr>
+                    <w:pStyle w:val="Compact"/>
+                    <w:jc w:val="center"/>
+                    <w:jc w:val="center"/>
+                  </w:pPr>
+                  <w:r>
+                    <w:t xml:space="preserve">1.13</w:t>
+                  </w:r>
+                </w:p>
+              </w:tc>
+              <w:tc>
+                <w:tcPr/>
+                <w:p>
+                  <w:pPr>
+                    <w:pStyle w:val="Compact"/>
+                    <w:jc w:val="center"/>
+                    <w:jc w:val="center"/>
+                  </w:pPr>
+                  <w:r>
+                    <w:t xml:space="preserve">4</w:t>
+                  </w:r>
+                </w:p>
+              </w:tc>
+              <w:tc>
+                <w:tcPr/>
+                <w:p>
+                  <w:pPr>
+                    <w:pStyle w:val="Compact"/>
+                    <w:jc w:val="center"/>
+                    <w:jc w:val="center"/>
+                  </w:pPr>
+                  <w:r>
+                    <w:t xml:space="preserve">5</w:t>
+                  </w:r>
+                </w:p>
+              </w:tc>
+              <w:tc>
+                <w:tcPr/>
+                <w:p>
+                  <w:pPr>
+                    <w:pStyle w:val="Compact"/>
+                    <w:jc w:val="center"/>
+                    <w:jc w:val="center"/>
+                  </w:pPr>
+                  <w:r>
+                    <w:t xml:space="preserve">63.66</w:t>
+                  </w:r>
+                </w:p>
+              </w:tc>
+              <w:tc>
+                <w:tcPr/>
+                <w:p>
+                  <w:pPr>
+                    <w:pStyle w:val="Compact"/>
+                    <w:jc w:val="center"/>
+                    <w:jc w:val="center"/>
+                  </w:pPr>
+                  <w:r>
+                    <w:t xml:space="preserve">3</w:t>
+                  </w:r>
+                </w:p>
+              </w:tc>
+            </w:tr>
+          </w:tbl>
+          <w:p>
+            <w:pPr>
+              <w:jc w:val="center"/>
+            </w:pPr>
+            <w:r>
+              <w:t xml:space="preserve"> </w:t>
+            </w:r>
+          </w:p>
+          <w:p>
+            <w:pPr>
+              <w:pStyle w:val="TableCaption"/>
+              <w:jc w:val="center"/>
+            </w:pPr>
+            <w:r>
+              <w:t xml:space="preserve">Table continues below</w:t>
+            </w:r>
+          </w:p>
+          <w:tbl>
+            <w:tblPr>
+              <w:tblStyle w:val="Table"/>
+              <w:tblW w:type="pct" w:w="5000"/>
+              <w:tblLook w:firstRow="1" w:lastRow="0" w:firstColumn="0" w:lastColumn="0" w:noHBand="0" w:noVBand="0" w:val="0020"/>
+              <w:jc w:val="start"/>
+              <w:tblLayout w:type="fixed"/>
+              <w:tblCaption w:val="Table continues below"/>
+            </w:tblPr>
+            <w:tblGrid>
+              <w:gridCol w:w="977"/>
+              <w:gridCol w:w="1075"/>
+              <w:gridCol w:w="2248"/>
+              <w:gridCol w:w="977"/>
+              <w:gridCol w:w="1075"/>
+              <w:gridCol w:w="977"/>
+              <w:gridCol w:w="586"/>
+            </w:tblGrid>
+            <w:tr>
+              <w:trPr>
+                <w:tblHeader w:val="true"/>
+              </w:trPr>
+              <w:tc>
+                <w:tcPr/>
+                <w:p>
+                  <w:pPr>
+                    <w:pStyle w:val="Compact"/>
+                    <w:jc w:val="center"/>
+                    <w:jc w:val="center"/>
+                  </w:pPr>
+                  <w:r>
+                    <w:t xml:space="preserve">warmth2</w:t>
+                  </w:r>
+                </w:p>
+              </w:tc>
+              <w:tc>
+                <w:tcPr/>
+                <w:p>
+                  <w:pPr>
+                    <w:pStyle w:val="Compact"/>
+                    <w:jc w:val="center"/>
+                    <w:jc w:val="center"/>
+                  </w:pPr>
+                  <w:r>
+                    <w:t xml:space="preserve">outcome2</w:t>
+                  </w:r>
+                </w:p>
+              </w:tc>
+              <w:tc>
+                <w:tcPr/>
+                <w:p>
+                  <w:pPr>
+                    <w:pStyle w:val="Compact"/>
+                    <w:jc w:val="center"/>
+                    <w:jc w:val="center"/>
+                  </w:pPr>
+                  <w:r>
+                    <w:t xml:space="preserve">physical_punishment3</w:t>
+                  </w:r>
+                </w:p>
+              </w:tc>
+              <w:tc>
+                <w:tcPr/>
+                <w:p>
+                  <w:pPr>
+                    <w:pStyle w:val="Compact"/>
+                    <w:jc w:val="center"/>
+                    <w:jc w:val="center"/>
+                  </w:pPr>
+                  <w:r>
+                    <w:t xml:space="preserve">warmth3</w:t>
+                  </w:r>
+                </w:p>
+              </w:tc>
+              <w:tc>
+                <w:tcPr/>
+                <w:p>
+                  <w:pPr>
+                    <w:pStyle w:val="Compact"/>
+                    <w:jc w:val="center"/>
+                    <w:jc w:val="center"/>
+                  </w:pPr>
+                  <w:r>
+                    <w:t xml:space="preserve">outcome3</w:t>
+                  </w:r>
+                </w:p>
+              </w:tc>
+              <w:tc>
+                <w:tcPr/>
+                <w:p>
+                  <w:pPr>
+                    <w:pStyle w:val="Compact"/>
+                    <w:jc w:val="center"/>
+                    <w:jc w:val="center"/>
+                  </w:pPr>
+                  <w:r>
+                    <w:t xml:space="preserve">country</w:t>
+                  </w:r>
+                </w:p>
+              </w:tc>
+              <w:tc>
+                <w:tcPr/>
+                <w:p>
+                  <w:pPr>
+                    <w:pStyle w:val="Compact"/>
+                    <w:jc w:val="center"/>
+                    <w:jc w:val="center"/>
+                  </w:pPr>
+                  <w:r>
+                    <w:t xml:space="preserve">HDI</w:t>
+                  </w:r>
+                </w:p>
+              </w:tc>
+            </w:tr>
+            <w:tr>
+              <w:tc>
+                <w:tcPr/>
+                <w:p>
+                  <w:pPr>
+                    <w:pStyle w:val="Compact"/>
+                    <w:jc w:val="center"/>
+                    <w:jc w:val="center"/>
+                  </w:pPr>
+                  <w:r>
+                    <w:t xml:space="preserve">4</w:t>
+                  </w:r>
+                </w:p>
+              </w:tc>
+              <w:tc>
+                <w:tcPr/>
+                <w:p>
+                  <w:pPr>
+                    <w:pStyle w:val="Compact"/>
+                    <w:jc w:val="center"/>
+                    <w:jc w:val="center"/>
+                  </w:pPr>
+                  <w:r>
+                    <w:t xml:space="preserve">55.06</w:t>
+                  </w:r>
+                </w:p>
+              </w:tc>
+              <w:tc>
+                <w:tcPr/>
+                <w:p>
+                  <w:pPr>
+                    <w:pStyle w:val="Compact"/>
+                    <w:jc w:val="center"/>
+                    <w:jc w:val="center"/>
+                  </w:pPr>
+                  <w:r>
+                    <w:t xml:space="preserve">1</w:t>
+                  </w:r>
+                </w:p>
+              </w:tc>
+              <w:tc>
+                <w:tcPr/>
+                <w:p>
+                  <w:pPr>
+                    <w:pStyle w:val="Compact"/>
+                    <w:jc w:val="center"/>
+                    <w:jc w:val="center"/>
+                  </w:pPr>
+                  <w:r>
+                    <w:t xml:space="preserve">2</w:t>
+                  </w:r>
+                </w:p>
+              </w:tc>
+              <w:tc>
+                <w:tcPr/>
+                <w:p>
+                  <w:pPr>
+                    <w:pStyle w:val="Compact"/>
+                    <w:jc w:val="center"/>
+                    <w:jc w:val="center"/>
+                  </w:pPr>
+                  <w:r>
+                    <w:t xml:space="preserve">58.77</w:t>
+                  </w:r>
+                </w:p>
+              </w:tc>
+              <w:tc>
+                <w:tcPr/>
+                <w:p>
+                  <w:pPr>
+                    <w:pStyle w:val="Compact"/>
+                    <w:jc w:val="center"/>
+                    <w:jc w:val="center"/>
+                  </w:pPr>
+                  <w:r>
+                    <w:t xml:space="preserve">1</w:t>
+                  </w:r>
+                </w:p>
+              </w:tc>
+              <w:tc>
+                <w:tcPr/>
+                <w:p>
+                  <w:pPr>
+                    <w:pStyle w:val="Compact"/>
+                    <w:jc w:val="center"/>
+                    <w:jc w:val="center"/>
+                  </w:pPr>
+                  <w:r>
+                    <w:t xml:space="preserve">69</w:t>
+                  </w:r>
+                </w:p>
+              </w:tc>
+            </w:tr>
+            <w:tr>
+              <w:tc>
+                <w:tcPr/>
+                <w:p>
+                  <w:pPr>
+                    <w:pStyle w:val="Compact"/>
+                    <w:jc w:val="center"/>
+                    <w:jc w:val="center"/>
+                  </w:pPr>
+                  <w:r>
+                    <w:t xml:space="preserve">0</w:t>
+                  </w:r>
+                </w:p>
+              </w:tc>
+              <w:tc>
+                <w:tcPr/>
+                <w:p>
+                  <w:pPr>
+                    <w:pStyle w:val="Compact"/>
+                    <w:jc w:val="center"/>
+                    <w:jc w:val="center"/>
+                  </w:pPr>
+                  <w:r>
+                    <w:t xml:space="preserve">56.67</w:t>
+                  </w:r>
+                </w:p>
+              </w:tc>
+              <w:tc>
+                <w:tcPr/>
+                <w:p>
+                  <w:pPr>
+                    <w:pStyle w:val="Compact"/>
+                    <w:jc w:val="center"/>
+                    <w:jc w:val="center"/>
+                  </w:pPr>
+                  <w:r>
+                    <w:t xml:space="preserve">2</w:t>
+                  </w:r>
+                </w:p>
+              </w:tc>
+              <w:tc>
+                <w:tcPr/>
+                <w:p>
+                  <w:pPr>
+                    <w:pStyle w:val="Compact"/>
+                    <w:jc w:val="center"/>
+                    <w:jc w:val="center"/>
+                  </w:pPr>
+                  <w:r>
+                    <w:t xml:space="preserve">0</w:t>
+                  </w:r>
+                </w:p>
+              </w:tc>
+              <w:tc>
+                <w:tcPr/>
+                <w:p>
+                  <w:pPr>
+                    <w:pStyle w:val="Compact"/>
+                    <w:jc w:val="center"/>
+                    <w:jc w:val="center"/>
+                  </w:pPr>
+                  <w:r>
+                    <w:t xml:space="preserve">68.22</w:t>
+                  </w:r>
+                </w:p>
+              </w:tc>
+              <w:tc>
+                <w:tcPr/>
+                <w:p>
+                  <w:pPr>
+                    <w:pStyle w:val="Compact"/>
+                    <w:jc w:val="center"/>
+                    <w:jc w:val="center"/>
+                  </w:pPr>
+                  <w:r>
+                    <w:t xml:space="preserve">1</w:t>
+                  </w:r>
+                </w:p>
+              </w:tc>
+              <w:tc>
+                <w:tcPr/>
+                <w:p>
+                  <w:pPr>
+                    <w:pStyle w:val="Compact"/>
+                    <w:jc w:val="center"/>
+                    <w:jc w:val="center"/>
+                  </w:pPr>
+                  <w:r>
+                    <w:t xml:space="preserve">69</w:t>
+                  </w:r>
+                </w:p>
+              </w:tc>
+            </w:tr>
+            <w:tr>
+              <w:tc>
+                <w:tcPr/>
+                <w:p>
+                  <w:pPr>
+                    <w:pStyle w:val="Compact"/>
+                    <w:jc w:val="center"/>
+                    <w:jc w:val="center"/>
+                  </w:pPr>
+                  <w:r>
+                    <w:t xml:space="preserve">4</w:t>
+                  </w:r>
+                </w:p>
+              </w:tc>
+              <w:tc>
+                <w:tcPr/>
+                <w:p>
+                  <w:pPr>
+                    <w:pStyle w:val="Compact"/>
+                    <w:jc w:val="center"/>
+                    <w:jc w:val="center"/>
+                  </w:pPr>
+                  <w:r>
+                    <w:t xml:space="preserve">51.58</w:t>
+                  </w:r>
+                </w:p>
+              </w:tc>
+              <w:tc>
+                <w:tcPr/>
+                <w:p>
+                  <w:pPr>
+                    <w:pStyle w:val="Compact"/>
+                    <w:jc w:val="center"/>
+                    <w:jc w:val="center"/>
+                  </w:pPr>
+                  <w:r>
+                    <w:t xml:space="preserve">2</w:t>
+                  </w:r>
+                </w:p>
+              </w:tc>
+              <w:tc>
+                <w:tcPr/>
+                <w:p>
+                  <w:pPr>
+                    <w:pStyle w:val="Compact"/>
+                    <w:jc w:val="center"/>
+                    <w:jc w:val="center"/>
+                  </w:pPr>
+                  <w:r>
+                    <w:t xml:space="preserve">5</w:t>
+                  </w:r>
+                </w:p>
+              </w:tc>
+              <w:tc>
+                <w:tcPr/>
+                <w:p>
+                  <w:pPr>
+                    <w:pStyle w:val="Compact"/>
+                    <w:jc w:val="center"/>
+                    <w:jc w:val="center"/>
+                  </w:pPr>
+                  <w:r>
+                    <w:t xml:space="preserve">55.51</w:t>
+                  </w:r>
+                </w:p>
+              </w:tc>
+              <w:tc>
+                <w:tcPr/>
+                <w:p>
+                  <w:pPr>
+                    <w:pStyle w:val="Compact"/>
+                    <w:jc w:val="center"/>
+                    <w:jc w:val="center"/>
+                  </w:pPr>
+                  <w:r>
+                    <w:t xml:space="preserve">1</w:t>
+                  </w:r>
+                </w:p>
+              </w:tc>
+              <w:tc>
+                <w:tcPr/>
+                <w:p>
+                  <w:pPr>
+                    <w:pStyle w:val="Compact"/>
+                    <w:jc w:val="center"/>
+                    <w:jc w:val="center"/>
+                  </w:pPr>
+                  <w:r>
+                    <w:t xml:space="preserve">69</w:t>
+                  </w:r>
+                </w:p>
+              </w:tc>
+            </w:tr>
+            <w:tr>
+              <w:tc>
+                <w:tcPr/>
+                <w:p>
+                  <w:pPr>
+                    <w:pStyle w:val="Compact"/>
+                    <w:jc w:val="center"/>
+                    <w:jc w:val="center"/>
+                  </w:pPr>
+                  <w:r>
+                    <w:t xml:space="preserve">5</w:t>
+                  </w:r>
+                </w:p>
+              </w:tc>
+              <w:tc>
+                <w:tcPr/>
+                <w:p>
+                  <w:pPr>
+                    <w:pStyle w:val="Compact"/>
+                    <w:jc w:val="center"/>
+                    <w:jc w:val="center"/>
+                  </w:pPr>
+                  <w:r>
+                    <w:t xml:space="preserve">50.9</w:t>
+                  </w:r>
+                </w:p>
+              </w:tc>
+              <w:tc>
+                <w:tcPr/>
+                <w:p>
+                  <w:pPr>
+                    <w:pStyle w:val="Compact"/>
+                    <w:jc w:val="center"/>
+                    <w:jc w:val="center"/>
+                  </w:pPr>
+                  <w:r>
+                    <w:t xml:space="preserve">3</w:t>
+                  </w:r>
+                </w:p>
+              </w:tc>
+              <w:tc>
+                <w:tcPr/>
+                <w:p>
+                  <w:pPr>
+                    <w:pStyle w:val="Compact"/>
+                    <w:jc w:val="center"/>
+                    <w:jc w:val="center"/>
+                  </w:pPr>
+                  <w:r>
+                    <w:t xml:space="preserve">3</w:t>
+                  </w:r>
+                </w:p>
+              </w:tc>
+              <w:tc>
+                <w:tcPr/>
+                <w:p>
+                  <w:pPr>
+                    <w:pStyle w:val="Compact"/>
+                    <w:jc w:val="center"/>
+                    <w:jc w:val="center"/>
+                  </w:pPr>
+                  <w:r>
+                    <w:t xml:space="preserve">48.02</w:t>
+                  </w:r>
+                </w:p>
+              </w:tc>
+              <w:tc>
+                <w:tcPr/>
+                <w:p>
+                  <w:pPr>
+                    <w:pStyle w:val="Compact"/>
+                    <w:jc w:val="center"/>
+                    <w:jc w:val="center"/>
+                  </w:pPr>
+                  <w:r>
+                    <w:t xml:space="preserve">1</w:t>
+                  </w:r>
+                </w:p>
+              </w:tc>
+              <w:tc>
+                <w:tcPr/>
+                <w:p>
+                  <w:pPr>
+                    <w:pStyle w:val="Compact"/>
+                    <w:jc w:val="center"/>
+                    <w:jc w:val="center"/>
+                  </w:pPr>
+                  <w:r>
+                    <w:t xml:space="preserve">69</w:t>
+                  </w:r>
+                </w:p>
+              </w:tc>
+            </w:tr>
+            <w:tr>
+              <w:tc>
+                <w:tcPr/>
+                <w:p>
+                  <w:pPr>
+                    <w:pStyle w:val="Compact"/>
+                    <w:jc w:val="center"/>
+                    <w:jc w:val="center"/>
+                  </w:pPr>
+                  <w:r>
+                    <w:t xml:space="preserve">5</w:t>
+                  </w:r>
+                </w:p>
+              </w:tc>
+              <w:tc>
+                <w:tcPr/>
+                <w:p>
+                  <w:pPr>
+                    <w:pStyle w:val="Compact"/>
+                    <w:jc w:val="center"/>
+                    <w:jc w:val="center"/>
+                  </w:pPr>
+                  <w:r>
+                    <w:t xml:space="preserve">45.4</w:t>
+                  </w:r>
+                </w:p>
+              </w:tc>
+              <w:tc>
+                <w:tcPr/>
+                <w:p>
+                  <w:pPr>
+                    <w:pStyle w:val="Compact"/>
+                    <w:jc w:val="center"/>
+                    <w:jc w:val="center"/>
+                  </w:pPr>
+                  <w:r>
+                    <w:t xml:space="preserve">3</w:t>
+                  </w:r>
+                </w:p>
+              </w:tc>
+              <w:tc>
+                <w:tcPr/>
+                <w:p>
+                  <w:pPr>
+                    <w:pStyle w:val="Compact"/>
+                    <w:jc w:val="center"/>
+                    <w:jc w:val="center"/>
+                  </w:pPr>
+                  <w:r>
+                    <w:t xml:space="preserve">4</w:t>
+                  </w:r>
+                </w:p>
+              </w:tc>
+              <w:tc>
+                <w:tcPr/>
+                <w:p>
+                  <w:pPr>
+                    <w:pStyle w:val="Compact"/>
+                    <w:jc w:val="center"/>
+                    <w:jc w:val="center"/>
+                  </w:pPr>
+                  <w:r>
+                    <w:t xml:space="preserve">55.86</w:t>
+                  </w:r>
+                </w:p>
+              </w:tc>
+              <w:tc>
+                <w:tcPr/>
+                <w:p>
+                  <w:pPr>
+                    <w:pStyle w:val="Compact"/>
+                    <w:jc w:val="center"/>
+                    <w:jc w:val="center"/>
+                  </w:pPr>
+                  <w:r>
+                    <w:t xml:space="preserve">1</w:t>
+                  </w:r>
+                </w:p>
+              </w:tc>
+              <w:tc>
+                <w:tcPr/>
+                <w:p>
+                  <w:pPr>
+                    <w:pStyle w:val="Compact"/>
+                    <w:jc w:val="center"/>
+                    <w:jc w:val="center"/>
+                  </w:pPr>
+                  <w:r>
+                    <w:t xml:space="preserve">69</w:t>
+                  </w:r>
+                </w:p>
+              </w:tc>
+            </w:tr>
+            <w:tr>
+              <w:tc>
+                <w:tcPr/>
+                <w:p>
+                  <w:pPr>
+                    <w:pStyle w:val="Compact"/>
+                    <w:jc w:val="center"/>
+                    <w:jc w:val="center"/>
+                  </w:pPr>
+                  <w:r>
+                    <w:t xml:space="preserve">3</w:t>
+                  </w:r>
+                </w:p>
+              </w:tc>
+              <w:tc>
+                <w:tcPr/>
+                <w:p>
+                  <w:pPr>
+                    <w:pStyle w:val="Compact"/>
+                    <w:jc w:val="center"/>
+                    <w:jc w:val="center"/>
+                  </w:pPr>
+                  <w:r>
+                    <w:t xml:space="preserve">64.81</w:t>
+                  </w:r>
+                </w:p>
+              </w:tc>
+              <w:tc>
+                <w:tcPr/>
+                <w:p>
+                  <w:pPr>
+                    <w:pStyle w:val="Compact"/>
+                    <w:jc w:val="center"/>
+                    <w:jc w:val="center"/>
+                  </w:pPr>
+                  <w:r>
+                    <w:t xml:space="preserve">3</w:t>
+                  </w:r>
+                </w:p>
+              </w:tc>
+              <w:tc>
+                <w:tcPr/>
+                <w:p>
+                  <w:pPr>
+                    <w:pStyle w:val="Compact"/>
+                    <w:jc w:val="center"/>
+                    <w:jc w:val="center"/>
+                  </w:pPr>
+                  <w:r>
+                    <w:t xml:space="preserve">3</w:t>
+                  </w:r>
+                </w:p>
+              </w:tc>
+              <w:tc>
+                <w:tcPr/>
+                <w:p>
+                  <w:pPr>
+                    <w:pStyle w:val="Compact"/>
+                    <w:jc w:val="center"/>
+                    <w:jc w:val="center"/>
+                  </w:pPr>
+                  <w:r>
+                    <w:t xml:space="preserve">58.3</w:t>
+                  </w:r>
+                </w:p>
+              </w:tc>
+              <w:tc>
+                <w:tcPr/>
+                <w:p>
+                  <w:pPr>
+                    <w:pStyle w:val="Compact"/>
+                    <w:jc w:val="center"/>
+                    <w:jc w:val="center"/>
+                  </w:pPr>
+                  <w:r>
+                    <w:t xml:space="preserve">1</w:t>
+                  </w:r>
+                </w:p>
+              </w:tc>
+              <w:tc>
+                <w:tcPr/>
+                <w:p>
+                  <w:pPr>
+                    <w:pStyle w:val="Compact"/>
+                    <w:jc w:val="center"/>
+                    <w:jc w:val="center"/>
+                  </w:pPr>
+                  <w:r>
+                    <w:t xml:space="preserve">69</w:t>
+                  </w:r>
+                </w:p>
+              </w:tc>
+            </w:tr>
+          </w:tbl>
+          <w:p>
+            <w:pPr>
+              <w:jc w:val="center"/>
+            </w:pPr>
+            <w:r>
+              <w:t xml:space="preserve"> </w:t>
+            </w:r>
+          </w:p>
+          <w:tbl>
+            <w:tblPr>
+              <w:tblStyle w:val="Table"/>
+              <w:tblW w:type="pct" w:w="2431"/>
+              <w:tblLook w:firstRow="1" w:lastRow="0" w:firstColumn="0" w:lastColumn="0" w:noHBand="0" w:noVBand="0" w:val="0020"/>
+              <w:jc w:val="start"/>
+              <w:tblLayout w:type="fixed"/>
+            </w:tblPr>
+            <w:tblGrid>
+              <w:gridCol w:w="990"/>
+              <w:gridCol w:w="1210"/>
+              <w:gridCol w:w="1650"/>
+            </w:tblGrid>
+            <w:tr>
+              <w:trPr>
+                <w:tblHeader w:val="true"/>
+              </w:trPr>
+              <w:tc>
+                <w:tcPr/>
+                <w:p>
+                  <w:pPr>
+                    <w:pStyle w:val="Compact"/>
+                    <w:jc w:val="center"/>
+                    <w:jc w:val="center"/>
+                  </w:pPr>
+                  <w:r>
+                    <w:t xml:space="preserve">family</w:t>
+                  </w:r>
+                </w:p>
+              </w:tc>
+              <w:tc>
+                <w:tcPr/>
+                <w:p>
+                  <w:pPr>
+                    <w:pStyle w:val="Compact"/>
+                    <w:jc w:val="center"/>
+                    <w:jc w:val="center"/>
+                  </w:pPr>
+                  <w:r>
+                    <w:t xml:space="preserve">identity</w:t>
+                  </w:r>
+                </w:p>
+              </w:tc>
+              <w:tc>
+                <w:tcPr/>
+                <w:p>
+                  <w:pPr>
+                    <w:pStyle w:val="Compact"/>
+                    <w:jc w:val="center"/>
+                    <w:jc w:val="center"/>
+                  </w:pPr>
+                  <w:r>
+                    <w:t xml:space="preserve">intervention</w:t>
+                  </w:r>
+                </w:p>
+              </w:tc>
+            </w:tr>
+            <w:tr>
+              <w:tc>
+                <w:tcPr/>
+                <w:p>
+                  <w:pPr>
+                    <w:pStyle w:val="Compact"/>
+                    <w:jc w:val="center"/>
+                    <w:jc w:val="center"/>
+                  </w:pPr>
+                  <w:r>
+                    <w:t xml:space="preserve">1</w:t>
+                  </w:r>
+                </w:p>
+              </w:tc>
+              <w:tc>
+                <w:tcPr/>
+                <w:p>
+                  <w:pPr>
+                    <w:pStyle w:val="Compact"/>
+                    <w:jc w:val="center"/>
+                    <w:jc w:val="center"/>
+                  </w:pPr>
+                  <w:r>
+                    <w:t xml:space="preserve">1</w:t>
+                  </w:r>
+                </w:p>
+              </w:tc>
+              <w:tc>
+                <w:tcPr/>
+                <w:p>
+                  <w:pPr>
+                    <w:pStyle w:val="Compact"/>
+                    <w:jc w:val="center"/>
+                    <w:jc w:val="center"/>
+                  </w:pPr>
+                  <w:r>
+                    <w:t xml:space="preserve">0</w:t>
+                  </w:r>
+                </w:p>
+              </w:tc>
+            </w:tr>
+            <w:tr>
+              <w:tc>
+                <w:tcPr/>
+                <w:p>
+                  <w:pPr>
+                    <w:pStyle w:val="Compact"/>
+                    <w:jc w:val="center"/>
+                    <w:jc w:val="center"/>
+                  </w:pPr>
+                  <w:r>
+                    <w:t xml:space="preserve">10</w:t>
+                  </w:r>
+                </w:p>
+              </w:tc>
+              <w:tc>
+                <w:tcPr/>
+                <w:p>
+                  <w:pPr>
+                    <w:pStyle w:val="Compact"/>
+                    <w:jc w:val="center"/>
+                    <w:jc w:val="center"/>
+                  </w:pPr>
+                  <w:r>
+                    <w:t xml:space="preserve">1</w:t>
+                  </w:r>
+                </w:p>
+              </w:tc>
+              <w:tc>
+                <w:tcPr/>
+                <w:p>
+                  <w:pPr>
+                    <w:pStyle w:val="Compact"/>
+                    <w:jc w:val="center"/>
+                    <w:jc w:val="center"/>
+                  </w:pPr>
+                  <w:r>
+                    <w:t xml:space="preserve">0</w:t>
+                  </w:r>
+                </w:p>
+              </w:tc>
+            </w:tr>
+            <w:tr>
+              <w:tc>
+                <w:tcPr/>
+                <w:p>
+                  <w:pPr>
+                    <w:pStyle w:val="Compact"/>
+                    <w:jc w:val="center"/>
+                    <w:jc w:val="center"/>
+                  </w:pPr>
+                  <w:r>
+                    <w:t xml:space="preserve">100</w:t>
+                  </w:r>
+                </w:p>
+              </w:tc>
+              <w:tc>
+                <w:tcPr/>
+                <w:p>
+                  <w:pPr>
+                    <w:pStyle w:val="Compact"/>
+                    <w:jc w:val="center"/>
+                    <w:jc w:val="center"/>
+                  </w:pPr>
+                  <w:r>
+                    <w:t xml:space="preserve">1</w:t>
+                  </w:r>
+                </w:p>
+              </w:tc>
+              <w:tc>
+                <w:tcPr/>
+                <w:p>
+                  <w:pPr>
+                    <w:pStyle w:val="Compact"/>
+                    <w:jc w:val="center"/>
+                    <w:jc w:val="center"/>
+                  </w:pPr>
+                  <w:r>
+                    <w:t xml:space="preserve">1</w:t>
+                  </w:r>
+                </w:p>
+              </w:tc>
+            </w:tr>
+            <w:tr>
+              <w:tc>
+                <w:tcPr/>
+                <w:p>
+                  <w:pPr>
+                    <w:pStyle w:val="Compact"/>
+                    <w:jc w:val="center"/>
+                    <w:jc w:val="center"/>
+                  </w:pPr>
+                  <w:r>
+                    <w:t xml:space="preserve">11</w:t>
+                  </w:r>
+                </w:p>
+              </w:tc>
+              <w:tc>
+                <w:tcPr/>
+                <w:p>
+                  <w:pPr>
+                    <w:pStyle w:val="Compact"/>
+                    <w:jc w:val="center"/>
+                    <w:jc w:val="center"/>
+                  </w:pPr>
+                  <w:r>
+                    <w:t xml:space="preserve">1</w:t>
+                  </w:r>
+                </w:p>
+              </w:tc>
+              <w:tc>
+                <w:tcPr/>
+                <w:p>
+                  <w:pPr>
+                    <w:pStyle w:val="Compact"/>
+                    <w:jc w:val="center"/>
+                    <w:jc w:val="center"/>
+                  </w:pPr>
+                  <w:r>
+                    <w:t xml:space="preserve">1</w:t>
+                  </w:r>
+                </w:p>
+              </w:tc>
+            </w:tr>
+            <w:tr>
+              <w:tc>
+                <w:tcPr/>
+                <w:p>
+                  <w:pPr>
+                    <w:pStyle w:val="Compact"/>
+                    <w:jc w:val="center"/>
+                    <w:jc w:val="center"/>
+                  </w:pPr>
+                  <w:r>
+                    <w:t xml:space="preserve">12</w:t>
+                  </w:r>
+                </w:p>
+              </w:tc>
+              <w:tc>
+                <w:tcPr/>
+                <w:p>
+                  <w:pPr>
+                    <w:pStyle w:val="Compact"/>
+                    <w:jc w:val="center"/>
+                    <w:jc w:val="center"/>
+                  </w:pPr>
+                  <w:r>
+                    <w:t xml:space="preserve">0</w:t>
+                  </w:r>
+                </w:p>
+              </w:tc>
+              <w:tc>
+                <w:tcPr/>
+                <w:p>
+                  <w:pPr>
+                    <w:pStyle w:val="Compact"/>
+                    <w:jc w:val="center"/>
+                    <w:jc w:val="center"/>
+                  </w:pPr>
+                  <w:r>
+                    <w:t xml:space="preserve">0</w:t>
+                  </w:r>
+                </w:p>
+              </w:tc>
+            </w:tr>
+            <w:tr>
+              <w:tc>
+                <w:tcPr/>
+                <w:p>
+                  <w:pPr>
+                    <w:pStyle w:val="Compact"/>
+                    <w:jc w:val="center"/>
+                    <w:jc w:val="center"/>
+                  </w:pPr>
+                  <w:r>
+                    <w:t xml:space="preserve">13</w:t>
+                  </w:r>
+                </w:p>
+              </w:tc>
+              <w:tc>
+                <w:tcPr/>
+                <w:p>
+                  <w:pPr>
+                    <w:pStyle w:val="Compact"/>
+                    <w:jc w:val="center"/>
+                    <w:jc w:val="center"/>
+                  </w:pPr>
+                  <w:r>
+                    <w:t xml:space="preserve">0</w:t>
+                  </w:r>
+                </w:p>
+              </w:tc>
+              <w:tc>
+                <w:tcPr/>
+                <w:p>
+                  <w:pPr>
+                    <w:pStyle w:val="Compact"/>
+                    <w:jc w:val="center"/>
+                    <w:jc w:val="center"/>
+                  </w:pPr>
+                  <w:r>
+                    <w:t xml:space="preserve">1</w:t>
+                  </w:r>
+                </w:p>
+              </w:tc>
+            </w:tr>
+          </w:tbl>
+          <w:bookmarkEnd w:id="132"/>
+          <w:p/>
+        </w:tc>
+      </w:tr>
+    </w:tbl>
+    <w:bookmarkEnd w:id="133"/>
+    <w:bookmarkStart w:id="134" w:name="data-management"/>
+    <w:p>
+      <w:pPr>
+        <w:pStyle w:val="Heading2"/>
+      </w:pPr>
+      <w:r>
+        <w:t xml:space="preserve">7.3 Data Management</w:t>
+      </w:r>
+    </w:p>
+    <w:p>
+      <w:pPr>
+        <w:pStyle w:val="FirstParagraph"/>
+      </w:pPr>
+      <w:r>
+        <w:t xml:space="preserve">Because reshaping your data dramatically changes the structure of your data…</w:t>
+      </w:r>
+    </w:p>
+    <w:p>
+      <w:pPr>
+        <w:numPr>
+          <w:ilvl w:val="0"/>
+          <w:numId w:val="1004"/>
+        </w:numPr>
+        <w:pStyle w:val="Compact"/>
+      </w:pPr>
+      <w:r>
+        <w:t xml:space="preserve">It is a good idea to have your raw data saved in a location where it will not be changed, and can be retrieved again if the reshape command does not work correctly, or if you simply want to modify your reshaping data workflow.(CF</w:t>
+      </w:r>
+      <w:r>
+        <w:t xml:space="preserve"> </w:t>
+      </w:r>
+      <w:hyperlink w:anchor="sec-script-flow">
+        <w:r>
+          <w:rPr>
+            <w:rStyle w:val="Hyperlink"/>
+          </w:rPr>
+          <w:t xml:space="preserve">Section 2.3</w:t>
+        </w:r>
+      </w:hyperlink>
+      <w:r>
+        <w:t xml:space="preserve">)</w:t>
+      </w:r>
+    </w:p>
+    <w:p>
+      <w:pPr>
+        <w:numPr>
+          <w:ilvl w:val="0"/>
+          <w:numId w:val="1004"/>
+        </w:numPr>
+        <w:pStyle w:val="Compact"/>
+      </w:pPr>
+      <w:r>
+        <w:t xml:space="preserve">Usually we want to work with only a</w:t>
+      </w:r>
+      <w:r>
+        <w:t xml:space="preserve"> </w:t>
+      </w:r>
+      <w:r>
+        <w:rPr>
+          <w:iCs/>
+          <w:i/>
+        </w:rPr>
+        <w:t xml:space="preserve">subset</w:t>
+      </w:r>
+      <w:r>
+        <w:t xml:space="preserve"> </w:t>
+      </w:r>
+      <w:r>
+        <w:t xml:space="preserve">of your data, to keep only the data in which we are interested.</w:t>
+      </w:r>
+    </w:p>
+    <w:p>
+      <w:pPr>
+        <w:numPr>
+          <w:ilvl w:val="1"/>
+          <w:numId w:val="1005"/>
+        </w:numPr>
+        <w:pStyle w:val="Compact"/>
+      </w:pPr>
+      <w:r>
+        <w:t xml:space="preserve">In Stata, the command to keep only variables of interest would be:</w:t>
+      </w:r>
+      <w:r>
+        <w:t xml:space="preserve"> </w:t>
+      </w:r>
+      <w:r>
+        <w:rPr>
+          <w:rStyle w:val="VerbatimChar"/>
+        </w:rPr>
+        <w:t xml:space="preserve">keep y x z t</w:t>
+      </w:r>
+      <w:r>
+        <w:t xml:space="preserve">.</w:t>
+      </w:r>
+    </w:p>
+    <w:p>
+      <w:pPr>
+        <w:numPr>
+          <w:ilvl w:val="1"/>
+          <w:numId w:val="1005"/>
+        </w:numPr>
+        <w:pStyle w:val="Compact"/>
+      </w:pPr>
+      <w:r>
+        <w:t xml:space="preserve">In R, one option would be to use the subset function:</w:t>
+      </w:r>
+      <w:r>
+        <w:t xml:space="preserve"> </w:t>
+      </w:r>
+      <w:r>
+        <w:rPr>
+          <w:rStyle w:val="VerbatimChar"/>
+        </w:rPr>
+        <w:t xml:space="preserve">mysubset &lt;- subset(mydata, select = c(y, x, z, t))</w:t>
+      </w:r>
+    </w:p>
+    <w:bookmarkEnd w:id="134"/>
+    <w:bookmarkStart w:id="135" w:name="reshaping-data-from-wide-to-long"/>
+    <w:p>
+      <w:pPr>
+        <w:pStyle w:val="Heading2"/>
+      </w:pPr>
+      <w:r>
+        <w:t xml:space="preserve">7.4 Reshaping Data From Wide To Long</w:t>
+      </w:r>
+    </w:p>
+    <w:p>
+      <w:pPr>
+        <w:pStyle w:val="FirstParagraph"/>
+      </w:pPr>
+      <w:r>
+        <w:t xml:space="preserve">Usually, we are most interested in reshaping data from</w:t>
+      </w:r>
+      <w:r>
+        <w:t xml:space="preserve"> </w:t>
+      </w:r>
+      <w:r>
+        <w:rPr>
+          <w:iCs/>
+          <w:i/>
+        </w:rPr>
+        <w:t xml:space="preserve">wide</w:t>
+      </w:r>
+      <w:r>
+        <w:t xml:space="preserve"> </w:t>
+      </w:r>
+      <w:r>
+        <w:t xml:space="preserve">to</w:t>
+      </w:r>
+      <w:r>
+        <w:t xml:space="preserve"> </w:t>
+      </w:r>
+      <w:r>
+        <w:rPr>
+          <w:iCs/>
+          <w:i/>
+        </w:rPr>
+        <w:t xml:space="preserve">long</w:t>
+      </w:r>
+      <w:r>
+        <w:t xml:space="preserve">.</w:t>
+      </w:r>
+    </w:p>
+    <w:p>
+      <w:pPr>
+        <w:pStyle w:val="Heading3"/>
+      </w:pPr>
+      <w:r>
+        <w:t xml:space="preserve">Stata</w:t>
+      </w:r>
+    </w:p>
+    <w:p>
+      <w:pPr>
+        <w:pStyle w:val="FirstParagraph"/>
+      </w:pPr>
+      <w:r>
+        <w:t xml:space="preserve">In Stata, I only list variables that vary over time, or are</w:t>
+      </w:r>
+      <w:r>
+        <w:t xml:space="preserve"> </w:t>
+      </w:r>
+      <w:r>
+        <w:rPr>
+          <w:iCs/>
+          <w:i/>
+        </w:rPr>
+        <w:t xml:space="preserve">time varying</w:t>
+      </w:r>
+      <w:r>
+        <w:t xml:space="preserve">. Stata assumes that variables that are</w:t>
+      </w:r>
+      <w:r>
+        <w:t xml:space="preserve"> </w:t>
+      </w:r>
+      <w:r>
+        <w:rPr>
+          <w:iCs/>
+          <w:i/>
+        </w:rPr>
+        <w:t xml:space="preserve">not listed</w:t>
+      </w:r>
+      <w:r>
+        <w:t xml:space="preserve"> </w:t>
+      </w:r>
+      <w:r>
+        <w:t xml:space="preserve">do</w:t>
+      </w:r>
+      <w:r>
+        <w:t xml:space="preserve"> </w:t>
+      </w:r>
+      <w:r>
+        <w:rPr>
+          <w:iCs/>
+          <w:i/>
+        </w:rPr>
+        <w:t xml:space="preserve">not vary over time</w:t>
+      </w:r>
+      <w:r>
+        <w:t xml:space="preserve">, or are</w:t>
+      </w:r>
+      <w:r>
+        <w:t xml:space="preserve"> </w:t>
+      </w:r>
+      <w:r>
+        <w:rPr>
+          <w:iCs/>
+          <w:i/>
+        </w:rPr>
+        <w:t xml:space="preserve">time invariant</w:t>
+      </w:r>
+      <w:r>
+        <w:t xml:space="preserve">.</w:t>
+      </w:r>
+    </w:p>
+    <w:p>
+      <w:pPr>
+        <w:pStyle w:val="BodyText"/>
+      </w:pPr>
+      <w:r>
+        <w:t xml:space="preserve">Notice also that our</w:t>
+      </w:r>
+      <w:r>
+        <w:t xml:space="preserve"> </w:t>
+      </w:r>
+      <w:r>
+        <w:rPr>
+          <w:iCs/>
+          <w:i/>
+        </w:rPr>
+        <w:t xml:space="preserve">time varying</w:t>
+      </w:r>
+      <w:r>
+        <w:t xml:space="preserve"> </w:t>
+      </w:r>
+      <w:r>
+        <w:t xml:space="preserve">data are in the</w:t>
+      </w:r>
+      <w:r>
+        <w:t xml:space="preserve"> </w:t>
+      </w:r>
+      <w:r>
+        <w:rPr>
+          <w:iCs/>
+          <w:i/>
+        </w:rPr>
+        <w:t xml:space="preserve">stub-time</w:t>
+      </w:r>
+      <w:r>
+        <w:t xml:space="preserve"> </w:t>
+      </w:r>
+      <w:r>
+        <w:t xml:space="preserve">format, e.g. </w:t>
+      </w:r>
+      <w:r>
+        <w:rPr>
+          <w:rStyle w:val="VerbatimChar"/>
+        </w:rPr>
+        <w:t xml:space="preserve">warmth1</w:t>
+      </w:r>
+      <w:r>
+        <w:t xml:space="preserve">,</w:t>
+      </w:r>
+      <w:r>
+        <w:t xml:space="preserve"> </w:t>
+      </w:r>
+      <w:r>
+        <w:rPr>
+          <w:rStyle w:val="VerbatimChar"/>
+        </w:rPr>
+        <w:t xml:space="preserve">warmth2</w:t>
+      </w:r>
+      <w:r>
+        <w:t xml:space="preserve">,</w:t>
+      </w:r>
+      <w:r>
+        <w:t xml:space="preserve"> </w:t>
+      </w:r>
+      <w:r>
+        <w:rPr>
+          <w:rStyle w:val="VerbatimChar"/>
+        </w:rPr>
+        <w:t xml:space="preserve">physical_punishment1</w:t>
+      </w:r>
+      <w:r>
+        <w:t xml:space="preserve"> </w:t>
+      </w:r>
+      <w:r>
+        <w:rPr>
+          <w:rStyle w:val="VerbatimChar"/>
+        </w:rPr>
+        <w:t xml:space="preserve">physical_punishment2</w:t>
+      </w:r>
+      <w:r>
+        <w:t xml:space="preserve">, etc. Because the variables are named in this way, Stata knows to use the</w:t>
+      </w:r>
+      <w:r>
+        <w:t xml:space="preserve"> </w:t>
+      </w:r>
+      <w:r>
+        <w:rPr>
+          <w:iCs/>
+          <w:i/>
+        </w:rPr>
+        <w:t xml:space="preserve">stub</w:t>
+      </w:r>
+      <w:r>
+        <w:t xml:space="preserve"> </w:t>
+      </w:r>
+      <w:r>
+        <w:t xml:space="preserve">(e.g. </w:t>
+      </w:r>
+      <w:r>
+        <w:rPr>
+          <w:rStyle w:val="VerbatimChar"/>
+        </w:rPr>
+        <w:t xml:space="preserve">warmth</w:t>
+      </w:r>
+      <w:r>
+        <w:t xml:space="preserve">) as the variable name, and the numeric value, (e.g. 1, 2, 3) as the timepoint.</w:t>
+      </w:r>
+    </w:p>
+    <w:p>
+      <w:pPr>
+        <w:pStyle w:val="BlockText"/>
+      </w:pPr>
+      <w:r>
+        <w:t xml:space="preserve">The</w:t>
+      </w:r>
+      <w:r>
+        <w:t xml:space="preserve"> </w:t>
+      </w:r>
+      <w:r>
+        <w:rPr>
+          <w:rStyle w:val="VerbatimChar"/>
+        </w:rPr>
+        <w:t xml:space="preserve">id</w:t>
+      </w:r>
+      <w:r>
+        <w:t xml:space="preserve"> </w:t>
+      </w:r>
+      <w:r>
+        <w:t xml:space="preserve">variable, whatever it is named, has to uniquely identify the observations. A useful Stata command here is</w:t>
+      </w:r>
+      <w:r>
+        <w:t xml:space="preserve"> </w:t>
+      </w:r>
+      <w:r>
+        <w:rPr>
+          <w:rStyle w:val="VerbatimChar"/>
+        </w:rPr>
+        <w:t xml:space="preserve">isid</w:t>
+      </w:r>
+      <w:r>
+        <w:t xml:space="preserve">, e.g. </w:t>
+      </w:r>
+      <w:r>
+        <w:rPr>
+          <w:rStyle w:val="VerbatimChar"/>
+        </w:rPr>
+        <w:t xml:space="preserve">isid id</w:t>
+      </w:r>
+      <w:r>
+        <w:t xml:space="preserve">. If your</w:t>
+      </w:r>
+      <w:r>
+        <w:t xml:space="preserve"> </w:t>
+      </w:r>
+      <w:r>
+        <w:rPr>
+          <w:rStyle w:val="VerbatimChar"/>
+        </w:rPr>
+        <w:t xml:space="preserve">id</w:t>
+      </w:r>
+      <w:r>
+        <w:t xml:space="preserve"> </w:t>
+      </w:r>
+      <w:r>
+        <w:t xml:space="preserve">variable is not unique, it is often due to missing values.</w:t>
+      </w:r>
+      <w:r>
+        <w:t xml:space="preserve"> </w:t>
+      </w:r>
+      <w:r>
+        <w:rPr>
+          <w:rStyle w:val="VerbatimChar"/>
+        </w:rPr>
+        <w:t xml:space="preserve">drop if id == .</w:t>
+      </w:r>
+      <w:r>
+        <w:t xml:space="preserve"> </w:t>
+      </w:r>
+      <w:r>
+        <w:t xml:space="preserve">usually solves the problem (assuming that your</w:t>
+      </w:r>
+      <w:r>
+        <w:t xml:space="preserve"> </w:t>
+      </w:r>
+      <w:r>
+        <w:rPr>
+          <w:rStyle w:val="VerbatimChar"/>
+        </w:rPr>
+        <w:t xml:space="preserve">id</w:t>
+      </w:r>
+      <w:r>
+        <w:t xml:space="preserve"> </w:t>
+      </w:r>
+      <w:r>
+        <w:t xml:space="preserve">variable is indeed named</w:t>
+      </w:r>
+      <w:r>
+        <w:t xml:space="preserve"> </w:t>
+      </w:r>
+      <w:r>
+        <w:rPr>
+          <w:rStyle w:val="VerbatimChar"/>
+        </w:rPr>
+        <w:t xml:space="preserve">id</w:t>
+      </w:r>
+      <w:r>
+        <w:t xml:space="preserve">, and not something else).</w:t>
+      </w:r>
+    </w:p>
+    <w:p>
+      <w:pPr>
+        <w:pStyle w:val="SourceCode"/>
+      </w:pPr>
+      <w:r>
+        <w:br/>
+      </w:r>
+      <w:r>
+        <w:rPr>
+          <w:rStyle w:val="KeywordTok"/>
+        </w:rPr>
+        <w:t xml:space="preserve">use</w:t>
+      </w:r>
+      <w:r>
+        <w:rPr>
+          <w:rStyle w:val="NormalTok"/>
+        </w:rPr>
+        <w:t xml:space="preserve"> simulated_multilevel_longitudinal_data_WIDE.dta, </w:t>
+      </w:r>
+      <w:r>
+        <w:rPr>
+          <w:rStyle w:val="KeywordTok"/>
+        </w:rPr>
+        <w:t xml:space="preserve">clear</w:t>
+      </w:r>
+      <w:r>
+        <w:br/>
+      </w:r>
+      <w:r>
+        <w:br/>
+      </w:r>
+      <w:r>
+        <w:rPr>
+          <w:rStyle w:val="KeywordTok"/>
+        </w:rPr>
+        <w:t xml:space="preserve">describe</w:t>
+      </w:r>
+      <w:r>
+        <w:br/>
+      </w:r>
+      <w:r>
+        <w:br/>
+      </w:r>
+      <w:r>
+        <w:rPr>
+          <w:rStyle w:val="KeywordTok"/>
+        </w:rPr>
+        <w:t xml:space="preserve">reshape</w:t>
+      </w:r>
+      <w:r>
+        <w:rPr>
+          <w:rStyle w:val="NormalTok"/>
+        </w:rPr>
+        <w:t xml:space="preserve"> </w:t>
+      </w:r>
+      <w:r>
+        <w:rPr>
+          <w:rStyle w:val="KeywordTok"/>
+        </w:rPr>
+        <w:t xml:space="preserve">long</w:t>
+      </w:r>
+      <w:r>
+        <w:rPr>
+          <w:rStyle w:val="NormalTok"/>
+        </w:rPr>
+        <w:t xml:space="preserve"> outcome physical_punishment warmth, i(id) j(wave)</w:t>
+      </w:r>
+    </w:p>
+    <w:p>
+      <w:pPr>
+        <w:pStyle w:val="SourceCode"/>
+      </w:pPr>
+      <w:r>
+        <w:rPr>
+          <w:rStyle w:val="VerbatimChar"/>
+        </w:rPr>
+        <w:t xml:space="preserve">Contains data from simulated_multilevel_longitudinal_data_WIDE.dta</w:t>
+      </w:r>
+      <w:r>
+        <w:br/>
+      </w:r>
+      <w:r>
+        <w:rPr>
+          <w:rStyle w:val="VerbatimChar"/>
+        </w:rPr>
+        <w:t xml:space="preserve"> Observations:         3,000                  </w:t>
+      </w:r>
+      <w:r>
+        <w:br/>
+      </w:r>
+      <w:r>
+        <w:rPr>
+          <w:rStyle w:val="VerbatimChar"/>
+        </w:rPr>
+        <w:t xml:space="preserve">    Variables:            15                  3 Jul 2024 14:29</w:t>
+      </w:r>
+      <w:r>
+        <w:br/>
+      </w:r>
+      <w:r>
+        <w:rPr>
+          <w:rStyle w:val="VerbatimChar"/>
+        </w:rPr>
+        <w:t xml:space="preserve">-------------------------------------------------------------------------------------------</w:t>
+      </w:r>
+      <w:r>
+        <w:br/>
+      </w:r>
+      <w:r>
+        <w:rPr>
+          <w:rStyle w:val="VerbatimChar"/>
+        </w:rPr>
+        <w:t xml:space="preserve">Variable      Storage   Display    Value</w:t>
+      </w:r>
+      <w:r>
+        <w:br/>
+      </w:r>
+      <w:r>
+        <w:rPr>
+          <w:rStyle w:val="VerbatimChar"/>
+        </w:rPr>
+        <w:t xml:space="preserve">    name         type    format    label      Variable label</w:t>
+      </w:r>
+      <w:r>
+        <w:br/>
+      </w:r>
+      <w:r>
+        <w:rPr>
+          <w:rStyle w:val="VerbatimChar"/>
+        </w:rPr>
+        <w:t xml:space="preserve">-------------------------------------------------------------------------------------------</w:t>
+      </w:r>
+      <w:r>
+        <w:br/>
+      </w:r>
+      <w:r>
+        <w:rPr>
+          <w:rStyle w:val="VerbatimChar"/>
+        </w:rPr>
+        <w:t xml:space="preserve">id              str7    %9s                   unique country family id</w:t>
+      </w:r>
+      <w:r>
+        <w:br/>
+      </w:r>
+      <w:r>
+        <w:rPr>
+          <w:rStyle w:val="VerbatimChar"/>
+        </w:rPr>
+        <w:t xml:space="preserve">physical_puni~1 float   %9.0g                 1 physical_punishment</w:t>
+      </w:r>
+      <w:r>
+        <w:br/>
+      </w:r>
+      <w:r>
+        <w:rPr>
+          <w:rStyle w:val="VerbatimChar"/>
+        </w:rPr>
+        <w:t xml:space="preserve">warmth1         float   %9.0g                 1 warmth</w:t>
+      </w:r>
+      <w:r>
+        <w:br/>
+      </w:r>
+      <w:r>
+        <w:rPr>
+          <w:rStyle w:val="VerbatimChar"/>
+        </w:rPr>
+        <w:t xml:space="preserve">outcome1        float   %9.0g                 1 outcome</w:t>
+      </w:r>
+      <w:r>
+        <w:br/>
+      </w:r>
+      <w:r>
+        <w:rPr>
+          <w:rStyle w:val="VerbatimChar"/>
+        </w:rPr>
+        <w:t xml:space="preserve">physical_puni~2 float   %9.0g                 2 physical_punishment</w:t>
+      </w:r>
+      <w:r>
+        <w:br/>
+      </w:r>
+      <w:r>
+        <w:rPr>
+          <w:rStyle w:val="VerbatimChar"/>
+        </w:rPr>
+        <w:t xml:space="preserve">warmth2         float   %9.0g                 2 warmth</w:t>
+      </w:r>
+      <w:r>
+        <w:br/>
+      </w:r>
+      <w:r>
+        <w:rPr>
+          <w:rStyle w:val="VerbatimChar"/>
+        </w:rPr>
+        <w:t xml:space="preserve">outcome2        float   %9.0g                 2 outcome</w:t>
+      </w:r>
+      <w:r>
+        <w:br/>
+      </w:r>
+      <w:r>
+        <w:rPr>
+          <w:rStyle w:val="VerbatimChar"/>
+        </w:rPr>
+        <w:t xml:space="preserve">physical_puni~3 float   %9.0g                 3 physical_punishment</w:t>
+      </w:r>
+      <w:r>
+        <w:br/>
+      </w:r>
+      <w:r>
+        <w:rPr>
+          <w:rStyle w:val="VerbatimChar"/>
+        </w:rPr>
+        <w:t xml:space="preserve">warmth3         float   %9.0g                 3 warmth</w:t>
+      </w:r>
+      <w:r>
+        <w:br/>
+      </w:r>
+      <w:r>
+        <w:rPr>
+          <w:rStyle w:val="VerbatimChar"/>
+        </w:rPr>
+        <w:t xml:space="preserve">outcome3        float   %9.0g                 3 outcome</w:t>
+      </w:r>
+      <w:r>
+        <w:br/>
+      </w:r>
+      <w:r>
+        <w:rPr>
+          <w:rStyle w:val="VerbatimChar"/>
+        </w:rPr>
+        <w:t xml:space="preserve">country         float   %9.0g                 country id</w:t>
+      </w:r>
+      <w:r>
+        <w:br/>
+      </w:r>
+      <w:r>
+        <w:rPr>
+          <w:rStyle w:val="VerbatimChar"/>
+        </w:rPr>
+        <w:t xml:space="preserve">HDI             float   %9.0g                 Human Development Index</w:t>
+      </w:r>
+      <w:r>
+        <w:br/>
+      </w:r>
+      <w:r>
+        <w:rPr>
+          <w:rStyle w:val="VerbatimChar"/>
+        </w:rPr>
+        <w:t xml:space="preserve">family          float   %9.0g                 family id</w:t>
+      </w:r>
+      <w:r>
+        <w:br/>
+      </w:r>
+      <w:r>
+        <w:rPr>
+          <w:rStyle w:val="VerbatimChar"/>
+        </w:rPr>
+        <w:t xml:space="preserve">identity        float   %9.0g                 hypothetical identity group variable</w:t>
+      </w:r>
+      <w:r>
+        <w:br/>
+      </w:r>
+      <w:r>
+        <w:rPr>
+          <w:rStyle w:val="VerbatimChar"/>
+        </w:rPr>
+        <w:t xml:space="preserve">intervention    float   %9.0g                 recieved intervention</w:t>
+      </w:r>
+      <w:r>
+        <w:br/>
+      </w:r>
+      <w:r>
+        <w:rPr>
+          <w:rStyle w:val="VerbatimChar"/>
+        </w:rPr>
+        <w:t xml:space="preserve">-------------------------------------------------------------------------------------------</w:t>
+      </w:r>
+      <w:r>
+        <w:br/>
+      </w:r>
+      <w:r>
+        <w:rPr>
+          <w:rStyle w:val="VerbatimChar"/>
+        </w:rPr>
+        <w:t xml:space="preserve">Sorted by: id</w:t>
+      </w:r>
+      <w:r>
+        <w:br/>
+      </w:r>
+      <w:r>
+        <w:br/>
+      </w:r>
+      <w:r>
+        <w:rPr>
+          <w:rStyle w:val="VerbatimChar"/>
+        </w:rPr>
+        <w:t xml:space="preserve">(j = 1 2 3)</w:t>
+      </w:r>
+      <w:r>
+        <w:br/>
+      </w:r>
+      <w:r>
+        <w:br/>
+      </w:r>
+      <w:r>
+        <w:rPr>
+          <w:rStyle w:val="VerbatimChar"/>
+        </w:rPr>
+        <w:t xml:space="preserve">Data                               Wide   -&gt;   Long</w:t>
+      </w:r>
+      <w:r>
+        <w:br/>
+      </w:r>
+      <w:r>
+        <w:rPr>
+          <w:rStyle w:val="VerbatimChar"/>
+        </w:rPr>
+        <w:t xml:space="preserve">-----------------------------------------------------------------------------</w:t>
+      </w:r>
+      <w:r>
+        <w:br/>
+      </w:r>
+      <w:r>
+        <w:rPr>
+          <w:rStyle w:val="VerbatimChar"/>
+        </w:rPr>
+        <w:t xml:space="preserve">Number of observations            3,000   -&gt;   9,000       </w:t>
+      </w:r>
+      <w:r>
+        <w:br/>
+      </w:r>
+      <w:r>
+        <w:rPr>
+          <w:rStyle w:val="VerbatimChar"/>
+        </w:rPr>
+        <w:t xml:space="preserve">Number of variables                  15   -&gt;   10          </w:t>
+      </w:r>
+      <w:r>
+        <w:br/>
+      </w:r>
+      <w:r>
+        <w:rPr>
+          <w:rStyle w:val="VerbatimChar"/>
+        </w:rPr>
+        <w:t xml:space="preserve">j variable (3 values)                     -&gt;   wave</w:t>
+      </w:r>
+      <w:r>
+        <w:br/>
+      </w:r>
+      <w:r>
+        <w:rPr>
+          <w:rStyle w:val="VerbatimChar"/>
+        </w:rPr>
+        <w:t xml:space="preserve">xij variables:</w:t>
+      </w:r>
+      <w:r>
+        <w:br/>
+      </w:r>
+      <w:r>
+        <w:rPr>
+          <w:rStyle w:val="VerbatimChar"/>
+        </w:rPr>
+        <w:t xml:space="preserve">             outcome1 outcome2 outcome3   -&gt;   outcome</w:t>
+      </w:r>
+      <w:r>
+        <w:br/>
+      </w:r>
+      <w:r>
+        <w:rPr>
+          <w:rStyle w:val="VerbatimChar"/>
+        </w:rPr>
+        <w:t xml:space="preserve">physical_punishment1 physical_punishment2 physical_punishment3-&gt;physical_punishment</w:t>
+      </w:r>
+      <w:r>
+        <w:br/>
+      </w:r>
+      <w:r>
+        <w:rPr>
+          <w:rStyle w:val="VerbatimChar"/>
+        </w:rPr>
+        <w:t xml:space="preserve">                warmth1 warmth2 warmth3   -&gt;   warmth</w:t>
+      </w:r>
+      <w:r>
+        <w:br/>
+      </w:r>
+      <w:r>
+        <w:rPr>
+          <w:rStyle w:val="VerbatimChar"/>
+        </w:rPr>
+        <w:t xml:space="preserve">-----------------------------------------------------------------------------</w:t>
+      </w:r>
+    </w:p>
+    <w:p>
+      <w:pPr>
+        <w:pStyle w:val="Heading3"/>
+      </w:pPr>
+      <w:r>
+        <w:t xml:space="preserve">R</w:t>
+      </w:r>
+    </w:p>
+    <w:p>
+      <w:pPr>
+        <w:pStyle w:val="FirstParagraph"/>
+      </w:pPr>
+      <w:r>
+        <w:t xml:space="preserve">In R, I only list variables that vary over time, or are</w:t>
+      </w:r>
+      <w:r>
+        <w:t xml:space="preserve"> </w:t>
+      </w:r>
+      <w:r>
+        <w:rPr>
+          <w:iCs/>
+          <w:i/>
+        </w:rPr>
+        <w:t xml:space="preserve">time varying</w:t>
+      </w:r>
+      <w:r>
+        <w:t xml:space="preserve">.</w:t>
+      </w:r>
+    </w:p>
+    <w:p>
+      <w:pPr>
+        <w:pStyle w:val="BodyText"/>
+      </w:pPr>
+      <w:r>
+        <w:t xml:space="preserve">Notice also that our</w:t>
+      </w:r>
+      <w:r>
+        <w:t xml:space="preserve"> </w:t>
+      </w:r>
+      <w:r>
+        <w:rPr>
+          <w:iCs/>
+          <w:i/>
+        </w:rPr>
+        <w:t xml:space="preserve">time varying</w:t>
+      </w:r>
+      <w:r>
+        <w:t xml:space="preserve"> </w:t>
+      </w:r>
+      <w:r>
+        <w:t xml:space="preserve">data are in the</w:t>
+      </w:r>
+      <w:r>
+        <w:t xml:space="preserve"> </w:t>
+      </w:r>
+      <w:r>
+        <w:rPr>
+          <w:iCs/>
+          <w:i/>
+        </w:rPr>
+        <w:t xml:space="preserve">stub-time</w:t>
+      </w:r>
+      <w:r>
+        <w:t xml:space="preserve"> </w:t>
+      </w:r>
+      <w:r>
+        <w:t xml:space="preserve">format, e.g. </w:t>
+      </w:r>
+      <w:r>
+        <w:rPr>
+          <w:rStyle w:val="VerbatimChar"/>
+        </w:rPr>
+        <w:t xml:space="preserve">warmth1</w:t>
+      </w:r>
+      <w:r>
+        <w:t xml:space="preserve">,</w:t>
+      </w:r>
+      <w:r>
+        <w:t xml:space="preserve"> </w:t>
+      </w:r>
+      <w:r>
+        <w:rPr>
+          <w:rStyle w:val="VerbatimChar"/>
+        </w:rPr>
+        <w:t xml:space="preserve">warmth2</w:t>
+      </w:r>
+      <w:r>
+        <w:t xml:space="preserve">,</w:t>
+      </w:r>
+      <w:r>
+        <w:t xml:space="preserve"> </w:t>
+      </w:r>
+      <w:r>
+        <w:rPr>
+          <w:rStyle w:val="VerbatimChar"/>
+        </w:rPr>
+        <w:t xml:space="preserve">physical_punishment1</w:t>
+      </w:r>
+      <w:r>
+        <w:t xml:space="preserve"> </w:t>
+      </w:r>
+      <w:r>
+        <w:rPr>
+          <w:rStyle w:val="VerbatimChar"/>
+        </w:rPr>
+        <w:t xml:space="preserve">physical_punishment2</w:t>
+      </w:r>
+      <w:r>
+        <w:t xml:space="preserve">, etc. In order to facilitate reshaping the data, it is helpful in R to insert an underscore (</w:t>
+      </w:r>
+      <w:r>
+        <w:rPr>
+          <w:rStyle w:val="VerbatimChar"/>
+        </w:rPr>
+        <w:t xml:space="preserve">_</w:t>
+      </w:r>
+      <w:r>
+        <w:t xml:space="preserve">) to separate the</w:t>
+      </w:r>
+      <w:r>
+        <w:t xml:space="preserve"> </w:t>
+      </w:r>
+      <w:r>
+        <w:rPr>
+          <w:iCs/>
+          <w:i/>
+        </w:rPr>
+        <w:t xml:space="preserve">stub</w:t>
+      </w:r>
+      <w:r>
+        <w:t xml:space="preserve"> </w:t>
+      </w:r>
+      <w:r>
+        <w:t xml:space="preserve">from the</w:t>
+      </w:r>
+      <w:r>
+        <w:t xml:space="preserve"> </w:t>
+      </w:r>
+      <w:r>
+        <w:rPr>
+          <w:iCs/>
+          <w:i/>
+        </w:rPr>
+        <w:t xml:space="preserve">time</w:t>
+      </w:r>
+      <w:r>
+        <w:t xml:space="preserve"> </w:t>
+      </w:r>
+      <w:r>
+        <w:t xml:space="preserve">variable.</w:t>
+      </w:r>
+    </w:p>
+    <w:p>
+      <w:pPr>
+        <w:pStyle w:val="SourceCode"/>
+      </w:pPr>
+      <w:r>
+        <w:rPr>
+          <w:rStyle w:val="FunctionTok"/>
+        </w:rPr>
+        <w:t xml:space="preserve">library</w:t>
+      </w:r>
+      <w:r>
+        <w:rPr>
+          <w:rStyle w:val="NormalTok"/>
+        </w:rPr>
+        <w:t xml:space="preserve">(dplyr) </w:t>
+      </w:r>
+      <w:r>
+        <w:rPr>
+          <w:rStyle w:val="CommentTok"/>
+        </w:rPr>
+        <w:t xml:space="preserve"># data wrangling</w:t>
+      </w:r>
+      <w:r>
+        <w:br/>
+      </w:r>
+      <w:r>
+        <w:br/>
+      </w:r>
+      <w:r>
+        <w:rPr>
+          <w:rStyle w:val="FunctionTok"/>
+        </w:rPr>
+        <w:t xml:space="preserve">library</w:t>
+      </w:r>
+      <w:r>
+        <w:rPr>
+          <w:rStyle w:val="NormalTok"/>
+        </w:rPr>
+        <w:t xml:space="preserve">(tidyr) </w:t>
+      </w:r>
+      <w:r>
+        <w:rPr>
+          <w:rStyle w:val="CommentTok"/>
+        </w:rPr>
+        <w:t xml:space="preserve"># tidy (reshape data)</w:t>
+      </w:r>
+    </w:p>
+    <w:p>
+      <w:pPr>
+        <w:pStyle w:val="SourceCode"/>
+      </w:pPr>
+      <w:r>
+        <w:rPr>
+          <w:rStyle w:val="CommentTok"/>
+        </w:rPr>
+        <w:t xml:space="preserve"># rename variables with "_" separator</w:t>
+      </w:r>
+      <w:r>
+        <w:br/>
+      </w:r>
+      <w:r>
+        <w:br/>
+      </w:r>
+      <w:r>
+        <w:rPr>
+          <w:rStyle w:val="NormalTok"/>
+        </w:rPr>
+        <w:t xml:space="preserve">df </w:t>
+      </w:r>
+      <w:r>
+        <w:rPr>
+          <w:rStyle w:val="OtherTok"/>
+        </w:rPr>
+        <w:t xml:space="preserve">&lt;-</w:t>
+      </w:r>
+      <w:r>
+        <w:rPr>
+          <w:rStyle w:val="NormalTok"/>
+        </w:rPr>
+        <w:t xml:space="preserve"> simulated_multilevel_longitudinal_data_WIDE </w:t>
+      </w:r>
+      <w:r>
+        <w:rPr>
+          <w:rStyle w:val="SpecialCharTok"/>
+        </w:rPr>
+        <w:t xml:space="preserve">%&gt;%</w:t>
+      </w:r>
+      <w:r>
+        <w:br/>
+      </w:r>
+      <w:r>
+        <w:rPr>
+          <w:rStyle w:val="NormalTok"/>
+        </w:rPr>
+        <w:t xml:space="preserve">  </w:t>
+      </w:r>
+      <w:r>
+        <w:rPr>
+          <w:rStyle w:val="FunctionTok"/>
+        </w:rPr>
+        <w:t xml:space="preserve">rename</w:t>
+      </w:r>
+      <w:r>
+        <w:rPr>
+          <w:rStyle w:val="NormalTok"/>
+        </w:rPr>
+        <w:t xml:space="preserve">(</w:t>
+      </w:r>
+      <w:r>
+        <w:rPr>
+          <w:rStyle w:val="AttributeTok"/>
+        </w:rPr>
+        <w:t xml:space="preserve">outcome_1 =</w:t>
+      </w:r>
+      <w:r>
+        <w:rPr>
+          <w:rStyle w:val="NormalTok"/>
+        </w:rPr>
+        <w:t xml:space="preserve"> outcome1,</w:t>
+      </w:r>
+      <w:r>
+        <w:br/>
+      </w:r>
+      <w:r>
+        <w:rPr>
+          <w:rStyle w:val="NormalTok"/>
+        </w:rPr>
+        <w:t xml:space="preserve">         </w:t>
+      </w:r>
+      <w:r>
+        <w:rPr>
+          <w:rStyle w:val="AttributeTok"/>
+        </w:rPr>
+        <w:t xml:space="preserve">outcome_2 =</w:t>
+      </w:r>
+      <w:r>
+        <w:rPr>
+          <w:rStyle w:val="NormalTok"/>
+        </w:rPr>
+        <w:t xml:space="preserve"> outcome2,</w:t>
+      </w:r>
+      <w:r>
+        <w:br/>
+      </w:r>
+      <w:r>
+        <w:rPr>
+          <w:rStyle w:val="NormalTok"/>
+        </w:rPr>
+        <w:t xml:space="preserve">         </w:t>
+      </w:r>
+      <w:r>
+        <w:rPr>
+          <w:rStyle w:val="AttributeTok"/>
+        </w:rPr>
+        <w:t xml:space="preserve">outcome_3 =</w:t>
+      </w:r>
+      <w:r>
+        <w:rPr>
+          <w:rStyle w:val="NormalTok"/>
+        </w:rPr>
+        <w:t xml:space="preserve"> outcome3,</w:t>
+      </w:r>
+      <w:r>
+        <w:br/>
+      </w:r>
+      <w:r>
+        <w:rPr>
+          <w:rStyle w:val="NormalTok"/>
+        </w:rPr>
+        <w:t xml:space="preserve">         </w:t>
+      </w:r>
+      <w:r>
+        <w:rPr>
+          <w:rStyle w:val="AttributeTok"/>
+        </w:rPr>
+        <w:t xml:space="preserve">physical_punishment_1 =</w:t>
+      </w:r>
+      <w:r>
+        <w:rPr>
+          <w:rStyle w:val="NormalTok"/>
+        </w:rPr>
+        <w:t xml:space="preserve"> physical_punishment1,</w:t>
+      </w:r>
+      <w:r>
+        <w:br/>
+      </w:r>
+      <w:r>
+        <w:rPr>
+          <w:rStyle w:val="NormalTok"/>
+        </w:rPr>
+        <w:t xml:space="preserve">         </w:t>
+      </w:r>
+      <w:r>
+        <w:rPr>
+          <w:rStyle w:val="AttributeTok"/>
+        </w:rPr>
+        <w:t xml:space="preserve">physical_punishment_2 =</w:t>
+      </w:r>
+      <w:r>
+        <w:rPr>
+          <w:rStyle w:val="NormalTok"/>
+        </w:rPr>
+        <w:t xml:space="preserve"> physical_punishment2,</w:t>
+      </w:r>
+      <w:r>
+        <w:br/>
+      </w:r>
+      <w:r>
+        <w:rPr>
+          <w:rStyle w:val="NormalTok"/>
+        </w:rPr>
+        <w:t xml:space="preserve">         </w:t>
+      </w:r>
+      <w:r>
+        <w:rPr>
+          <w:rStyle w:val="AttributeTok"/>
+        </w:rPr>
+        <w:t xml:space="preserve">physical_punishment_3 =</w:t>
+      </w:r>
+      <w:r>
+        <w:rPr>
+          <w:rStyle w:val="NormalTok"/>
+        </w:rPr>
+        <w:t xml:space="preserve"> physical_punishment3,</w:t>
+      </w:r>
+      <w:r>
+        <w:br/>
+      </w:r>
+      <w:r>
+        <w:rPr>
+          <w:rStyle w:val="NormalTok"/>
+        </w:rPr>
+        <w:t xml:space="preserve">         </w:t>
+      </w:r>
+      <w:r>
+        <w:rPr>
+          <w:rStyle w:val="AttributeTok"/>
+        </w:rPr>
+        <w:t xml:space="preserve">warmth_1 =</w:t>
+      </w:r>
+      <w:r>
+        <w:rPr>
+          <w:rStyle w:val="NormalTok"/>
+        </w:rPr>
+        <w:t xml:space="preserve"> warmth1,</w:t>
+      </w:r>
+      <w:r>
+        <w:br/>
+      </w:r>
+      <w:r>
+        <w:rPr>
+          <w:rStyle w:val="NormalTok"/>
+        </w:rPr>
+        <w:t xml:space="preserve">         </w:t>
+      </w:r>
+      <w:r>
+        <w:rPr>
+          <w:rStyle w:val="AttributeTok"/>
+        </w:rPr>
+        <w:t xml:space="preserve">warmth_2 =</w:t>
+      </w:r>
+      <w:r>
+        <w:rPr>
+          <w:rStyle w:val="NormalTok"/>
+        </w:rPr>
+        <w:t xml:space="preserve"> warmth2,</w:t>
+      </w:r>
+      <w:r>
+        <w:br/>
+      </w:r>
+      <w:r>
+        <w:rPr>
+          <w:rStyle w:val="NormalTok"/>
+        </w:rPr>
+        <w:t xml:space="preserve">         </w:t>
+      </w:r>
+      <w:r>
+        <w:rPr>
+          <w:rStyle w:val="AttributeTok"/>
+        </w:rPr>
+        <w:t xml:space="preserve">warmth_3 =</w:t>
+      </w:r>
+      <w:r>
+        <w:rPr>
+          <w:rStyle w:val="NormalTok"/>
+        </w:rPr>
+        <w:t xml:space="preserve"> warmth3) </w:t>
+      </w:r>
+    </w:p>
+    <w:p>
+      <w:pPr>
+        <w:pStyle w:val="SourceCode"/>
+      </w:pPr>
+      <w:r>
+        <w:rPr>
+          <w:rStyle w:val="CommentTok"/>
+        </w:rPr>
+        <w:t xml:space="preserve"># pivot_longer() to long data</w:t>
+      </w:r>
+      <w:r>
+        <w:br/>
+      </w:r>
+      <w:r>
+        <w:br/>
+      </w:r>
+      <w:r>
+        <w:rPr>
+          <w:rStyle w:val="NormalTok"/>
+        </w:rPr>
+        <w:t xml:space="preserve">dfL </w:t>
+      </w:r>
+      <w:r>
+        <w:rPr>
+          <w:rStyle w:val="OtherTok"/>
+        </w:rPr>
+        <w:t xml:space="preserve">&lt;-</w:t>
+      </w:r>
+      <w:r>
+        <w:rPr>
+          <w:rStyle w:val="NormalTok"/>
+        </w:rPr>
+        <w:t xml:space="preserve"> df </w:t>
+      </w:r>
+      <w:r>
+        <w:rPr>
+          <w:rStyle w:val="SpecialCharTok"/>
+        </w:rPr>
+        <w:t xml:space="preserve">%&gt;%</w:t>
+      </w:r>
+      <w:r>
+        <w:br/>
+      </w:r>
+      <w:r>
+        <w:rPr>
+          <w:rStyle w:val="NormalTok"/>
+        </w:rPr>
+        <w:t xml:space="preserve">  </w:t>
+      </w:r>
+      <w:r>
+        <w:rPr>
+          <w:rStyle w:val="FunctionTok"/>
+        </w:rPr>
+        <w:t xml:space="preserve">pivot_longer</w:t>
+      </w:r>
+      <w:r>
+        <w:rPr>
+          <w:rStyle w:val="NormalTok"/>
+        </w:rPr>
+        <w:t xml:space="preserve">(</w:t>
+      </w:r>
+      <w:r>
+        <w:rPr>
+          <w:rStyle w:val="AttributeTok"/>
+        </w:rPr>
+        <w:t xml:space="preserve">cols =</w:t>
+      </w:r>
+      <w:r>
+        <w:rPr>
+          <w:rStyle w:val="NormalTok"/>
+        </w:rPr>
+        <w:t xml:space="preserve"> </w:t>
+      </w:r>
+      <w:r>
+        <w:rPr>
+          <w:rStyle w:val="FunctionTok"/>
+        </w:rPr>
+        <w:t xml:space="preserve">c</w:t>
+      </w:r>
+      <w:r>
+        <w:rPr>
+          <w:rStyle w:val="NormalTok"/>
+        </w:rPr>
+        <w:t xml:space="preserve">(outcome_1,</w:t>
+      </w:r>
+      <w:r>
+        <w:br/>
+      </w:r>
+      <w:r>
+        <w:rPr>
+          <w:rStyle w:val="NormalTok"/>
+        </w:rPr>
+        <w:t xml:space="preserve">                        outcome_2,</w:t>
+      </w:r>
+      <w:r>
+        <w:br/>
+      </w:r>
+      <w:r>
+        <w:rPr>
+          <w:rStyle w:val="NormalTok"/>
+        </w:rPr>
+        <w:t xml:space="preserve">                        outcome_3,</w:t>
+      </w:r>
+      <w:r>
+        <w:br/>
+      </w:r>
+      <w:r>
+        <w:rPr>
+          <w:rStyle w:val="NormalTok"/>
+        </w:rPr>
+        <w:t xml:space="preserve">                        physical_punishment_1,</w:t>
+      </w:r>
+      <w:r>
+        <w:br/>
+      </w:r>
+      <w:r>
+        <w:rPr>
+          <w:rStyle w:val="NormalTok"/>
+        </w:rPr>
+        <w:t xml:space="preserve">                        physical_punishment_2,</w:t>
+      </w:r>
+      <w:r>
+        <w:br/>
+      </w:r>
+      <w:r>
+        <w:rPr>
+          <w:rStyle w:val="NormalTok"/>
+        </w:rPr>
+        <w:t xml:space="preserve">                        physical_punishment_3,</w:t>
+      </w:r>
+      <w:r>
+        <w:br/>
+      </w:r>
+      <w:r>
+        <w:rPr>
+          <w:rStyle w:val="NormalTok"/>
+        </w:rPr>
+        <w:t xml:space="preserve">                        warmth_1,</w:t>
+      </w:r>
+      <w:r>
+        <w:br/>
+      </w:r>
+      <w:r>
+        <w:rPr>
+          <w:rStyle w:val="NormalTok"/>
+        </w:rPr>
+        <w:t xml:space="preserve">                        warmth_2,</w:t>
+      </w:r>
+      <w:r>
+        <w:br/>
+      </w:r>
+      <w:r>
+        <w:rPr>
+          <w:rStyle w:val="NormalTok"/>
+        </w:rPr>
+        <w:t xml:space="preserve">                        warmth_3), </w:t>
+      </w:r>
+      <w:r>
+        <w:br/>
+      </w:r>
+      <w:r>
+        <w:rPr>
+          <w:rStyle w:val="NormalTok"/>
+        </w:rPr>
+        <w:t xml:space="preserve">               </w:t>
+      </w:r>
+      <w:r>
+        <w:rPr>
+          <w:rStyle w:val="AttributeTok"/>
+        </w:rPr>
+        <w:t xml:space="preserve">names_pattern =</w:t>
+      </w:r>
+      <w:r>
+        <w:rPr>
+          <w:rStyle w:val="NormalTok"/>
+        </w:rPr>
+        <w:t xml:space="preserve"> </w:t>
+      </w:r>
+      <w:r>
+        <w:rPr>
+          <w:rStyle w:val="StringTok"/>
+        </w:rPr>
+        <w:t xml:space="preserve">"(.+)_(.+)"</w:t>
+      </w:r>
+      <w:r>
+        <w:rPr>
+          <w:rStyle w:val="NormalTok"/>
+        </w:rPr>
+        <w:t xml:space="preserve">,</w:t>
+      </w:r>
+      <w:r>
+        <w:br/>
+      </w:r>
+      <w:r>
+        <w:rPr>
+          <w:rStyle w:val="NormalTok"/>
+        </w:rPr>
+        <w:t xml:space="preserve">               </w:t>
+      </w:r>
+      <w:r>
+        <w:rPr>
+          <w:rStyle w:val="AttributeTok"/>
+        </w:rPr>
+        <w:t xml:space="preserve">names_to =</w:t>
+      </w:r>
+      <w:r>
+        <w:rPr>
+          <w:rStyle w:val="NormalTok"/>
+        </w:rPr>
+        <w:t xml:space="preserve"> </w:t>
+      </w:r>
+      <w:r>
+        <w:rPr>
+          <w:rStyle w:val="FunctionTok"/>
+        </w:rPr>
+        <w:t xml:space="preserve">c</w:t>
+      </w:r>
+      <w:r>
+        <w:rPr>
+          <w:rStyle w:val="NormalTok"/>
+        </w:rPr>
+        <w:t xml:space="preserve">(</w:t>
+      </w:r>
+      <w:r>
+        <w:rPr>
+          <w:rStyle w:val="StringTok"/>
+        </w:rPr>
+        <w:t xml:space="preserve">".value"</w:t>
+      </w:r>
+      <w:r>
+        <w:rPr>
+          <w:rStyle w:val="NormalTok"/>
+        </w:rPr>
+        <w:t xml:space="preserve">, </w:t>
+      </w:r>
+      <w:r>
+        <w:rPr>
+          <w:rStyle w:val="StringTok"/>
+        </w:rPr>
+        <w:t xml:space="preserve">"t"</w:t>
+      </w:r>
+      <w:r>
+        <w:rPr>
+          <w:rStyle w:val="NormalTok"/>
+        </w:rPr>
+        <w:t xml:space="preserve">))</w:t>
+      </w:r>
+    </w:p>
+    <w:bookmarkEnd w:id="135"/>
+    <w:bookmarkStart w:id="139" w:name="data-in-long-format"/>
+    <w:p>
+      <w:pPr>
+        <w:pStyle w:val="Heading2"/>
+      </w:pPr>
+      <w:r>
+        <w:t xml:space="preserve">7.5 Data in Long Format</w:t>
+      </w:r>
+    </w:p>
+    <w:tbl>
+      <w:tblPr>
+        <w:tblStyle w:val="Table"/>
+        <w:tblLook w:firstRow="0" w:lastRow="0" w:firstColumn="0" w:lastColumn="0" w:noHBand="0" w:noVBand="0" w:val="0000"/>
+        <w:tblBorders>
+          <w:left w:val="single" w:sz="24" w:space="0" w:color="0758E5"/>
+        </w:tblBorders>
+        <w:tblCellMar>
+          <w:left w:w="0" w:type="dxa"/>
+          <w:right w:w="0" w:type="dxa"/>
+        </w:tblCellMar>
+        <w:tblInd w:w="164" w:type="dxa"/>
+      </w:tblPr>
+      <w:tr>
+        <w:trPr>
+          <w:cantSplit/>
+        </w:trPr>
+        <w:tc>
+          <w:tcPr>
+            <w:tcMar>
+              <w:left w:w="144" w:type="dxa"/>
+              <w:right w:w="144" w:type="dxa"/>
+            </w:tcMar>
+          </w:tcPr>
+          <w:p>
+            <w:pPr>
+              <w:pStyle w:val="FirstParagraph"/>
+            </w:pPr>
+            <w:pPr>
+              <w:spacing w:before="0" w:after="8"/>
+              <w:jc w:val="center"/>
+            </w:pPr>
+            <w:r>
+              <w:drawing>
+                <wp:inline>
+                  <wp:extent cx="152400" cy="152400"/>
+                  <wp:effectExtent b="0" l="0" r="0" t="0"/>
+                  <wp:docPr descr="" title="" id="136" name="Picture"/>
+                  <a:graphic>
+                    <a:graphicData uri="http://schemas.openxmlformats.org/drawingml/2006/picture">
+                      <pic:pic>
+                        <pic:nvPicPr>
+                          <pic:cNvPr descr="/Applications/quarto/share/formats/docx/note.png" id="137" name="Picture"/>
+                          <pic:cNvPicPr>
+                            <a:picLocks noChangeArrowheads="1" noChangeAspect="1"/>
+                          </pic:cNvPicPr>
+                        </pic:nvPicPr>
+                        <pic:blipFill>
+                          <a:blip r:embed="rId33"/>
+                          <a:stretch>
+                            <a:fillRect/>
+                          </a:stretch>
+                        </pic:blipFill>
+                        <pic:spPr bwMode="auto">
+                          <a:xfrm>
+                            <a:off x="0" y="0"/>
+                            <a:ext cx="152400" cy="152400"/>
+                          </a:xfrm>
+                          <a:prstGeom prst="rect">
+                            <a:avLst/>
+                          </a:prstGeom>
+                          <a:noFill/>
+                          <a:ln w="9525">
+                            <a:noFill/>
+                            <a:headEnd/>
+                            <a:tailEnd/>
+                          </a:ln>
+                        </pic:spPr>
+                      </pic:pic>
+                    </a:graphicData>
+                  </a:graphic>
+                </wp:inline>
+              </w:drawing>
+            </w:r>
+          </w:p>
+        </w:tc>
+        <w:tc>
+          <w:p>
+            <w:pPr>
+              <w:pStyle w:val="BodyText"/>
+            </w:pPr>
+            <w:pPr>
+              <w:spacing w:before="16" w:after="64"/>
+            </w:pPr>
+          </w:p>
+          <w:p>
+            <w:pPr>
+              <w:pStyle w:val="BodyText"/>
+            </w:pPr>
+            <w:pPr>
+              <w:spacing w:before="16"/>
+            </w:pPr>
+            <w:r>
+              <w:t xml:space="preserve">The data below are in</w:t>
+            </w:r>
+            <w:r>
+              <w:t xml:space="preserve"> </w:t>
+            </w:r>
+            <w:r>
+              <w:rPr>
+                <w:iCs/>
+                <w:i/>
+              </w:rPr>
+              <w:t xml:space="preserve">long</w:t>
+            </w:r>
+            <w:r>
+              <w:t xml:space="preserve"> </w:t>
+            </w:r>
+            <w:r>
+              <w:t xml:space="preserve">format.</w:t>
+            </w:r>
+          </w:p>
+          <w:p>
+            <w:pPr>
+              <w:pStyle w:val="BodyText"/>
+            </w:pPr>
+            <w:pPr>
+              <w:spacing w:after="16"/>
+            </w:pPr>
+            <w:r>
+              <w:t xml:space="preserve">Every individual/family in the data set has a</w:t>
+            </w:r>
+            <w:r>
+              <w:t xml:space="preserve"> </w:t>
+            </w:r>
+            <w:r>
+              <w:rPr>
+                <w:iCs/>
+                <w:i/>
+              </w:rPr>
+              <w:t xml:space="preserve">multiple rows of data</w:t>
+            </w:r>
+            <w:r>
+              <w:t xml:space="preserve">. Every row in the data set is an</w:t>
+            </w:r>
+            <w:r>
+              <w:t xml:space="preserve"> </w:t>
+            </w:r>
+            <w:r>
+              <w:rPr>
+                <w:iCs/>
+                <w:i/>
+              </w:rPr>
+              <w:t xml:space="preserve">individual-timepoint</w:t>
+            </w:r>
+            <w:r>
+              <w:t xml:space="preserve"> </w:t>
+            </w:r>
+            <w:r>
+              <w:t xml:space="preserve">or</w:t>
+            </w:r>
+            <w:r>
+              <w:t xml:space="preserve"> </w:t>
+            </w:r>
+            <w:r>
+              <w:rPr>
+                <w:iCs/>
+                <w:i/>
+              </w:rPr>
+              <w:t xml:space="preserve">family-timepoint</w:t>
+            </w:r>
+            <w:r>
+              <w:t xml:space="preserve">.</w:t>
+            </w:r>
+          </w:p>
+        </w:tc>
+      </w:tr>
+    </w:tbl>
+    <w:tbl>
+      <w:tblPr>
+        <w:tblStyle w:val="Table"/>
+        <w:tblW w:type="pct" w:w="5000"/>
+        <w:tblLook w:firstRow="0" w:lastRow="0" w:firstColumn="0" w:lastColumn="0" w:noHBand="0" w:noVBand="0" w:val="0000"/>
+        <w:jc w:val="start"/>
+        <w:tblLayout w:type="fixed"/>
+      </w:tblPr>
+      <w:tblGrid>
+        <w:gridCol w:w="7920"/>
+      </w:tblGrid>
+      <w:tr>
+        <w:tc>
+          <w:tcPr/>
+          <w:bookmarkStart w:id="138" w:name="tbl-reshapelongdata2"/>
+          <w:p>
+            <w:pPr>
+              <w:jc w:val="center"/>
+            </w:pPr>
+            <w:pPr>
+              <w:jc w:val="start"/>
+              <w:spacing w:before="200"/>
+              <w:pStyle w:val="ImageCaption"/>
+            </w:pPr>
+            <w:r>
+              <w:t xml:space="preserve">Table 7.2: Data in Long Format</w:t>
+            </w:r>
+          </w:p>
+          <w:p>
+            <w:pPr>
+              <w:pStyle w:val="Compact"/>
+              <w:jc w:val="center"/>
+            </w:pPr>
+            <w:r>
+              <w:t xml:space="preserve">Table continues below</w:t>
+            </w:r>
+          </w:p>
+          <w:tbl>
+            <w:tblPr>
+              <w:tblStyle w:val="Table"/>
+              <w:tblW w:type="pct" w:w="4236"/>
+              <w:tblLook w:firstRow="1" w:lastRow="0" w:firstColumn="0" w:lastColumn="0" w:noHBand="0" w:noVBand="0" w:val="0020"/>
+              <w:jc w:val="start"/>
+              <w:tblLayout w:type="fixed"/>
+              <w:tblCaption w:val="Table continues below"/>
+            </w:tblPr>
+            <w:tblGrid>
+              <w:gridCol w:w="1100"/>
+              <w:gridCol w:w="660"/>
+              <w:gridCol w:w="990"/>
+              <w:gridCol w:w="660"/>
+              <w:gridCol w:w="1210"/>
+              <w:gridCol w:w="1650"/>
+              <w:gridCol w:w="440"/>
+            </w:tblGrid>
+            <w:tr>
+              <w:trPr>
+                <w:tblHeader w:val="true"/>
+              </w:trPr>
+              <w:tc>
+                <w:tcPr/>
+                <w:p>
+                  <w:pPr>
+                    <w:pStyle w:val="Compact"/>
+                    <w:jc w:val="center"/>
+                    <w:jc w:val="center"/>
+                  </w:pPr>
+                  <w:r>
+                    <w:t xml:space="preserve">country</w:t>
+                  </w:r>
+                </w:p>
+              </w:tc>
+              <w:tc>
+                <w:tcPr/>
+                <w:p>
+                  <w:pPr>
+                    <w:pStyle w:val="Compact"/>
+                    <w:jc w:val="center"/>
+                    <w:jc w:val="center"/>
+                  </w:pPr>
+                  <w:r>
+                    <w:t xml:space="preserve">HDI</w:t>
+                  </w:r>
+                </w:p>
+              </w:tc>
+              <w:tc>
+                <w:tcPr/>
+                <w:p>
+                  <w:pPr>
+                    <w:pStyle w:val="Compact"/>
+                    <w:jc w:val="center"/>
+                    <w:jc w:val="center"/>
+                  </w:pPr>
+                  <w:r>
+                    <w:t xml:space="preserve">family</w:t>
+                  </w:r>
+                </w:p>
+              </w:tc>
+              <w:tc>
+                <w:tcPr/>
+                <w:p>
+                  <w:pPr>
+                    <w:pStyle w:val="Compact"/>
+                    <w:jc w:val="center"/>
+                    <w:jc w:val="center"/>
+                  </w:pPr>
+                  <w:r>
+                    <w:t xml:space="preserve">id</w:t>
+                  </w:r>
+                </w:p>
+              </w:tc>
+              <w:tc>
+                <w:tcPr/>
+                <w:p>
+                  <w:pPr>
+                    <w:pStyle w:val="Compact"/>
+                    <w:jc w:val="center"/>
+                    <w:jc w:val="center"/>
+                  </w:pPr>
+                  <w:r>
+                    <w:t xml:space="preserve">identity</w:t>
+                  </w:r>
+                </w:p>
+              </w:tc>
+              <w:tc>
+                <w:tcPr/>
+                <w:p>
+                  <w:pPr>
+                    <w:pStyle w:val="Compact"/>
+                    <w:jc w:val="center"/>
+                    <w:jc w:val="center"/>
+                  </w:pPr>
+                  <w:r>
+                    <w:t xml:space="preserve">intervention</w:t>
+                  </w:r>
+                </w:p>
+              </w:tc>
+              <w:tc>
+                <w:tcPr/>
+                <w:p>
+                  <w:pPr>
+                    <w:pStyle w:val="Compact"/>
+                    <w:jc w:val="center"/>
+                    <w:jc w:val="center"/>
+                  </w:pPr>
+                  <w:r>
+                    <w:t xml:space="preserve">t</w:t>
+                  </w:r>
+                </w:p>
+              </w:tc>
+            </w:tr>
+            <w:tr>
+              <w:tc>
+                <w:tcPr/>
+                <w:p>
+                  <w:pPr>
+                    <w:pStyle w:val="Compact"/>
+                    <w:jc w:val="center"/>
+                    <w:jc w:val="center"/>
+                  </w:pPr>
+                  <w:r>
+                    <w:t xml:space="preserve">1</w:t>
+                  </w:r>
+                </w:p>
+              </w:tc>
+              <w:tc>
+                <w:tcPr/>
+                <w:p>
+                  <w:pPr>
+                    <w:pStyle w:val="Compact"/>
+                    <w:jc w:val="center"/>
+                    <w:jc w:val="center"/>
+                  </w:pPr>
+                  <w:r>
+                    <w:t xml:space="preserve">69</w:t>
+                  </w:r>
+                </w:p>
+              </w:tc>
+              <w:tc>
+                <w:tcPr/>
+                <w:p>
+                  <w:pPr>
+                    <w:pStyle w:val="Compact"/>
+                    <w:jc w:val="center"/>
+                    <w:jc w:val="center"/>
+                  </w:pPr>
+                  <w:r>
+                    <w:t xml:space="preserve">1</w:t>
+                  </w:r>
+                </w:p>
+              </w:tc>
+              <w:tc>
+                <w:tcPr/>
+                <w:p>
+                  <w:pPr>
+                    <w:pStyle w:val="Compact"/>
+                    <w:jc w:val="center"/>
+                    <w:jc w:val="center"/>
+                  </w:pPr>
+                  <w:r>
+                    <w:t xml:space="preserve">1.1</w:t>
+                  </w:r>
+                </w:p>
+              </w:tc>
+              <w:tc>
+                <w:tcPr/>
+                <w:p>
+                  <w:pPr>
+                    <w:pStyle w:val="Compact"/>
+                    <w:jc w:val="center"/>
+                    <w:jc w:val="center"/>
+                  </w:pPr>
+                  <w:r>
+                    <w:t xml:space="preserve">1</w:t>
+                  </w:r>
+                </w:p>
+              </w:tc>
+              <w:tc>
+                <w:tcPr/>
+                <w:p>
+                  <w:pPr>
+                    <w:pStyle w:val="Compact"/>
+                    <w:jc w:val="center"/>
+                    <w:jc w:val="center"/>
+                  </w:pPr>
+                  <w:r>
+                    <w:t xml:space="preserve">0</w:t>
+                  </w:r>
+                </w:p>
+              </w:tc>
+              <w:tc>
+                <w:tcPr/>
+                <w:p>
+                  <w:pPr>
+                    <w:pStyle w:val="Compact"/>
+                    <w:jc w:val="center"/>
+                    <w:jc w:val="center"/>
+                  </w:pPr>
+                  <w:r>
+                    <w:t xml:space="preserve">1</w:t>
+                  </w:r>
+                </w:p>
+              </w:tc>
+            </w:tr>
+            <w:tr>
+              <w:tc>
+                <w:tcPr/>
+                <w:p>
+                  <w:pPr>
+                    <w:pStyle w:val="Compact"/>
+                    <w:jc w:val="center"/>
+                    <w:jc w:val="center"/>
+                  </w:pPr>
+                  <w:r>
+                    <w:t xml:space="preserve">1</w:t>
+                  </w:r>
+                </w:p>
+              </w:tc>
+              <w:tc>
+                <w:tcPr/>
+                <w:p>
+                  <w:pPr>
+                    <w:pStyle w:val="Compact"/>
+                    <w:jc w:val="center"/>
+                    <w:jc w:val="center"/>
+                  </w:pPr>
+                  <w:r>
+                    <w:t xml:space="preserve">69</w:t>
+                  </w:r>
+                </w:p>
+              </w:tc>
+              <w:tc>
+                <w:tcPr/>
+                <w:p>
+                  <w:pPr>
+                    <w:pStyle w:val="Compact"/>
+                    <w:jc w:val="center"/>
+                    <w:jc w:val="center"/>
+                  </w:pPr>
+                  <w:r>
+                    <w:t xml:space="preserve">1</w:t>
+                  </w:r>
+                </w:p>
+              </w:tc>
+              <w:tc>
+                <w:tcPr/>
+                <w:p>
+                  <w:pPr>
+                    <w:pStyle w:val="Compact"/>
+                    <w:jc w:val="center"/>
+                    <w:jc w:val="center"/>
+                  </w:pPr>
+                  <w:r>
+                    <w:t xml:space="preserve">1.1</w:t>
+                  </w:r>
+                </w:p>
+              </w:tc>
+              <w:tc>
+                <w:tcPr/>
+                <w:p>
+                  <w:pPr>
+                    <w:pStyle w:val="Compact"/>
+                    <w:jc w:val="center"/>
+                    <w:jc w:val="center"/>
+                  </w:pPr>
+                  <w:r>
+                    <w:t xml:space="preserve">1</w:t>
+                  </w:r>
+                </w:p>
+              </w:tc>
+              <w:tc>
+                <w:tcPr/>
+                <w:p>
+                  <w:pPr>
+                    <w:pStyle w:val="Compact"/>
+                    <w:jc w:val="center"/>
+                    <w:jc w:val="center"/>
+                  </w:pPr>
+                  <w:r>
+                    <w:t xml:space="preserve">0</w:t>
+                  </w:r>
+                </w:p>
+              </w:tc>
+              <w:tc>
+                <w:tcPr/>
+                <w:p>
+                  <w:pPr>
+                    <w:pStyle w:val="Compact"/>
+                    <w:jc w:val="center"/>
+                    <w:jc w:val="center"/>
+                  </w:pPr>
+                  <w:r>
+                    <w:t xml:space="preserve">2</w:t>
+                  </w:r>
+                </w:p>
+              </w:tc>
+            </w:tr>
+            <w:tr>
+              <w:tc>
+                <w:tcPr/>
+                <w:p>
+                  <w:pPr>
+                    <w:pStyle w:val="Compact"/>
+                    <w:jc w:val="center"/>
+                    <w:jc w:val="center"/>
+                  </w:pPr>
+                  <w:r>
+                    <w:t xml:space="preserve">1</w:t>
+                  </w:r>
+                </w:p>
+              </w:tc>
+              <w:tc>
+                <w:tcPr/>
+                <w:p>
+                  <w:pPr>
+                    <w:pStyle w:val="Compact"/>
+                    <w:jc w:val="center"/>
+                    <w:jc w:val="center"/>
+                  </w:pPr>
+                  <w:r>
+                    <w:t xml:space="preserve">69</w:t>
+                  </w:r>
+                </w:p>
+              </w:tc>
+              <w:tc>
+                <w:tcPr/>
+                <w:p>
+                  <w:pPr>
+                    <w:pStyle w:val="Compact"/>
+                    <w:jc w:val="center"/>
+                    <w:jc w:val="center"/>
+                  </w:pPr>
+                  <w:r>
+                    <w:t xml:space="preserve">1</w:t>
+                  </w:r>
+                </w:p>
+              </w:tc>
+              <w:tc>
+                <w:tcPr/>
+                <w:p>
+                  <w:pPr>
+                    <w:pStyle w:val="Compact"/>
+                    <w:jc w:val="center"/>
+                    <w:jc w:val="center"/>
+                  </w:pPr>
+                  <w:r>
+                    <w:t xml:space="preserve">1.1</w:t>
+                  </w:r>
+                </w:p>
+              </w:tc>
+              <w:tc>
+                <w:tcPr/>
+                <w:p>
+                  <w:pPr>
+                    <w:pStyle w:val="Compact"/>
+                    <w:jc w:val="center"/>
+                    <w:jc w:val="center"/>
+                  </w:pPr>
+                  <w:r>
+                    <w:t xml:space="preserve">1</w:t>
+                  </w:r>
+                </w:p>
+              </w:tc>
+              <w:tc>
+                <w:tcPr/>
+                <w:p>
+                  <w:pPr>
+                    <w:pStyle w:val="Compact"/>
+                    <w:jc w:val="center"/>
+                    <w:jc w:val="center"/>
+                  </w:pPr>
+                  <w:r>
+                    <w:t xml:space="preserve">0</w:t>
+                  </w:r>
+                </w:p>
+              </w:tc>
+              <w:tc>
+                <w:tcPr/>
+                <w:p>
+                  <w:pPr>
+                    <w:pStyle w:val="Compact"/>
+                    <w:jc w:val="center"/>
+                    <w:jc w:val="center"/>
+                  </w:pPr>
+                  <w:r>
+                    <w:t xml:space="preserve">3</w:t>
+                  </w:r>
+                </w:p>
+              </w:tc>
+            </w:tr>
+            <w:tr>
+              <w:tc>
+                <w:tcPr/>
+                <w:p>
+                  <w:pPr>
+                    <w:pStyle w:val="Compact"/>
+                    <w:jc w:val="center"/>
+                    <w:jc w:val="center"/>
+                  </w:pPr>
+                  <w:r>
+                    <w:t xml:space="preserve">1</w:t>
+                  </w:r>
+                </w:p>
+              </w:tc>
+              <w:tc>
+                <w:tcPr/>
+                <w:p>
+                  <w:pPr>
+                    <w:pStyle w:val="Compact"/>
+                    <w:jc w:val="center"/>
+                    <w:jc w:val="center"/>
+                  </w:pPr>
+                  <w:r>
+                    <w:t xml:space="preserve">69</w:t>
+                  </w:r>
+                </w:p>
+              </w:tc>
+              <w:tc>
+                <w:tcPr/>
+                <w:p>
+                  <w:pPr>
+                    <w:pStyle w:val="Compact"/>
+                    <w:jc w:val="center"/>
+                    <w:jc w:val="center"/>
+                  </w:pPr>
+                  <w:r>
+                    <w:t xml:space="preserve">2</w:t>
+                  </w:r>
+                </w:p>
+              </w:tc>
+              <w:tc>
+                <w:tcPr/>
+                <w:p>
+                  <w:pPr>
+                    <w:pStyle w:val="Compact"/>
+                    <w:jc w:val="center"/>
+                    <w:jc w:val="center"/>
+                  </w:pPr>
+                  <w:r>
+                    <w:t xml:space="preserve">1.2</w:t>
+                  </w:r>
+                </w:p>
+              </w:tc>
+              <w:tc>
+                <w:tcPr/>
+                <w:p>
+                  <w:pPr>
+                    <w:pStyle w:val="Compact"/>
+                    <w:jc w:val="center"/>
+                    <w:jc w:val="center"/>
+                  </w:pPr>
+                  <w:r>
+                    <w:t xml:space="preserve">1</w:t>
+                  </w:r>
+                </w:p>
+              </w:tc>
+              <w:tc>
+                <w:tcPr/>
+                <w:p>
+                  <w:pPr>
+                    <w:pStyle w:val="Compact"/>
+                    <w:jc w:val="center"/>
+                    <w:jc w:val="center"/>
+                  </w:pPr>
+                  <w:r>
+                    <w:t xml:space="preserve">1</w:t>
+                  </w:r>
+                </w:p>
+              </w:tc>
+              <w:tc>
+                <w:tcPr/>
+                <w:p>
+                  <w:pPr>
+                    <w:pStyle w:val="Compact"/>
+                    <w:jc w:val="center"/>
+                    <w:jc w:val="center"/>
+                  </w:pPr>
+                  <w:r>
+                    <w:t xml:space="preserve">1</w:t>
+                  </w:r>
+                </w:p>
+              </w:tc>
+            </w:tr>
+            <w:tr>
+              <w:tc>
+                <w:tcPr/>
+                <w:p>
+                  <w:pPr>
+                    <w:pStyle w:val="Compact"/>
+                    <w:jc w:val="center"/>
+                    <w:jc w:val="center"/>
+                  </w:pPr>
+                  <w:r>
+                    <w:t xml:space="preserve">1</w:t>
+                  </w:r>
+                </w:p>
+              </w:tc>
+              <w:tc>
+                <w:tcPr/>
+                <w:p>
+                  <w:pPr>
+                    <w:pStyle w:val="Compact"/>
+                    <w:jc w:val="center"/>
+                    <w:jc w:val="center"/>
+                  </w:pPr>
+                  <w:r>
+                    <w:t xml:space="preserve">69</w:t>
+                  </w:r>
+                </w:p>
+              </w:tc>
+              <w:tc>
+                <w:tcPr/>
+                <w:p>
+                  <w:pPr>
+                    <w:pStyle w:val="Compact"/>
+                    <w:jc w:val="center"/>
+                    <w:jc w:val="center"/>
+                  </w:pPr>
+                  <w:r>
+                    <w:t xml:space="preserve">2</w:t>
+                  </w:r>
+                </w:p>
+              </w:tc>
+              <w:tc>
+                <w:tcPr/>
+                <w:p>
+                  <w:pPr>
+                    <w:pStyle w:val="Compact"/>
+                    <w:jc w:val="center"/>
+                    <w:jc w:val="center"/>
+                  </w:pPr>
+                  <w:r>
+                    <w:t xml:space="preserve">1.2</w:t>
+                  </w:r>
+                </w:p>
+              </w:tc>
+              <w:tc>
+                <w:tcPr/>
+                <w:p>
+                  <w:pPr>
+                    <w:pStyle w:val="Compact"/>
+                    <w:jc w:val="center"/>
+                    <w:jc w:val="center"/>
+                  </w:pPr>
+                  <w:r>
+                    <w:t xml:space="preserve">1</w:t>
+                  </w:r>
+                </w:p>
+              </w:tc>
+              <w:tc>
+                <w:tcPr/>
+                <w:p>
+                  <w:pPr>
+                    <w:pStyle w:val="Compact"/>
+                    <w:jc w:val="center"/>
+                    <w:jc w:val="center"/>
+                  </w:pPr>
+                  <w:r>
+                    <w:t xml:space="preserve">1</w:t>
+                  </w:r>
+                </w:p>
+              </w:tc>
+              <w:tc>
+                <w:tcPr/>
+                <w:p>
+                  <w:pPr>
+                    <w:pStyle w:val="Compact"/>
+                    <w:jc w:val="center"/>
+                    <w:jc w:val="center"/>
+                  </w:pPr>
+                  <w:r>
+                    <w:t xml:space="preserve">2</w:t>
+                  </w:r>
+                </w:p>
+              </w:tc>
+            </w:tr>
+            <w:tr>
+              <w:tc>
+                <w:tcPr/>
+                <w:p>
+                  <w:pPr>
+                    <w:pStyle w:val="Compact"/>
+                    <w:jc w:val="center"/>
+                    <w:jc w:val="center"/>
+                  </w:pPr>
+                  <w:r>
+                    <w:t xml:space="preserve">1</w:t>
+                  </w:r>
+                </w:p>
+              </w:tc>
+              <w:tc>
+                <w:tcPr/>
+                <w:p>
+                  <w:pPr>
+                    <w:pStyle w:val="Compact"/>
+                    <w:jc w:val="center"/>
+                    <w:jc w:val="center"/>
+                  </w:pPr>
+                  <w:r>
+                    <w:t xml:space="preserve">69</w:t>
+                  </w:r>
+                </w:p>
+              </w:tc>
+              <w:tc>
+                <w:tcPr/>
+                <w:p>
+                  <w:pPr>
+                    <w:pStyle w:val="Compact"/>
+                    <w:jc w:val="center"/>
+                    <w:jc w:val="center"/>
+                  </w:pPr>
+                  <w:r>
+                    <w:t xml:space="preserve">2</w:t>
+                  </w:r>
+                </w:p>
+              </w:tc>
+              <w:tc>
+                <w:tcPr/>
+                <w:p>
+                  <w:pPr>
+                    <w:pStyle w:val="Compact"/>
+                    <w:jc w:val="center"/>
+                    <w:jc w:val="center"/>
+                  </w:pPr>
+                  <w:r>
+                    <w:t xml:space="preserve">1.2</w:t>
+                  </w:r>
+                </w:p>
+              </w:tc>
+              <w:tc>
+                <w:tcPr/>
+                <w:p>
+                  <w:pPr>
+                    <w:pStyle w:val="Compact"/>
+                    <w:jc w:val="center"/>
+                    <w:jc w:val="center"/>
+                  </w:pPr>
+                  <w:r>
+                    <w:t xml:space="preserve">1</w:t>
+                  </w:r>
+                </w:p>
+              </w:tc>
+              <w:tc>
+                <w:tcPr/>
+                <w:p>
+                  <w:pPr>
+                    <w:pStyle w:val="Compact"/>
+                    <w:jc w:val="center"/>
+                    <w:jc w:val="center"/>
+                  </w:pPr>
+                  <w:r>
+                    <w:t xml:space="preserve">1</w:t>
+                  </w:r>
+                </w:p>
+              </w:tc>
+              <w:tc>
+                <w:tcPr/>
+                <w:p>
+                  <w:pPr>
+                    <w:pStyle w:val="Compact"/>
+                    <w:jc w:val="center"/>
+                    <w:jc w:val="center"/>
+                  </w:pPr>
+                  <w:r>
+                    <w:t xml:space="preserve">3</w:t>
+                  </w:r>
+                </w:p>
+              </w:tc>
+            </w:tr>
+          </w:tbl>
+          <w:p>
+            <w:pPr>
+              <w:jc w:val="center"/>
+            </w:pPr>
+            <w:r>
+              <w:t xml:space="preserve"> </w:t>
+            </w:r>
+          </w:p>
+          <w:tbl>
+            <w:tblPr>
+              <w:tblStyle w:val="Table"/>
+              <w:tblW w:type="pct" w:w="2847"/>
+              <w:tblLook w:firstRow="1" w:lastRow="0" w:firstColumn="0" w:lastColumn="0" w:noHBand="0" w:noVBand="0" w:val="0020"/>
+              <w:jc w:val="start"/>
+              <w:tblLayout w:type="fixed"/>
+            </w:tblPr>
+            <w:tblGrid>
+              <w:gridCol w:w="2420"/>
+              <w:gridCol w:w="990"/>
+              <w:gridCol w:w="1100"/>
+            </w:tblGrid>
+            <w:tr>
+              <w:trPr>
+                <w:tblHeader w:val="true"/>
+              </w:trPr>
+              <w:tc>
+                <w:tcPr/>
+                <w:p>
+                  <w:pPr>
+                    <w:pStyle w:val="Compact"/>
+                    <w:jc w:val="center"/>
+                    <w:jc w:val="center"/>
+                  </w:pPr>
+                  <w:r>
+                    <w:t xml:space="preserve">physical_punishment</w:t>
+                  </w:r>
+                </w:p>
+              </w:tc>
+              <w:tc>
+                <w:tcPr/>
+                <w:p>
+                  <w:pPr>
+                    <w:pStyle w:val="Compact"/>
+                    <w:jc w:val="center"/>
+                    <w:jc w:val="center"/>
+                  </w:pPr>
+                  <w:r>
+                    <w:t xml:space="preserve">warmth</w:t>
+                  </w:r>
+                </w:p>
+              </w:tc>
+              <w:tc>
+                <w:tcPr/>
+                <w:p>
+                  <w:pPr>
+                    <w:pStyle w:val="Compact"/>
+                    <w:jc w:val="center"/>
+                    <w:jc w:val="center"/>
+                  </w:pPr>
+                  <w:r>
+                    <w:t xml:space="preserve">outcome</w:t>
+                  </w:r>
+                </w:p>
+              </w:tc>
+            </w:tr>
+            <w:tr>
+              <w:tc>
+                <w:tcPr/>
+                <w:p>
+                  <w:pPr>
+                    <w:pStyle w:val="Compact"/>
+                    <w:jc w:val="center"/>
+                    <w:jc w:val="center"/>
+                  </w:pPr>
+                  <w:r>
+                    <w:t xml:space="preserve">3</w:t>
+                  </w:r>
+                </w:p>
+              </w:tc>
+              <w:tc>
+                <w:tcPr/>
+                <w:p>
+                  <w:pPr>
+                    <w:pStyle w:val="Compact"/>
+                    <w:jc w:val="center"/>
+                    <w:jc w:val="center"/>
+                  </w:pPr>
+                  <w:r>
+                    <w:t xml:space="preserve">3</w:t>
+                  </w:r>
+                </w:p>
+              </w:tc>
+              <w:tc>
+                <w:tcPr/>
+                <w:p>
+                  <w:pPr>
+                    <w:pStyle w:val="Compact"/>
+                    <w:jc w:val="center"/>
+                    <w:jc w:val="center"/>
+                  </w:pPr>
+                  <w:r>
+                    <w:t xml:space="preserve">57.47</w:t>
+                  </w:r>
+                </w:p>
+              </w:tc>
+            </w:tr>
+            <w:tr>
+              <w:tc>
+                <w:tcPr/>
+                <w:p>
+                  <w:pPr>
+                    <w:pStyle w:val="Compact"/>
+                    <w:jc w:val="center"/>
+                    <w:jc w:val="center"/>
+                  </w:pPr>
+                  <w:r>
+                    <w:t xml:space="preserve">3</w:t>
+                  </w:r>
+                </w:p>
+              </w:tc>
+              <w:tc>
+                <w:tcPr/>
+                <w:p>
+                  <w:pPr>
+                    <w:pStyle w:val="Compact"/>
+                    <w:jc w:val="center"/>
+                    <w:jc w:val="center"/>
+                  </w:pPr>
+                  <w:r>
+                    <w:t xml:space="preserve">4</w:t>
+                  </w:r>
+                </w:p>
+              </w:tc>
+              <w:tc>
+                <w:tcPr/>
+                <w:p>
+                  <w:pPr>
+                    <w:pStyle w:val="Compact"/>
+                    <w:jc w:val="center"/>
+                    <w:jc w:val="center"/>
+                  </w:pPr>
+                  <w:r>
+                    <w:t xml:space="preserve">55.06</w:t>
+                  </w:r>
+                </w:p>
+              </w:tc>
+            </w:tr>
+            <w:tr>
+              <w:tc>
+                <w:tcPr/>
+                <w:p>
+                  <w:pPr>
+                    <w:pStyle w:val="Compact"/>
+                    <w:jc w:val="center"/>
+                    <w:jc w:val="center"/>
+                  </w:pPr>
+                  <w:r>
+                    <w:t xml:space="preserve">1</w:t>
+                  </w:r>
+                </w:p>
+              </w:tc>
+              <w:tc>
+                <w:tcPr/>
+                <w:p>
+                  <w:pPr>
+                    <w:pStyle w:val="Compact"/>
+                    <w:jc w:val="center"/>
+                    <w:jc w:val="center"/>
+                  </w:pPr>
+                  <w:r>
+                    <w:t xml:space="preserve">2</w:t>
+                  </w:r>
+                </w:p>
+              </w:tc>
+              <w:tc>
+                <w:tcPr/>
+                <w:p>
+                  <w:pPr>
+                    <w:pStyle w:val="Compact"/>
+                    <w:jc w:val="center"/>
+                    <w:jc w:val="center"/>
+                  </w:pPr>
+                  <w:r>
+                    <w:t xml:space="preserve">58.77</w:t>
+                  </w:r>
+                </w:p>
+              </w:tc>
+            </w:tr>
+            <w:tr>
+              <w:tc>
+                <w:tcPr/>
+                <w:p>
+                  <w:pPr>
+                    <w:pStyle w:val="Compact"/>
+                    <w:jc w:val="center"/>
+                    <w:jc w:val="center"/>
+                  </w:pPr>
+                  <w:r>
+                    <w:t xml:space="preserve">2</w:t>
+                  </w:r>
+                </w:p>
+              </w:tc>
+              <w:tc>
+                <w:tcPr/>
+                <w:p>
+                  <w:pPr>
+                    <w:pStyle w:val="Compact"/>
+                    <w:jc w:val="center"/>
+                    <w:jc w:val="center"/>
+                  </w:pPr>
+                  <w:r>
+                    <w:t xml:space="preserve">1</w:t>
+                  </w:r>
+                </w:p>
+              </w:tc>
+              <w:tc>
+                <w:tcPr/>
+                <w:p>
+                  <w:pPr>
+                    <w:pStyle w:val="Compact"/>
+                    <w:jc w:val="center"/>
+                    <w:jc w:val="center"/>
+                  </w:pPr>
+                  <w:r>
+                    <w:t xml:space="preserve">50.1</w:t>
+                  </w:r>
+                </w:p>
+              </w:tc>
+            </w:tr>
+            <w:tr>
+              <w:tc>
+                <w:tcPr/>
+                <w:p>
+                  <w:pPr>
+                    <w:pStyle w:val="Compact"/>
+                    <w:jc w:val="center"/>
+                    <w:jc w:val="center"/>
+                  </w:pPr>
+                  <w:r>
+                    <w:t xml:space="preserve">3</w:t>
+                  </w:r>
+                </w:p>
+              </w:tc>
+              <w:tc>
+                <w:tcPr/>
+                <w:p>
+                  <w:pPr>
+                    <w:pStyle w:val="Compact"/>
+                    <w:jc w:val="center"/>
+                    <w:jc w:val="center"/>
+                  </w:pPr>
+                  <w:r>
+                    <w:t xml:space="preserve">0</w:t>
+                  </w:r>
+                </w:p>
+              </w:tc>
+              <w:tc>
+                <w:tcPr/>
+                <w:p>
+                  <w:pPr>
+                    <w:pStyle w:val="Compact"/>
+                    <w:jc w:val="center"/>
+                    <w:jc w:val="center"/>
+                  </w:pPr>
+                  <w:r>
+                    <w:t xml:space="preserve">53.31</w:t>
+                  </w:r>
+                </w:p>
+              </w:tc>
+            </w:tr>
+            <w:tr>
+              <w:tc>
+                <w:tcPr/>
+                <w:p>
+                  <w:pPr>
+                    <w:pStyle w:val="Compact"/>
+                    <w:jc w:val="center"/>
+                    <w:jc w:val="center"/>
+                  </w:pPr>
+                  <w:r>
+                    <w:t xml:space="preserve">3</w:t>
+                  </w:r>
+                </w:p>
+              </w:tc>
+              <w:tc>
+                <w:tcPr/>
+                <w:p>
+                  <w:pPr>
+                    <w:pStyle w:val="Compact"/>
+                    <w:jc w:val="center"/>
+                    <w:jc w:val="center"/>
+                  </w:pPr>
+                  <w:r>
+                    <w:t xml:space="preserve">1</w:t>
+                  </w:r>
+                </w:p>
+              </w:tc>
+              <w:tc>
+                <w:tcPr/>
+                <w:p>
+                  <w:pPr>
+                    <w:pStyle w:val="Compact"/>
+                    <w:jc w:val="center"/>
+                    <w:jc w:val="center"/>
+                  </w:pPr>
+                  <w:r>
+                    <w:t xml:space="preserve">49.79</w:t>
+                  </w:r>
+                </w:p>
+              </w:tc>
+            </w:tr>
+          </w:tbl>
+          <w:bookmarkEnd w:id="138"/>
+          <w:p/>
+        </w:tc>
+      </w:tr>
+    </w:tbl>
+    <w:bookmarkEnd w:id="139"/>
+    <w:bookmarkEnd w:id="140"/>
+    <w:bookmarkStart w:id="159" w:name="references"/>
+    <w:p>
+      <w:pPr>
+        <w:pStyle w:val="Heading1"/>
+      </w:pPr>
+      <w:r>
+        <w:t xml:space="preserve">References</w:t>
+      </w:r>
+    </w:p>
+    <w:bookmarkStart w:id="158" w:name="refs"/>
+    <w:bookmarkStart w:id="142" w:name="ref-Allaire_Quarto_2024"/>
+    <w:p>
+      <w:pPr>
+        <w:pStyle w:val="Bibliography"/>
+      </w:pPr>
+      <w:r>
+        <w:t xml:space="preserve">Allaire, J. J., Teague, C., Scheidegger, C., Xie, Y., &amp; Dervieux, C. (2024).</w:t>
+      </w:r>
+      <w:r>
+        <w:t xml:space="preserve"> </w:t>
+      </w:r>
+      <w:r>
+        <w:rPr>
+          <w:iCs/>
+          <w:i/>
+        </w:rPr>
         <w:t xml:space="preserve">Quarto</w:t>
       </w:r>
       <w:r>
@@ -19640,7 +24259,7 @@
       <w:r>
         <w:t xml:space="preserve"> </w:t>
       </w:r>
-      <w:hyperlink r:id="rId129">
+      <w:hyperlink r:id="rId141">
         <w:r>
           <w:rPr>
             <w:rStyle w:val="Hyperlink"/>
@@ -19649,8 +24268,8 @@
         </w:r>
       </w:hyperlink>
     </w:p>
-    <w:bookmarkEnd w:id="130"/>
-    <w:bookmarkStart w:id="132" w:name="ref-MixedModels"/>
+    <w:bookmarkEnd w:id="142"/>
+    <w:bookmarkStart w:id="144" w:name="ref-MixedModels"/>
     <w:p>
       <w:pPr>
         <w:pStyle w:val="Bibliography"/>
@@ -19674,7 +24293,7 @@
       <w:r>
         <w:t xml:space="preserve"> </w:t>
       </w:r>
-      <w:hyperlink r:id="rId131">
+      <w:hyperlink r:id="rId143">
         <w:r>
           <w:rPr>
             <w:rStyle w:val="Hyperlink"/>
@@ -19683,8 +24302,8 @@
         </w:r>
       </w:hyperlink>
     </w:p>
-    <w:bookmarkEnd w:id="132"/>
-    <w:bookmarkStart w:id="134" w:name="ref-JSSv067i01"/>
+    <w:bookmarkEnd w:id="144"/>
+    <w:bookmarkStart w:id="146" w:name="ref-JSSv067i01"/>
     <w:p>
       <w:pPr>
         <w:pStyle w:val="Bibliography"/>
@@ -19721,7 +24340,7 @@
       <w:r>
         <w:t xml:space="preserve"> </w:t>
       </w:r>
-      <w:hyperlink r:id="rId133">
+      <w:hyperlink r:id="rId145">
         <w:r>
           <w:rPr>
             <w:rStyle w:val="Hyperlink"/>
@@ -19730,8 +24349,8 @@
         </w:r>
       </w:hyperlink>
     </w:p>
-    <w:bookmarkEnd w:id="134"/>
-    <w:bookmarkStart w:id="136" w:name="ref-JuliaArticle"/>
+    <w:bookmarkEnd w:id="146"/>
+    <w:bookmarkStart w:id="148" w:name="ref-JuliaArticle"/>
     <w:p>
       <w:pPr>
         <w:pStyle w:val="Bibliography"/>
@@ -19768,7 +24387,7 @@
       <w:r>
         <w:t xml:space="preserve"> </w:t>
       </w:r>
-      <w:hyperlink r:id="rId135">
+      <w:hyperlink r:id="rId147">
         <w:r>
           <w:rPr>
             <w:rStyle w:val="Hyperlink"/>
@@ -19777,8 +24396,8 @@
         </w:r>
       </w:hyperlink>
     </w:p>
-    <w:bookmarkEnd w:id="136"/>
-    <w:bookmarkStart w:id="138" w:name="ref-Hemken"/>
+    <w:bookmarkEnd w:id="148"/>
+    <w:bookmarkStart w:id="150" w:name="ref-Hemken"/>
     <w:p>
       <w:pPr>
         <w:pStyle w:val="Bibliography"/>
@@ -19802,7 +24421,7 @@
       <w:r>
         <w:t xml:space="preserve"> </w:t>
       </w:r>
-      <w:hyperlink r:id="rId137">
+      <w:hyperlink r:id="rId149">
         <w:r>
           <w:rPr>
             <w:rStyle w:val="Hyperlink"/>
@@ -19811,8 +24430,8 @@
         </w:r>
       </w:hyperlink>
     </w:p>
-    <w:bookmarkEnd w:id="138"/>
-    <w:bookmarkStart w:id="140" w:name="ref-JuliaCall"/>
+    <w:bookmarkEnd w:id="150"/>
+    <w:bookmarkStart w:id="152" w:name="ref-JuliaCall"/>
     <w:p>
       <w:pPr>
         <w:pStyle w:val="Bibliography"/>
@@ -19891,7 +24510,7 @@
       <w:r>
         <w:t xml:space="preserve"> </w:t>
       </w:r>
-      <w:hyperlink r:id="rId139">
+      <w:hyperlink r:id="rId151">
         <w:r>
           <w:rPr>
             <w:rStyle w:val="Hyperlink"/>
@@ -19900,8 +24519,8 @@
         </w:r>
       </w:hyperlink>
     </w:p>
-    <w:bookmarkEnd w:id="140"/>
-    <w:bookmarkStart w:id="142" w:name="ref-RProgram"/>
+    <w:bookmarkEnd w:id="152"/>
+    <w:bookmarkStart w:id="154" w:name="ref-RProgram"/>
     <w:p>
       <w:pPr>
         <w:pStyle w:val="Bibliography"/>
@@ -19925,7 +24544,7 @@
       <w:r>
         <w:t xml:space="preserve"> </w:t>
       </w:r>
-      <w:hyperlink r:id="rId141">
+      <w:hyperlink r:id="rId153">
         <w:r>
           <w:rPr>
             <w:rStyle w:val="Hyperlink"/>
@@ -19934,8 +24553,8 @@
         </w:r>
       </w:hyperlink>
     </w:p>
-    <w:bookmarkEnd w:id="142"/>
-    <w:bookmarkStart w:id="143" w:name="ref-Schanen2021"/>
+    <w:bookmarkEnd w:id="154"/>
+    <w:bookmarkStart w:id="155" w:name="ref-Schanen2021"/>
     <w:p>
       <w:pPr>
         <w:pStyle w:val="Bibliography"/>
@@ -19978,8 +24597,8 @@
         <w:t xml:space="preserve">. National Museum of Mathematics.</w:t>
       </w:r>
     </w:p>
-    <w:bookmarkEnd w:id="143"/>
-    <w:bookmarkStart w:id="144" w:name="ref-StataCorp2023"/>
+    <w:bookmarkEnd w:id="155"/>
+    <w:bookmarkStart w:id="156" w:name="ref-StataCorp2023"/>
     <w:p>
       <w:pPr>
         <w:pStyle w:val="Bibliography"/>
@@ -20001,8 +24620,8 @@
         <w:t xml:space="preserve">. Stata Press.</w:t>
       </w:r>
     </w:p>
-    <w:bookmarkEnd w:id="144"/>
-    <w:bookmarkStart w:id="145" w:name="ref-Thoreau1975"/>
+    <w:bookmarkEnd w:id="156"/>
+    <w:bookmarkStart w:id="157" w:name="ref-Thoreau1975"/>
     <w:p>
       <w:pPr>
         <w:pStyle w:val="Bibliography"/>
@@ -20024,9 +24643,9 @@
         <w:t xml:space="preserve">. Princeton University Press.</w:t>
       </w:r>
     </w:p>
-    <w:bookmarkEnd w:id="145"/>
-    <w:bookmarkEnd w:id="146"/>
-    <w:bookmarkEnd w:id="147"/>
+    <w:bookmarkEnd w:id="157"/>
+    <w:bookmarkEnd w:id="158"/>
+    <w:bookmarkEnd w:id="159"/>
     <w:sectPr>
       <w:footerReference r:id="rId9" w:type="even"/>
       <w:footerReference r:id="rId10" w:type="default"/>
@@ -20706,6 +25325,39 @@
     <w:abstractNumId w:val="991"/>
   </w:num>
   <w:num w:numId="1003">
+    <w:abstractNumId w:val="991"/>
+  </w:num>
+  <w:num w:numId="1004">
+    <w:abstractNumId w:val="99411"/>
+    <w:lvlOverride w:ilvl="0">
+      <w:startOverride w:val="1"/>
+    </w:lvlOverride>
+    <w:lvlOverride w:ilvl="1">
+      <w:startOverride w:val="1"/>
+    </w:lvlOverride>
+    <w:lvlOverride w:ilvl="2">
+      <w:startOverride w:val="1"/>
+    </w:lvlOverride>
+    <w:lvlOverride w:ilvl="3">
+      <w:startOverride w:val="1"/>
+    </w:lvlOverride>
+    <w:lvlOverride w:ilvl="4">
+      <w:startOverride w:val="1"/>
+    </w:lvlOverride>
+    <w:lvlOverride w:ilvl="5">
+      <w:startOverride w:val="1"/>
+    </w:lvlOverride>
+    <w:lvlOverride w:ilvl="6">
+      <w:startOverride w:val="1"/>
+    </w:lvlOverride>
+    <w:lvlOverride w:ilvl="7">
+      <w:startOverride w:val="1"/>
+    </w:lvlOverride>
+    <w:lvlOverride w:ilvl="8">
+      <w:startOverride w:val="1"/>
+    </w:lvlOverride>
+  </w:num>
+  <w:num w:numId="1005">
     <w:abstractNumId w:val="991"/>
   </w:num>
 </w:numbering>

</xml_diff>

<commit_message>
REBUILD w "Multiple Principled Solutions"
</commit_message>
<xml_diff>
--- a/docs/Multilevel-Multilingual.docx
+++ b/docs/Multilevel-Multilingual.docx
@@ -79,7 +79,7 @@
         <w:pStyle w:val="Date"/>
       </w:pPr>
       <w:r>
-        <w:t xml:space="preserve">2024-07-04</w:t>
+        <w:t xml:space="preserve">2024-07-31</w:t>
       </w:r>
     </w:p>
     <w:sdt>
@@ -3051,7 +3051,7 @@
     </w:p>
     <w:bookmarkEnd w:id="41"/>
     <w:bookmarkEnd w:id="42"/>
-    <w:bookmarkStart w:id="53" w:name="statistical-workflows"/>
+    <w:bookmarkStart w:id="54" w:name="statistical-workflows"/>
     <w:p>
       <w:pPr>
         <w:pStyle w:val="Heading1"/>
@@ -3599,57 +3599,13 @@
       </w:r>
     </w:p>
     <w:bookmarkEnd w:id="52"/>
-    <w:bookmarkEnd w:id="53"/>
-    <w:bookmarkStart w:id="57" w:name="descriptive-statistics"/>
-    <w:p>
-      <w:pPr>
-        <w:pStyle w:val="Heading1"/>
-      </w:pPr>
-      <w:r>
-        <w:t xml:space="preserve">3. Descriptive Statistics</w:t>
-      </w:r>
-    </w:p>
-    <w:bookmarkStart w:id="55" w:name="descriptive-statistics-1"/>
+    <w:bookmarkStart w:id="53" w:name="X6f18d42cc3f2c99e74c61ddda603ff65f0f75bb"/>
     <w:p>
       <w:pPr>
         <w:pStyle w:val="Heading2"/>
       </w:pPr>
       <w:r>
-        <w:t xml:space="preserve">3.1 Descriptive Statistics</w:t>
-      </w:r>
-    </w:p>
-    <w:p>
-      <w:pPr>
-        <w:pStyle w:val="Heading3"/>
-      </w:pPr>
-      <w:r>
-        <w:t xml:space="preserve">Stata</w:t>
-      </w:r>
-    </w:p>
-    <w:p>
-      <w:pPr>
-        <w:pStyle w:val="SourceCode"/>
-      </w:pPr>
-      <w:r>
-        <w:br/>
-      </w:r>
-      <w:r>
-        <w:rPr>
-          <w:rStyle w:val="KeywordTok"/>
-        </w:rPr>
-        <w:t xml:space="preserve">use</w:t>
-      </w:r>
-      <w:r>
-        <w:rPr>
-          <w:rStyle w:val="NormalTok"/>
-        </w:rPr>
-        <w:t xml:space="preserve"> simulated_multilevel_data.dta </w:t>
-      </w:r>
-      <w:r>
-        <w:rPr>
-          <w:rStyle w:val="CommentTok"/>
-        </w:rPr>
-        <w:t xml:space="preserve">// use data</w:t>
+        <w:t xml:space="preserve">2.8 Good Statistical Workflows Often Allow Multiple Principled Ways Forward</w:t>
       </w:r>
     </w:p>
     <w:p>
@@ -3657,22 +3613,7 @@
         <w:pStyle w:val="FirstParagraph"/>
       </w:pPr>
       <w:r>
-        <w:t xml:space="preserve">We use</w:t>
-      </w:r>
-      <w:r>
-        <w:t xml:space="preserve"> </w:t>
-      </w:r>
-      <w:r>
-        <w:rPr>
-          <w:rStyle w:val="VerbatimChar"/>
-        </w:rPr>
-        <w:t xml:space="preserve">summarize</w:t>
-      </w:r>
-      <w:r>
-        <w:t xml:space="preserve"> </w:t>
-      </w:r>
-      <w:r>
-        <w:t xml:space="preserve">for</w:t>
+        <w:t xml:space="preserve">One of my most recent ideas about statistical workflows is that there are certainly</w:t>
       </w:r>
       <w:r>
         <w:t xml:space="preserve"> </w:t>
@@ -3682,28 +3623,29 @@
           <w:iCs/>
           <w:i/>
         </w:rPr>
-        <w:t xml:space="preserve">continuous</w:t>
-      </w:r>
-      <w:r>
-        <w:t xml:space="preserve"> </w:t>
-      </w:r>
-      <w:r>
-        <w:t xml:space="preserve">variables, and</w:t>
-      </w:r>
-      <w:r>
-        <w:t xml:space="preserve"> </w:t>
-      </w:r>
-      <w:r>
-        <w:rPr>
-          <w:rStyle w:val="VerbatimChar"/>
-        </w:rPr>
-        <w:t xml:space="preserve">tabulate</w:t>
-      </w:r>
-      <w:r>
-        <w:t xml:space="preserve"> </w:t>
-      </w:r>
-      <w:r>
-        <w:t xml:space="preserve">for</w:t>
+        <w:t xml:space="preserve">wrong</w:t>
+      </w:r>
+      <w:r>
+        <w:t xml:space="preserve"> </w:t>
+      </w:r>
+      <w:r>
+        <w:t xml:space="preserve">decisions that one can make with data.</w:t>
+      </w:r>
+    </w:p>
+    <w:p>
+      <w:pPr>
+        <w:pStyle w:val="BodyText"/>
+      </w:pPr>
+      <w:r>
+        <w:t xml:space="preserve">For example, I would not want to write the paper that says that smoking prevents lung cancer, nor would I want to write a paper saying physical punishment is good for children.</w:t>
+      </w:r>
+    </w:p>
+    <w:p>
+      <w:pPr>
+        <w:pStyle w:val="BodyText"/>
+      </w:pPr>
+      <w:r>
+        <w:t xml:space="preserve">That being said, I think there are often</w:t>
       </w:r>
       <w:r>
         <w:t xml:space="preserve"> </w:t>
@@ -3713,380 +3655,18 @@
           <w:iCs/>
           <w:i/>
         </w:rPr>
-        <w:t xml:space="preserve">categorical</w:t>
-      </w:r>
-      <w:r>
-        <w:t xml:space="preserve"> </w:t>
-      </w:r>
-      <w:r>
-        <w:t xml:space="preserve">variables.</w:t>
-      </w:r>
-    </w:p>
-    <w:p>
-      <w:pPr>
-        <w:pStyle w:val="SourceCode"/>
-      </w:pPr>
-      <w:r>
-        <w:rPr>
-          <w:rStyle w:val="KeywordTok"/>
-        </w:rPr>
-        <w:t xml:space="preserve">summarize</w:t>
-      </w:r>
-      <w:r>
-        <w:rPr>
-          <w:rStyle w:val="NormalTok"/>
-        </w:rPr>
-        <w:t xml:space="preserve"> outcome warmth physical_punishment HDI</w:t>
-      </w:r>
-      <w:r>
-        <w:br/>
-      </w:r>
-      <w:r>
-        <w:br/>
-      </w:r>
-      <w:r>
-        <w:rPr>
-          <w:rStyle w:val="KeywordTok"/>
-        </w:rPr>
-        <w:t xml:space="preserve">tabulate</w:t>
-      </w:r>
-      <w:r>
-        <w:rPr>
-          <w:rStyle w:val="NormalTok"/>
-        </w:rPr>
-        <w:t xml:space="preserve"> </w:t>
-      </w:r>
-      <w:r>
-        <w:rPr>
-          <w:rStyle w:val="KeywordTok"/>
-        </w:rPr>
-        <w:t xml:space="preserve">identity</w:t>
-      </w:r>
-      <w:r>
-        <w:br/>
-      </w:r>
-      <w:r>
-        <w:br/>
-      </w:r>
-      <w:r>
-        <w:rPr>
-          <w:rStyle w:val="KeywordTok"/>
-        </w:rPr>
-        <w:t xml:space="preserve">tabulate</w:t>
-      </w:r>
-      <w:r>
-        <w:rPr>
-          <w:rStyle w:val="NormalTok"/>
-        </w:rPr>
-        <w:t xml:space="preserve"> intervention</w:t>
-      </w:r>
-    </w:p>
-    <w:p>
-      <w:pPr>
-        <w:pStyle w:val="SourceCode"/>
-      </w:pPr>
-      <w:r>
-        <w:rPr>
-          <w:rStyle w:val="VerbatimChar"/>
-        </w:rPr>
-        <w:t xml:space="preserve">    Variable |        Obs        Mean    Std. dev.       Min        Max</w:t>
-      </w:r>
-      <w:r>
-        <w:br/>
-      </w:r>
-      <w:r>
-        <w:rPr>
-          <w:rStyle w:val="VerbatimChar"/>
-        </w:rPr>
-        <w:t xml:space="preserve">-------------+---------------------------------------------------------</w:t>
-      </w:r>
-      <w:r>
-        <w:br/>
-      </w:r>
-      <w:r>
-        <w:rPr>
-          <w:rStyle w:val="VerbatimChar"/>
-        </w:rPr>
-        <w:t xml:space="preserve">     outcome |      3,000    52.43327    6.530996   29.60798   74.83553</w:t>
-      </w:r>
-      <w:r>
-        <w:br/>
-      </w:r>
-      <w:r>
-        <w:rPr>
-          <w:rStyle w:val="VerbatimChar"/>
-        </w:rPr>
-        <w:t xml:space="preserve">      warmth |      3,000    3.521667    1.888399          0          7</w:t>
-      </w:r>
-      <w:r>
-        <w:br/>
-      </w:r>
-      <w:r>
-        <w:rPr>
-          <w:rStyle w:val="VerbatimChar"/>
-        </w:rPr>
-        <w:t xml:space="preserve">physical_p~t |      3,000    2.478667    1.360942          0          5</w:t>
-      </w:r>
-      <w:r>
-        <w:br/>
-      </w:r>
-      <w:r>
-        <w:rPr>
-          <w:rStyle w:val="VerbatimChar"/>
-        </w:rPr>
-        <w:t xml:space="preserve">         HDI |      3,000    64.76667    17.24562         33         87</w:t>
-      </w:r>
-      <w:r>
-        <w:br/>
-      </w:r>
-      <w:r>
-        <w:br/>
-      </w:r>
-      <w:r>
-        <w:br/>
-      </w:r>
-      <w:r>
-        <w:rPr>
-          <w:rStyle w:val="VerbatimChar"/>
-        </w:rPr>
-        <w:t xml:space="preserve">hypothetica |</w:t>
-      </w:r>
-      <w:r>
-        <w:br/>
-      </w:r>
-      <w:r>
-        <w:rPr>
-          <w:rStyle w:val="VerbatimChar"/>
-        </w:rPr>
-        <w:t xml:space="preserve"> l identity |</w:t>
-      </w:r>
-      <w:r>
-        <w:br/>
-      </w:r>
-      <w:r>
-        <w:rPr>
-          <w:rStyle w:val="VerbatimChar"/>
-        </w:rPr>
-        <w:t xml:space="preserve">      group |</w:t>
-      </w:r>
-      <w:r>
-        <w:br/>
-      </w:r>
-      <w:r>
-        <w:rPr>
-          <w:rStyle w:val="VerbatimChar"/>
-        </w:rPr>
-        <w:t xml:space="preserve">   variable |      Freq.     Percent        Cum.</w:t>
-      </w:r>
-      <w:r>
-        <w:br/>
-      </w:r>
-      <w:r>
-        <w:rPr>
-          <w:rStyle w:val="VerbatimChar"/>
-        </w:rPr>
-        <w:t xml:space="preserve">------------+-----------------------------------</w:t>
-      </w:r>
-      <w:r>
-        <w:br/>
-      </w:r>
-      <w:r>
-        <w:rPr>
-          <w:rStyle w:val="VerbatimChar"/>
-        </w:rPr>
-        <w:t xml:space="preserve">          0 |      1,507       50.23       50.23</w:t>
-      </w:r>
-      <w:r>
-        <w:br/>
-      </w:r>
-      <w:r>
-        <w:rPr>
-          <w:rStyle w:val="VerbatimChar"/>
-        </w:rPr>
-        <w:t xml:space="preserve">          1 |      1,493       49.77      100.00</w:t>
-      </w:r>
-      <w:r>
-        <w:br/>
-      </w:r>
-      <w:r>
-        <w:rPr>
-          <w:rStyle w:val="VerbatimChar"/>
-        </w:rPr>
-        <w:t xml:space="preserve">------------+-----------------------------------</w:t>
-      </w:r>
-      <w:r>
-        <w:br/>
-      </w:r>
-      <w:r>
-        <w:rPr>
-          <w:rStyle w:val="VerbatimChar"/>
-        </w:rPr>
-        <w:t xml:space="preserve">      Total |      3,000      100.00</w:t>
-      </w:r>
-      <w:r>
-        <w:br/>
-      </w:r>
-      <w:r>
-        <w:br/>
-      </w:r>
-      <w:r>
-        <w:br/>
-      </w:r>
-      <w:r>
-        <w:rPr>
-          <w:rStyle w:val="VerbatimChar"/>
-        </w:rPr>
-        <w:t xml:space="preserve">   recieved |</w:t>
-      </w:r>
-      <w:r>
-        <w:br/>
-      </w:r>
-      <w:r>
-        <w:rPr>
-          <w:rStyle w:val="VerbatimChar"/>
-        </w:rPr>
-        <w:t xml:space="preserve">interventio |</w:t>
-      </w:r>
-      <w:r>
-        <w:br/>
-      </w:r>
-      <w:r>
-        <w:rPr>
-          <w:rStyle w:val="VerbatimChar"/>
-        </w:rPr>
-        <w:t xml:space="preserve">          n |      Freq.     Percent        Cum.</w:t>
-      </w:r>
-      <w:r>
-        <w:br/>
-      </w:r>
-      <w:r>
-        <w:rPr>
-          <w:rStyle w:val="VerbatimChar"/>
-        </w:rPr>
-        <w:t xml:space="preserve">------------+-----------------------------------</w:t>
-      </w:r>
-      <w:r>
-        <w:br/>
-      </w:r>
-      <w:r>
-        <w:rPr>
-          <w:rStyle w:val="VerbatimChar"/>
-        </w:rPr>
-        <w:t xml:space="preserve">          0 |      1,547       51.57       51.57</w:t>
-      </w:r>
-      <w:r>
-        <w:br/>
-      </w:r>
-      <w:r>
-        <w:rPr>
-          <w:rStyle w:val="VerbatimChar"/>
-        </w:rPr>
-        <w:t xml:space="preserve">          1 |      1,453       48.43      100.00</w:t>
-      </w:r>
-      <w:r>
-        <w:br/>
-      </w:r>
-      <w:r>
-        <w:rPr>
-          <w:rStyle w:val="VerbatimChar"/>
-        </w:rPr>
-        <w:t xml:space="preserve">------------+-----------------------------------</w:t>
-      </w:r>
-      <w:r>
-        <w:br/>
-      </w:r>
-      <w:r>
-        <w:rPr>
-          <w:rStyle w:val="VerbatimChar"/>
-        </w:rPr>
-        <w:t xml:space="preserve">      Total |      3,000      100.00</w:t>
-      </w:r>
-    </w:p>
-    <w:p>
-      <w:pPr>
-        <w:pStyle w:val="Heading3"/>
-      </w:pPr>
-      <w:r>
-        <w:t xml:space="preserve">R</w:t>
-      </w:r>
-    </w:p>
-    <w:p>
-      <w:pPr>
-        <w:pStyle w:val="SourceCode"/>
-      </w:pPr>
-      <w:r>
-        <w:rPr>
-          <w:rStyle w:val="FunctionTok"/>
-        </w:rPr>
-        <w:t xml:space="preserve">library</w:t>
-      </w:r>
-      <w:r>
-        <w:rPr>
-          <w:rStyle w:val="NormalTok"/>
-        </w:rPr>
-        <w:t xml:space="preserve">(haven) </w:t>
-      </w:r>
-      <w:r>
-        <w:rPr>
-          <w:rStyle w:val="CommentTok"/>
-        </w:rPr>
-        <w:t xml:space="preserve"># read data in Stata format</w:t>
-      </w:r>
-      <w:r>
-        <w:br/>
-      </w:r>
-      <w:r>
-        <w:br/>
-      </w:r>
-      <w:r>
-        <w:rPr>
-          <w:rStyle w:val="NormalTok"/>
-        </w:rPr>
-        <w:t xml:space="preserve">df </w:t>
-      </w:r>
-      <w:r>
-        <w:rPr>
-          <w:rStyle w:val="OtherTok"/>
-        </w:rPr>
-        <w:t xml:space="preserve">&lt;-</w:t>
-      </w:r>
-      <w:r>
-        <w:rPr>
-          <w:rStyle w:val="NormalTok"/>
-        </w:rPr>
-        <w:t xml:space="preserve"> </w:t>
-      </w:r>
-      <w:r>
-        <w:rPr>
-          <w:rStyle w:val="FunctionTok"/>
-        </w:rPr>
-        <w:t xml:space="preserve">read_dta</w:t>
-      </w:r>
-      <w:r>
-        <w:rPr>
-          <w:rStyle w:val="NormalTok"/>
-        </w:rPr>
-        <w:t xml:space="preserve">(</w:t>
-      </w:r>
-      <w:r>
-        <w:rPr>
-          <w:rStyle w:val="StringTok"/>
-        </w:rPr>
-        <w:t xml:space="preserve">"simulated_multilevel_data.dta"</w:t>
-      </w:r>
-      <w:r>
-        <w:rPr>
-          <w:rStyle w:val="NormalTok"/>
-        </w:rPr>
-        <w:t xml:space="preserve">)</w:t>
-      </w:r>
-    </w:p>
-    <w:p>
-      <w:pPr>
-        <w:pStyle w:val="FirstParagraph"/>
-      </w:pPr>
-      <w:r>
-        <w:t xml:space="preserve">R’s descriptive statistics functions rely heavily on whether a variable is a</w:t>
+        <w:t xml:space="preserve">multiple principled ways forward</w:t>
+      </w:r>
+      <w:r>
+        <w:t xml:space="preserve">.</w:t>
+      </w:r>
+    </w:p>
+    <w:p>
+      <w:pPr>
+        <w:pStyle w:val="BodyText"/>
+      </w:pPr>
+      <w:r>
+        <w:t xml:space="preserve">Often the key is not so much to make the 100% correct decision, but to make one of</w:t>
       </w:r>
       <w:r>
         <w:t xml:space="preserve"> </w:t>
@@ -4096,13 +3676,18 @@
           <w:iCs/>
           <w:i/>
         </w:rPr>
-        <w:t xml:space="preserve">numeric</w:t>
-      </w:r>
-      <w:r>
-        <w:t xml:space="preserve"> </w:t>
-      </w:r>
-      <w:r>
-        <w:t xml:space="preserve">variable, or a</w:t>
+        <w:t xml:space="preserve">several possible principled decisions</w:t>
+      </w:r>
+      <w:r>
+        <w:t xml:space="preserve">.</w:t>
+      </w:r>
+    </w:p>
+    <w:p>
+      <w:pPr>
+        <w:pStyle w:val="BodyText"/>
+      </w:pPr>
+      <w:r>
+        <w:t xml:space="preserve">Then after making a</w:t>
       </w:r>
       <w:r>
         <w:t xml:space="preserve"> </w:t>
@@ -4112,557 +3697,10 @@
           <w:iCs/>
           <w:i/>
         </w:rPr>
-        <w:t xml:space="preserve">factor</w:t>
-      </w:r>
-      <w:r>
-        <w:t xml:space="preserve"> </w:t>
-      </w:r>
-      <w:r>
-        <w:t xml:space="preserve">variable. Below, I convert two variables to factors (</w:t>
-      </w:r>
-      <w:r>
-        <w:rPr>
-          <w:rStyle w:val="VerbatimChar"/>
-        </w:rPr>
-        <w:t xml:space="preserve">factor</w:t>
-      </w:r>
-      <w:r>
-        <w:t xml:space="preserve">) before using</w:t>
-      </w:r>
-      <w:r>
-        <w:t xml:space="preserve"> </w:t>
-      </w:r>
-      <w:r>
-        <w:rPr>
-          <w:rStyle w:val="VerbatimChar"/>
-        </w:rPr>
-        <w:t xml:space="preserve">summary</w:t>
-      </w:r>
-      <w:r>
-        <w:rPr>
-          <w:rStyle w:val="FootnoteReference"/>
-        </w:rPr>
-        <w:footnoteReference w:id="54"/>
-      </w:r>
-      <w:r>
-        <w:t xml:space="preserve"> </w:t>
-      </w:r>
-      <w:r>
-        <w:t xml:space="preserve">to generate descriptive statistics.</w:t>
-      </w:r>
-    </w:p>
-    <w:p>
-      <w:pPr>
-        <w:pStyle w:val="SourceCode"/>
-      </w:pPr>
-      <w:r>
-        <w:rPr>
-          <w:rStyle w:val="NormalTok"/>
-        </w:rPr>
-        <w:t xml:space="preserve">df</w:t>
-      </w:r>
-      <w:r>
-        <w:rPr>
-          <w:rStyle w:val="SpecialCharTok"/>
-        </w:rPr>
-        <w:t xml:space="preserve">$</w:t>
-      </w:r>
-      <w:r>
-        <w:rPr>
-          <w:rStyle w:val="NormalTok"/>
-        </w:rPr>
-        <w:t xml:space="preserve">country </w:t>
-      </w:r>
-      <w:r>
-        <w:rPr>
-          <w:rStyle w:val="OtherTok"/>
-        </w:rPr>
-        <w:t xml:space="preserve">&lt;-</w:t>
-      </w:r>
-      <w:r>
-        <w:rPr>
-          <w:rStyle w:val="NormalTok"/>
-        </w:rPr>
-        <w:t xml:space="preserve"> </w:t>
-      </w:r>
-      <w:r>
-        <w:rPr>
-          <w:rStyle w:val="FunctionTok"/>
-        </w:rPr>
-        <w:t xml:space="preserve">factor</w:t>
-      </w:r>
-      <w:r>
-        <w:rPr>
-          <w:rStyle w:val="NormalTok"/>
-        </w:rPr>
-        <w:t xml:space="preserve">(df</w:t>
-      </w:r>
-      <w:r>
-        <w:rPr>
-          <w:rStyle w:val="SpecialCharTok"/>
-        </w:rPr>
-        <w:t xml:space="preserve">$</w:t>
-      </w:r>
-      <w:r>
-        <w:rPr>
-          <w:rStyle w:val="NormalTok"/>
-        </w:rPr>
-        <w:t xml:space="preserve">country)</w:t>
-      </w:r>
-      <w:r>
-        <w:br/>
-      </w:r>
-      <w:r>
-        <w:br/>
-      </w:r>
-      <w:r>
-        <w:rPr>
-          <w:rStyle w:val="NormalTok"/>
-        </w:rPr>
-        <w:t xml:space="preserve">df</w:t>
-      </w:r>
-      <w:r>
-        <w:rPr>
-          <w:rStyle w:val="SpecialCharTok"/>
-        </w:rPr>
-        <w:t xml:space="preserve">$</w:t>
-      </w:r>
-      <w:r>
-        <w:rPr>
-          <w:rStyle w:val="NormalTok"/>
-        </w:rPr>
-        <w:t xml:space="preserve">identity </w:t>
-      </w:r>
-      <w:r>
-        <w:rPr>
-          <w:rStyle w:val="OtherTok"/>
-        </w:rPr>
-        <w:t xml:space="preserve">&lt;-</w:t>
-      </w:r>
-      <w:r>
-        <w:rPr>
-          <w:rStyle w:val="NormalTok"/>
-        </w:rPr>
-        <w:t xml:space="preserve"> </w:t>
-      </w:r>
-      <w:r>
-        <w:rPr>
-          <w:rStyle w:val="FunctionTok"/>
-        </w:rPr>
-        <w:t xml:space="preserve">factor</w:t>
-      </w:r>
-      <w:r>
-        <w:rPr>
-          <w:rStyle w:val="NormalTok"/>
-        </w:rPr>
-        <w:t xml:space="preserve">(df</w:t>
-      </w:r>
-      <w:r>
-        <w:rPr>
-          <w:rStyle w:val="SpecialCharTok"/>
-        </w:rPr>
-        <w:t xml:space="preserve">$</w:t>
-      </w:r>
-      <w:r>
-        <w:rPr>
-          <w:rStyle w:val="NormalTok"/>
-        </w:rPr>
-        <w:t xml:space="preserve">identity)</w:t>
-      </w:r>
-      <w:r>
-        <w:br/>
-      </w:r>
-      <w:r>
-        <w:br/>
-      </w:r>
-      <w:r>
-        <w:rPr>
-          <w:rStyle w:val="NormalTok"/>
-        </w:rPr>
-        <w:t xml:space="preserve">df</w:t>
-      </w:r>
-      <w:r>
-        <w:rPr>
-          <w:rStyle w:val="SpecialCharTok"/>
-        </w:rPr>
-        <w:t xml:space="preserve">$</w:t>
-      </w:r>
-      <w:r>
-        <w:rPr>
-          <w:rStyle w:val="NormalTok"/>
-        </w:rPr>
-        <w:t xml:space="preserve">intervention </w:t>
-      </w:r>
-      <w:r>
-        <w:rPr>
-          <w:rStyle w:val="OtherTok"/>
-        </w:rPr>
-        <w:t xml:space="preserve">&lt;-</w:t>
-      </w:r>
-      <w:r>
-        <w:rPr>
-          <w:rStyle w:val="NormalTok"/>
-        </w:rPr>
-        <w:t xml:space="preserve"> </w:t>
-      </w:r>
-      <w:r>
-        <w:rPr>
-          <w:rStyle w:val="FunctionTok"/>
-        </w:rPr>
-        <w:t xml:space="preserve">factor</w:t>
-      </w:r>
-      <w:r>
-        <w:rPr>
-          <w:rStyle w:val="NormalTok"/>
-        </w:rPr>
-        <w:t xml:space="preserve">(df</w:t>
-      </w:r>
-      <w:r>
-        <w:rPr>
-          <w:rStyle w:val="SpecialCharTok"/>
-        </w:rPr>
-        <w:t xml:space="preserve">$</w:t>
-      </w:r>
-      <w:r>
-        <w:rPr>
-          <w:rStyle w:val="NormalTok"/>
-        </w:rPr>
-        <w:t xml:space="preserve">intervention)</w:t>
-      </w:r>
-      <w:r>
-        <w:br/>
-      </w:r>
-      <w:r>
-        <w:br/>
-      </w:r>
-      <w:r>
-        <w:rPr>
-          <w:rStyle w:val="FunctionTok"/>
-        </w:rPr>
-        <w:t xml:space="preserve">summary</w:t>
-      </w:r>
-      <w:r>
-        <w:rPr>
-          <w:rStyle w:val="NormalTok"/>
-        </w:rPr>
-        <w:t xml:space="preserve">(df)</w:t>
-      </w:r>
-    </w:p>
-    <w:p>
-      <w:pPr>
-        <w:pStyle w:val="SourceCode"/>
-      </w:pPr>
-      <w:r>
-        <w:rPr>
-          <w:rStyle w:val="VerbatimChar"/>
-        </w:rPr>
-        <w:t xml:space="preserve">    country          HDI            family            id            identity</w:t>
-      </w:r>
-      <w:r>
-        <w:br/>
-      </w:r>
-      <w:r>
-        <w:rPr>
-          <w:rStyle w:val="VerbatimChar"/>
-        </w:rPr>
-        <w:t xml:space="preserve"> 1      : 100   Min.   :33.00   Min.   :  1.00   Length:3000        0:1507  </w:t>
-      </w:r>
-      <w:r>
-        <w:br/>
-      </w:r>
-      <w:r>
-        <w:rPr>
-          <w:rStyle w:val="VerbatimChar"/>
-        </w:rPr>
-        <w:t xml:space="preserve"> 2      : 100   1st Qu.:53.00   1st Qu.: 25.75   Class :character   1:1493  </w:t>
-      </w:r>
-      <w:r>
-        <w:br/>
-      </w:r>
-      <w:r>
-        <w:rPr>
-          <w:rStyle w:val="VerbatimChar"/>
-        </w:rPr>
-        <w:t xml:space="preserve"> 3      : 100   Median :70.00   Median : 50.50   Mode  :character           </w:t>
-      </w:r>
-      <w:r>
-        <w:br/>
-      </w:r>
-      <w:r>
-        <w:rPr>
-          <w:rStyle w:val="VerbatimChar"/>
-        </w:rPr>
-        <w:t xml:space="preserve"> 4      : 100   Mean   :64.77   Mean   : 50.50                              </w:t>
-      </w:r>
-      <w:r>
-        <w:br/>
-      </w:r>
-      <w:r>
-        <w:rPr>
-          <w:rStyle w:val="VerbatimChar"/>
-        </w:rPr>
-        <w:t xml:space="preserve"> 5      : 100   3rd Qu.:81.00   3rd Qu.: 75.25                              </w:t>
-      </w:r>
-      <w:r>
-        <w:br/>
-      </w:r>
-      <w:r>
-        <w:rPr>
-          <w:rStyle w:val="VerbatimChar"/>
-        </w:rPr>
-        <w:t xml:space="preserve"> 6      : 100   Max.   :87.00   Max.   :100.00                              </w:t>
-      </w:r>
-      <w:r>
-        <w:br/>
-      </w:r>
-      <w:r>
-        <w:rPr>
-          <w:rStyle w:val="VerbatimChar"/>
-        </w:rPr>
-        <w:t xml:space="preserve"> (Other):2400                                                               </w:t>
-      </w:r>
-      <w:r>
-        <w:br/>
-      </w:r>
-      <w:r>
-        <w:rPr>
-          <w:rStyle w:val="VerbatimChar"/>
-        </w:rPr>
-        <w:t xml:space="preserve"> intervention physical_punishment     warmth         outcome     </w:t>
-      </w:r>
-      <w:r>
-        <w:br/>
-      </w:r>
-      <w:r>
-        <w:rPr>
-          <w:rStyle w:val="VerbatimChar"/>
-        </w:rPr>
-        <w:t xml:space="preserve"> 0:1547       Min.   :0.000       Min.   :0.000   Min.   :29.61  </w:t>
-      </w:r>
-      <w:r>
-        <w:br/>
-      </w:r>
-      <w:r>
-        <w:rPr>
-          <w:rStyle w:val="VerbatimChar"/>
-        </w:rPr>
-        <w:t xml:space="preserve"> 1:1453       1st Qu.:2.000       1st Qu.:2.000   1st Qu.:48.02  </w:t>
-      </w:r>
-      <w:r>
-        <w:br/>
-      </w:r>
-      <w:r>
-        <w:rPr>
-          <w:rStyle w:val="VerbatimChar"/>
-        </w:rPr>
-        <w:t xml:space="preserve">              Median :2.000       Median :4.000   Median :52.45  </w:t>
-      </w:r>
-      <w:r>
-        <w:br/>
-      </w:r>
-      <w:r>
-        <w:rPr>
-          <w:rStyle w:val="VerbatimChar"/>
-        </w:rPr>
-        <w:t xml:space="preserve">              Mean   :2.479       Mean   :3.522   Mean   :52.43  </w:t>
-      </w:r>
-      <w:r>
-        <w:br/>
-      </w:r>
-      <w:r>
-        <w:rPr>
-          <w:rStyle w:val="VerbatimChar"/>
-        </w:rPr>
-        <w:t xml:space="preserve">              3rd Qu.:3.000       3rd Qu.:5.000   3rd Qu.:56.86  </w:t>
-      </w:r>
-      <w:r>
-        <w:br/>
-      </w:r>
-      <w:r>
-        <w:rPr>
-          <w:rStyle w:val="VerbatimChar"/>
-        </w:rPr>
-        <w:t xml:space="preserve">              Max.   :5.000       Max.   :7.000   Max.   :74.84  </w:t>
-      </w:r>
-      <w:r>
-        <w:br/>
-      </w:r>
-      <w:r>
-        <w:rPr>
-          <w:rStyle w:val="VerbatimChar"/>
-        </w:rPr>
-        <w:t xml:space="preserve">                                                                 </w:t>
-      </w:r>
-    </w:p>
-    <w:p>
-      <w:pPr>
-        <w:pStyle w:val="Heading3"/>
-      </w:pPr>
-      <w:r>
-        <w:t xml:space="preserve">Julia</w:t>
-      </w:r>
-    </w:p>
-    <w:p>
-      <w:pPr>
-        <w:pStyle w:val="SourceCode"/>
-      </w:pPr>
-      <w:r>
-        <w:rPr>
-          <w:rStyle w:val="ImportTok"/>
-        </w:rPr>
-        <w:t xml:space="preserve">using</w:t>
-      </w:r>
-      <w:r>
-        <w:rPr>
-          <w:rStyle w:val="NormalTok"/>
-        </w:rPr>
-        <w:t xml:space="preserve"> </w:t>
-      </w:r>
-      <w:r>
-        <w:rPr>
-          <w:rStyle w:val="BuiltInTok"/>
-        </w:rPr>
-        <w:t xml:space="preserve">Tables</w:t>
-      </w:r>
-      <w:r>
-        <w:rPr>
-          <w:rStyle w:val="NormalTok"/>
-        </w:rPr>
-        <w:t xml:space="preserve">, </w:t>
-      </w:r>
-      <w:r>
-        <w:rPr>
-          <w:rStyle w:val="BuiltInTok"/>
-        </w:rPr>
-        <w:t xml:space="preserve">MixedModels</w:t>
-      </w:r>
-      <w:r>
-        <w:rPr>
-          <w:rStyle w:val="NormalTok"/>
-        </w:rPr>
-        <w:t xml:space="preserve">, </w:t>
-      </w:r>
-      <w:r>
-        <w:rPr>
-          <w:rStyle w:val="BuiltInTok"/>
-        </w:rPr>
-        <w:t xml:space="preserve">MixedModelsExtras</w:t>
-      </w:r>
-      <w:r>
-        <w:rPr>
-          <w:rStyle w:val="NormalTok"/>
-        </w:rPr>
-        <w:t xml:space="preserve">, </w:t>
-      </w:r>
-      <w:r>
-        <w:rPr>
-          <w:rStyle w:val="BuiltInTok"/>
-        </w:rPr>
-        <w:t xml:space="preserve">StatFiles</w:t>
-      </w:r>
-      <w:r>
-        <w:rPr>
-          <w:rStyle w:val="NormalTok"/>
-        </w:rPr>
-        <w:t xml:space="preserve">, </w:t>
-      </w:r>
-      <w:r>
-        <w:rPr>
-          <w:rStyle w:val="BuiltInTok"/>
-        </w:rPr>
-        <w:t xml:space="preserve">DataFrames</w:t>
-      </w:r>
-      <w:r>
-        <w:rPr>
-          <w:rStyle w:val="NormalTok"/>
-        </w:rPr>
-        <w:t xml:space="preserve">, </w:t>
-      </w:r>
-      <w:r>
-        <w:rPr>
-          <w:rStyle w:val="BuiltInTok"/>
-        </w:rPr>
-        <w:t xml:space="preserve">CategoricalArrays</w:t>
-      </w:r>
-      <w:r>
-        <w:rPr>
-          <w:rStyle w:val="NormalTok"/>
-        </w:rPr>
-        <w:t xml:space="preserve">, </w:t>
-      </w:r>
-      <w:r>
-        <w:rPr>
-          <w:rStyle w:val="BuiltInTok"/>
-        </w:rPr>
-        <w:t xml:space="preserve">DataFramesMeta</w:t>
-      </w:r>
-      <w:r>
-        <w:br/>
-      </w:r>
-      <w:r>
-        <w:br/>
-      </w:r>
-      <w:r>
-        <w:rPr>
-          <w:rStyle w:val="NormalTok"/>
-        </w:rPr>
-        <w:t xml:space="preserve">df </w:t>
-      </w:r>
-      <w:r>
-        <w:rPr>
-          <w:rStyle w:val="OperatorTok"/>
-        </w:rPr>
-        <w:t xml:space="preserve">=</w:t>
-      </w:r>
-      <w:r>
-        <w:rPr>
-          <w:rStyle w:val="NormalTok"/>
-        </w:rPr>
-        <w:t xml:space="preserve"> </w:t>
-      </w:r>
-      <w:r>
-        <w:rPr>
-          <w:rStyle w:val="FunctionTok"/>
-        </w:rPr>
-        <w:t xml:space="preserve">DataFrame</w:t>
-      </w:r>
-      <w:r>
-        <w:rPr>
-          <w:rStyle w:val="NormalTok"/>
-        </w:rPr>
-        <w:t xml:space="preserve">(</w:t>
-      </w:r>
-      <w:r>
-        <w:rPr>
-          <w:rStyle w:val="FunctionTok"/>
-        </w:rPr>
-        <w:t xml:space="preserve">load</w:t>
-      </w:r>
-      <w:r>
-        <w:rPr>
-          <w:rStyle w:val="NormalTok"/>
-        </w:rPr>
-        <w:t xml:space="preserve">(</w:t>
-      </w:r>
-      <w:r>
-        <w:rPr>
-          <w:rStyle w:val="StringTok"/>
-        </w:rPr>
-        <w:t xml:space="preserve">"simulated_multilevel_data.dta"</w:t>
-      </w:r>
-      <w:r>
-        <w:rPr>
-          <w:rStyle w:val="NormalTok"/>
-        </w:rPr>
-        <w:t xml:space="preserve">))</w:t>
-      </w:r>
-    </w:p>
-    <w:p>
-      <w:pPr>
-        <w:pStyle w:val="FirstParagraph"/>
-      </w:pPr>
-      <w:r>
-        <w:t xml:space="preserve">Similarly to R, Julia relies on the idea of</w:t>
+        <w:t xml:space="preserve">principled decision</w:t>
+      </w:r>
+      <w:r>
+        <w:t xml:space="preserve">, one is</w:t>
       </w:r>
       <w:r>
         <w:t xml:space="preserve"> </w:t>
@@ -4672,25 +3710,13 @@
           <w:iCs/>
           <w:i/>
         </w:rPr>
-        <w:t xml:space="preserve">variable type</w:t>
-      </w:r>
-      <w:r>
-        <w:t xml:space="preserve">. I use</w:t>
-      </w:r>
-      <w:r>
-        <w:t xml:space="preserve"> </w:t>
-      </w:r>
-      <w:r>
-        <w:rPr>
-          <w:rStyle w:val="VerbatimChar"/>
-        </w:rPr>
-        <w:t xml:space="preserve">transform</w:t>
-      </w:r>
-      <w:r>
-        <w:t xml:space="preserve"> </w:t>
-      </w:r>
-      <w:r>
-        <w:t xml:space="preserve">to convert the appropriate variables to</w:t>
+        <w:t xml:space="preserve">transparent</w:t>
+      </w:r>
+      <w:r>
+        <w:t xml:space="preserve"> </w:t>
+      </w:r>
+      <w:r>
+        <w:t xml:space="preserve">and</w:t>
       </w:r>
       <w:r>
         <w:t xml:space="preserve"> </w:t>
@@ -4700,6 +3726,146 @@
           <w:iCs/>
           <w:i/>
         </w:rPr>
+        <w:t xml:space="preserve">thorough</w:t>
+      </w:r>
+      <w:r>
+        <w:t xml:space="preserve"> </w:t>
+      </w:r>
+      <w:r>
+        <w:t xml:space="preserve">about describing the decision that one made.</w:t>
+      </w:r>
+    </w:p>
+    <w:p>
+      <w:pPr>
+        <w:pStyle w:val="BodyText"/>
+      </w:pPr>
+      <w:r>
+        <w:t xml:space="preserve">For example, in implementing a multilevel analysis, I would have many choices: I could estimate only a random intercept; estimate one or more random slopes; or estimate all possible random slopes. The random effects could be correlated or uncorrelated. I could estimate only main effects, or could estimate interactions of several variables. Each of these would be a different, yet principled, approach to analyzing the data.</w:t>
+      </w:r>
+    </w:p>
+    <w:p>
+      <w:pPr>
+        <w:pStyle w:val="BodyText"/>
+      </w:pPr>
+      <w:r>
+        <w:t xml:space="preserve">In science and statistics, we often want an answer that provides one clear direction. Instead, I’m increasingly convinced that the best science (and teaching!) often involves engaging in open discussion about the multiple possible alternatives, and then choosing one principled solution, and being transparent about its implementation.</w:t>
+      </w:r>
+    </w:p>
+    <w:bookmarkEnd w:id="53"/>
+    <w:bookmarkEnd w:id="54"/>
+    <w:bookmarkStart w:id="58" w:name="descriptive-statistics"/>
+    <w:p>
+      <w:pPr>
+        <w:pStyle w:val="Heading1"/>
+      </w:pPr>
+      <w:r>
+        <w:t xml:space="preserve">3. Descriptive Statistics</w:t>
+      </w:r>
+    </w:p>
+    <w:bookmarkStart w:id="56" w:name="descriptive-statistics-1"/>
+    <w:p>
+      <w:pPr>
+        <w:pStyle w:val="Heading2"/>
+      </w:pPr>
+      <w:r>
+        <w:t xml:space="preserve">3.1 Descriptive Statistics</w:t>
+      </w:r>
+    </w:p>
+    <w:p>
+      <w:pPr>
+        <w:pStyle w:val="Heading3"/>
+      </w:pPr>
+      <w:r>
+        <w:t xml:space="preserve">Stata</w:t>
+      </w:r>
+    </w:p>
+    <w:p>
+      <w:pPr>
+        <w:pStyle w:val="SourceCode"/>
+      </w:pPr>
+      <w:r>
+        <w:br/>
+      </w:r>
+      <w:r>
+        <w:rPr>
+          <w:rStyle w:val="KeywordTok"/>
+        </w:rPr>
+        <w:t xml:space="preserve">use</w:t>
+      </w:r>
+      <w:r>
+        <w:rPr>
+          <w:rStyle w:val="NormalTok"/>
+        </w:rPr>
+        <w:t xml:space="preserve"> simulated_multilevel_data.dta </w:t>
+      </w:r>
+      <w:r>
+        <w:rPr>
+          <w:rStyle w:val="CommentTok"/>
+        </w:rPr>
+        <w:t xml:space="preserve">// use data</w:t>
+      </w:r>
+    </w:p>
+    <w:p>
+      <w:pPr>
+        <w:pStyle w:val="FirstParagraph"/>
+      </w:pPr>
+      <w:r>
+        <w:t xml:space="preserve">We use</w:t>
+      </w:r>
+      <w:r>
+        <w:t xml:space="preserve"> </w:t>
+      </w:r>
+      <w:r>
+        <w:rPr>
+          <w:rStyle w:val="VerbatimChar"/>
+        </w:rPr>
+        <w:t xml:space="preserve">summarize</w:t>
+      </w:r>
+      <w:r>
+        <w:t xml:space="preserve"> </w:t>
+      </w:r>
+      <w:r>
+        <w:t xml:space="preserve">for</w:t>
+      </w:r>
+      <w:r>
+        <w:t xml:space="preserve"> </w:t>
+      </w:r>
+      <w:r>
+        <w:rPr>
+          <w:iCs/>
+          <w:i/>
+        </w:rPr>
+        <w:t xml:space="preserve">continuous</w:t>
+      </w:r>
+      <w:r>
+        <w:t xml:space="preserve"> </w:t>
+      </w:r>
+      <w:r>
+        <w:t xml:space="preserve">variables, and</w:t>
+      </w:r>
+      <w:r>
+        <w:t xml:space="preserve"> </w:t>
+      </w:r>
+      <w:r>
+        <w:rPr>
+          <w:rStyle w:val="VerbatimChar"/>
+        </w:rPr>
+        <w:t xml:space="preserve">tabulate</w:t>
+      </w:r>
+      <w:r>
+        <w:t xml:space="preserve"> </w:t>
+      </w:r>
+      <w:r>
+        <w:t xml:space="preserve">for</w:t>
+      </w:r>
+      <w:r>
+        <w:t xml:space="preserve"> </w:t>
+      </w:r>
+      <w:r>
+        <w:rPr>
+          <w:iCs/>
+          <w:i/>
+        </w:rPr>
         <w:t xml:space="preserve">categorical</w:t>
       </w:r>
       <w:r>
@@ -4715,6 +3881,993 @@
       </w:pPr>
       <w:r>
         <w:rPr>
+          <w:rStyle w:val="KeywordTok"/>
+        </w:rPr>
+        <w:t xml:space="preserve">summarize</w:t>
+      </w:r>
+      <w:r>
+        <w:rPr>
+          <w:rStyle w:val="NormalTok"/>
+        </w:rPr>
+        <w:t xml:space="preserve"> outcome warmth physical_punishment HDI</w:t>
+      </w:r>
+      <w:r>
+        <w:br/>
+      </w:r>
+      <w:r>
+        <w:br/>
+      </w:r>
+      <w:r>
+        <w:rPr>
+          <w:rStyle w:val="KeywordTok"/>
+        </w:rPr>
+        <w:t xml:space="preserve">tabulate</w:t>
+      </w:r>
+      <w:r>
+        <w:rPr>
+          <w:rStyle w:val="NormalTok"/>
+        </w:rPr>
+        <w:t xml:space="preserve"> </w:t>
+      </w:r>
+      <w:r>
+        <w:rPr>
+          <w:rStyle w:val="KeywordTok"/>
+        </w:rPr>
+        <w:t xml:space="preserve">identity</w:t>
+      </w:r>
+      <w:r>
+        <w:br/>
+      </w:r>
+      <w:r>
+        <w:br/>
+      </w:r>
+      <w:r>
+        <w:rPr>
+          <w:rStyle w:val="KeywordTok"/>
+        </w:rPr>
+        <w:t xml:space="preserve">tabulate</w:t>
+      </w:r>
+      <w:r>
+        <w:rPr>
+          <w:rStyle w:val="NormalTok"/>
+        </w:rPr>
+        <w:t xml:space="preserve"> intervention</w:t>
+      </w:r>
+    </w:p>
+    <w:p>
+      <w:pPr>
+        <w:pStyle w:val="SourceCode"/>
+      </w:pPr>
+      <w:r>
+        <w:rPr>
+          <w:rStyle w:val="VerbatimChar"/>
+        </w:rPr>
+        <w:t xml:space="preserve">    Variable |        Obs        Mean    Std. dev.       Min        Max</w:t>
+      </w:r>
+      <w:r>
+        <w:br/>
+      </w:r>
+      <w:r>
+        <w:rPr>
+          <w:rStyle w:val="VerbatimChar"/>
+        </w:rPr>
+        <w:t xml:space="preserve">-------------+---------------------------------------------------------</w:t>
+      </w:r>
+      <w:r>
+        <w:br/>
+      </w:r>
+      <w:r>
+        <w:rPr>
+          <w:rStyle w:val="VerbatimChar"/>
+        </w:rPr>
+        <w:t xml:space="preserve">     outcome |      3,000    52.43327    6.530996   29.60798   74.83553</w:t>
+      </w:r>
+      <w:r>
+        <w:br/>
+      </w:r>
+      <w:r>
+        <w:rPr>
+          <w:rStyle w:val="VerbatimChar"/>
+        </w:rPr>
+        <w:t xml:space="preserve">      warmth |      3,000    3.521667    1.888399          0          7</w:t>
+      </w:r>
+      <w:r>
+        <w:br/>
+      </w:r>
+      <w:r>
+        <w:rPr>
+          <w:rStyle w:val="VerbatimChar"/>
+        </w:rPr>
+        <w:t xml:space="preserve">physical_p~t |      3,000    2.478667    1.360942          0          5</w:t>
+      </w:r>
+      <w:r>
+        <w:br/>
+      </w:r>
+      <w:r>
+        <w:rPr>
+          <w:rStyle w:val="VerbatimChar"/>
+        </w:rPr>
+        <w:t xml:space="preserve">         HDI |      3,000    64.76667    17.24562         33         87</w:t>
+      </w:r>
+      <w:r>
+        <w:br/>
+      </w:r>
+      <w:r>
+        <w:br/>
+      </w:r>
+      <w:r>
+        <w:br/>
+      </w:r>
+      <w:r>
+        <w:rPr>
+          <w:rStyle w:val="VerbatimChar"/>
+        </w:rPr>
+        <w:t xml:space="preserve">hypothetica |</w:t>
+      </w:r>
+      <w:r>
+        <w:br/>
+      </w:r>
+      <w:r>
+        <w:rPr>
+          <w:rStyle w:val="VerbatimChar"/>
+        </w:rPr>
+        <w:t xml:space="preserve"> l identity |</w:t>
+      </w:r>
+      <w:r>
+        <w:br/>
+      </w:r>
+      <w:r>
+        <w:rPr>
+          <w:rStyle w:val="VerbatimChar"/>
+        </w:rPr>
+        <w:t xml:space="preserve">      group |</w:t>
+      </w:r>
+      <w:r>
+        <w:br/>
+      </w:r>
+      <w:r>
+        <w:rPr>
+          <w:rStyle w:val="VerbatimChar"/>
+        </w:rPr>
+        <w:t xml:space="preserve">   variable |      Freq.     Percent        Cum.</w:t>
+      </w:r>
+      <w:r>
+        <w:br/>
+      </w:r>
+      <w:r>
+        <w:rPr>
+          <w:rStyle w:val="VerbatimChar"/>
+        </w:rPr>
+        <w:t xml:space="preserve">------------+-----------------------------------</w:t>
+      </w:r>
+      <w:r>
+        <w:br/>
+      </w:r>
+      <w:r>
+        <w:rPr>
+          <w:rStyle w:val="VerbatimChar"/>
+        </w:rPr>
+        <w:t xml:space="preserve">          0 |      1,507       50.23       50.23</w:t>
+      </w:r>
+      <w:r>
+        <w:br/>
+      </w:r>
+      <w:r>
+        <w:rPr>
+          <w:rStyle w:val="VerbatimChar"/>
+        </w:rPr>
+        <w:t xml:space="preserve">          1 |      1,493       49.77      100.00</w:t>
+      </w:r>
+      <w:r>
+        <w:br/>
+      </w:r>
+      <w:r>
+        <w:rPr>
+          <w:rStyle w:val="VerbatimChar"/>
+        </w:rPr>
+        <w:t xml:space="preserve">------------+-----------------------------------</w:t>
+      </w:r>
+      <w:r>
+        <w:br/>
+      </w:r>
+      <w:r>
+        <w:rPr>
+          <w:rStyle w:val="VerbatimChar"/>
+        </w:rPr>
+        <w:t xml:space="preserve">      Total |      3,000      100.00</w:t>
+      </w:r>
+      <w:r>
+        <w:br/>
+      </w:r>
+      <w:r>
+        <w:br/>
+      </w:r>
+      <w:r>
+        <w:br/>
+      </w:r>
+      <w:r>
+        <w:rPr>
+          <w:rStyle w:val="VerbatimChar"/>
+        </w:rPr>
+        <w:t xml:space="preserve">   recieved |</w:t>
+      </w:r>
+      <w:r>
+        <w:br/>
+      </w:r>
+      <w:r>
+        <w:rPr>
+          <w:rStyle w:val="VerbatimChar"/>
+        </w:rPr>
+        <w:t xml:space="preserve">interventio |</w:t>
+      </w:r>
+      <w:r>
+        <w:br/>
+      </w:r>
+      <w:r>
+        <w:rPr>
+          <w:rStyle w:val="VerbatimChar"/>
+        </w:rPr>
+        <w:t xml:space="preserve">          n |      Freq.     Percent        Cum.</w:t>
+      </w:r>
+      <w:r>
+        <w:br/>
+      </w:r>
+      <w:r>
+        <w:rPr>
+          <w:rStyle w:val="VerbatimChar"/>
+        </w:rPr>
+        <w:t xml:space="preserve">------------+-----------------------------------</w:t>
+      </w:r>
+      <w:r>
+        <w:br/>
+      </w:r>
+      <w:r>
+        <w:rPr>
+          <w:rStyle w:val="VerbatimChar"/>
+        </w:rPr>
+        <w:t xml:space="preserve">          0 |      1,547       51.57       51.57</w:t>
+      </w:r>
+      <w:r>
+        <w:br/>
+      </w:r>
+      <w:r>
+        <w:rPr>
+          <w:rStyle w:val="VerbatimChar"/>
+        </w:rPr>
+        <w:t xml:space="preserve">          1 |      1,453       48.43      100.00</w:t>
+      </w:r>
+      <w:r>
+        <w:br/>
+      </w:r>
+      <w:r>
+        <w:rPr>
+          <w:rStyle w:val="VerbatimChar"/>
+        </w:rPr>
+        <w:t xml:space="preserve">------------+-----------------------------------</w:t>
+      </w:r>
+      <w:r>
+        <w:br/>
+      </w:r>
+      <w:r>
+        <w:rPr>
+          <w:rStyle w:val="VerbatimChar"/>
+        </w:rPr>
+        <w:t xml:space="preserve">      Total |      3,000      100.00</w:t>
+      </w:r>
+    </w:p>
+    <w:p>
+      <w:pPr>
+        <w:pStyle w:val="Heading3"/>
+      </w:pPr>
+      <w:r>
+        <w:t xml:space="preserve">R</w:t>
+      </w:r>
+    </w:p>
+    <w:p>
+      <w:pPr>
+        <w:pStyle w:val="SourceCode"/>
+      </w:pPr>
+      <w:r>
+        <w:rPr>
+          <w:rStyle w:val="FunctionTok"/>
+        </w:rPr>
+        <w:t xml:space="preserve">library</w:t>
+      </w:r>
+      <w:r>
+        <w:rPr>
+          <w:rStyle w:val="NormalTok"/>
+        </w:rPr>
+        <w:t xml:space="preserve">(haven) </w:t>
+      </w:r>
+      <w:r>
+        <w:rPr>
+          <w:rStyle w:val="CommentTok"/>
+        </w:rPr>
+        <w:t xml:space="preserve"># read data in Stata format</w:t>
+      </w:r>
+      <w:r>
+        <w:br/>
+      </w:r>
+      <w:r>
+        <w:br/>
+      </w:r>
+      <w:r>
+        <w:rPr>
+          <w:rStyle w:val="NormalTok"/>
+        </w:rPr>
+        <w:t xml:space="preserve">df </w:t>
+      </w:r>
+      <w:r>
+        <w:rPr>
+          <w:rStyle w:val="OtherTok"/>
+        </w:rPr>
+        <w:t xml:space="preserve">&lt;-</w:t>
+      </w:r>
+      <w:r>
+        <w:rPr>
+          <w:rStyle w:val="NormalTok"/>
+        </w:rPr>
+        <w:t xml:space="preserve"> </w:t>
+      </w:r>
+      <w:r>
+        <w:rPr>
+          <w:rStyle w:val="FunctionTok"/>
+        </w:rPr>
+        <w:t xml:space="preserve">read_dta</w:t>
+      </w:r>
+      <w:r>
+        <w:rPr>
+          <w:rStyle w:val="NormalTok"/>
+        </w:rPr>
+        <w:t xml:space="preserve">(</w:t>
+      </w:r>
+      <w:r>
+        <w:rPr>
+          <w:rStyle w:val="StringTok"/>
+        </w:rPr>
+        <w:t xml:space="preserve">"simulated_multilevel_data.dta"</w:t>
+      </w:r>
+      <w:r>
+        <w:rPr>
+          <w:rStyle w:val="NormalTok"/>
+        </w:rPr>
+        <w:t xml:space="preserve">)</w:t>
+      </w:r>
+    </w:p>
+    <w:p>
+      <w:pPr>
+        <w:pStyle w:val="FirstParagraph"/>
+      </w:pPr>
+      <w:r>
+        <w:t xml:space="preserve">R’s descriptive statistics functions rely heavily on whether a variable is a</w:t>
+      </w:r>
+      <w:r>
+        <w:t xml:space="preserve"> </w:t>
+      </w:r>
+      <w:r>
+        <w:rPr>
+          <w:iCs/>
+          <w:i/>
+        </w:rPr>
+        <w:t xml:space="preserve">numeric</w:t>
+      </w:r>
+      <w:r>
+        <w:t xml:space="preserve"> </w:t>
+      </w:r>
+      <w:r>
+        <w:t xml:space="preserve">variable, or a</w:t>
+      </w:r>
+      <w:r>
+        <w:t xml:space="preserve"> </w:t>
+      </w:r>
+      <w:r>
+        <w:rPr>
+          <w:iCs/>
+          <w:i/>
+        </w:rPr>
+        <w:t xml:space="preserve">factor</w:t>
+      </w:r>
+      <w:r>
+        <w:t xml:space="preserve"> </w:t>
+      </w:r>
+      <w:r>
+        <w:t xml:space="preserve">variable. Below, I convert two variables to factors (</w:t>
+      </w:r>
+      <w:r>
+        <w:rPr>
+          <w:rStyle w:val="VerbatimChar"/>
+        </w:rPr>
+        <w:t xml:space="preserve">factor</w:t>
+      </w:r>
+      <w:r>
+        <w:t xml:space="preserve">) before using</w:t>
+      </w:r>
+      <w:r>
+        <w:t xml:space="preserve"> </w:t>
+      </w:r>
+      <w:r>
+        <w:rPr>
+          <w:rStyle w:val="VerbatimChar"/>
+        </w:rPr>
+        <w:t xml:space="preserve">summary</w:t>
+      </w:r>
+      <w:r>
+        <w:rPr>
+          <w:rStyle w:val="FootnoteReference"/>
+        </w:rPr>
+        <w:footnoteReference w:id="55"/>
+      </w:r>
+      <w:r>
+        <w:t xml:space="preserve"> </w:t>
+      </w:r>
+      <w:r>
+        <w:t xml:space="preserve">to generate descriptive statistics.</w:t>
+      </w:r>
+    </w:p>
+    <w:p>
+      <w:pPr>
+        <w:pStyle w:val="SourceCode"/>
+      </w:pPr>
+      <w:r>
+        <w:rPr>
+          <w:rStyle w:val="NormalTok"/>
+        </w:rPr>
+        <w:t xml:space="preserve">df</w:t>
+      </w:r>
+      <w:r>
+        <w:rPr>
+          <w:rStyle w:val="SpecialCharTok"/>
+        </w:rPr>
+        <w:t xml:space="preserve">$</w:t>
+      </w:r>
+      <w:r>
+        <w:rPr>
+          <w:rStyle w:val="NormalTok"/>
+        </w:rPr>
+        <w:t xml:space="preserve">country </w:t>
+      </w:r>
+      <w:r>
+        <w:rPr>
+          <w:rStyle w:val="OtherTok"/>
+        </w:rPr>
+        <w:t xml:space="preserve">&lt;-</w:t>
+      </w:r>
+      <w:r>
+        <w:rPr>
+          <w:rStyle w:val="NormalTok"/>
+        </w:rPr>
+        <w:t xml:space="preserve"> </w:t>
+      </w:r>
+      <w:r>
+        <w:rPr>
+          <w:rStyle w:val="FunctionTok"/>
+        </w:rPr>
+        <w:t xml:space="preserve">factor</w:t>
+      </w:r>
+      <w:r>
+        <w:rPr>
+          <w:rStyle w:val="NormalTok"/>
+        </w:rPr>
+        <w:t xml:space="preserve">(df</w:t>
+      </w:r>
+      <w:r>
+        <w:rPr>
+          <w:rStyle w:val="SpecialCharTok"/>
+        </w:rPr>
+        <w:t xml:space="preserve">$</w:t>
+      </w:r>
+      <w:r>
+        <w:rPr>
+          <w:rStyle w:val="NormalTok"/>
+        </w:rPr>
+        <w:t xml:space="preserve">country)</w:t>
+      </w:r>
+      <w:r>
+        <w:br/>
+      </w:r>
+      <w:r>
+        <w:br/>
+      </w:r>
+      <w:r>
+        <w:rPr>
+          <w:rStyle w:val="NormalTok"/>
+        </w:rPr>
+        <w:t xml:space="preserve">df</w:t>
+      </w:r>
+      <w:r>
+        <w:rPr>
+          <w:rStyle w:val="SpecialCharTok"/>
+        </w:rPr>
+        <w:t xml:space="preserve">$</w:t>
+      </w:r>
+      <w:r>
+        <w:rPr>
+          <w:rStyle w:val="NormalTok"/>
+        </w:rPr>
+        <w:t xml:space="preserve">identity </w:t>
+      </w:r>
+      <w:r>
+        <w:rPr>
+          <w:rStyle w:val="OtherTok"/>
+        </w:rPr>
+        <w:t xml:space="preserve">&lt;-</w:t>
+      </w:r>
+      <w:r>
+        <w:rPr>
+          <w:rStyle w:val="NormalTok"/>
+        </w:rPr>
+        <w:t xml:space="preserve"> </w:t>
+      </w:r>
+      <w:r>
+        <w:rPr>
+          <w:rStyle w:val="FunctionTok"/>
+        </w:rPr>
+        <w:t xml:space="preserve">factor</w:t>
+      </w:r>
+      <w:r>
+        <w:rPr>
+          <w:rStyle w:val="NormalTok"/>
+        </w:rPr>
+        <w:t xml:space="preserve">(df</w:t>
+      </w:r>
+      <w:r>
+        <w:rPr>
+          <w:rStyle w:val="SpecialCharTok"/>
+        </w:rPr>
+        <w:t xml:space="preserve">$</w:t>
+      </w:r>
+      <w:r>
+        <w:rPr>
+          <w:rStyle w:val="NormalTok"/>
+        </w:rPr>
+        <w:t xml:space="preserve">identity)</w:t>
+      </w:r>
+      <w:r>
+        <w:br/>
+      </w:r>
+      <w:r>
+        <w:br/>
+      </w:r>
+      <w:r>
+        <w:rPr>
+          <w:rStyle w:val="NormalTok"/>
+        </w:rPr>
+        <w:t xml:space="preserve">df</w:t>
+      </w:r>
+      <w:r>
+        <w:rPr>
+          <w:rStyle w:val="SpecialCharTok"/>
+        </w:rPr>
+        <w:t xml:space="preserve">$</w:t>
+      </w:r>
+      <w:r>
+        <w:rPr>
+          <w:rStyle w:val="NormalTok"/>
+        </w:rPr>
+        <w:t xml:space="preserve">intervention </w:t>
+      </w:r>
+      <w:r>
+        <w:rPr>
+          <w:rStyle w:val="OtherTok"/>
+        </w:rPr>
+        <w:t xml:space="preserve">&lt;-</w:t>
+      </w:r>
+      <w:r>
+        <w:rPr>
+          <w:rStyle w:val="NormalTok"/>
+        </w:rPr>
+        <w:t xml:space="preserve"> </w:t>
+      </w:r>
+      <w:r>
+        <w:rPr>
+          <w:rStyle w:val="FunctionTok"/>
+        </w:rPr>
+        <w:t xml:space="preserve">factor</w:t>
+      </w:r>
+      <w:r>
+        <w:rPr>
+          <w:rStyle w:val="NormalTok"/>
+        </w:rPr>
+        <w:t xml:space="preserve">(df</w:t>
+      </w:r>
+      <w:r>
+        <w:rPr>
+          <w:rStyle w:val="SpecialCharTok"/>
+        </w:rPr>
+        <w:t xml:space="preserve">$</w:t>
+      </w:r>
+      <w:r>
+        <w:rPr>
+          <w:rStyle w:val="NormalTok"/>
+        </w:rPr>
+        <w:t xml:space="preserve">intervention)</w:t>
+      </w:r>
+      <w:r>
+        <w:br/>
+      </w:r>
+      <w:r>
+        <w:br/>
+      </w:r>
+      <w:r>
+        <w:rPr>
+          <w:rStyle w:val="FunctionTok"/>
+        </w:rPr>
+        <w:t xml:space="preserve">summary</w:t>
+      </w:r>
+      <w:r>
+        <w:rPr>
+          <w:rStyle w:val="NormalTok"/>
+        </w:rPr>
+        <w:t xml:space="preserve">(df)</w:t>
+      </w:r>
+    </w:p>
+    <w:p>
+      <w:pPr>
+        <w:pStyle w:val="SourceCode"/>
+      </w:pPr>
+      <w:r>
+        <w:rPr>
+          <w:rStyle w:val="VerbatimChar"/>
+        </w:rPr>
+        <w:t xml:space="preserve">    country          HDI            family            id            identity</w:t>
+      </w:r>
+      <w:r>
+        <w:br/>
+      </w:r>
+      <w:r>
+        <w:rPr>
+          <w:rStyle w:val="VerbatimChar"/>
+        </w:rPr>
+        <w:t xml:space="preserve"> 1      : 100   Min.   :33.00   Min.   :  1.00   Length:3000        0:1507  </w:t>
+      </w:r>
+      <w:r>
+        <w:br/>
+      </w:r>
+      <w:r>
+        <w:rPr>
+          <w:rStyle w:val="VerbatimChar"/>
+        </w:rPr>
+        <w:t xml:space="preserve"> 2      : 100   1st Qu.:53.00   1st Qu.: 25.75   Class :character   1:1493  </w:t>
+      </w:r>
+      <w:r>
+        <w:br/>
+      </w:r>
+      <w:r>
+        <w:rPr>
+          <w:rStyle w:val="VerbatimChar"/>
+        </w:rPr>
+        <w:t xml:space="preserve"> 3      : 100   Median :70.00   Median : 50.50   Mode  :character           </w:t>
+      </w:r>
+      <w:r>
+        <w:br/>
+      </w:r>
+      <w:r>
+        <w:rPr>
+          <w:rStyle w:val="VerbatimChar"/>
+        </w:rPr>
+        <w:t xml:space="preserve"> 4      : 100   Mean   :64.77   Mean   : 50.50                              </w:t>
+      </w:r>
+      <w:r>
+        <w:br/>
+      </w:r>
+      <w:r>
+        <w:rPr>
+          <w:rStyle w:val="VerbatimChar"/>
+        </w:rPr>
+        <w:t xml:space="preserve"> 5      : 100   3rd Qu.:81.00   3rd Qu.: 75.25                              </w:t>
+      </w:r>
+      <w:r>
+        <w:br/>
+      </w:r>
+      <w:r>
+        <w:rPr>
+          <w:rStyle w:val="VerbatimChar"/>
+        </w:rPr>
+        <w:t xml:space="preserve"> 6      : 100   Max.   :87.00   Max.   :100.00                              </w:t>
+      </w:r>
+      <w:r>
+        <w:br/>
+      </w:r>
+      <w:r>
+        <w:rPr>
+          <w:rStyle w:val="VerbatimChar"/>
+        </w:rPr>
+        <w:t xml:space="preserve"> (Other):2400                                                               </w:t>
+      </w:r>
+      <w:r>
+        <w:br/>
+      </w:r>
+      <w:r>
+        <w:rPr>
+          <w:rStyle w:val="VerbatimChar"/>
+        </w:rPr>
+        <w:t xml:space="preserve"> intervention physical_punishment     warmth         outcome     </w:t>
+      </w:r>
+      <w:r>
+        <w:br/>
+      </w:r>
+      <w:r>
+        <w:rPr>
+          <w:rStyle w:val="VerbatimChar"/>
+        </w:rPr>
+        <w:t xml:space="preserve"> 0:1547       Min.   :0.000       Min.   :0.000   Min.   :29.61  </w:t>
+      </w:r>
+      <w:r>
+        <w:br/>
+      </w:r>
+      <w:r>
+        <w:rPr>
+          <w:rStyle w:val="VerbatimChar"/>
+        </w:rPr>
+        <w:t xml:space="preserve"> 1:1453       1st Qu.:2.000       1st Qu.:2.000   1st Qu.:48.02  </w:t>
+      </w:r>
+      <w:r>
+        <w:br/>
+      </w:r>
+      <w:r>
+        <w:rPr>
+          <w:rStyle w:val="VerbatimChar"/>
+        </w:rPr>
+        <w:t xml:space="preserve">              Median :2.000       Median :4.000   Median :52.45  </w:t>
+      </w:r>
+      <w:r>
+        <w:br/>
+      </w:r>
+      <w:r>
+        <w:rPr>
+          <w:rStyle w:val="VerbatimChar"/>
+        </w:rPr>
+        <w:t xml:space="preserve">              Mean   :2.479       Mean   :3.522   Mean   :52.43  </w:t>
+      </w:r>
+      <w:r>
+        <w:br/>
+      </w:r>
+      <w:r>
+        <w:rPr>
+          <w:rStyle w:val="VerbatimChar"/>
+        </w:rPr>
+        <w:t xml:space="preserve">              3rd Qu.:3.000       3rd Qu.:5.000   3rd Qu.:56.86  </w:t>
+      </w:r>
+      <w:r>
+        <w:br/>
+      </w:r>
+      <w:r>
+        <w:rPr>
+          <w:rStyle w:val="VerbatimChar"/>
+        </w:rPr>
+        <w:t xml:space="preserve">              Max.   :5.000       Max.   :7.000   Max.   :74.84  </w:t>
+      </w:r>
+      <w:r>
+        <w:br/>
+      </w:r>
+      <w:r>
+        <w:rPr>
+          <w:rStyle w:val="VerbatimChar"/>
+        </w:rPr>
+        <w:t xml:space="preserve">                                                                 </w:t>
+      </w:r>
+    </w:p>
+    <w:p>
+      <w:pPr>
+        <w:pStyle w:val="Heading3"/>
+      </w:pPr>
+      <w:r>
+        <w:t xml:space="preserve">Julia</w:t>
+      </w:r>
+    </w:p>
+    <w:p>
+      <w:pPr>
+        <w:pStyle w:val="SourceCode"/>
+      </w:pPr>
+      <w:r>
+        <w:rPr>
+          <w:rStyle w:val="ImportTok"/>
+        </w:rPr>
+        <w:t xml:space="preserve">using</w:t>
+      </w:r>
+      <w:r>
+        <w:rPr>
+          <w:rStyle w:val="NormalTok"/>
+        </w:rPr>
+        <w:t xml:space="preserve"> </w:t>
+      </w:r>
+      <w:r>
+        <w:rPr>
+          <w:rStyle w:val="BuiltInTok"/>
+        </w:rPr>
+        <w:t xml:space="preserve">Tables</w:t>
+      </w:r>
+      <w:r>
+        <w:rPr>
+          <w:rStyle w:val="NormalTok"/>
+        </w:rPr>
+        <w:t xml:space="preserve">, </w:t>
+      </w:r>
+      <w:r>
+        <w:rPr>
+          <w:rStyle w:val="BuiltInTok"/>
+        </w:rPr>
+        <w:t xml:space="preserve">MixedModels</w:t>
+      </w:r>
+      <w:r>
+        <w:rPr>
+          <w:rStyle w:val="NormalTok"/>
+        </w:rPr>
+        <w:t xml:space="preserve">, </w:t>
+      </w:r>
+      <w:r>
+        <w:rPr>
+          <w:rStyle w:val="BuiltInTok"/>
+        </w:rPr>
+        <w:t xml:space="preserve">MixedModelsExtras</w:t>
+      </w:r>
+      <w:r>
+        <w:rPr>
+          <w:rStyle w:val="NormalTok"/>
+        </w:rPr>
+        <w:t xml:space="preserve">, </w:t>
+      </w:r>
+      <w:r>
+        <w:rPr>
+          <w:rStyle w:val="BuiltInTok"/>
+        </w:rPr>
+        <w:t xml:space="preserve">StatFiles</w:t>
+      </w:r>
+      <w:r>
+        <w:rPr>
+          <w:rStyle w:val="NormalTok"/>
+        </w:rPr>
+        <w:t xml:space="preserve">, </w:t>
+      </w:r>
+      <w:r>
+        <w:rPr>
+          <w:rStyle w:val="BuiltInTok"/>
+        </w:rPr>
+        <w:t xml:space="preserve">DataFrames</w:t>
+      </w:r>
+      <w:r>
+        <w:rPr>
+          <w:rStyle w:val="NormalTok"/>
+        </w:rPr>
+        <w:t xml:space="preserve">, </w:t>
+      </w:r>
+      <w:r>
+        <w:rPr>
+          <w:rStyle w:val="BuiltInTok"/>
+        </w:rPr>
+        <w:t xml:space="preserve">CategoricalArrays</w:t>
+      </w:r>
+      <w:r>
+        <w:rPr>
+          <w:rStyle w:val="NormalTok"/>
+        </w:rPr>
+        <w:t xml:space="preserve">, </w:t>
+      </w:r>
+      <w:r>
+        <w:rPr>
+          <w:rStyle w:val="BuiltInTok"/>
+        </w:rPr>
+        <w:t xml:space="preserve">DataFramesMeta</w:t>
+      </w:r>
+      <w:r>
+        <w:br/>
+      </w:r>
+      <w:r>
+        <w:br/>
+      </w:r>
+      <w:r>
+        <w:rPr>
+          <w:rStyle w:val="NormalTok"/>
+        </w:rPr>
+        <w:t xml:space="preserve">df </w:t>
+      </w:r>
+      <w:r>
+        <w:rPr>
+          <w:rStyle w:val="OperatorTok"/>
+        </w:rPr>
+        <w:t xml:space="preserve">=</w:t>
+      </w:r>
+      <w:r>
+        <w:rPr>
+          <w:rStyle w:val="NormalTok"/>
+        </w:rPr>
+        <w:t xml:space="preserve"> </w:t>
+      </w:r>
+      <w:r>
+        <w:rPr>
+          <w:rStyle w:val="FunctionTok"/>
+        </w:rPr>
+        <w:t xml:space="preserve">DataFrame</w:t>
+      </w:r>
+      <w:r>
+        <w:rPr>
+          <w:rStyle w:val="NormalTok"/>
+        </w:rPr>
+        <w:t xml:space="preserve">(</w:t>
+      </w:r>
+      <w:r>
+        <w:rPr>
+          <w:rStyle w:val="FunctionTok"/>
+        </w:rPr>
+        <w:t xml:space="preserve">load</w:t>
+      </w:r>
+      <w:r>
+        <w:rPr>
+          <w:rStyle w:val="NormalTok"/>
+        </w:rPr>
+        <w:t xml:space="preserve">(</w:t>
+      </w:r>
+      <w:r>
+        <w:rPr>
+          <w:rStyle w:val="StringTok"/>
+        </w:rPr>
+        <w:t xml:space="preserve">"simulated_multilevel_data.dta"</w:t>
+      </w:r>
+      <w:r>
+        <w:rPr>
+          <w:rStyle w:val="NormalTok"/>
+        </w:rPr>
+        <w:t xml:space="preserve">))</w:t>
+      </w:r>
+    </w:p>
+    <w:p>
+      <w:pPr>
+        <w:pStyle w:val="FirstParagraph"/>
+      </w:pPr>
+      <w:r>
+        <w:t xml:space="preserve">Similarly to R, Julia relies on the idea of</w:t>
+      </w:r>
+      <w:r>
+        <w:t xml:space="preserve"> </w:t>
+      </w:r>
+      <w:r>
+        <w:rPr>
+          <w:iCs/>
+          <w:i/>
+        </w:rPr>
+        <w:t xml:space="preserve">variable type</w:t>
+      </w:r>
+      <w:r>
+        <w:t xml:space="preserve">. I use</w:t>
+      </w:r>
+      <w:r>
+        <w:t xml:space="preserve"> </w:t>
+      </w:r>
+      <w:r>
+        <w:rPr>
+          <w:rStyle w:val="VerbatimChar"/>
+        </w:rPr>
+        <w:t xml:space="preserve">transform</w:t>
+      </w:r>
+      <w:r>
+        <w:t xml:space="preserve"> </w:t>
+      </w:r>
+      <w:r>
+        <w:t xml:space="preserve">to convert the appropriate variables to</w:t>
+      </w:r>
+      <w:r>
+        <w:t xml:space="preserve"> </w:t>
+      </w:r>
+      <w:r>
+        <w:rPr>
+          <w:iCs/>
+          <w:i/>
+        </w:rPr>
+        <w:t xml:space="preserve">categorical</w:t>
+      </w:r>
+      <w:r>
+        <w:t xml:space="preserve"> </w:t>
+      </w:r>
+      <w:r>
+        <w:t xml:space="preserve">variables.</w:t>
+      </w:r>
+    </w:p>
+    <w:p>
+      <w:pPr>
+        <w:pStyle w:val="SourceCode"/>
+      </w:pPr>
+      <w:r>
+        <w:rPr>
           <w:rStyle w:val="PreprocessorTok"/>
         </w:rPr>
         <w:t xml:space="preserve">@transform</w:t>
@@ -5060,8 +5213,8 @@
         <w:t xml:space="preserve">                                                                1 column omitted</w:t>
       </w:r>
     </w:p>
-    <w:bookmarkEnd w:id="55"/>
-    <w:bookmarkStart w:id="56" w:name="interpretation"/>
+    <w:bookmarkEnd w:id="56"/>
+    <w:bookmarkStart w:id="57" w:name="interpretation"/>
     <w:p>
       <w:pPr>
         <w:pStyle w:val="Heading2"/>
@@ -5203,9 +5356,9 @@
         <w:t xml:space="preserve">is also a categorical variable, and has values of 0 and 1.</w:t>
       </w:r>
     </w:p>
-    <w:bookmarkEnd w:id="56"/>
     <w:bookmarkEnd w:id="57"/>
-    <w:bookmarkStart w:id="71" w:name="unconditional-models"/>
+    <w:bookmarkEnd w:id="58"/>
+    <w:bookmarkStart w:id="72" w:name="unconditional-models"/>
     <w:p>
       <w:pPr>
         <w:pStyle w:val="Heading1"/>
@@ -5214,7 +5367,7 @@
         <w:t xml:space="preserve">4. Unconditional Models</w:t>
       </w:r>
     </w:p>
-    <w:bookmarkStart w:id="63" w:name="two-level-model"/>
+    <w:bookmarkStart w:id="64" w:name="two-level-model"/>
     <w:p>
       <w:pPr>
         <w:pStyle w:val="Heading2"/>
@@ -5247,7 +5400,7 @@
         <w:t xml:space="preserve">multilevel model is a model with no independent variables. One should always run an unconditional model as the first step of a multilevel model in order to get a sense of the way that variation is apportioned in the model across the different levels.</w:t>
       </w:r>
     </w:p>
-    <w:bookmarkStart w:id="60" w:name="the-equation"/>
+    <w:bookmarkStart w:id="61" w:name="the-equation"/>
     <w:p>
       <w:pPr>
         <w:pStyle w:val="Heading3"/>
@@ -5260,7 +5413,7 @@
       <w:pPr>
         <w:pStyle w:val="FirstParagraph"/>
       </w:pPr>
-      <w:bookmarkStart w:id="58" w:name="eq-MLMunconditional"/>
+      <w:bookmarkStart w:id="59" w:name="eq-MLMunconditional"/>
       <m:oMathPara>
         <m:oMathParaPr>
           <m:jc m:val="center"/>
@@ -5363,7 +5516,7 @@
           </m:d>
         </m:oMath>
       </m:oMathPara>
-      <w:bookmarkEnd w:id="58"/>
+      <w:bookmarkEnd w:id="59"/>
     </w:p>
     <w:p>
       <w:pPr>
@@ -5377,7 +5530,7 @@
       <w:pPr>
         <w:pStyle w:val="BodyText"/>
       </w:pPr>
-      <w:bookmarkStart w:id="59" w:name="eq-ICCunconditional"/>
+      <w:bookmarkStart w:id="60" w:name="eq-ICCunconditional"/>
       <m:oMathPara>
         <m:oMathParaPr>
           <m:jc m:val="center"/>
@@ -5531,7 +5684,7 @@
           </m:d>
         </m:oMath>
       </m:oMathPara>
-      <w:bookmarkEnd w:id="59"/>
+      <w:bookmarkEnd w:id="60"/>
     </w:p>
     <w:p>
       <w:pPr>
@@ -5541,8 +5694,8 @@
         <w:t xml:space="preserve">In a two level multilevel model, the ICC provides a measure of the proportion of variation attributable to Level 2.</w:t>
       </w:r>
     </w:p>
-    <w:bookmarkEnd w:id="60"/>
-    <w:bookmarkStart w:id="61" w:name="run-models"/>
+    <w:bookmarkEnd w:id="61"/>
+    <w:bookmarkStart w:id="62" w:name="run-models"/>
     <w:p>
       <w:pPr>
         <w:pStyle w:val="Heading3"/>
@@ -6909,8 +7062,8 @@
         <w:t xml:space="preserve">0.07454637475695493</w:t>
       </w:r>
     </w:p>
-    <w:bookmarkEnd w:id="61"/>
-    <w:bookmarkStart w:id="62" w:name="interpretation-1"/>
+    <w:bookmarkEnd w:id="62"/>
+    <w:bookmarkStart w:id="63" w:name="interpretation-1"/>
     <w:p>
       <w:pPr>
         <w:pStyle w:val="Heading3"/>
@@ -6927,9 +7080,9 @@
         <w:t xml:space="preserve">In each case, the software finds that nearly 8% of the variation in the outcome is explainable by the clustering of the observations in each country.</w:t>
       </w:r>
     </w:p>
-    <w:bookmarkEnd w:id="62"/>
     <w:bookmarkEnd w:id="63"/>
-    <w:bookmarkStart w:id="70" w:name="three-level-model"/>
+    <w:bookmarkEnd w:id="64"/>
+    <w:bookmarkStart w:id="71" w:name="three-level-model"/>
     <w:p>
       <w:pPr>
         <w:pStyle w:val="Heading2"/>
@@ -6938,7 +7091,7 @@
         <w:t xml:space="preserve">4.2 Three Level Model</w:t>
       </w:r>
     </w:p>
-    <w:bookmarkStart w:id="67" w:name="the-equation-1"/>
+    <w:bookmarkStart w:id="68" w:name="the-equation-1"/>
     <w:p>
       <w:pPr>
         <w:pStyle w:val="Heading3"/>
@@ -6951,7 +7104,7 @@
       <w:pPr>
         <w:pStyle w:val="FirstParagraph"/>
       </w:pPr>
-      <w:bookmarkStart w:id="64" w:name="eq-MLMunconditional3"/>
+      <w:bookmarkStart w:id="65" w:name="eq-MLMunconditional3"/>
       <m:oMathPara>
         <m:oMathParaPr>
           <m:jc m:val="center"/>
@@ -7075,7 +7228,7 @@
           </m:d>
         </m:oMath>
       </m:oMathPara>
-      <w:bookmarkEnd w:id="64"/>
+      <w:bookmarkEnd w:id="65"/>
     </w:p>
     <w:p>
       <w:pPr>
@@ -7107,7 +7260,7 @@
       <w:pPr>
         <w:pStyle w:val="BodyText"/>
       </w:pPr>
-      <w:bookmarkStart w:id="65" w:name="eq-ICCunconditional3A"/>
+      <w:bookmarkStart w:id="66" w:name="eq-ICCunconditional3A"/>
       <m:oMathPara>
         <m:oMathParaPr>
           <m:jc m:val="center"/>
@@ -7301,7 +7454,7 @@
           </m:d>
         </m:oMath>
       </m:oMathPara>
-      <w:bookmarkEnd w:id="65"/>
+      <w:bookmarkEnd w:id="66"/>
     </w:p>
     <w:p>
       <w:pPr>
@@ -7341,7 +7494,7 @@
       <w:pPr>
         <w:pStyle w:val="BodyText"/>
       </w:pPr>
-      <w:bookmarkStart w:id="66" w:name="eq-ICCunconditional3B"/>
+      <w:bookmarkStart w:id="67" w:name="eq-ICCunconditional3B"/>
       <m:oMathPara>
         <m:oMathParaPr>
           <m:jc m:val="center"/>
@@ -7575,7 +7728,7 @@
           </m:d>
         </m:oMath>
       </m:oMathPara>
-      <w:bookmarkEnd w:id="66"/>
+      <w:bookmarkEnd w:id="67"/>
     </w:p>
     <w:p>
       <w:pPr>
@@ -7611,8 +7764,8 @@
         <w:t xml:space="preserve">is the correlation of responses for person-timepoints from the same country and same person.</w:t>
       </w:r>
     </w:p>
-    <w:bookmarkEnd w:id="67"/>
-    <w:bookmarkStart w:id="68" w:name="run-models-1"/>
+    <w:bookmarkEnd w:id="68"/>
+    <w:bookmarkStart w:id="69" w:name="run-models-1"/>
     <w:p>
       <w:pPr>
         <w:pStyle w:val="Heading3"/>
@@ -9519,8 +9672,8 @@
         <w:t xml:space="preserve">0.34628041519632824</w:t>
       </w:r>
     </w:p>
-    <w:bookmarkEnd w:id="68"/>
-    <w:bookmarkStart w:id="69" w:name="interpretation-2"/>
+    <w:bookmarkEnd w:id="69"/>
+    <w:bookmarkStart w:id="70" w:name="interpretation-2"/>
     <w:p>
       <w:pPr>
         <w:pStyle w:val="Heading3"/>
@@ -9537,10 +9690,10 @@
         <w:t xml:space="preserve">Each software suggests that almost 8% of the variation in the outcome is within time points for different individuals within the same country, while almost 35% of the variation in the outcome is within time points for the same individual within the same country.</w:t>
       </w:r>
     </w:p>
-    <w:bookmarkEnd w:id="69"/>
     <w:bookmarkEnd w:id="70"/>
     <w:bookmarkEnd w:id="71"/>
-    <w:bookmarkStart w:id="96" w:name="sec-crosssectional"/>
+    <w:bookmarkEnd w:id="72"/>
+    <w:bookmarkStart w:id="97" w:name="sec-crosssectional"/>
     <w:p>
       <w:pPr>
         <w:pStyle w:val="Heading1"/>
@@ -9549,7 +9702,7 @@
         <w:t xml:space="preserve">5. Cross Sectional Multilevel Models</w:t>
       </w:r>
     </w:p>
-    <w:bookmarkStart w:id="73" w:name="the-equation-2"/>
+    <w:bookmarkStart w:id="74" w:name="the-equation-2"/>
     <w:p>
       <w:pPr>
         <w:pStyle w:val="Heading2"/>
@@ -9612,7 +9765,7 @@
       <w:pPr>
         <w:pStyle w:val="BodyText"/>
       </w:pPr>
-      <w:bookmarkStart w:id="72" w:name="eq-MLMsubstantive"/>
+      <w:bookmarkStart w:id="73" w:name="eq-MLMsubstantive"/>
       <m:oMathPara>
         <m:oMathParaPr>
           <m:jc m:val="center"/>
@@ -9716,7 +9869,7 @@
           </m:d>
         </m:oMath>
       </m:oMathPara>
-      <w:bookmarkEnd w:id="72"/>
+      <w:bookmarkEnd w:id="73"/>
     </w:p>
     <w:p>
       <w:pPr>
@@ -9981,8 +10134,8 @@
         </m:oMath>
       </m:oMathPara>
     </w:p>
-    <w:bookmarkEnd w:id="73"/>
-    <w:bookmarkStart w:id="77" w:name="Xd5a8128501857a182dff0be2177d0ea994a66bf"/>
+    <w:bookmarkEnd w:id="74"/>
+    <w:bookmarkStart w:id="78" w:name="Xd5a8128501857a182dff0be2177d0ea994a66bf"/>
     <w:p>
       <w:pPr>
         <w:pStyle w:val="Heading2"/>
@@ -10066,7 +10219,7 @@
       <w:pPr>
         <w:pStyle w:val="BodyText"/>
       </w:pPr>
-      <w:bookmarkStart w:id="74" w:name="eq-varcovar"/>
+      <w:bookmarkStart w:id="75" w:name="eq-varcovar"/>
       <m:oMathPara>
         <m:oMathParaPr>
           <m:jc m:val="center"/>
@@ -10206,7 +10359,7 @@
           </m:d>
         </m:oMath>
       </m:oMathPara>
-      <w:bookmarkEnd w:id="74"/>
+      <w:bookmarkEnd w:id="75"/>
     </w:p>
     <w:p>
       <w:pPr>
@@ -10234,7 +10387,7 @@
       <w:pPr>
         <w:pStyle w:val="BodyText"/>
       </w:pPr>
-      <w:bookmarkStart w:id="75" w:name="eq-varcovaruns"/>
+      <w:bookmarkStart w:id="76" w:name="eq-varcovaruns"/>
       <m:oMathPara>
         <m:oMathParaPr>
           <m:jc m:val="center"/>
@@ -10478,7 +10631,7 @@
           </m:d>
         </m:oMath>
       </m:oMathPara>
-      <w:bookmarkEnd w:id="75"/>
+      <w:bookmarkEnd w:id="76"/>
     </w:p>
     <w:p>
       <w:pPr>
@@ -10511,7 +10664,7 @@
       <w:tr>
         <w:tc>
           <w:tcPr/>
-          <w:bookmarkStart w:id="76" w:name="tbl-REs"/>
+          <w:bookmarkStart w:id="77" w:name="tbl-REs"/>
           <w:p>
             <w:pPr>
               <w:jc w:val="center"/>
@@ -10853,7 +11006,7 @@
               </w:tc>
             </w:tr>
           </w:tbl>
-          <w:bookmarkEnd w:id="76"/>
+          <w:bookmarkEnd w:id="77"/>
           <w:p/>
         </w:tc>
       </w:tr>
@@ -10898,8 +11051,8 @@
         <w:t xml:space="preserve">random effects.</w:t>
       </w:r>
     </w:p>
-    <w:bookmarkEnd w:id="77"/>
-    <w:bookmarkStart w:id="94" w:name="run-models-2"/>
+    <w:bookmarkEnd w:id="78"/>
+    <w:bookmarkStart w:id="95" w:name="run-models-2"/>
     <w:p>
       <w:pPr>
         <w:pStyle w:val="Heading2"/>
@@ -10945,18 +11098,18 @@
                 <wp:inline>
                   <wp:extent cx="152400" cy="152400"/>
                   <wp:effectExtent b="0" l="0" r="0" t="0"/>
-                  <wp:docPr descr="" title="" id="79" name="Picture"/>
+                  <wp:docPr descr="" title="" id="80" name="Picture"/>
                   <a:graphic>
                     <a:graphicData uri="http://schemas.openxmlformats.org/drawingml/2006/picture">
                       <pic:pic>
                         <pic:nvPicPr>
-                          <pic:cNvPr descr="/Applications/quarto/share/formats/docx/warning.png" id="80" name="Picture"/>
+                          <pic:cNvPr descr="/Applications/quarto/share/formats/docx/warning.png" id="81" name="Picture"/>
                           <pic:cNvPicPr>
                             <a:picLocks noChangeArrowheads="1" noChangeAspect="1"/>
                           </pic:cNvPicPr>
                         </pic:nvPicPr>
                         <pic:blipFill>
-                          <a:blip r:embed="rId78"/>
+                          <a:blip r:embed="rId79"/>
                           <a:stretch>
                             <a:fillRect/>
                           </a:stretch>
@@ -11090,7 +11243,7 @@
         <w:t xml:space="preserve">Stata</w:t>
       </w:r>
     </w:p>
-    <w:bookmarkStart w:id="81" w:name="get-the-data"/>
+    <w:bookmarkStart w:id="82" w:name="get-the-data"/>
     <w:p>
       <w:pPr>
         <w:pStyle w:val="Heading4"/>
@@ -11119,8 +11272,8 @@
         <w:t xml:space="preserve"> simulated_multilevel_data.dta</w:t>
       </w:r>
     </w:p>
-    <w:bookmarkEnd w:id="81"/>
-    <w:bookmarkStart w:id="82" w:name="run-the-model"/>
+    <w:bookmarkEnd w:id="82"/>
+    <w:bookmarkStart w:id="83" w:name="run-the-model"/>
     <w:p>
       <w:pPr>
         <w:pStyle w:val="Heading4"/>
@@ -11502,7 +11655,7 @@
         <w:t xml:space="preserve">Note: LR test is conservative and provided only for reference.</w:t>
       </w:r>
     </w:p>
-    <w:bookmarkEnd w:id="82"/>
+    <w:bookmarkEnd w:id="83"/>
     <w:p>
       <w:pPr>
         <w:pStyle w:val="Heading3"/>
@@ -11511,7 +11664,7 @@
         <w:t xml:space="preserve">R</w:t>
       </w:r>
     </w:p>
-    <w:bookmarkStart w:id="83" w:name="get-the-data-1"/>
+    <w:bookmarkStart w:id="84" w:name="get-the-data-1"/>
     <w:p>
       <w:pPr>
         <w:pStyle w:val="Heading4"/>
@@ -11585,8 +11738,8 @@
         <w:t xml:space="preserve">)</w:t>
       </w:r>
     </w:p>
-    <w:bookmarkEnd w:id="83"/>
-    <w:bookmarkStart w:id="84" w:name="change-some-variables-to-categorical"/>
+    <w:bookmarkEnd w:id="84"/>
+    <w:bookmarkStart w:id="85" w:name="change-some-variables-to-categorical"/>
     <w:p>
       <w:pPr>
         <w:pStyle w:val="Heading4"/>
@@ -11714,8 +11867,8 @@
         <w:t xml:space="preserve">intervention)</w:t>
       </w:r>
     </w:p>
-    <w:bookmarkEnd w:id="84"/>
-    <w:bookmarkStart w:id="90" w:name="run-the-model-1"/>
+    <w:bookmarkEnd w:id="85"/>
+    <w:bookmarkStart w:id="91" w:name="run-the-model-1"/>
     <w:p>
       <w:pPr>
         <w:pStyle w:val="Heading4"/>
@@ -11761,18 +11914,18 @@
                 <wp:inline>
                   <wp:extent cx="152400" cy="152400"/>
                   <wp:effectExtent b="0" l="0" r="0" t="0"/>
-                  <wp:docPr descr="" title="" id="86" name="Picture"/>
+                  <wp:docPr descr="" title="" id="87" name="Picture"/>
                   <a:graphic>
                     <a:graphicData uri="http://schemas.openxmlformats.org/drawingml/2006/picture">
                       <pic:pic>
                         <pic:nvPicPr>
-                          <pic:cNvPr descr="/Applications/quarto/share/formats/docx/caution.png" id="87" name="Picture"/>
+                          <pic:cNvPr descr="/Applications/quarto/share/formats/docx/caution.png" id="88" name="Picture"/>
                           <pic:cNvPicPr>
                             <a:picLocks noChangeArrowheads="1" noChangeAspect="1"/>
                           </pic:cNvPicPr>
                         </pic:nvPicPr>
                         <pic:blipFill>
-                          <a:blip r:embed="rId85"/>
+                          <a:blip r:embed="rId86"/>
                           <a:stretch>
                             <a:fillRect/>
                           </a:stretch>
@@ -11907,12 +12060,12 @@
                 <wp:inline>
                   <wp:extent cx="152400" cy="152400"/>
                   <wp:effectExtent b="0" l="0" r="0" t="0"/>
-                  <wp:docPr descr="" title="" id="88" name="Picture"/>
+                  <wp:docPr descr="" title="" id="89" name="Picture"/>
                   <a:graphic>
                     <a:graphicData uri="http://schemas.openxmlformats.org/drawingml/2006/picture">
                       <pic:pic>
                         <pic:nvPicPr>
-                          <pic:cNvPr descr="/Applications/quarto/share/formats/docx/tip.png" id="89" name="Picture"/>
+                          <pic:cNvPr descr="/Applications/quarto/share/formats/docx/tip.png" id="90" name="Picture"/>
                           <pic:cNvPicPr>
                             <a:picLocks noChangeArrowheads="1" noChangeAspect="1"/>
                           </pic:cNvPicPr>
@@ -12621,7 +12774,7 @@
         <w:t xml:space="preserve">HDI         -0.943 -0.006  0.009 -0.001  0.000</w:t>
       </w:r>
     </w:p>
-    <w:bookmarkEnd w:id="90"/>
+    <w:bookmarkEnd w:id="91"/>
     <w:p>
       <w:pPr>
         <w:pStyle w:val="Heading3"/>
@@ -12630,7 +12783,7 @@
         <w:t xml:space="preserve">Julia</w:t>
       </w:r>
     </w:p>
-    <w:bookmarkStart w:id="91" w:name="get-the-data-2"/>
+    <w:bookmarkStart w:id="92" w:name="get-the-data-2"/>
     <w:p>
       <w:pPr>
         <w:pStyle w:val="Heading4"/>
@@ -12782,8 +12935,8 @@
         <w:t xml:space="preserve">))</w:t>
       </w:r>
     </w:p>
-    <w:bookmarkEnd w:id="91"/>
-    <w:bookmarkStart w:id="92" w:name="change-some-variables-to-categorical-1"/>
+    <w:bookmarkEnd w:id="92"/>
+    <w:bookmarkStart w:id="93" w:name="change-some-variables-to-categorical-1"/>
     <w:p>
       <w:pPr>
         <w:pStyle w:val="Heading4"/>
@@ -12989,8 +13142,8 @@
         <w:t xml:space="preserve">intervention))</w:t>
       </w:r>
     </w:p>
-    <w:bookmarkEnd w:id="92"/>
-    <w:bookmarkStart w:id="93" w:name="run-the-model-2"/>
+    <w:bookmarkEnd w:id="93"/>
+    <w:bookmarkStart w:id="94" w:name="run-the-model-2"/>
     <w:p>
       <w:pPr>
         <w:pStyle w:val="Heading4"/>
@@ -13405,9 +13558,9 @@
         <w:t xml:space="preserve">─────────────────────────────────────────────────────────────</w:t>
       </w:r>
     </w:p>
-    <w:bookmarkEnd w:id="93"/>
     <w:bookmarkEnd w:id="94"/>
-    <w:bookmarkStart w:id="95" w:name="interpretation-3"/>
+    <w:bookmarkEnd w:id="95"/>
+    <w:bookmarkStart w:id="96" w:name="interpretation-3"/>
     <w:p>
       <w:pPr>
         <w:pStyle w:val="Heading2"/>
@@ -13424,9 +13577,9 @@
         <w:t xml:space="preserve">Models suggest that parental warmth is associated with increases in the beneficial outcome, while physical punishment is associated with decreases in the beneficial outcome. The intervention is associated with increases in the outcome. There is insufficient evidence that either identity group or the Human Development Index are associated with the outcome.</w:t>
       </w:r>
     </w:p>
-    <w:bookmarkEnd w:id="95"/>
     <w:bookmarkEnd w:id="96"/>
-    <w:bookmarkStart w:id="128" w:name="sec-longitudinal"/>
+    <w:bookmarkEnd w:id="97"/>
+    <w:bookmarkStart w:id="129" w:name="sec-longitudinal"/>
     <w:p>
       <w:pPr>
         <w:pStyle w:val="Heading1"/>
@@ -13435,7 +13588,7 @@
         <w:t xml:space="preserve">6. Longitudinal Multilevel Models</w:t>
       </w:r>
     </w:p>
-    <w:bookmarkStart w:id="97" w:name="the-data"/>
+    <w:bookmarkStart w:id="98" w:name="the-data"/>
     <w:p>
       <w:pPr>
         <w:pStyle w:val="Heading2"/>
@@ -13466,8 +13619,8 @@
         <w:t xml:space="preserve">.</w:t>
       </w:r>
     </w:p>
-    <w:bookmarkEnd w:id="97"/>
-    <w:bookmarkStart w:id="99" w:name="the-equation-3"/>
+    <w:bookmarkEnd w:id="98"/>
+    <w:bookmarkStart w:id="100" w:name="the-equation-3"/>
     <w:p>
       <w:pPr>
         <w:pStyle w:val="Heading2"/>
@@ -13480,7 +13633,7 @@
       <w:pPr>
         <w:pStyle w:val="FirstParagraph"/>
       </w:pPr>
-      <w:bookmarkStart w:id="98" w:name="eq-MLM-longitudinal"/>
+      <w:bookmarkStart w:id="99" w:name="eq-MLM-longitudinal"/>
       <m:oMathPara>
         <m:oMathParaPr>
           <m:jc m:val="center"/>
@@ -13673,7 +13826,7 @@
           </m:d>
         </m:oMath>
       </m:oMathPara>
-      <w:bookmarkEnd w:id="98"/>
+      <w:bookmarkEnd w:id="99"/>
     </w:p>
     <w:p>
       <w:pPr>
@@ -13992,8 +14145,8 @@
         </m:oMath>
       </m:oMathPara>
     </w:p>
-    <w:bookmarkEnd w:id="99"/>
-    <w:bookmarkStart w:id="103" w:name="growth-trajectories"/>
+    <w:bookmarkEnd w:id="100"/>
+    <w:bookmarkStart w:id="104" w:name="growth-trajectories"/>
     <w:p>
       <w:pPr>
         <w:pStyle w:val="Heading2"/>
@@ -14263,7 +14416,7 @@
       <w:tr>
         <w:tc>
           <w:tcPr/>
-          <w:bookmarkStart w:id="100" w:name="tbl-trajectory"/>
+          <w:bookmarkStart w:id="101" w:name="tbl-trajectory"/>
           <w:p>
             <w:pPr>
               <w:jc w:val="center"/>
@@ -14505,7 +14658,7 @@
               </w:tc>
             </w:tr>
           </w:tbl>
-          <w:bookmarkEnd w:id="100"/>
+          <w:bookmarkEnd w:id="101"/>
           <w:p/>
         </w:tc>
       </w:tr>
@@ -14555,12 +14708,12 @@
                 <wp:inline>
                   <wp:extent cx="152400" cy="152400"/>
                   <wp:effectExtent b="0" l="0" r="0" t="0"/>
-                  <wp:docPr descr="" title="" id="101" name="Picture"/>
+                  <wp:docPr descr="" title="" id="102" name="Picture"/>
                   <a:graphic>
                     <a:graphicData uri="http://schemas.openxmlformats.org/drawingml/2006/picture">
                       <pic:pic>
                         <pic:nvPicPr>
-                          <pic:cNvPr descr="/Applications/quarto/share/formats/docx/tip.png" id="102" name="Picture"/>
+                          <pic:cNvPr descr="/Applications/quarto/share/formats/docx/tip.png" id="103" name="Picture"/>
                           <pic:cNvPicPr>
                             <a:picLocks noChangeArrowheads="1" noChangeAspect="1"/>
                           </pic:cNvPicPr>
@@ -14711,8 +14864,8 @@
         </w:tc>
       </w:tr>
     </w:tbl>
-    <w:bookmarkEnd w:id="103"/>
-    <w:bookmarkStart w:id="124" w:name="run-models-3"/>
+    <w:bookmarkEnd w:id="104"/>
+    <w:bookmarkStart w:id="125" w:name="run-models-3"/>
     <w:p>
       <w:pPr>
         <w:pStyle w:val="Heading2"/>
@@ -14758,18 +14911,18 @@
                 <wp:inline>
                   <wp:extent cx="152400" cy="152400"/>
                   <wp:effectExtent b="0" l="0" r="0" t="0"/>
-                  <wp:docPr descr="" title="" id="104" name="Picture"/>
+                  <wp:docPr descr="" title="" id="105" name="Picture"/>
                   <a:graphic>
                     <a:graphicData uri="http://schemas.openxmlformats.org/drawingml/2006/picture">
                       <pic:pic>
                         <pic:nvPicPr>
-                          <pic:cNvPr descr="/Applications/quarto/share/formats/docx/warning.png" id="105" name="Picture"/>
+                          <pic:cNvPr descr="/Applications/quarto/share/formats/docx/warning.png" id="106" name="Picture"/>
                           <pic:cNvPicPr>
                             <a:picLocks noChangeArrowheads="1" noChangeAspect="1"/>
                           </pic:cNvPicPr>
                         </pic:nvPicPr>
                         <pic:blipFill>
-                          <a:blip r:embed="rId78"/>
+                          <a:blip r:embed="rId79"/>
                           <a:stretch>
                             <a:fillRect/>
                           </a:stretch>
@@ -14852,7 +15005,7 @@
         <w:t xml:space="preserve">Stata</w:t>
       </w:r>
     </w:p>
-    <w:bookmarkStart w:id="106" w:name="get-the-data-3"/>
+    <w:bookmarkStart w:id="107" w:name="get-the-data-3"/>
     <w:p>
       <w:pPr>
         <w:pStyle w:val="Heading4"/>
@@ -14881,8 +15034,8 @@
         <w:t xml:space="preserve"> simulated_multilevel_longitudinal_data.dta</w:t>
       </w:r>
     </w:p>
-    <w:bookmarkEnd w:id="106"/>
-    <w:bookmarkStart w:id="109" w:name="run-the-models"/>
+    <w:bookmarkEnd w:id="107"/>
+    <w:bookmarkStart w:id="110" w:name="run-the-models"/>
     <w:p>
       <w:pPr>
         <w:pStyle w:val="Heading4"/>
@@ -14891,7 +15044,7 @@
         <w:t xml:space="preserve">6.4.0.2 Run The Models</w:t>
       </w:r>
     </w:p>
-    <w:bookmarkStart w:id="107" w:name="main-effects-only"/>
+    <w:bookmarkStart w:id="108" w:name="main-effects-only"/>
     <w:p>
       <w:pPr>
         <w:pStyle w:val="Heading5"/>
@@ -15369,8 +15522,8 @@
         <w:t xml:space="preserve">Note: LR test is conservative and provided only for reference.</w:t>
       </w:r>
     </w:p>
-    <w:bookmarkEnd w:id="107"/>
-    <w:bookmarkStart w:id="108" w:name="interactions-with-time"/>
+    <w:bookmarkEnd w:id="108"/>
+    <w:bookmarkStart w:id="109" w:name="interactions-with-time"/>
     <w:p>
       <w:pPr>
         <w:pStyle w:val="Heading5"/>
@@ -15959,8 +16112,8 @@
         <w:t xml:space="preserve">Note: LR test is conservative and provided only for reference.</w:t>
       </w:r>
     </w:p>
-    <w:bookmarkEnd w:id="108"/>
     <w:bookmarkEnd w:id="109"/>
+    <w:bookmarkEnd w:id="110"/>
     <w:p>
       <w:pPr>
         <w:pStyle w:val="Heading3"/>
@@ -15969,7 +16122,7 @@
         <w:t xml:space="preserve">R</w:t>
       </w:r>
     </w:p>
-    <w:bookmarkStart w:id="110" w:name="get-the-data-4"/>
+    <w:bookmarkStart w:id="111" w:name="get-the-data-4"/>
     <w:p>
       <w:pPr>
         <w:pStyle w:val="Heading4"/>
@@ -16043,8 +16196,8 @@
         <w:t xml:space="preserve">)</w:t>
       </w:r>
     </w:p>
-    <w:bookmarkEnd w:id="110"/>
-    <w:bookmarkStart w:id="111" w:name="change-some-variables-to-categorical-2"/>
+    <w:bookmarkEnd w:id="111"/>
+    <w:bookmarkStart w:id="112" w:name="change-some-variables-to-categorical-2"/>
     <w:p>
       <w:pPr>
         <w:pStyle w:val="Heading4"/>
@@ -16172,8 +16325,8 @@
         <w:t xml:space="preserve">intervention)</w:t>
       </w:r>
     </w:p>
-    <w:bookmarkEnd w:id="111"/>
-    <w:bookmarkStart w:id="118" w:name="run-the-models-1"/>
+    <w:bookmarkEnd w:id="112"/>
+    <w:bookmarkStart w:id="119" w:name="run-the-models-1"/>
     <w:p>
       <w:pPr>
         <w:pStyle w:val="Heading4"/>
@@ -16219,18 +16372,18 @@
                 <wp:inline>
                   <wp:extent cx="152400" cy="152400"/>
                   <wp:effectExtent b="0" l="0" r="0" t="0"/>
-                  <wp:docPr descr="" title="" id="112" name="Picture"/>
+                  <wp:docPr descr="" title="" id="113" name="Picture"/>
                   <a:graphic>
                     <a:graphicData uri="http://schemas.openxmlformats.org/drawingml/2006/picture">
                       <pic:pic>
                         <pic:nvPicPr>
-                          <pic:cNvPr descr="/Applications/quarto/share/formats/docx/caution.png" id="113" name="Picture"/>
+                          <pic:cNvPr descr="/Applications/quarto/share/formats/docx/caution.png" id="114" name="Picture"/>
                           <pic:cNvPicPr>
                             <a:picLocks noChangeArrowheads="1" noChangeAspect="1"/>
                           </pic:cNvPicPr>
                         </pic:nvPicPr>
                         <pic:blipFill>
-                          <a:blip r:embed="rId85"/>
+                          <a:blip r:embed="rId86"/>
                           <a:stretch>
                             <a:fillRect/>
                           </a:stretch>
@@ -16365,12 +16518,12 @@
                 <wp:inline>
                   <wp:extent cx="152400" cy="152400"/>
                   <wp:effectExtent b="0" l="0" r="0" t="0"/>
-                  <wp:docPr descr="" title="" id="114" name="Picture"/>
+                  <wp:docPr descr="" title="" id="115" name="Picture"/>
                   <a:graphic>
                     <a:graphicData uri="http://schemas.openxmlformats.org/drawingml/2006/picture">
                       <pic:pic>
                         <pic:nvPicPr>
-                          <pic:cNvPr descr="/Applications/quarto/share/formats/docx/tip.png" id="115" name="Picture"/>
+                          <pic:cNvPr descr="/Applications/quarto/share/formats/docx/tip.png" id="116" name="Picture"/>
                           <pic:cNvPicPr>
                             <a:picLocks noChangeArrowheads="1" noChangeAspect="1"/>
                           </pic:cNvPicPr>
@@ -16439,7 +16592,7 @@
         </w:tc>
       </w:tr>
     </w:tbl>
-    <w:bookmarkStart w:id="116" w:name="main-effects-only-1"/>
+    <w:bookmarkStart w:id="117" w:name="main-effects-only-1"/>
     <w:p>
       <w:pPr>
         <w:pStyle w:val="Heading5"/>
@@ -17136,8 +17289,8 @@
         <w:t xml:space="preserve">HDI         -0.951  0.000 -0.004  0.005  0.000  0.002</w:t>
       </w:r>
     </w:p>
-    <w:bookmarkEnd w:id="116"/>
-    <w:bookmarkStart w:id="117" w:name="interactions-with-time-1"/>
+    <w:bookmarkEnd w:id="117"/>
+    <w:bookmarkStart w:id="118" w:name="interactions-with-time-1"/>
     <w:p>
       <w:pPr>
         <w:pStyle w:val="Heading5"/>
@@ -17999,8 +18152,8 @@
         <w:t xml:space="preserve">t:HDI       -0.002  0.008</w:t>
       </w:r>
     </w:p>
-    <w:bookmarkEnd w:id="117"/>
     <w:bookmarkEnd w:id="118"/>
+    <w:bookmarkEnd w:id="119"/>
     <w:p>
       <w:pPr>
         <w:pStyle w:val="Heading3"/>
@@ -18009,7 +18162,7 @@
         <w:t xml:space="preserve">Julia</w:t>
       </w:r>
     </w:p>
-    <w:bookmarkStart w:id="119" w:name="get-the-data-5"/>
+    <w:bookmarkStart w:id="120" w:name="get-the-data-5"/>
     <w:p>
       <w:pPr>
         <w:pStyle w:val="Heading4"/>
@@ -18161,8 +18314,8 @@
         <w:t xml:space="preserve">))</w:t>
       </w:r>
     </w:p>
-    <w:bookmarkEnd w:id="119"/>
-    <w:bookmarkStart w:id="120" w:name="change-some-variables-to-categorical-3"/>
+    <w:bookmarkEnd w:id="120"/>
+    <w:bookmarkStart w:id="121" w:name="change-some-variables-to-categorical-3"/>
     <w:p>
       <w:pPr>
         <w:pStyle w:val="Heading4"/>
@@ -18368,8 +18521,8 @@
         <w:t xml:space="preserve">intervention))</w:t>
       </w:r>
     </w:p>
-    <w:bookmarkEnd w:id="120"/>
-    <w:bookmarkStart w:id="123" w:name="run-the-models-2"/>
+    <w:bookmarkEnd w:id="121"/>
+    <w:bookmarkStart w:id="124" w:name="run-the-models-2"/>
     <w:p>
       <w:pPr>
         <w:pStyle w:val="Heading4"/>
@@ -18378,7 +18531,7 @@
         <w:t xml:space="preserve">6.4.0.8 Run The Models</w:t>
       </w:r>
     </w:p>
-    <w:bookmarkStart w:id="121" w:name="main-effects-only-2"/>
+    <w:bookmarkStart w:id="122" w:name="main-effects-only-2"/>
     <w:p>
       <w:pPr>
         <w:pStyle w:val="Heading5"/>
@@ -18883,8 +19036,8 @@
         <w:t xml:space="preserve">───────────────────────────────────────────────────────────────</w:t>
       </w:r>
     </w:p>
-    <w:bookmarkEnd w:id="121"/>
-    <w:bookmarkStart w:id="122" w:name="interactions-with-time-2"/>
+    <w:bookmarkEnd w:id="122"/>
+    <w:bookmarkStart w:id="123" w:name="interactions-with-time-2"/>
     <w:p>
       <w:pPr>
         <w:pStyle w:val="Heading5"/>
@@ -19428,10 +19581,10 @@
         <w:t xml:space="preserve">──────────────────────────────────────────────────────────────────</w:t>
       </w:r>
     </w:p>
-    <w:bookmarkEnd w:id="122"/>
     <w:bookmarkEnd w:id="123"/>
     <w:bookmarkEnd w:id="124"/>
-    <w:bookmarkStart w:id="127" w:name="interpretation-4"/>
+    <w:bookmarkEnd w:id="125"/>
+    <w:bookmarkStart w:id="128" w:name="interpretation-4"/>
     <w:p>
       <w:pPr>
         <w:pStyle w:val="Heading2"/>
@@ -19509,12 +19662,12 @@
                 <wp:inline>
                   <wp:extent cx="152400" cy="152400"/>
                   <wp:effectExtent b="0" l="0" r="0" t="0"/>
-                  <wp:docPr descr="" title="" id="125" name="Picture"/>
+                  <wp:docPr descr="" title="" id="126" name="Picture"/>
                   <a:graphic>
                     <a:graphicData uri="http://schemas.openxmlformats.org/drawingml/2006/picture">
                       <pic:pic>
                         <pic:nvPicPr>
-                          <pic:cNvPr descr="/Applications/quarto/share/formats/docx/tip.png" id="126" name="Picture"/>
+                          <pic:cNvPr descr="/Applications/quarto/share/formats/docx/tip.png" id="127" name="Picture"/>
                           <pic:cNvPicPr>
                             <a:picLocks noChangeArrowheads="1" noChangeAspect="1"/>
                           </pic:cNvPicPr>
@@ -19630,9 +19783,9 @@
         <w:t xml:space="preserve">the fact that the intervention is associated with higher initial levels of the outcome.</w:t>
       </w:r>
     </w:p>
-    <w:bookmarkEnd w:id="127"/>
     <w:bookmarkEnd w:id="128"/>
-    <w:bookmarkStart w:id="140" w:name="sec-reshape"/>
+    <w:bookmarkEnd w:id="129"/>
+    <w:bookmarkStart w:id="141" w:name="sec-reshape"/>
     <w:p>
       <w:pPr>
         <w:pStyle w:val="Heading1"/>
@@ -19641,7 +19794,7 @@
         <w:t xml:space="preserve">7. Reshaping Data</w:t>
       </w:r>
     </w:p>
-    <w:bookmarkStart w:id="129" w:name="introduction-1"/>
+    <w:bookmarkStart w:id="130" w:name="introduction-1"/>
     <w:p>
       <w:pPr>
         <w:pStyle w:val="Heading2"/>
@@ -19781,8 +19934,8 @@
         <w:t xml:space="preserve">Below, I detail the procedure for reshaping data in Stata and R.</w:t>
       </w:r>
     </w:p>
-    <w:bookmarkEnd w:id="129"/>
-    <w:bookmarkStart w:id="133" w:name="data-in-wide-format"/>
+    <w:bookmarkEnd w:id="130"/>
+    <w:bookmarkStart w:id="134" w:name="data-in-wide-format"/>
     <w:p>
       <w:pPr>
         <w:pStyle w:val="Heading2"/>
@@ -19828,12 +19981,12 @@
                 <wp:inline>
                   <wp:extent cx="152400" cy="152400"/>
                   <wp:effectExtent b="0" l="0" r="0" t="0"/>
-                  <wp:docPr descr="" title="" id="130" name="Picture"/>
+                  <wp:docPr descr="" title="" id="131" name="Picture"/>
                   <a:graphic>
                     <a:graphicData uri="http://schemas.openxmlformats.org/drawingml/2006/picture">
                       <pic:pic>
                         <pic:nvPicPr>
-                          <pic:cNvPr descr="/Applications/quarto/share/formats/docx/note.png" id="131" name="Picture"/>
+                          <pic:cNvPr descr="/Applications/quarto/share/formats/docx/note.png" id="132" name="Picture"/>
                           <pic:cNvPicPr>
                             <a:picLocks noChangeArrowheads="1" noChangeAspect="1"/>
                           </pic:cNvPicPr>
@@ -19973,7 +20126,7 @@
       <w:tr>
         <w:tc>
           <w:tcPr/>
-          <w:bookmarkStart w:id="132" w:name="tbl-reshapewidedata"/>
+          <w:bookmarkStart w:id="133" w:name="tbl-reshapewidedata"/>
           <w:p>
             <w:pPr>
               <w:jc w:val="center"/>
@@ -21487,13 +21640,13 @@
               </w:tc>
             </w:tr>
           </w:tbl>
-          <w:bookmarkEnd w:id="132"/>
+          <w:bookmarkEnd w:id="133"/>
           <w:p/>
         </w:tc>
       </w:tr>
     </w:tbl>
-    <w:bookmarkEnd w:id="133"/>
-    <w:bookmarkStart w:id="134" w:name="data-management"/>
+    <w:bookmarkEnd w:id="134"/>
+    <w:bookmarkStart w:id="135" w:name="data-management"/>
     <w:p>
       <w:pPr>
         <w:pStyle w:val="Heading2"/>
@@ -21609,8 +21762,8 @@
         <w:t xml:space="preserve">mysubset &lt;- subset(mydata, select = c(y, x, z, t))</w:t>
       </w:r>
     </w:p>
-    <w:bookmarkEnd w:id="134"/>
-    <w:bookmarkStart w:id="135" w:name="reshaping-data-from-wide-to-long"/>
+    <w:bookmarkEnd w:id="135"/>
+    <w:bookmarkStart w:id="136" w:name="reshaping-data-from-wide-to-long"/>
     <w:p>
       <w:pPr>
         <w:pStyle w:val="Heading2"/>
@@ -23015,8 +23168,8 @@
         <w:t xml:space="preserve">))</w:t>
       </w:r>
     </w:p>
-    <w:bookmarkEnd w:id="135"/>
-    <w:bookmarkStart w:id="139" w:name="data-in-long-format"/>
+    <w:bookmarkEnd w:id="136"/>
+    <w:bookmarkStart w:id="140" w:name="data-in-long-format"/>
     <w:p>
       <w:pPr>
         <w:pStyle w:val="Heading2"/>
@@ -23062,12 +23215,12 @@
                 <wp:inline>
                   <wp:extent cx="152400" cy="152400"/>
                   <wp:effectExtent b="0" l="0" r="0" t="0"/>
-                  <wp:docPr descr="" title="" id="136" name="Picture"/>
+                  <wp:docPr descr="" title="" id="137" name="Picture"/>
                   <a:graphic>
                     <a:graphicData uri="http://schemas.openxmlformats.org/drawingml/2006/picture">
                       <pic:pic>
                         <pic:nvPicPr>
-                          <pic:cNvPr descr="/Applications/quarto/share/formats/docx/note.png" id="137" name="Picture"/>
+                          <pic:cNvPr descr="/Applications/quarto/share/formats/docx/note.png" id="138" name="Picture"/>
                           <pic:cNvPicPr>
                             <a:picLocks noChangeArrowheads="1" noChangeAspect="1"/>
                           </pic:cNvPicPr>
@@ -23207,7 +23360,7 @@
       <w:tr>
         <w:tc>
           <w:tcPr/>
-          <w:bookmarkStart w:id="138" w:name="tbl-reshapelongdata2"/>
+          <w:bookmarkStart w:id="139" w:name="tbl-reshapelongdata2"/>
           <w:p>
             <w:pPr>
               <w:jc w:val="center"/>
@@ -24215,14 +24368,14 @@
               </w:tc>
             </w:tr>
           </w:tbl>
-          <w:bookmarkEnd w:id="138"/>
+          <w:bookmarkEnd w:id="139"/>
           <w:p/>
         </w:tc>
       </w:tr>
     </w:tbl>
-    <w:bookmarkEnd w:id="139"/>
     <w:bookmarkEnd w:id="140"/>
-    <w:bookmarkStart w:id="159" w:name="references"/>
+    <w:bookmarkEnd w:id="141"/>
+    <w:bookmarkStart w:id="160" w:name="references"/>
     <w:p>
       <w:pPr>
         <w:pStyle w:val="Heading1"/>
@@ -24231,8 +24384,8 @@
         <w:t xml:space="preserve">References</w:t>
       </w:r>
     </w:p>
-    <w:bookmarkStart w:id="158" w:name="refs"/>
-    <w:bookmarkStart w:id="142" w:name="ref-Allaire_Quarto_2024"/>
+    <w:bookmarkStart w:id="159" w:name="refs"/>
+    <w:bookmarkStart w:id="143" w:name="ref-Allaire_Quarto_2024"/>
     <w:p>
       <w:pPr>
         <w:pStyle w:val="Bibliography"/>
@@ -24259,7 +24412,7 @@
       <w:r>
         <w:t xml:space="preserve"> </w:t>
       </w:r>
-      <w:hyperlink r:id="rId141">
+      <w:hyperlink r:id="rId142">
         <w:r>
           <w:rPr>
             <w:rStyle w:val="Hyperlink"/>
@@ -24268,8 +24421,8 @@
         </w:r>
       </w:hyperlink>
     </w:p>
-    <w:bookmarkEnd w:id="142"/>
-    <w:bookmarkStart w:id="144" w:name="ref-MixedModels"/>
+    <w:bookmarkEnd w:id="143"/>
+    <w:bookmarkStart w:id="145" w:name="ref-MixedModels"/>
     <w:p>
       <w:pPr>
         <w:pStyle w:val="Bibliography"/>
@@ -24293,7 +24446,7 @@
       <w:r>
         <w:t xml:space="preserve"> </w:t>
       </w:r>
-      <w:hyperlink r:id="rId143">
+      <w:hyperlink r:id="rId144">
         <w:r>
           <w:rPr>
             <w:rStyle w:val="Hyperlink"/>
@@ -24302,8 +24455,8 @@
         </w:r>
       </w:hyperlink>
     </w:p>
-    <w:bookmarkEnd w:id="144"/>
-    <w:bookmarkStart w:id="146" w:name="ref-JSSv067i01"/>
+    <w:bookmarkEnd w:id="145"/>
+    <w:bookmarkStart w:id="147" w:name="ref-JSSv067i01"/>
     <w:p>
       <w:pPr>
         <w:pStyle w:val="Bibliography"/>
@@ -24340,7 +24493,7 @@
       <w:r>
         <w:t xml:space="preserve"> </w:t>
       </w:r>
-      <w:hyperlink r:id="rId145">
+      <w:hyperlink r:id="rId146">
         <w:r>
           <w:rPr>
             <w:rStyle w:val="Hyperlink"/>
@@ -24349,8 +24502,8 @@
         </w:r>
       </w:hyperlink>
     </w:p>
-    <w:bookmarkEnd w:id="146"/>
-    <w:bookmarkStart w:id="148" w:name="ref-JuliaArticle"/>
+    <w:bookmarkEnd w:id="147"/>
+    <w:bookmarkStart w:id="149" w:name="ref-JuliaArticle"/>
     <w:p>
       <w:pPr>
         <w:pStyle w:val="Bibliography"/>
@@ -24387,7 +24540,7 @@
       <w:r>
         <w:t xml:space="preserve"> </w:t>
       </w:r>
-      <w:hyperlink r:id="rId147">
+      <w:hyperlink r:id="rId148">
         <w:r>
           <w:rPr>
             <w:rStyle w:val="Hyperlink"/>
@@ -24396,8 +24549,8 @@
         </w:r>
       </w:hyperlink>
     </w:p>
-    <w:bookmarkEnd w:id="148"/>
-    <w:bookmarkStart w:id="150" w:name="ref-Hemken"/>
+    <w:bookmarkEnd w:id="149"/>
+    <w:bookmarkStart w:id="151" w:name="ref-Hemken"/>
     <w:p>
       <w:pPr>
         <w:pStyle w:val="Bibliography"/>
@@ -24421,7 +24574,7 @@
       <w:r>
         <w:t xml:space="preserve"> </w:t>
       </w:r>
-      <w:hyperlink r:id="rId149">
+      <w:hyperlink r:id="rId150">
         <w:r>
           <w:rPr>
             <w:rStyle w:val="Hyperlink"/>
@@ -24430,8 +24583,8 @@
         </w:r>
       </w:hyperlink>
     </w:p>
-    <w:bookmarkEnd w:id="150"/>
-    <w:bookmarkStart w:id="152" w:name="ref-JuliaCall"/>
+    <w:bookmarkEnd w:id="151"/>
+    <w:bookmarkStart w:id="153" w:name="ref-JuliaCall"/>
     <w:p>
       <w:pPr>
         <w:pStyle w:val="Bibliography"/>
@@ -24510,7 +24663,7 @@
       <w:r>
         <w:t xml:space="preserve"> </w:t>
       </w:r>
-      <w:hyperlink r:id="rId151">
+      <w:hyperlink r:id="rId152">
         <w:r>
           <w:rPr>
             <w:rStyle w:val="Hyperlink"/>
@@ -24519,8 +24672,8 @@
         </w:r>
       </w:hyperlink>
     </w:p>
-    <w:bookmarkEnd w:id="152"/>
-    <w:bookmarkStart w:id="154" w:name="ref-RProgram"/>
+    <w:bookmarkEnd w:id="153"/>
+    <w:bookmarkStart w:id="155" w:name="ref-RProgram"/>
     <w:p>
       <w:pPr>
         <w:pStyle w:val="Bibliography"/>
@@ -24544,7 +24697,7 @@
       <w:r>
         <w:t xml:space="preserve"> </w:t>
       </w:r>
-      <w:hyperlink r:id="rId153">
+      <w:hyperlink r:id="rId154">
         <w:r>
           <w:rPr>
             <w:rStyle w:val="Hyperlink"/>
@@ -24553,8 +24706,8 @@
         </w:r>
       </w:hyperlink>
     </w:p>
-    <w:bookmarkEnd w:id="154"/>
-    <w:bookmarkStart w:id="155" w:name="ref-Schanen2021"/>
+    <w:bookmarkEnd w:id="155"/>
+    <w:bookmarkStart w:id="156" w:name="ref-Schanen2021"/>
     <w:p>
       <w:pPr>
         <w:pStyle w:val="Bibliography"/>
@@ -24597,8 +24750,8 @@
         <w:t xml:space="preserve">. National Museum of Mathematics.</w:t>
       </w:r>
     </w:p>
-    <w:bookmarkEnd w:id="155"/>
-    <w:bookmarkStart w:id="156" w:name="ref-StataCorp2023"/>
+    <w:bookmarkEnd w:id="156"/>
+    <w:bookmarkStart w:id="157" w:name="ref-StataCorp2023"/>
     <w:p>
       <w:pPr>
         <w:pStyle w:val="Bibliography"/>
@@ -24620,8 +24773,8 @@
         <w:t xml:space="preserve">. Stata Press.</w:t>
       </w:r>
     </w:p>
-    <w:bookmarkEnd w:id="156"/>
-    <w:bookmarkStart w:id="157" w:name="ref-Thoreau1975"/>
+    <w:bookmarkEnd w:id="157"/>
+    <w:bookmarkStart w:id="158" w:name="ref-Thoreau1975"/>
     <w:p>
       <w:pPr>
         <w:pStyle w:val="Bibliography"/>
@@ -24643,9 +24796,9 @@
         <w:t xml:space="preserve">. Princeton University Press.</w:t>
       </w:r>
     </w:p>
-    <w:bookmarkEnd w:id="157"/>
     <w:bookmarkEnd w:id="158"/>
     <w:bookmarkEnd w:id="159"/>
+    <w:bookmarkEnd w:id="160"/>
     <w:sectPr>
       <w:footerReference r:id="rId9" w:type="even"/>
       <w:footerReference r:id="rId10" w:type="default"/>
@@ -24803,7 +24956,7 @@
       </w:r>
     </w:p>
   </w:footnote>
-  <w:footnote w:id="54">
+  <w:footnote w:id="55">
     <w:p>
       <w:pPr>
         <w:pStyle w:val="FootnoteText"/>

</xml_diff>

<commit_message>
REBUILD w Aggregating Data
</commit_message>
<xml_diff>
--- a/docs/Multilevel-Multilingual.docx
+++ b/docs/Multilevel-Multilingual.docx
@@ -24375,23 +24375,21 @@
     </w:tbl>
     <w:bookmarkEnd w:id="140"/>
     <w:bookmarkEnd w:id="141"/>
-    <w:bookmarkStart w:id="160" w:name="references"/>
+    <w:bookmarkStart w:id="146" w:name="aggregating-data"/>
     <w:p>
       <w:pPr>
         <w:pStyle w:val="Heading1"/>
       </w:pPr>
       <w:r>
-        <w:t xml:space="preserve">References</w:t>
-      </w:r>
-    </w:p>
-    <w:bookmarkStart w:id="159" w:name="refs"/>
-    <w:bookmarkStart w:id="143" w:name="ref-Allaire_Quarto_2024"/>
-    <w:p>
-      <w:pPr>
-        <w:pStyle w:val="Bibliography"/>
-      </w:pPr>
-      <w:r>
-        <w:t xml:space="preserve">Allaire, J. J., Teague, C., Scheidegger, C., Xie, Y., &amp; Dervieux, C. (2024).</w:t>
+        <w:t xml:space="preserve">8. Aggregating Data</w:t>
+      </w:r>
+    </w:p>
+    <w:p>
+      <w:pPr>
+        <w:pStyle w:val="FirstParagraph"/>
+      </w:pPr>
+      <w:r>
+        <w:t xml:space="preserve">In many instances, we may wish to aggregate data. For example, we may wish to create</w:t>
       </w:r>
       <w:r>
         <w:t xml:space="preserve"> </w:t>
@@ -24401,6 +24399,490 @@
           <w:iCs/>
           <w:i/>
         </w:rPr>
+        <w:t xml:space="preserve">contextual variables</w:t>
+      </w:r>
+      <w:r>
+        <w:t xml:space="preserve"> </w:t>
+      </w:r>
+      <w:r>
+        <w:t xml:space="preserve">representing the average level of an indicator across a group. In the examples I am using in this book, the group under consideration is the country. Aggregating data is also an important part of discussions of</w:t>
+      </w:r>
+      <w:r>
+        <w:t xml:space="preserve"> </w:t>
+      </w:r>
+      <w:r>
+        <w:rPr>
+          <w:iCs/>
+          <w:i/>
+        </w:rPr>
+        <w:t xml:space="preserve">within</w:t>
+      </w:r>
+      <w:r>
+        <w:t xml:space="preserve"> </w:t>
+      </w:r>
+      <w:r>
+        <w:t xml:space="preserve">and</w:t>
+      </w:r>
+      <w:r>
+        <w:t xml:space="preserve"> </w:t>
+      </w:r>
+      <w:r>
+        <w:rPr>
+          <w:iCs/>
+          <w:i/>
+        </w:rPr>
+        <w:t xml:space="preserve">between</w:t>
+      </w:r>
+      <w:r>
+        <w:t xml:space="preserve"> </w:t>
+      </w:r>
+      <w:r>
+        <w:t xml:space="preserve">variation, and is an important part of the correlated random effects model.</w:t>
+      </w:r>
+    </w:p>
+    <w:p>
+      <w:pPr>
+        <w:pStyle w:val="BodyText"/>
+      </w:pPr>
+      <w:r>
+        <w:t xml:space="preserve">In the examples below, I create a group level variable for</w:t>
+      </w:r>
+      <w:r>
+        <w:t xml:space="preserve"> </w:t>
+      </w:r>
+      <w:r>
+        <w:rPr>
+          <w:rStyle w:val="VerbatimChar"/>
+        </w:rPr>
+        <w:t xml:space="preserve">warmth</w:t>
+      </w:r>
+      <w:r>
+        <w:t xml:space="preserve">, representing the average level of parental warmth in each country. If warmth is denoted by</w:t>
+      </w:r>
+      <w:r>
+        <w:t xml:space="preserve"> </w:t>
+      </w:r>
+      <m:oMath>
+        <m:sSub>
+          <m:e>
+            <m:r>
+              <m:rPr>
+                <m:nor/>
+                <m:sty m:val="p"/>
+              </m:rPr>
+              <m:t>warmth</m:t>
+            </m:r>
+          </m:e>
+          <m:sub>
+            <m:r>
+              <m:t>i</m:t>
+            </m:r>
+            <m:r>
+              <m:t>j</m:t>
+            </m:r>
+          </m:sub>
+        </m:sSub>
+      </m:oMath>
+      <w:r>
+        <w:t xml:space="preserve"> </w:t>
+      </w:r>
+      <w:r>
+        <w:t xml:space="preserve">then the country level variable is denoted by</w:t>
+      </w:r>
+      <w:r>
+        <w:t xml:space="preserve"> </w:t>
+      </w:r>
+      <m:oMath>
+        <m:sSub>
+          <m:e>
+            <m:bar>
+              <m:barPr>
+                <m:pos m:val="top"/>
+              </m:barPr>
+              <m:e>
+                <m:r>
+                  <m:t>w</m:t>
+                </m:r>
+                <m:r>
+                  <m:t>a</m:t>
+                </m:r>
+                <m:r>
+                  <m:t>r</m:t>
+                </m:r>
+                <m:r>
+                  <m:t>m</m:t>
+                </m:r>
+                <m:r>
+                  <m:t>t</m:t>
+                </m:r>
+                <m:r>
+                  <m:t>h</m:t>
+                </m:r>
+              </m:e>
+            </m:bar>
+          </m:e>
+          <m:sub>
+            <m:r>
+              <m:rPr>
+                <m:sty m:val="p"/>
+              </m:rPr>
+              <m:t>.</m:t>
+            </m:r>
+            <m:r>
+              <m:t>j</m:t>
+            </m:r>
+          </m:sub>
+        </m:sSub>
+      </m:oMath>
+      <w:r>
+        <w:t xml:space="preserve">.</w:t>
+      </w:r>
+    </w:p>
+    <w:p>
+      <w:pPr>
+        <w:pStyle w:val="BodyText"/>
+      </w:pPr>
+      <w:r>
+        <w:t xml:space="preserve">Below, I detail the procedure for aggregating data in Stata and R.</w:t>
+      </w:r>
+    </w:p>
+    <w:p>
+      <w:pPr>
+        <w:pStyle w:val="Heading3"/>
+      </w:pPr>
+      <w:r>
+        <w:t xml:space="preserve">Stata</w:t>
+      </w:r>
+    </w:p>
+    <w:bookmarkStart w:id="142" w:name="get-the-data-6"/>
+    <w:p>
+      <w:pPr>
+        <w:pStyle w:val="Heading4"/>
+      </w:pPr>
+      <w:r>
+        <w:t xml:space="preserve">8.0.0.1 Get The Data</w:t>
+      </w:r>
+    </w:p>
+    <w:p>
+      <w:pPr>
+        <w:pStyle w:val="SourceCode"/>
+      </w:pPr>
+      <w:r>
+        <w:br/>
+      </w:r>
+      <w:r>
+        <w:rPr>
+          <w:rStyle w:val="KeywordTok"/>
+        </w:rPr>
+        <w:t xml:space="preserve">use</w:t>
+      </w:r>
+      <w:r>
+        <w:rPr>
+          <w:rStyle w:val="NormalTok"/>
+        </w:rPr>
+        <w:t xml:space="preserve"> simulated_multilevel_data.dta</w:t>
+      </w:r>
+    </w:p>
+    <w:bookmarkEnd w:id="142"/>
+    <w:bookmarkStart w:id="143" w:name="create-a-group-level-variable"/>
+    <w:p>
+      <w:pPr>
+        <w:pStyle w:val="Heading4"/>
+      </w:pPr>
+      <w:r>
+        <w:t xml:space="preserve">8.0.0.2 Create A Group Level Variable</w:t>
+      </w:r>
+    </w:p>
+    <w:p>
+      <w:pPr>
+        <w:pStyle w:val="SourceCode"/>
+      </w:pPr>
+      <w:r>
+        <w:br/>
+      </w:r>
+      <w:r>
+        <w:rPr>
+          <w:rStyle w:val="KeywordTok"/>
+        </w:rPr>
+        <w:t xml:space="preserve">bysort</w:t>
+      </w:r>
+      <w:r>
+        <w:rPr>
+          <w:rStyle w:val="NormalTok"/>
+        </w:rPr>
+        <w:t xml:space="preserve"> country: </w:t>
+      </w:r>
+      <w:r>
+        <w:rPr>
+          <w:rStyle w:val="KeywordTok"/>
+        </w:rPr>
+        <w:t xml:space="preserve">egen</w:t>
+      </w:r>
+      <w:r>
+        <w:rPr>
+          <w:rStyle w:val="NormalTok"/>
+        </w:rPr>
+        <w:t xml:space="preserve"> mean_warmth = </w:t>
+      </w:r>
+      <w:r>
+        <w:rPr>
+          <w:rStyle w:val="KeywordTok"/>
+        </w:rPr>
+        <w:t xml:space="preserve">mean</w:t>
+      </w:r>
+      <w:r>
+        <w:rPr>
+          <w:rStyle w:val="NormalTok"/>
+        </w:rPr>
+        <w:t xml:space="preserve">(warmth)</w:t>
+      </w:r>
+    </w:p>
+    <w:bookmarkEnd w:id="143"/>
+    <w:p>
+      <w:pPr>
+        <w:pStyle w:val="Heading3"/>
+      </w:pPr>
+      <w:r>
+        <w:t xml:space="preserve">R</w:t>
+      </w:r>
+    </w:p>
+    <w:bookmarkStart w:id="144" w:name="get-the-data-7"/>
+    <w:p>
+      <w:pPr>
+        <w:pStyle w:val="Heading4"/>
+      </w:pPr>
+      <w:r>
+        <w:t xml:space="preserve">8.0.0.3 Get The Data</w:t>
+      </w:r>
+    </w:p>
+    <w:p>
+      <w:pPr>
+        <w:pStyle w:val="SourceCode"/>
+      </w:pPr>
+      <w:r>
+        <w:rPr>
+          <w:rStyle w:val="FunctionTok"/>
+        </w:rPr>
+        <w:t xml:space="preserve">library</w:t>
+      </w:r>
+      <w:r>
+        <w:rPr>
+          <w:rStyle w:val="NormalTok"/>
+        </w:rPr>
+        <w:t xml:space="preserve">(haven)</w:t>
+      </w:r>
+      <w:r>
+        <w:br/>
+      </w:r>
+      <w:r>
+        <w:br/>
+      </w:r>
+      <w:r>
+        <w:rPr>
+          <w:rStyle w:val="NormalTok"/>
+        </w:rPr>
+        <w:t xml:space="preserve">df </w:t>
+      </w:r>
+      <w:r>
+        <w:rPr>
+          <w:rStyle w:val="OtherTok"/>
+        </w:rPr>
+        <w:t xml:space="preserve">&lt;-</w:t>
+      </w:r>
+      <w:r>
+        <w:rPr>
+          <w:rStyle w:val="NormalTok"/>
+        </w:rPr>
+        <w:t xml:space="preserve"> </w:t>
+      </w:r>
+      <w:r>
+        <w:rPr>
+          <w:rStyle w:val="FunctionTok"/>
+        </w:rPr>
+        <w:t xml:space="preserve">read_dta</w:t>
+      </w:r>
+      <w:r>
+        <w:rPr>
+          <w:rStyle w:val="NormalTok"/>
+        </w:rPr>
+        <w:t xml:space="preserve">(</w:t>
+      </w:r>
+      <w:r>
+        <w:rPr>
+          <w:rStyle w:val="StringTok"/>
+        </w:rPr>
+        <w:t xml:space="preserve">"simulated_multilevel_data.dta"</w:t>
+      </w:r>
+      <w:r>
+        <w:rPr>
+          <w:rStyle w:val="NormalTok"/>
+        </w:rPr>
+        <w:t xml:space="preserve">)</w:t>
+      </w:r>
+    </w:p>
+    <w:bookmarkEnd w:id="144"/>
+    <w:bookmarkStart w:id="145" w:name="create-a-group-level-variable-1"/>
+    <w:p>
+      <w:pPr>
+        <w:pStyle w:val="Heading4"/>
+      </w:pPr>
+      <w:r>
+        <w:t xml:space="preserve">8.0.0.4 Create A Group Level Variable</w:t>
+      </w:r>
+    </w:p>
+    <w:p>
+      <w:pPr>
+        <w:pStyle w:val="SourceCode"/>
+      </w:pPr>
+      <w:r>
+        <w:rPr>
+          <w:rStyle w:val="FunctionTok"/>
+        </w:rPr>
+        <w:t xml:space="preserve">library</w:t>
+      </w:r>
+      <w:r>
+        <w:rPr>
+          <w:rStyle w:val="NormalTok"/>
+        </w:rPr>
+        <w:t xml:space="preserve">(dplyr) </w:t>
+      </w:r>
+      <w:r>
+        <w:br/>
+      </w:r>
+      <w:r>
+        <w:br/>
+      </w:r>
+      <w:r>
+        <w:rPr>
+          <w:rStyle w:val="NormalTok"/>
+        </w:rPr>
+        <w:t xml:space="preserve">df </w:t>
+      </w:r>
+      <w:r>
+        <w:rPr>
+          <w:rStyle w:val="OtherTok"/>
+        </w:rPr>
+        <w:t xml:space="preserve">&lt;-</w:t>
+      </w:r>
+      <w:r>
+        <w:rPr>
+          <w:rStyle w:val="NormalTok"/>
+        </w:rPr>
+        <w:t xml:space="preserve"> df </w:t>
+      </w:r>
+      <w:r>
+        <w:rPr>
+          <w:rStyle w:val="SpecialCharTok"/>
+        </w:rPr>
+        <w:t xml:space="preserve">%&gt;%</w:t>
+      </w:r>
+      <w:r>
+        <w:rPr>
+          <w:rStyle w:val="NormalTok"/>
+        </w:rPr>
+        <w:t xml:space="preserve"> </w:t>
+      </w:r>
+      <w:r>
+        <w:br/>
+      </w:r>
+      <w:r>
+        <w:rPr>
+          <w:rStyle w:val="NormalTok"/>
+        </w:rPr>
+        <w:t xml:space="preserve">  </w:t>
+      </w:r>
+      <w:r>
+        <w:rPr>
+          <w:rStyle w:val="FunctionTok"/>
+        </w:rPr>
+        <w:t xml:space="preserve">group_by</w:t>
+      </w:r>
+      <w:r>
+        <w:rPr>
+          <w:rStyle w:val="NormalTok"/>
+        </w:rPr>
+        <w:t xml:space="preserve">(country) </w:t>
+      </w:r>
+      <w:r>
+        <w:rPr>
+          <w:rStyle w:val="SpecialCharTok"/>
+        </w:rPr>
+        <w:t xml:space="preserve">%&gt;%</w:t>
+      </w:r>
+      <w:r>
+        <w:br/>
+      </w:r>
+      <w:r>
+        <w:rPr>
+          <w:rStyle w:val="NormalTok"/>
+        </w:rPr>
+        <w:t xml:space="preserve">  </w:t>
+      </w:r>
+      <w:r>
+        <w:rPr>
+          <w:rStyle w:val="FunctionTok"/>
+        </w:rPr>
+        <w:t xml:space="preserve">mutate</w:t>
+      </w:r>
+      <w:r>
+        <w:rPr>
+          <w:rStyle w:val="NormalTok"/>
+        </w:rPr>
+        <w:t xml:space="preserve">(</w:t>
+      </w:r>
+      <w:r>
+        <w:rPr>
+          <w:rStyle w:val="AttributeTok"/>
+        </w:rPr>
+        <w:t xml:space="preserve">mean_warmth =</w:t>
+      </w:r>
+      <w:r>
+        <w:rPr>
+          <w:rStyle w:val="NormalTok"/>
+        </w:rPr>
+        <w:t xml:space="preserve"> </w:t>
+      </w:r>
+      <w:r>
+        <w:rPr>
+          <w:rStyle w:val="FunctionTok"/>
+        </w:rPr>
+        <w:t xml:space="preserve">mean</w:t>
+      </w:r>
+      <w:r>
+        <w:rPr>
+          <w:rStyle w:val="NormalTok"/>
+        </w:rPr>
+        <w:t xml:space="preserve">(warmth))</w:t>
+      </w:r>
+    </w:p>
+    <w:bookmarkEnd w:id="145"/>
+    <w:bookmarkEnd w:id="146"/>
+    <w:bookmarkStart w:id="165" w:name="references"/>
+    <w:p>
+      <w:pPr>
+        <w:pStyle w:val="Heading1"/>
+      </w:pPr>
+      <w:r>
+        <w:t xml:space="preserve">References</w:t>
+      </w:r>
+    </w:p>
+    <w:bookmarkStart w:id="164" w:name="refs"/>
+    <w:bookmarkStart w:id="148" w:name="ref-Allaire_Quarto_2024"/>
+    <w:p>
+      <w:pPr>
+        <w:pStyle w:val="Bibliography"/>
+      </w:pPr>
+      <w:r>
+        <w:t xml:space="preserve">Allaire, J. J., Teague, C., Scheidegger, C., Xie, Y., &amp; Dervieux, C. (2024).</w:t>
+      </w:r>
+      <w:r>
+        <w:t xml:space="preserve"> </w:t>
+      </w:r>
+      <w:r>
+        <w:rPr>
+          <w:iCs/>
+          <w:i/>
+        </w:rPr>
         <w:t xml:space="preserve">Quarto</w:t>
       </w:r>
       <w:r>
@@ -24412,7 +24894,7 @@
       <w:r>
         <w:t xml:space="preserve"> </w:t>
       </w:r>
-      <w:hyperlink r:id="rId142">
+      <w:hyperlink r:id="rId147">
         <w:r>
           <w:rPr>
             <w:rStyle w:val="Hyperlink"/>
@@ -24421,8 +24903,8 @@
         </w:r>
       </w:hyperlink>
     </w:p>
-    <w:bookmarkEnd w:id="143"/>
-    <w:bookmarkStart w:id="145" w:name="ref-MixedModels"/>
+    <w:bookmarkEnd w:id="148"/>
+    <w:bookmarkStart w:id="150" w:name="ref-MixedModels"/>
     <w:p>
       <w:pPr>
         <w:pStyle w:val="Bibliography"/>
@@ -24446,7 +24928,7 @@
       <w:r>
         <w:t xml:space="preserve"> </w:t>
       </w:r>
-      <w:hyperlink r:id="rId144">
+      <w:hyperlink r:id="rId149">
         <w:r>
           <w:rPr>
             <w:rStyle w:val="Hyperlink"/>
@@ -24455,8 +24937,8 @@
         </w:r>
       </w:hyperlink>
     </w:p>
-    <w:bookmarkEnd w:id="145"/>
-    <w:bookmarkStart w:id="147" w:name="ref-JSSv067i01"/>
+    <w:bookmarkEnd w:id="150"/>
+    <w:bookmarkStart w:id="152" w:name="ref-JSSv067i01"/>
     <w:p>
       <w:pPr>
         <w:pStyle w:val="Bibliography"/>
@@ -24493,7 +24975,7 @@
       <w:r>
         <w:t xml:space="preserve"> </w:t>
       </w:r>
-      <w:hyperlink r:id="rId146">
+      <w:hyperlink r:id="rId151">
         <w:r>
           <w:rPr>
             <w:rStyle w:val="Hyperlink"/>
@@ -24502,8 +24984,8 @@
         </w:r>
       </w:hyperlink>
     </w:p>
-    <w:bookmarkEnd w:id="147"/>
-    <w:bookmarkStart w:id="149" w:name="ref-JuliaArticle"/>
+    <w:bookmarkEnd w:id="152"/>
+    <w:bookmarkStart w:id="154" w:name="ref-JuliaArticle"/>
     <w:p>
       <w:pPr>
         <w:pStyle w:val="Bibliography"/>
@@ -24540,7 +25022,7 @@
       <w:r>
         <w:t xml:space="preserve"> </w:t>
       </w:r>
-      <w:hyperlink r:id="rId148">
+      <w:hyperlink r:id="rId153">
         <w:r>
           <w:rPr>
             <w:rStyle w:val="Hyperlink"/>
@@ -24549,8 +25031,8 @@
         </w:r>
       </w:hyperlink>
     </w:p>
-    <w:bookmarkEnd w:id="149"/>
-    <w:bookmarkStart w:id="151" w:name="ref-Hemken"/>
+    <w:bookmarkEnd w:id="154"/>
+    <w:bookmarkStart w:id="156" w:name="ref-Hemken"/>
     <w:p>
       <w:pPr>
         <w:pStyle w:val="Bibliography"/>
@@ -24574,7 +25056,7 @@
       <w:r>
         <w:t xml:space="preserve"> </w:t>
       </w:r>
-      <w:hyperlink r:id="rId150">
+      <w:hyperlink r:id="rId155">
         <w:r>
           <w:rPr>
             <w:rStyle w:val="Hyperlink"/>
@@ -24583,8 +25065,8 @@
         </w:r>
       </w:hyperlink>
     </w:p>
-    <w:bookmarkEnd w:id="151"/>
-    <w:bookmarkStart w:id="153" w:name="ref-JuliaCall"/>
+    <w:bookmarkEnd w:id="156"/>
+    <w:bookmarkStart w:id="158" w:name="ref-JuliaCall"/>
     <w:p>
       <w:pPr>
         <w:pStyle w:val="Bibliography"/>
@@ -24663,7 +25145,7 @@
       <w:r>
         <w:t xml:space="preserve"> </w:t>
       </w:r>
-      <w:hyperlink r:id="rId152">
+      <w:hyperlink r:id="rId157">
         <w:r>
           <w:rPr>
             <w:rStyle w:val="Hyperlink"/>
@@ -24672,8 +25154,8 @@
         </w:r>
       </w:hyperlink>
     </w:p>
-    <w:bookmarkEnd w:id="153"/>
-    <w:bookmarkStart w:id="155" w:name="ref-RProgram"/>
+    <w:bookmarkEnd w:id="158"/>
+    <w:bookmarkStart w:id="160" w:name="ref-RProgram"/>
     <w:p>
       <w:pPr>
         <w:pStyle w:val="Bibliography"/>
@@ -24697,7 +25179,7 @@
       <w:r>
         <w:t xml:space="preserve"> </w:t>
       </w:r>
-      <w:hyperlink r:id="rId154">
+      <w:hyperlink r:id="rId159">
         <w:r>
           <w:rPr>
             <w:rStyle w:val="Hyperlink"/>
@@ -24706,8 +25188,8 @@
         </w:r>
       </w:hyperlink>
     </w:p>
-    <w:bookmarkEnd w:id="155"/>
-    <w:bookmarkStart w:id="156" w:name="ref-Schanen2021"/>
+    <w:bookmarkEnd w:id="160"/>
+    <w:bookmarkStart w:id="161" w:name="ref-Schanen2021"/>
     <w:p>
       <w:pPr>
         <w:pStyle w:val="Bibliography"/>
@@ -24750,8 +25232,8 @@
         <w:t xml:space="preserve">. National Museum of Mathematics.</w:t>
       </w:r>
     </w:p>
-    <w:bookmarkEnd w:id="156"/>
-    <w:bookmarkStart w:id="157" w:name="ref-StataCorp2023"/>
+    <w:bookmarkEnd w:id="161"/>
+    <w:bookmarkStart w:id="162" w:name="ref-StataCorp2023"/>
     <w:p>
       <w:pPr>
         <w:pStyle w:val="Bibliography"/>
@@ -24773,8 +25255,8 @@
         <w:t xml:space="preserve">. Stata Press.</w:t>
       </w:r>
     </w:p>
-    <w:bookmarkEnd w:id="157"/>
-    <w:bookmarkStart w:id="158" w:name="ref-Thoreau1975"/>
+    <w:bookmarkEnd w:id="162"/>
+    <w:bookmarkStart w:id="163" w:name="ref-Thoreau1975"/>
     <w:p>
       <w:pPr>
         <w:pStyle w:val="Bibliography"/>
@@ -24796,9 +25278,9 @@
         <w:t xml:space="preserve">. Princeton University Press.</w:t>
       </w:r>
     </w:p>
-    <w:bookmarkEnd w:id="158"/>
-    <w:bookmarkEnd w:id="159"/>
-    <w:bookmarkEnd w:id="160"/>
+    <w:bookmarkEnd w:id="163"/>
+    <w:bookmarkEnd w:id="164"/>
+    <w:bookmarkEnd w:id="165"/>
     <w:sectPr>
       <w:footerReference r:id="rId9" w:type="even"/>
       <w:footerReference r:id="rId10" w:type="default"/>

</xml_diff>

<commit_message>
REBUILD Changing "Chapter" crossrefs to "Section"
</commit_message>
<xml_diff>
--- a/docs/Multilevel-Multilingual.docx
+++ b/docs/Multilevel-Multilingual.docx
@@ -19815,7 +19815,7 @@
           <w:rPr>
             <w:rStyle w:val="Hyperlink"/>
           </w:rPr>
-          <w:t xml:space="preserve">Chapter 5</w:t>
+          <w:t xml:space="preserve">Section 5</w:t>
         </w:r>
       </w:hyperlink>
       <w:r>
@@ -19850,7 +19850,7 @@
           <w:rPr>
             <w:rStyle w:val="Hyperlink"/>
           </w:rPr>
-          <w:t xml:space="preserve">Chapter 6</w:t>
+          <w:t xml:space="preserve">Section 6</w:t>
         </w:r>
       </w:hyperlink>
       <w:r>

</xml_diff>

<commit_message>
TOTAL REBUILD: Hopefully this is final????
</commit_message>
<xml_diff>
--- a/docs/Multilevel-Multilingual.docx
+++ b/docs/Multilevel-Multilingual.docx
@@ -29992,7 +29992,7 @@
         <w:pStyle w:val="Heading1"/>
       </w:pPr>
       <w:r>
-        <w:t xml:space="preserve">9. # Models With Three or More Levels and Cross-Classified Models</w:t>
+        <w:t xml:space="preserve">9. Models With Three or More Levels and Cross-Classified Models”</w:t>
       </w:r>
     </w:p>
     <w:bookmarkStart w:id="187" w:name="introduction-1"/>
@@ -45347,7 +45347,7 @@
     <w:name w:val="Verbatim Char"/>
     <w:basedOn w:val="BodyTextChar"/>
     <w:link w:val="SourceCode"/>
-    <w:rsid w:val="00AD7C28"/>
+    <w:rsid w:val="00671864"/>
     <w:rPr>
       <w:rFonts w:ascii="Consolas" w:hAnsi="Consolas"/>
       <w:sz w:val="20"/>
@@ -45477,10 +45477,11 @@
     <w:name w:val="Source Code"/>
     <w:basedOn w:val="Normal"/>
     <w:link w:val="VerbatimChar"/>
-    <w:rsid w:val="00AD7C28"/>
+    <w:rsid w:val="00671864"/>
     <w:pPr>
       <w:shd w:color="auto" w:fill="auto" w:val="pct5"/>
       <w:wordWrap w:val="0"/>
+      <w:spacing w:line="240" w:lineRule="auto"/>
     </w:pPr>
     <w:rPr>
       <w:rFonts w:ascii="Consolas" w:hAnsi="Consolas"/>

</xml_diff>